<commit_message>
#161 konvencije, akronimi, skracenice i definicije
moguce da ce trebati da se prosire kako nastavimo sa pisanjem dokumenta
</commit_message>
<xml_diff>
--- a/docs/dokumentacija/SRS.docx
+++ b/docs/dokumentacija/SRS.docx
@@ -474,7 +474,7 @@
                         <pic:cNvPicPr/>
                       </pic:nvPicPr>
                       <pic:blipFill>
-                        <a:blip r:embed="rId8" cstate="print">
+                        <a:blip r:embed="rId9" cstate="print">
                           <a:extLst>
                             <a:ext uri="{28A0092B-C50C-407E-A947-70E740481C1C}">
                               <a14:useLocalDpi xmlns:a14="http://schemas.microsoft.com/office/drawing/2010/main" val="0"/>
@@ -1414,14 +1414,12 @@
               <w:jc w:val="left"/>
               <w:rPr>
                 <w:rFonts w:cs="Arial"/>
-                <w:b w:val="0"/>
                 <w:sz w:val="22"/>
               </w:rPr>
             </w:pPr>
             <w:r>
               <w:rPr>
                 <w:rFonts w:cs="Arial"/>
-                <w:b w:val="0"/>
               </w:rPr>
               <w:t>Katarina Virijević</w:t>
             </w:r>
@@ -1509,7 +1507,6 @@
               <w:jc w:val="left"/>
               <w:rPr>
                 <w:rFonts w:cs="Arial"/>
-                <w:b w:val="0"/>
                 <w:sz w:val="22"/>
               </w:rPr>
             </w:pPr>
@@ -1580,7 +1577,6 @@
               <w:jc w:val="left"/>
               <w:rPr>
                 <w:rFonts w:cs="Arial"/>
-                <w:b w:val="0"/>
                 <w:sz w:val="22"/>
               </w:rPr>
             </w:pPr>
@@ -1650,7 +1646,6 @@
               <w:jc w:val="left"/>
               <w:rPr>
                 <w:rFonts w:cs="Arial"/>
-                <w:b w:val="0"/>
                 <w:sz w:val="22"/>
               </w:rPr>
             </w:pPr>
@@ -1721,7 +1716,6 @@
               <w:jc w:val="left"/>
               <w:rPr>
                 <w:rFonts w:cs="Arial"/>
-                <w:b w:val="0"/>
                 <w:sz w:val="22"/>
               </w:rPr>
             </w:pPr>
@@ -1791,7 +1785,6 @@
               <w:jc w:val="left"/>
               <w:rPr>
                 <w:rFonts w:cs="Arial"/>
-                <w:b w:val="0"/>
                 <w:sz w:val="22"/>
               </w:rPr>
             </w:pPr>
@@ -1862,7 +1855,6 @@
               <w:jc w:val="left"/>
               <w:rPr>
                 <w:rFonts w:cs="Arial"/>
-                <w:b w:val="0"/>
                 <w:sz w:val="22"/>
               </w:rPr>
             </w:pPr>
@@ -2131,140 +2123,521 @@
           <w:rFonts w:cs="Arial"/>
           <w:szCs w:val="26"/>
         </w:rPr>
-        <w:t xml:space="preserve"> Predstavlja sredstvo kojim se detaljno opisuje šta softverski sistem treba da radi, kako bi se osiguralo da klijent i svi članovi razvojnog tima imaju isto razumevanje zahteva pre početka razvoja aplikacija</w:t>
+        <w:t xml:space="preserve"> Predstavlja sredstvo kojim se detaljno opisuje šta softverski sistem treba da radi, kako bi se osiguralo da klijent i svi članovi razvojnog tima imaju isto razumevanje zahteva pre početka razvoja aplikacija.</w:t>
+      </w:r>
+    </w:p>
+    <w:p>
+      <w:pPr>
+        <w:rPr>
+          <w:rFonts w:cs="Arial"/>
+          <w:szCs w:val="26"/>
+        </w:rPr>
+      </w:pPr>
+      <w:r>
+        <w:rPr>
+          <w:rFonts w:cs="Arial"/>
+          <w:szCs w:val="26"/>
+        </w:rPr>
+        <w:t>Kako e</w:t>
+      </w:r>
+      <w:r>
+        <w:rPr>
+          <w:rFonts w:cs="Arial"/>
+          <w:szCs w:val="26"/>
+        </w:rPr>
+        <w:t>nergetski sektor trenutno prolazi kroz suštinsku transformaciju</w:t>
+      </w:r>
+      <w:r>
+        <w:rPr>
+          <w:rFonts w:cs="Arial"/>
+          <w:szCs w:val="26"/>
+        </w:rPr>
+        <w:t xml:space="preserve"> spajanja tradicionalnih lanaca snabdevanja u jednu kompleksnu energetsku mrežu, nastaje potreba za softverom koji bi omogućio jednostavnije orkestriranje i optimizaciju takvih sistema. Cilj projekta je razvoj softverskog sistema koji </w:t>
+      </w:r>
+      <w:r>
+        <w:rPr>
+          <w:rFonts w:cs="Arial"/>
+          <w:szCs w:val="26"/>
+        </w:rPr>
+        <w:t>obezbeđuje</w:t>
+      </w:r>
+      <w:r>
+        <w:rPr>
+          <w:rFonts w:cs="Arial"/>
+          <w:szCs w:val="26"/>
+        </w:rPr>
+        <w:t xml:space="preserve"> </w:t>
+      </w:r>
+      <w:r>
+        <w:rPr>
+          <w:rFonts w:cs="Arial"/>
+          <w:szCs w:val="26"/>
+        </w:rPr>
+        <w:t>upravljačima sistema (DSO) da analiziraju</w:t>
+      </w:r>
+      <w:r>
+        <w:rPr>
+          <w:rFonts w:cs="Arial"/>
+          <w:szCs w:val="26"/>
+        </w:rPr>
+        <w:t xml:space="preserve"> potrošnju</w:t>
+      </w:r>
+      <w:r>
+        <w:rPr>
+          <w:rFonts w:cs="Arial"/>
+          <w:szCs w:val="26"/>
+        </w:rPr>
+        <w:t xml:space="preserve"> i proizvodnju u sistemu, </w:t>
+      </w:r>
+      <w:r>
+        <w:rPr>
+          <w:rFonts w:cs="Arial"/>
+          <w:szCs w:val="26"/>
+        </w:rPr>
+        <w:t xml:space="preserve">prate trenutno stanje komponenti, kao i </w:t>
+      </w:r>
+      <w:r>
+        <w:rPr>
+          <w:rFonts w:cs="Arial"/>
+          <w:szCs w:val="26"/>
+        </w:rPr>
+        <w:t>p</w:t>
+      </w:r>
+      <w:r>
+        <w:rPr>
+          <w:rFonts w:cs="Arial"/>
+          <w:szCs w:val="26"/>
+        </w:rPr>
+        <w:t>redviđanje</w:t>
+      </w:r>
+      <w:r>
+        <w:rPr>
+          <w:rFonts w:cs="Arial"/>
+          <w:szCs w:val="26"/>
+        </w:rPr>
+        <w:t xml:space="preserve"> </w:t>
+      </w:r>
+      <w:r>
+        <w:rPr>
+          <w:rFonts w:cs="Arial"/>
+          <w:szCs w:val="26"/>
+        </w:rPr>
+        <w:t xml:space="preserve">potrošnje i proizvodnje u bliskoj budućnosti. </w:t>
+      </w:r>
+      <w:r>
+        <w:rPr>
+          <w:rFonts w:cs="Arial"/>
+          <w:szCs w:val="26"/>
+        </w:rPr>
+        <w:t xml:space="preserve">Dodatno, postoji korisnička (prosumer) aplikacija koja omogućava registraciju uređaja kojima korisnik raspolaže. U aplikaciji je moguće praćenje trenutnog stanja uređaja, istorije rada, kao i predikcija za potrošnju i proizvodnju u bliskoj budućnosti. Zahvaljujući </w:t>
+      </w:r>
+      <w:r>
+        <w:rPr>
+          <w:rFonts w:cs="Arial"/>
+          <w:szCs w:val="26"/>
+        </w:rPr>
+        <w:t>korisničko</w:t>
+      </w:r>
+      <w:r>
+        <w:rPr>
+          <w:rFonts w:cs="Arial"/>
+          <w:szCs w:val="26"/>
+        </w:rPr>
+        <w:t>j aplikaciji, DSO će imati uvid u predikcije potrošnje i proizvodnje unutar sistema što optimizuje upravljanje energetskim sistemom i olakšava trgovinu energijom sa spoljnim sistemima.</w:t>
+      </w:r>
+    </w:p>
+    <w:p>
+      <w:pPr>
+        <w:rPr>
+          <w:rFonts w:cs="Arial"/>
+          <w:szCs w:val="26"/>
+        </w:rPr>
+      </w:pPr>
+    </w:p>
+    <w:p>
+      <w:pPr>
+        <w:pStyle w:val="Heading2"/>
+        <w:numPr>
+          <w:ilvl w:val="1"/>
+          <w:numId w:val="2"/>
+        </w:numPr>
+      </w:pPr>
+      <w:r>
+        <w:t>Konvencije, akronimi, skraćenice, definicije</w:t>
+      </w:r>
+    </w:p>
+    <w:p/>
+    <w:p>
+      <w:pPr>
+        <w:pStyle w:val="ListParagraph"/>
+        <w:numPr>
+          <w:ilvl w:val="0"/>
+          <w:numId w:val="3"/>
+        </w:numPr>
+      </w:pPr>
+      <w:r>
+        <w:rPr>
+          <w:b/>
+        </w:rPr>
+        <w:t>DSO</w:t>
+      </w:r>
+      <w:r>
+        <w:t xml:space="preserve"> (</w:t>
+      </w:r>
+      <w:r>
+        <w:t>Distribution System Operator) – operator distributivne mreže</w:t>
+      </w:r>
+      <w:r>
+        <w:t xml:space="preserve"> čiji je zadatak da upravlja i održava električnu mrežu</w:t>
+      </w:r>
+    </w:p>
+    <w:p>
+      <w:pPr>
+        <w:pStyle w:val="ListParagraph"/>
+        <w:numPr>
+          <w:ilvl w:val="0"/>
+          <w:numId w:val="3"/>
+        </w:numPr>
+      </w:pPr>
+      <w:r>
+        <w:rPr>
+          <w:b/>
+        </w:rPr>
+        <w:t>Prosumer</w:t>
+      </w:r>
+      <w:r>
+        <w:t xml:space="preserve"> – osoba ili entitet koji konzumira električnu energiju iz električne mreže ali i proizvodi električnu energiju putem obnovljivih resursa</w:t>
+      </w:r>
+    </w:p>
+    <w:p>
+      <w:pPr>
+        <w:pStyle w:val="ListParagraph"/>
+        <w:numPr>
+          <w:ilvl w:val="0"/>
+          <w:numId w:val="3"/>
+        </w:numPr>
+      </w:pPr>
+      <w:r>
+        <w:rPr>
+          <w:b/>
+        </w:rPr>
+        <w:t xml:space="preserve">Consumer </w:t>
+      </w:r>
+      <w:r>
+        <w:t>– osoba ili entitet koji isključivo konzumira električnu energiju iz električne mreže</w:t>
+      </w:r>
+    </w:p>
+    <w:p>
+      <w:pPr>
+        <w:pStyle w:val="ListParagraph"/>
+        <w:numPr>
+          <w:ilvl w:val="0"/>
+          <w:numId w:val="3"/>
+        </w:numPr>
+      </w:pPr>
+      <w:r>
+        <w:rPr>
+          <w:b/>
+        </w:rPr>
+        <w:t xml:space="preserve">Producer </w:t>
+      </w:r>
+      <w:r>
+        <w:t>– osoba ili entitet koji isključivo proizvodi struju putem obnovljivih resursa</w:t>
+      </w:r>
+    </w:p>
+    <w:p>
+      <w:pPr>
+        <w:pStyle w:val="ListParagraph"/>
+        <w:numPr>
+          <w:ilvl w:val="0"/>
+          <w:numId w:val="3"/>
+        </w:numPr>
+      </w:pPr>
+      <w:r>
+        <w:rPr>
+          <w:b/>
+        </w:rPr>
+        <w:t>Web aplikacija</w:t>
+      </w:r>
+      <w:r>
+        <w:t xml:space="preserve"> – softverski program koji se pokreće putem mreže (npr. Internet-a)</w:t>
+      </w:r>
+      <w:r>
+        <w:t>, ne instalira se na računar korisnika</w:t>
+      </w:r>
+    </w:p>
+    <w:p>
+      <w:pPr>
+        <w:pStyle w:val="ListParagraph"/>
+        <w:numPr>
+          <w:ilvl w:val="0"/>
+          <w:numId w:val="3"/>
+        </w:numPr>
+      </w:pPr>
+      <w:r>
+        <w:rPr>
+          <w:b/>
+        </w:rPr>
+        <w:t>Server</w:t>
+      </w:r>
+      <w:r>
+        <w:t xml:space="preserve"> – računar ili računarski sistem koji pruža usluge drugim računarima u mreži</w:t>
+      </w:r>
+    </w:p>
+    <w:p>
+      <w:pPr>
+        <w:pStyle w:val="ListParagraph"/>
+        <w:numPr>
+          <w:ilvl w:val="0"/>
+          <w:numId w:val="3"/>
+        </w:numPr>
+      </w:pPr>
+      <w:r>
+        <w:rPr>
+          <w:b/>
+        </w:rPr>
+        <w:t>Klijentski deo aplikacije</w:t>
+      </w:r>
+      <w:r>
+        <w:t xml:space="preserve"> – deo aplikacije koji se izvršava</w:t>
+      </w:r>
+      <w:r>
+        <w:t xml:space="preserve"> na uređaju korisnika, najčešće</w:t>
+      </w:r>
+      <w:r>
+        <w:t xml:space="preserve"> u veb pretraživaču (web browser-u)</w:t>
+      </w:r>
+    </w:p>
+    <w:p>
+      <w:pPr>
+        <w:pStyle w:val="ListParagraph"/>
+        <w:numPr>
+          <w:ilvl w:val="0"/>
+          <w:numId w:val="3"/>
+        </w:numPr>
+      </w:pPr>
+      <w:r>
+        <w:rPr>
+          <w:b/>
+        </w:rPr>
+        <w:t>Serverski deo aplikacije</w:t>
+      </w:r>
+      <w:r>
+        <w:t xml:space="preserve"> – deo aplikacije koji se izvršava na udaljenom serveru, zadužen za upravljanje i obradu podataka i zahteva koji stižu od klijenata</w:t>
+      </w:r>
+    </w:p>
+    <w:p>
+      <w:pPr>
+        <w:pStyle w:val="ListParagraph"/>
+        <w:numPr>
+          <w:ilvl w:val="0"/>
+          <w:numId w:val="3"/>
+        </w:numPr>
+      </w:pPr>
+      <w:r>
+        <w:rPr>
+          <w:b/>
+        </w:rPr>
+        <w:t>Web browser</w:t>
+      </w:r>
+      <w:r>
+        <w:t xml:space="preserve"> – softver koji korisnik koristi da pristupi web </w:t>
+      </w:r>
+      <w:r>
+        <w:t>stranicama i prikaže ih na korisničkom uređaju, takođe klijent putem njega može pristupiti web aplikaciji</w:t>
+      </w:r>
+    </w:p>
+    <w:p>
+      <w:pPr>
+        <w:pStyle w:val="ListParagraph"/>
+        <w:numPr>
+          <w:ilvl w:val="0"/>
+          <w:numId w:val="3"/>
+        </w:numPr>
+      </w:pPr>
+      <w:r>
+        <w:rPr>
+          <w:b/>
+        </w:rPr>
+        <w:lastRenderedPageBreak/>
+        <w:t>Baza podataka</w:t>
+      </w:r>
+      <w:r>
+        <w:t xml:space="preserve"> – organizovana kolekcija logički povezanih podataka, skladišti podatke i omogućava efikasan pristup, upravljanjei ažuriranje informacija</w:t>
+      </w:r>
+    </w:p>
+    <w:p>
+      <w:pPr>
+        <w:pStyle w:val="ListParagraph"/>
+        <w:numPr>
+          <w:ilvl w:val="0"/>
+          <w:numId w:val="3"/>
+        </w:numPr>
+      </w:pPr>
+      <w:r>
+        <w:rPr>
+          <w:b/>
+        </w:rPr>
+        <w:t>Deploy</w:t>
+      </w:r>
+      <w:r>
+        <w:t xml:space="preserve"> – objavljivanje aplikacije na server nakon čega postaje dostupna korisnicima na korišćenje</w:t>
+      </w:r>
+    </w:p>
+    <w:p>
+      <w:pPr>
+        <w:pStyle w:val="ListParagraph"/>
+        <w:numPr>
+          <w:ilvl w:val="0"/>
+          <w:numId w:val="3"/>
+        </w:numPr>
+      </w:pPr>
+      <w:r>
+        <w:rPr>
+          <w:b/>
+        </w:rPr>
+        <w:t xml:space="preserve">Windows </w:t>
+      </w:r>
+      <w:r>
+        <w:t>– najpoznatiji operativni sistem napravljen od strane kompanije Microsoft</w:t>
+      </w:r>
+    </w:p>
+    <w:p>
+      <w:pPr>
+        <w:pStyle w:val="ListParagraph"/>
+        <w:numPr>
+          <w:ilvl w:val="0"/>
+          <w:numId w:val="3"/>
+        </w:numPr>
+      </w:pPr>
+      <w:r>
+        <w:rPr>
+          <w:b/>
+        </w:rPr>
+        <w:t>Linux</w:t>
+      </w:r>
+      <w:r>
+        <w:t xml:space="preserve"> – besplatan i otvoren operativni sistem (njegov kod je dostupan javnosti i može svako da ga koristi, menja i redistribuira)</w:t>
+      </w:r>
+    </w:p>
+    <w:p>
+      <w:pPr>
+        <w:pStyle w:val="ListParagraph"/>
+        <w:numPr>
+          <w:ilvl w:val="0"/>
+          <w:numId w:val="3"/>
+        </w:numPr>
+      </w:pPr>
+      <w:r>
+        <w:rPr>
+          <w:b/>
+        </w:rPr>
+        <w:t xml:space="preserve">IoT </w:t>
+      </w:r>
+      <w:r>
+        <w:t>(Internet of Thing) – koncept povezivanja uređaja na Internet čime se omogućava r</w:t>
+      </w:r>
+      <w:r>
+        <w:t>azmena podataka i upravljnje tim</w:t>
       </w:r>
       <w:bookmarkStart w:id="0" w:name="_GoBack"/>
       <w:bookmarkEnd w:id="0"/>
       <w:r>
-        <w:rPr>
-          <w:rFonts w:cs="Arial"/>
-          <w:szCs w:val="26"/>
-        </w:rPr>
-        <w:t>.</w:t>
+        <w:t xml:space="preserve"> uredjaja na daljinu</w:t>
       </w:r>
     </w:p>
     <w:p>
       <w:pPr>
-        <w:rPr>
-          <w:rFonts w:cs="Arial"/>
-          <w:szCs w:val="26"/>
-        </w:rPr>
-      </w:pPr>
-      <w:r>
-        <w:rPr>
-          <w:rFonts w:cs="Arial"/>
-          <w:szCs w:val="26"/>
-        </w:rPr>
-        <w:t>Kako e</w:t>
-      </w:r>
-      <w:r>
-        <w:rPr>
-          <w:rFonts w:cs="Arial"/>
-          <w:szCs w:val="26"/>
-        </w:rPr>
-        <w:t>nergetski sektor trenutno prolazi kroz suštinsku transformaciju</w:t>
-      </w:r>
-      <w:r>
-        <w:rPr>
-          <w:rFonts w:cs="Arial"/>
-          <w:szCs w:val="26"/>
-        </w:rPr>
-        <w:t xml:space="preserve"> spajanja tradicionalnih lanaca snabdevanja u jednu kompleksnu energetsku mrežu, nastaje potreba za softverom koji bi omogućio jednostavnije orkestriranje i optimizaciju takvih sistema. Cilj projekta je razvoj softverskog sistema koji </w:t>
-      </w:r>
-      <w:r>
-        <w:rPr>
-          <w:rFonts w:cs="Arial"/>
-          <w:szCs w:val="26"/>
-        </w:rPr>
-        <w:t>obezbeđuje</w:t>
-      </w:r>
-      <w:r>
-        <w:rPr>
-          <w:rFonts w:cs="Arial"/>
-          <w:szCs w:val="26"/>
-        </w:rPr>
-        <w:t xml:space="preserve"> </w:t>
-      </w:r>
-      <w:r>
-        <w:rPr>
-          <w:rFonts w:cs="Arial"/>
-          <w:szCs w:val="26"/>
-        </w:rPr>
-        <w:t>upravljačima sistema (DSO) da analiziraju</w:t>
-      </w:r>
-      <w:r>
-        <w:rPr>
-          <w:rFonts w:cs="Arial"/>
-          <w:szCs w:val="26"/>
-        </w:rPr>
-        <w:t xml:space="preserve"> potrošnju</w:t>
-      </w:r>
-      <w:r>
-        <w:rPr>
-          <w:rFonts w:cs="Arial"/>
-          <w:szCs w:val="26"/>
-        </w:rPr>
-        <w:t xml:space="preserve"> i proizvodnju u sistemu, </w:t>
-      </w:r>
-      <w:r>
-        <w:rPr>
-          <w:rFonts w:cs="Arial"/>
-          <w:szCs w:val="26"/>
-        </w:rPr>
-        <w:t xml:space="preserve">prate trenutno stanje komponenti, kao i </w:t>
-      </w:r>
-      <w:r>
-        <w:rPr>
-          <w:rFonts w:cs="Arial"/>
-          <w:szCs w:val="26"/>
-        </w:rPr>
-        <w:t>p</w:t>
-      </w:r>
-      <w:r>
-        <w:rPr>
-          <w:rFonts w:cs="Arial"/>
-          <w:szCs w:val="26"/>
-        </w:rPr>
-        <w:t>redviđanje</w:t>
-      </w:r>
-      <w:r>
-        <w:rPr>
-          <w:rFonts w:cs="Arial"/>
-          <w:szCs w:val="26"/>
-        </w:rPr>
-        <w:t xml:space="preserve"> </w:t>
-      </w:r>
-      <w:r>
-        <w:rPr>
-          <w:rFonts w:cs="Arial"/>
-          <w:szCs w:val="26"/>
-        </w:rPr>
-        <w:t xml:space="preserve">potrošnje i proizvodnje u bliskoj budućnosti. </w:t>
-      </w:r>
-      <w:r>
-        <w:rPr>
-          <w:rFonts w:cs="Arial"/>
-          <w:szCs w:val="26"/>
-        </w:rPr>
-        <w:t xml:space="preserve">Dodatno, postoji korisnička (prosumer) aplikacija koja omogućava registraciju uređaja kojima korisnik raspolaže. U aplikaciji je moguće praćenje trenutnog stanja uređaja, istorije rada, kao i predikcija za potrošnju i proizvodnju u bliskoj budućnosti. Zahvaljujući </w:t>
-      </w:r>
-      <w:r>
-        <w:rPr>
-          <w:rFonts w:cs="Arial"/>
-          <w:szCs w:val="26"/>
-        </w:rPr>
-        <w:t>korisničko</w:t>
-      </w:r>
-      <w:r>
-        <w:rPr>
-          <w:rFonts w:cs="Arial"/>
-          <w:szCs w:val="26"/>
-        </w:rPr>
-        <w:t>j aplikaciji, DSO će imati uvid u predikcije potrošnje i proizvodnje unutar sistema što optimizuje upravljanje energetskim sistemom i olakšava trgovinu energijom sa spoljnim sistemima.</w:t>
+        <w:pStyle w:val="ListParagraph"/>
+        <w:numPr>
+          <w:ilvl w:val="0"/>
+          <w:numId w:val="3"/>
+        </w:numPr>
+      </w:pPr>
+      <w:r>
+        <w:rPr>
+          <w:b/>
+        </w:rPr>
+        <w:t xml:space="preserve">AI </w:t>
+      </w:r>
+      <w:r>
+        <w:t>(Artificial Intelligence) – grana računarske nauke koja se bavi razvojem tehnologija koje omogućavaju računarima da samostalno uče, donose odluke i obavljaju zadatke koji zahtevaju ljudsku inteligenciju</w:t>
+      </w:r>
+    </w:p>
+    <w:p>
+      <w:pPr>
+        <w:pStyle w:val="ListParagraph"/>
+        <w:numPr>
+          <w:ilvl w:val="0"/>
+          <w:numId w:val="3"/>
+        </w:numPr>
+      </w:pPr>
+      <w:r>
+        <w:rPr>
+          <w:b/>
+        </w:rPr>
+        <w:t xml:space="preserve">Pie chart </w:t>
+      </w:r>
+      <w:r>
+        <w:t>(kružni grafik) – grafički prikaz podataka u obliku kruga podeljenog na sektore, pri čemu svaki sektor odgovara procentualnom udelu prikazanog podatka</w:t>
+      </w:r>
+    </w:p>
+    <w:p>
+      <w:pPr>
+        <w:pStyle w:val="ListParagraph"/>
+        <w:numPr>
+          <w:ilvl w:val="0"/>
+          <w:numId w:val="3"/>
+        </w:numPr>
+      </w:pPr>
+      <w:r>
+        <w:rPr>
+          <w:b/>
+        </w:rPr>
+        <w:t>Bar chart</w:t>
+      </w:r>
+      <w:r>
+        <w:t xml:space="preserve"> (stubičasti grafik) – vrsta grafika koji koristi horizontalne ili vertikalne linije (stubove) za prikaz količine nekog podatka</w:t>
+      </w:r>
+    </w:p>
+    <w:p>
+      <w:pPr>
+        <w:pStyle w:val="ListParagraph"/>
+        <w:numPr>
+          <w:ilvl w:val="0"/>
+          <w:numId w:val="3"/>
+        </w:numPr>
+      </w:pPr>
+      <w:r>
+        <w:rPr>
+          <w:b/>
+        </w:rPr>
+        <w:t>Line chart</w:t>
+      </w:r>
+      <w:r>
+        <w:t xml:space="preserve"> (linija grafik) – grafički prikaz podataka kao serije tačaka povezanih linijom, pogodna za prikaz trendova ili poređenje različitih setova podataka</w:t>
+      </w:r>
+    </w:p>
+    <w:p>
+      <w:pPr>
+        <w:pStyle w:val="ListParagraph"/>
+        <w:numPr>
+          <w:ilvl w:val="0"/>
+          <w:numId w:val="3"/>
+        </w:numPr>
+      </w:pPr>
+      <w:r>
+        <w:rPr>
+          <w:b/>
+        </w:rPr>
+        <w:t xml:space="preserve">Gauge chart </w:t>
+      </w:r>
+      <w:r>
+        <w:t>– grafički prikaz parametra na meračkoj skali, najčešće u obliku kruga ili polukruga sa oznaka i bojama koje predstavljaju određene vrednosti</w:t>
       </w:r>
     </w:p>
     <w:sectPr>
-      <w:footerReference w:type="default" r:id="rId9"/>
+      <w:footerReference w:type="default" r:id="rId10"/>
       <w:pgSz w:w="12240" w:h="15840"/>
       <w:pgMar w:top="1440" w:right="1440" w:bottom="1440" w:left="1440" w:header="720" w:footer="510" w:gutter="0"/>
       <w:pgNumType w:start="0"/>
@@ -2339,7 +2712,7 @@
           <w:rPr>
             <w:noProof/>
           </w:rPr>
-          <w:t>2</w:t>
+          <w:t>3</w:t>
         </w:r>
         <w:r>
           <w:rPr>
@@ -2482,6 +2855,119 @@
     </w:lvl>
   </w:abstractNum>
   <w:abstractNum w:abstractNumId="1" w15:restartNumberingAfterBreak="0">
+    <w:nsid w:val="26A8478E"/>
+    <w:multiLevelType w:val="hybridMultilevel"/>
+    <w:tmpl w:val="CEECD5A8"/>
+    <w:lvl w:ilvl="0" w:tplc="04090001">
+      <w:start w:val="1"/>
+      <w:numFmt w:val="bullet"/>
+      <w:lvlText w:val=""/>
+      <w:lvlJc w:val="left"/>
+      <w:pPr>
+        <w:ind w:left="720" w:hanging="360"/>
+      </w:pPr>
+      <w:rPr>
+        <w:rFonts w:ascii="Symbol" w:hAnsi="Symbol" w:hint="default"/>
+      </w:rPr>
+    </w:lvl>
+    <w:lvl w:ilvl="1" w:tplc="04090003" w:tentative="1">
+      <w:start w:val="1"/>
+      <w:numFmt w:val="bullet"/>
+      <w:lvlText w:val="o"/>
+      <w:lvlJc w:val="left"/>
+      <w:pPr>
+        <w:ind w:left="1440" w:hanging="360"/>
+      </w:pPr>
+      <w:rPr>
+        <w:rFonts w:ascii="Courier New" w:hAnsi="Courier New" w:cs="Courier New" w:hint="default"/>
+      </w:rPr>
+    </w:lvl>
+    <w:lvl w:ilvl="2" w:tplc="04090005" w:tentative="1">
+      <w:start w:val="1"/>
+      <w:numFmt w:val="bullet"/>
+      <w:lvlText w:val=""/>
+      <w:lvlJc w:val="left"/>
+      <w:pPr>
+        <w:ind w:left="2160" w:hanging="360"/>
+      </w:pPr>
+      <w:rPr>
+        <w:rFonts w:ascii="Wingdings" w:hAnsi="Wingdings" w:hint="default"/>
+      </w:rPr>
+    </w:lvl>
+    <w:lvl w:ilvl="3" w:tplc="04090001" w:tentative="1">
+      <w:start w:val="1"/>
+      <w:numFmt w:val="bullet"/>
+      <w:lvlText w:val=""/>
+      <w:lvlJc w:val="left"/>
+      <w:pPr>
+        <w:ind w:left="2880" w:hanging="360"/>
+      </w:pPr>
+      <w:rPr>
+        <w:rFonts w:ascii="Symbol" w:hAnsi="Symbol" w:hint="default"/>
+      </w:rPr>
+    </w:lvl>
+    <w:lvl w:ilvl="4" w:tplc="04090003" w:tentative="1">
+      <w:start w:val="1"/>
+      <w:numFmt w:val="bullet"/>
+      <w:lvlText w:val="o"/>
+      <w:lvlJc w:val="left"/>
+      <w:pPr>
+        <w:ind w:left="3600" w:hanging="360"/>
+      </w:pPr>
+      <w:rPr>
+        <w:rFonts w:ascii="Courier New" w:hAnsi="Courier New" w:cs="Courier New" w:hint="default"/>
+      </w:rPr>
+    </w:lvl>
+    <w:lvl w:ilvl="5" w:tplc="04090005" w:tentative="1">
+      <w:start w:val="1"/>
+      <w:numFmt w:val="bullet"/>
+      <w:lvlText w:val=""/>
+      <w:lvlJc w:val="left"/>
+      <w:pPr>
+        <w:ind w:left="4320" w:hanging="360"/>
+      </w:pPr>
+      <w:rPr>
+        <w:rFonts w:ascii="Wingdings" w:hAnsi="Wingdings" w:hint="default"/>
+      </w:rPr>
+    </w:lvl>
+    <w:lvl w:ilvl="6" w:tplc="04090001" w:tentative="1">
+      <w:start w:val="1"/>
+      <w:numFmt w:val="bullet"/>
+      <w:lvlText w:val=""/>
+      <w:lvlJc w:val="left"/>
+      <w:pPr>
+        <w:ind w:left="5040" w:hanging="360"/>
+      </w:pPr>
+      <w:rPr>
+        <w:rFonts w:ascii="Symbol" w:hAnsi="Symbol" w:hint="default"/>
+      </w:rPr>
+    </w:lvl>
+    <w:lvl w:ilvl="7" w:tplc="04090003" w:tentative="1">
+      <w:start w:val="1"/>
+      <w:numFmt w:val="bullet"/>
+      <w:lvlText w:val="o"/>
+      <w:lvlJc w:val="left"/>
+      <w:pPr>
+        <w:ind w:left="5760" w:hanging="360"/>
+      </w:pPr>
+      <w:rPr>
+        <w:rFonts w:ascii="Courier New" w:hAnsi="Courier New" w:cs="Courier New" w:hint="default"/>
+      </w:rPr>
+    </w:lvl>
+    <w:lvl w:ilvl="8" w:tplc="04090005" w:tentative="1">
+      <w:start w:val="1"/>
+      <w:numFmt w:val="bullet"/>
+      <w:lvlText w:val=""/>
+      <w:lvlJc w:val="left"/>
+      <w:pPr>
+        <w:ind w:left="6480" w:hanging="360"/>
+      </w:pPr>
+      <w:rPr>
+        <w:rFonts w:ascii="Wingdings" w:hAnsi="Wingdings" w:hint="default"/>
+      </w:rPr>
+    </w:lvl>
+  </w:abstractNum>
+  <w:abstractNum w:abstractNumId="2" w15:restartNumberingAfterBreak="0">
     <w:nsid w:val="78896831"/>
     <w:multiLevelType w:val="multilevel"/>
     <w:tmpl w:val="F684EE32"/>
@@ -2598,6 +3084,9 @@
     <w:abstractNumId w:val="0"/>
   </w:num>
   <w:num w:numId="2">
+    <w:abstractNumId w:val="2"/>
+  </w:num>
+  <w:num w:numId="3">
     <w:abstractNumId w:val="1"/>
   </w:num>
 </w:numbering>
@@ -3338,6 +3827,17 @@
       <w:szCs w:val="26"/>
     </w:rPr>
   </w:style>
+  <w:style w:type="paragraph" w:styleId="ListParagraph">
+    <w:name w:val="List Paragraph"/>
+    <w:basedOn w:val="Normal"/>
+    <w:uiPriority w:val="34"/>
+    <w:qFormat/>
+    <w:rsid w:val="003521B8"/>
+    <w:pPr>
+      <w:ind w:left="720"/>
+      <w:contextualSpacing/>
+    </w:pPr>
+  </w:style>
 </w:styles>
 </file>
 
@@ -3353,6 +3853,27 @@
     <w:family w:val="roman"/>
     <w:pitch w:val="variable"/>
     <w:sig w:usb0="E0002EFF" w:usb1="C000785B" w:usb2="00000009" w:usb3="00000000" w:csb0="000001FF" w:csb1="00000000"/>
+  </w:font>
+  <w:font w:name="Symbol">
+    <w:panose1 w:val="05050102010706020507"/>
+    <w:charset w:val="02"/>
+    <w:family w:val="roman"/>
+    <w:pitch w:val="variable"/>
+    <w:sig w:usb0="00000000" w:usb1="10000000" w:usb2="00000000" w:usb3="00000000" w:csb0="80000000" w:csb1="00000000"/>
+  </w:font>
+  <w:font w:name="Courier New">
+    <w:panose1 w:val="02070309020205020404"/>
+    <w:charset w:val="00"/>
+    <w:family w:val="modern"/>
+    <w:pitch w:val="fixed"/>
+    <w:sig w:usb0="E0002EFF" w:usb1="C0007843" w:usb2="00000009" w:usb3="00000000" w:csb0="000001FF" w:csb1="00000000"/>
+  </w:font>
+  <w:font w:name="Wingdings">
+    <w:panose1 w:val="05000000000000000000"/>
+    <w:charset w:val="02"/>
+    <w:family w:val="auto"/>
+    <w:pitch w:val="variable"/>
+    <w:sig w:usb0="00000000" w:usb1="10000000" w:usb2="00000000" w:usb3="00000000" w:csb0="80000000" w:csb1="00000000"/>
   </w:font>
   <w:font w:name="Calibri">
     <w:panose1 w:val="020F0502020204030204"/>
@@ -3393,7 +3914,7 @@
   </w:compat>
   <w:rsids>
     <w:rsidRoot w:val="00C2597A"/>
-    <w:rsid w:val="001153D3"/>
+    <w:rsid w:val="00A53E70"/>
     <w:rsid w:val="00C2597A"/>
   </w:rsids>
   <m:mathPr>
@@ -4140,10 +4661,22 @@
 </CoverPageProperties>
 </file>
 
+<file path=customXml/item2.xml><?xml version="1.0" encoding="utf-8"?>
+<b:Sources xmlns:b="http://schemas.openxmlformats.org/officeDocument/2006/bibliography" xmlns="http://schemas.openxmlformats.org/officeDocument/2006/bibliography" SelectedStyle="\APASixthEditionOfficeOnline.xsl" StyleName="APA" Version="6"/>
+</file>
+
 <file path=customXml/itemProps1.xml><?xml version="1.0" encoding="utf-8"?>
 <ds:datastoreItem xmlns:ds="http://schemas.openxmlformats.org/officeDocument/2006/customXml" ds:itemID="{55AF091B-3C7A-41E3-B477-F2FDAA23CFDA}">
   <ds:schemaRefs>
     <ds:schemaRef ds:uri="http://schemas.microsoft.com/office/2006/coverPageProps"/>
   </ds:schemaRefs>
 </ds:datastoreItem>
+</file>
+
+<file path=customXml/itemProps2.xml><?xml version="1.0" encoding="utf-8"?>
+<ds:datastoreItem xmlns:ds="http://schemas.openxmlformats.org/officeDocument/2006/customXml" ds:itemID="{658C3B36-C4D4-498F-B1D4-62F0CE162381}">
+  <ds:schemaRefs>
+    <ds:schemaRef ds:uri="http://schemas.openxmlformats.org/officeDocument/2006/bibliography"/>
+  </ds:schemaRefs>
+</ds:datastoreItem>
 </file>
</xml_diff>

<commit_message>
#161 kome je dokument namenjen i uputstva za citanje
</commit_message>
<xml_diff>
--- a/docs/dokumentacija/SRS.docx
+++ b/docs/dokumentacija/SRS.docx
@@ -2540,8 +2540,6 @@
       <w:r>
         <w:t>azmena podataka i upravljnje tim</w:t>
       </w:r>
-      <w:bookmarkStart w:id="0" w:name="_GoBack"/>
-      <w:bookmarkEnd w:id="0"/>
       <w:r>
         <w:t xml:space="preserve"> uredjaja na daljinu</w:t>
       </w:r>
@@ -2634,6 +2632,162 @@
       </w:r>
       <w:r>
         <w:t>– grafički prikaz parametra na meračkoj skali, najčešće u obliku kruga ili polukruga sa oznaka i bojama koje predstavljaju određene vrednosti</w:t>
+      </w:r>
+    </w:p>
+    <w:p/>
+    <w:p>
+      <w:pPr>
+        <w:pStyle w:val="Heading2"/>
+        <w:numPr>
+          <w:ilvl w:val="1"/>
+          <w:numId w:val="2"/>
+        </w:numPr>
+      </w:pPr>
+      <w:r>
+        <w:t>Kome je dokument namenjen i uputstva za čitanje</w:t>
+      </w:r>
+    </w:p>
+    <w:p/>
+    <w:p>
+      <w:r>
+        <w:t>Ovaj dokument predstavlja sredstvo komunikacije iz</w:t>
+      </w:r>
+      <w:r>
+        <w:t>među razvojnog tima i klijenta.</w:t>
+      </w:r>
+    </w:p>
+    <w:p>
+      <w:pPr>
+        <w:pStyle w:val="ListParagraph"/>
+        <w:numPr>
+          <w:ilvl w:val="0"/>
+          <w:numId w:val="4"/>
+        </w:numPr>
+      </w:pPr>
+      <w:r>
+        <w:rPr>
+          <w:b/>
+        </w:rPr>
+        <w:t>Klijent</w:t>
+      </w:r>
+      <w:r>
+        <w:t xml:space="preserve"> – koristi dokument kako bi se uverio da su svi njegovi zahtevi shvaćeni i da će biti ispunjeni na traženi način</w:t>
+      </w:r>
+    </w:p>
+    <w:p>
+      <w:pPr>
+        <w:pStyle w:val="ListParagraph"/>
+        <w:numPr>
+          <w:ilvl w:val="0"/>
+          <w:numId w:val="4"/>
+        </w:numPr>
+        <w:rPr>
+          <w:b/>
+        </w:rPr>
+      </w:pPr>
+      <w:r>
+        <w:rPr>
+          <w:b/>
+        </w:rPr>
+        <w:t>Razvojni tim:</w:t>
+      </w:r>
+    </w:p>
+    <w:p>
+      <w:pPr>
+        <w:pStyle w:val="ListParagraph"/>
+        <w:numPr>
+          <w:ilvl w:val="0"/>
+          <w:numId w:val="6"/>
+        </w:numPr>
+        <w:rPr>
+          <w:b/>
+        </w:rPr>
+      </w:pPr>
+      <w:r>
+        <w:rPr>
+          <w:b/>
+        </w:rPr>
+        <w:t>Menadžer projekta</w:t>
+      </w:r>
+      <w:r>
+        <w:t xml:space="preserve"> </w:t>
+      </w:r>
+      <w:r>
+        <w:t>–</w:t>
+      </w:r>
+      <w:r>
+        <w:t xml:space="preserve"> </w:t>
+      </w:r>
+      <w:r>
+        <w:t>koristi dokument da bi potvrdio da su obuhvaćeni svi zahtevi, kao i da je adekvatno opisan proizvod koji treba razviti</w:t>
+      </w:r>
+    </w:p>
+    <w:p>
+      <w:pPr>
+        <w:pStyle w:val="ListParagraph"/>
+        <w:numPr>
+          <w:ilvl w:val="0"/>
+          <w:numId w:val="6"/>
+        </w:numPr>
+        <w:rPr>
+          <w:b/>
+        </w:rPr>
+      </w:pPr>
+      <w:r>
+        <w:rPr>
+          <w:b/>
+        </w:rPr>
+        <w:t>Dizajner aplikacije</w:t>
+      </w:r>
+      <w:r>
+        <w:t xml:space="preserve"> – koristi dokument kako bi u skladu s</w:t>
+      </w:r>
+      <w:bookmarkStart w:id="0" w:name="_GoBack"/>
+      <w:bookmarkEnd w:id="0"/>
+      <w:r>
+        <w:t>a zahtevima osmislio korisnički interfejs</w:t>
+      </w:r>
+    </w:p>
+    <w:p>
+      <w:pPr>
+        <w:pStyle w:val="ListParagraph"/>
+        <w:numPr>
+          <w:ilvl w:val="0"/>
+          <w:numId w:val="6"/>
+        </w:numPr>
+        <w:rPr>
+          <w:b/>
+        </w:rPr>
+      </w:pPr>
+      <w:r>
+        <w:rPr>
+          <w:b/>
+        </w:rPr>
+        <w:t>Programer</w:t>
+      </w:r>
+      <w:r>
+        <w:t xml:space="preserve"> – koristi dokument kako bi razvio proizvod koji ispunjava sve klijentske i korisničke zahteve</w:t>
+      </w:r>
+    </w:p>
+    <w:p>
+      <w:pPr>
+        <w:pStyle w:val="ListParagraph"/>
+        <w:numPr>
+          <w:ilvl w:val="0"/>
+          <w:numId w:val="6"/>
+        </w:numPr>
+        <w:rPr>
+          <w:b/>
+        </w:rPr>
+      </w:pPr>
+      <w:r>
+        <w:rPr>
+          <w:b/>
+        </w:rPr>
+        <w:t>Tester</w:t>
+      </w:r>
+      <w:r>
+        <w:t xml:space="preserve"> – koristi dokument za izvršavanje verifikacije i validacije zahtevanih funkcionalnosi</w:t>
       </w:r>
     </w:p>
     <w:sectPr>
@@ -2712,7 +2866,7 @@
           <w:rPr>
             <w:noProof/>
           </w:rPr>
-          <w:t>3</w:t>
+          <w:t>2</w:t>
         </w:r>
         <w:r>
           <w:rPr>
@@ -2769,6 +2923,119 @@
 <file path=word/numbering.xml><?xml version="1.0" encoding="utf-8"?>
 <w:numbering xmlns:wpc="http://schemas.microsoft.com/office/word/2010/wordprocessingCanvas" xmlns:mc="http://schemas.openxmlformats.org/markup-compatibility/2006" xmlns:o="urn:schemas-microsoft-com:office:office" xmlns:r="http://schemas.openxmlformats.org/officeDocument/2006/relationships" xmlns:m="http://schemas.openxmlformats.org/officeDocument/2006/math" xmlns:v="urn:schemas-microsoft-com:vml" xmlns:wp14="http://schemas.microsoft.com/office/word/2010/wordprocessingDrawing" xmlns:wp="http://schemas.openxmlformats.org/drawingml/2006/wordprocessingDrawing" xmlns:w10="urn:schemas-microsoft-com:office:word" xmlns:w="http://schemas.openxmlformats.org/wordprocessingml/2006/main" xmlns:w14="http://schemas.microsoft.com/office/word/2010/wordml" xmlns:w15="http://schemas.microsoft.com/office/word/2012/wordml" xmlns:wpg="http://schemas.microsoft.com/office/word/2010/wordprocessingGroup" xmlns:wpi="http://schemas.microsoft.com/office/word/2010/wordprocessingInk" xmlns:wne="http://schemas.microsoft.com/office/word/2006/wordml" xmlns:wps="http://schemas.microsoft.com/office/word/2010/wordprocessingShape" mc:Ignorable="w14 w15 wp14">
   <w:abstractNum w:abstractNumId="0" w15:restartNumberingAfterBreak="0">
+    <w:nsid w:val="18CF6242"/>
+    <w:multiLevelType w:val="hybridMultilevel"/>
+    <w:tmpl w:val="774C0FCA"/>
+    <w:lvl w:ilvl="0" w:tplc="04090003">
+      <w:start w:val="1"/>
+      <w:numFmt w:val="bullet"/>
+      <w:lvlText w:val="o"/>
+      <w:lvlJc w:val="left"/>
+      <w:pPr>
+        <w:ind w:left="2160" w:hanging="360"/>
+      </w:pPr>
+      <w:rPr>
+        <w:rFonts w:ascii="Courier New" w:hAnsi="Courier New" w:cs="Courier New" w:hint="default"/>
+      </w:rPr>
+    </w:lvl>
+    <w:lvl w:ilvl="1" w:tplc="04090003" w:tentative="1">
+      <w:start w:val="1"/>
+      <w:numFmt w:val="bullet"/>
+      <w:lvlText w:val="o"/>
+      <w:lvlJc w:val="left"/>
+      <w:pPr>
+        <w:ind w:left="2880" w:hanging="360"/>
+      </w:pPr>
+      <w:rPr>
+        <w:rFonts w:ascii="Courier New" w:hAnsi="Courier New" w:cs="Courier New" w:hint="default"/>
+      </w:rPr>
+    </w:lvl>
+    <w:lvl w:ilvl="2" w:tplc="04090005" w:tentative="1">
+      <w:start w:val="1"/>
+      <w:numFmt w:val="bullet"/>
+      <w:lvlText w:val=""/>
+      <w:lvlJc w:val="left"/>
+      <w:pPr>
+        <w:ind w:left="3600" w:hanging="360"/>
+      </w:pPr>
+      <w:rPr>
+        <w:rFonts w:ascii="Wingdings" w:hAnsi="Wingdings" w:hint="default"/>
+      </w:rPr>
+    </w:lvl>
+    <w:lvl w:ilvl="3" w:tplc="04090001" w:tentative="1">
+      <w:start w:val="1"/>
+      <w:numFmt w:val="bullet"/>
+      <w:lvlText w:val=""/>
+      <w:lvlJc w:val="left"/>
+      <w:pPr>
+        <w:ind w:left="4320" w:hanging="360"/>
+      </w:pPr>
+      <w:rPr>
+        <w:rFonts w:ascii="Symbol" w:hAnsi="Symbol" w:hint="default"/>
+      </w:rPr>
+    </w:lvl>
+    <w:lvl w:ilvl="4" w:tplc="04090003" w:tentative="1">
+      <w:start w:val="1"/>
+      <w:numFmt w:val="bullet"/>
+      <w:lvlText w:val="o"/>
+      <w:lvlJc w:val="left"/>
+      <w:pPr>
+        <w:ind w:left="5040" w:hanging="360"/>
+      </w:pPr>
+      <w:rPr>
+        <w:rFonts w:ascii="Courier New" w:hAnsi="Courier New" w:cs="Courier New" w:hint="default"/>
+      </w:rPr>
+    </w:lvl>
+    <w:lvl w:ilvl="5" w:tplc="04090005" w:tentative="1">
+      <w:start w:val="1"/>
+      <w:numFmt w:val="bullet"/>
+      <w:lvlText w:val=""/>
+      <w:lvlJc w:val="left"/>
+      <w:pPr>
+        <w:ind w:left="5760" w:hanging="360"/>
+      </w:pPr>
+      <w:rPr>
+        <w:rFonts w:ascii="Wingdings" w:hAnsi="Wingdings" w:hint="default"/>
+      </w:rPr>
+    </w:lvl>
+    <w:lvl w:ilvl="6" w:tplc="04090001" w:tentative="1">
+      <w:start w:val="1"/>
+      <w:numFmt w:val="bullet"/>
+      <w:lvlText w:val=""/>
+      <w:lvlJc w:val="left"/>
+      <w:pPr>
+        <w:ind w:left="6480" w:hanging="360"/>
+      </w:pPr>
+      <w:rPr>
+        <w:rFonts w:ascii="Symbol" w:hAnsi="Symbol" w:hint="default"/>
+      </w:rPr>
+    </w:lvl>
+    <w:lvl w:ilvl="7" w:tplc="04090003" w:tentative="1">
+      <w:start w:val="1"/>
+      <w:numFmt w:val="bullet"/>
+      <w:lvlText w:val="o"/>
+      <w:lvlJc w:val="left"/>
+      <w:pPr>
+        <w:ind w:left="7200" w:hanging="360"/>
+      </w:pPr>
+      <w:rPr>
+        <w:rFonts w:ascii="Courier New" w:hAnsi="Courier New" w:cs="Courier New" w:hint="default"/>
+      </w:rPr>
+    </w:lvl>
+    <w:lvl w:ilvl="8" w:tplc="04090005" w:tentative="1">
+      <w:start w:val="1"/>
+      <w:numFmt w:val="bullet"/>
+      <w:lvlText w:val=""/>
+      <w:lvlJc w:val="left"/>
+      <w:pPr>
+        <w:ind w:left="7920" w:hanging="360"/>
+      </w:pPr>
+      <w:rPr>
+        <w:rFonts w:ascii="Wingdings" w:hAnsi="Wingdings" w:hint="default"/>
+      </w:rPr>
+    </w:lvl>
+  </w:abstractNum>
+  <w:abstractNum w:abstractNumId="1" w15:restartNumberingAfterBreak="0">
     <w:nsid w:val="268211A5"/>
     <w:multiLevelType w:val="multilevel"/>
     <w:tmpl w:val="0409001F"/>
@@ -2854,7 +3121,7 @@
       </w:pPr>
     </w:lvl>
   </w:abstractNum>
-  <w:abstractNum w:abstractNumId="1" w15:restartNumberingAfterBreak="0">
+  <w:abstractNum w:abstractNumId="2" w15:restartNumberingAfterBreak="0">
     <w:nsid w:val="26A8478E"/>
     <w:multiLevelType w:val="hybridMultilevel"/>
     <w:tmpl w:val="CEECD5A8"/>
@@ -2967,7 +3234,233 @@
       </w:rPr>
     </w:lvl>
   </w:abstractNum>
-  <w:abstractNum w:abstractNumId="2" w15:restartNumberingAfterBreak="0">
+  <w:abstractNum w:abstractNumId="3" w15:restartNumberingAfterBreak="0">
+    <w:nsid w:val="28127274"/>
+    <w:multiLevelType w:val="hybridMultilevel"/>
+    <w:tmpl w:val="2222F334"/>
+    <w:lvl w:ilvl="0" w:tplc="04090003">
+      <w:start w:val="1"/>
+      <w:numFmt w:val="bullet"/>
+      <w:lvlText w:val="o"/>
+      <w:lvlJc w:val="left"/>
+      <w:pPr>
+        <w:ind w:left="1392" w:hanging="360"/>
+      </w:pPr>
+      <w:rPr>
+        <w:rFonts w:ascii="Courier New" w:hAnsi="Courier New" w:cs="Courier New" w:hint="default"/>
+      </w:rPr>
+    </w:lvl>
+    <w:lvl w:ilvl="1" w:tplc="04090003" w:tentative="1">
+      <w:start w:val="1"/>
+      <w:numFmt w:val="bullet"/>
+      <w:lvlText w:val="o"/>
+      <w:lvlJc w:val="left"/>
+      <w:pPr>
+        <w:ind w:left="2112" w:hanging="360"/>
+      </w:pPr>
+      <w:rPr>
+        <w:rFonts w:ascii="Courier New" w:hAnsi="Courier New" w:cs="Courier New" w:hint="default"/>
+      </w:rPr>
+    </w:lvl>
+    <w:lvl w:ilvl="2" w:tplc="04090005" w:tentative="1">
+      <w:start w:val="1"/>
+      <w:numFmt w:val="bullet"/>
+      <w:lvlText w:val=""/>
+      <w:lvlJc w:val="left"/>
+      <w:pPr>
+        <w:ind w:left="2832" w:hanging="360"/>
+      </w:pPr>
+      <w:rPr>
+        <w:rFonts w:ascii="Wingdings" w:hAnsi="Wingdings" w:hint="default"/>
+      </w:rPr>
+    </w:lvl>
+    <w:lvl w:ilvl="3" w:tplc="04090001" w:tentative="1">
+      <w:start w:val="1"/>
+      <w:numFmt w:val="bullet"/>
+      <w:lvlText w:val=""/>
+      <w:lvlJc w:val="left"/>
+      <w:pPr>
+        <w:ind w:left="3552" w:hanging="360"/>
+      </w:pPr>
+      <w:rPr>
+        <w:rFonts w:ascii="Symbol" w:hAnsi="Symbol" w:hint="default"/>
+      </w:rPr>
+    </w:lvl>
+    <w:lvl w:ilvl="4" w:tplc="04090003" w:tentative="1">
+      <w:start w:val="1"/>
+      <w:numFmt w:val="bullet"/>
+      <w:lvlText w:val="o"/>
+      <w:lvlJc w:val="left"/>
+      <w:pPr>
+        <w:ind w:left="4272" w:hanging="360"/>
+      </w:pPr>
+      <w:rPr>
+        <w:rFonts w:ascii="Courier New" w:hAnsi="Courier New" w:cs="Courier New" w:hint="default"/>
+      </w:rPr>
+    </w:lvl>
+    <w:lvl w:ilvl="5" w:tplc="04090005" w:tentative="1">
+      <w:start w:val="1"/>
+      <w:numFmt w:val="bullet"/>
+      <w:lvlText w:val=""/>
+      <w:lvlJc w:val="left"/>
+      <w:pPr>
+        <w:ind w:left="4992" w:hanging="360"/>
+      </w:pPr>
+      <w:rPr>
+        <w:rFonts w:ascii="Wingdings" w:hAnsi="Wingdings" w:hint="default"/>
+      </w:rPr>
+    </w:lvl>
+    <w:lvl w:ilvl="6" w:tplc="04090001" w:tentative="1">
+      <w:start w:val="1"/>
+      <w:numFmt w:val="bullet"/>
+      <w:lvlText w:val=""/>
+      <w:lvlJc w:val="left"/>
+      <w:pPr>
+        <w:ind w:left="5712" w:hanging="360"/>
+      </w:pPr>
+      <w:rPr>
+        <w:rFonts w:ascii="Symbol" w:hAnsi="Symbol" w:hint="default"/>
+      </w:rPr>
+    </w:lvl>
+    <w:lvl w:ilvl="7" w:tplc="04090003" w:tentative="1">
+      <w:start w:val="1"/>
+      <w:numFmt w:val="bullet"/>
+      <w:lvlText w:val="o"/>
+      <w:lvlJc w:val="left"/>
+      <w:pPr>
+        <w:ind w:left="6432" w:hanging="360"/>
+      </w:pPr>
+      <w:rPr>
+        <w:rFonts w:ascii="Courier New" w:hAnsi="Courier New" w:cs="Courier New" w:hint="default"/>
+      </w:rPr>
+    </w:lvl>
+    <w:lvl w:ilvl="8" w:tplc="04090005" w:tentative="1">
+      <w:start w:val="1"/>
+      <w:numFmt w:val="bullet"/>
+      <w:lvlText w:val=""/>
+      <w:lvlJc w:val="left"/>
+      <w:pPr>
+        <w:ind w:left="7152" w:hanging="360"/>
+      </w:pPr>
+      <w:rPr>
+        <w:rFonts w:ascii="Wingdings" w:hAnsi="Wingdings" w:hint="default"/>
+      </w:rPr>
+    </w:lvl>
+  </w:abstractNum>
+  <w:abstractNum w:abstractNumId="4" w15:restartNumberingAfterBreak="0">
+    <w:nsid w:val="53164BDA"/>
+    <w:multiLevelType w:val="hybridMultilevel"/>
+    <w:tmpl w:val="60AE92CC"/>
+    <w:lvl w:ilvl="0" w:tplc="04090001">
+      <w:start w:val="1"/>
+      <w:numFmt w:val="bullet"/>
+      <w:lvlText w:val=""/>
+      <w:lvlJc w:val="left"/>
+      <w:pPr>
+        <w:ind w:left="720" w:hanging="360"/>
+      </w:pPr>
+      <w:rPr>
+        <w:rFonts w:ascii="Symbol" w:hAnsi="Symbol" w:hint="default"/>
+      </w:rPr>
+    </w:lvl>
+    <w:lvl w:ilvl="1" w:tplc="04090003" w:tentative="1">
+      <w:start w:val="1"/>
+      <w:numFmt w:val="bullet"/>
+      <w:lvlText w:val="o"/>
+      <w:lvlJc w:val="left"/>
+      <w:pPr>
+        <w:ind w:left="1440" w:hanging="360"/>
+      </w:pPr>
+      <w:rPr>
+        <w:rFonts w:ascii="Courier New" w:hAnsi="Courier New" w:cs="Courier New" w:hint="default"/>
+      </w:rPr>
+    </w:lvl>
+    <w:lvl w:ilvl="2" w:tplc="04090005" w:tentative="1">
+      <w:start w:val="1"/>
+      <w:numFmt w:val="bullet"/>
+      <w:lvlText w:val=""/>
+      <w:lvlJc w:val="left"/>
+      <w:pPr>
+        <w:ind w:left="2160" w:hanging="360"/>
+      </w:pPr>
+      <w:rPr>
+        <w:rFonts w:ascii="Wingdings" w:hAnsi="Wingdings" w:hint="default"/>
+      </w:rPr>
+    </w:lvl>
+    <w:lvl w:ilvl="3" w:tplc="04090001" w:tentative="1">
+      <w:start w:val="1"/>
+      <w:numFmt w:val="bullet"/>
+      <w:lvlText w:val=""/>
+      <w:lvlJc w:val="left"/>
+      <w:pPr>
+        <w:ind w:left="2880" w:hanging="360"/>
+      </w:pPr>
+      <w:rPr>
+        <w:rFonts w:ascii="Symbol" w:hAnsi="Symbol" w:hint="default"/>
+      </w:rPr>
+    </w:lvl>
+    <w:lvl w:ilvl="4" w:tplc="04090003" w:tentative="1">
+      <w:start w:val="1"/>
+      <w:numFmt w:val="bullet"/>
+      <w:lvlText w:val="o"/>
+      <w:lvlJc w:val="left"/>
+      <w:pPr>
+        <w:ind w:left="3600" w:hanging="360"/>
+      </w:pPr>
+      <w:rPr>
+        <w:rFonts w:ascii="Courier New" w:hAnsi="Courier New" w:cs="Courier New" w:hint="default"/>
+      </w:rPr>
+    </w:lvl>
+    <w:lvl w:ilvl="5" w:tplc="04090005" w:tentative="1">
+      <w:start w:val="1"/>
+      <w:numFmt w:val="bullet"/>
+      <w:lvlText w:val=""/>
+      <w:lvlJc w:val="left"/>
+      <w:pPr>
+        <w:ind w:left="4320" w:hanging="360"/>
+      </w:pPr>
+      <w:rPr>
+        <w:rFonts w:ascii="Wingdings" w:hAnsi="Wingdings" w:hint="default"/>
+      </w:rPr>
+    </w:lvl>
+    <w:lvl w:ilvl="6" w:tplc="04090001" w:tentative="1">
+      <w:start w:val="1"/>
+      <w:numFmt w:val="bullet"/>
+      <w:lvlText w:val=""/>
+      <w:lvlJc w:val="left"/>
+      <w:pPr>
+        <w:ind w:left="5040" w:hanging="360"/>
+      </w:pPr>
+      <w:rPr>
+        <w:rFonts w:ascii="Symbol" w:hAnsi="Symbol" w:hint="default"/>
+      </w:rPr>
+    </w:lvl>
+    <w:lvl w:ilvl="7" w:tplc="04090003" w:tentative="1">
+      <w:start w:val="1"/>
+      <w:numFmt w:val="bullet"/>
+      <w:lvlText w:val="o"/>
+      <w:lvlJc w:val="left"/>
+      <w:pPr>
+        <w:ind w:left="5760" w:hanging="360"/>
+      </w:pPr>
+      <w:rPr>
+        <w:rFonts w:ascii="Courier New" w:hAnsi="Courier New" w:cs="Courier New" w:hint="default"/>
+      </w:rPr>
+    </w:lvl>
+    <w:lvl w:ilvl="8" w:tplc="04090005" w:tentative="1">
+      <w:start w:val="1"/>
+      <w:numFmt w:val="bullet"/>
+      <w:lvlText w:val=""/>
+      <w:lvlJc w:val="left"/>
+      <w:pPr>
+        <w:ind w:left="6480" w:hanging="360"/>
+      </w:pPr>
+      <w:rPr>
+        <w:rFonts w:ascii="Wingdings" w:hAnsi="Wingdings" w:hint="default"/>
+      </w:rPr>
+    </w:lvl>
+  </w:abstractNum>
+  <w:abstractNum w:abstractNumId="5" w15:restartNumberingAfterBreak="0">
     <w:nsid w:val="78896831"/>
     <w:multiLevelType w:val="multilevel"/>
     <w:tmpl w:val="F684EE32"/>
@@ -3081,13 +3574,22 @@
     </w:lvl>
   </w:abstractNum>
   <w:num w:numId="1">
+    <w:abstractNumId w:val="1"/>
+  </w:num>
+  <w:num w:numId="2">
+    <w:abstractNumId w:val="5"/>
+  </w:num>
+  <w:num w:numId="3">
+    <w:abstractNumId w:val="2"/>
+  </w:num>
+  <w:num w:numId="4">
+    <w:abstractNumId w:val="4"/>
+  </w:num>
+  <w:num w:numId="5">
     <w:abstractNumId w:val="0"/>
   </w:num>
-  <w:num w:numId="2">
-    <w:abstractNumId w:val="2"/>
-  </w:num>
-  <w:num w:numId="3">
-    <w:abstractNumId w:val="1"/>
+  <w:num w:numId="6">
+    <w:abstractNumId w:val="3"/>
   </w:num>
 </w:numbering>
 </file>
@@ -3847,6 +4349,13 @@
 
 <file path=word/glossary/fontTable.xml><?xml version="1.0" encoding="utf-8"?>
 <w:fonts xmlns:mc="http://schemas.openxmlformats.org/markup-compatibility/2006" xmlns:r="http://schemas.openxmlformats.org/officeDocument/2006/relationships" xmlns:w="http://schemas.openxmlformats.org/wordprocessingml/2006/main" xmlns:w14="http://schemas.microsoft.com/office/word/2010/wordml" xmlns:w15="http://schemas.microsoft.com/office/word/2012/wordml" mc:Ignorable="w14 w15">
+  <w:font w:name="Courier New">
+    <w:panose1 w:val="02070309020205020404"/>
+    <w:charset w:val="00"/>
+    <w:family w:val="modern"/>
+    <w:pitch w:val="fixed"/>
+    <w:sig w:usb0="E0002EFF" w:usb1="C0007843" w:usb2="00000009" w:usb3="00000000" w:csb0="000001FF" w:csb1="00000000"/>
+  </w:font>
   <w:font w:name="Times New Roman">
     <w:panose1 w:val="02020603050405020304"/>
     <w:charset w:val="00"/>
@@ -3854,24 +4363,17 @@
     <w:pitch w:val="variable"/>
     <w:sig w:usb0="E0002EFF" w:usb1="C000785B" w:usb2="00000009" w:usb3="00000000" w:csb0="000001FF" w:csb1="00000000"/>
   </w:font>
+  <w:font w:name="Wingdings">
+    <w:panose1 w:val="05000000000000000000"/>
+    <w:charset w:val="02"/>
+    <w:family w:val="auto"/>
+    <w:pitch w:val="variable"/>
+    <w:sig w:usb0="00000000" w:usb1="10000000" w:usb2="00000000" w:usb3="00000000" w:csb0="80000000" w:csb1="00000000"/>
+  </w:font>
   <w:font w:name="Symbol">
     <w:panose1 w:val="05050102010706020507"/>
     <w:charset w:val="02"/>
     <w:family w:val="roman"/>
-    <w:pitch w:val="variable"/>
-    <w:sig w:usb0="00000000" w:usb1="10000000" w:usb2="00000000" w:usb3="00000000" w:csb0="80000000" w:csb1="00000000"/>
-  </w:font>
-  <w:font w:name="Courier New">
-    <w:panose1 w:val="02070309020205020404"/>
-    <w:charset w:val="00"/>
-    <w:family w:val="modern"/>
-    <w:pitch w:val="fixed"/>
-    <w:sig w:usb0="E0002EFF" w:usb1="C0007843" w:usb2="00000009" w:usb3="00000000" w:csb0="000001FF" w:csb1="00000000"/>
-  </w:font>
-  <w:font w:name="Wingdings">
-    <w:panose1 w:val="05000000000000000000"/>
-    <w:charset w:val="02"/>
-    <w:family w:val="auto"/>
     <w:pitch w:val="variable"/>
     <w:sig w:usb0="00000000" w:usb1="10000000" w:usb2="00000000" w:usb3="00000000" w:csb0="80000000" w:csb1="00000000"/>
   </w:font>
@@ -3914,7 +4416,7 @@
   </w:compat>
   <w:rsids>
     <w:rsidRoot w:val="00C2597A"/>
-    <w:rsid w:val="00A53E70"/>
+    <w:rsid w:val="00B36CF1"/>
     <w:rsid w:val="00C2597A"/>
   </w:rsids>
   <m:mathPr>
@@ -4674,7 +5176,7 @@
 </file>
 
 <file path=customXml/itemProps2.xml><?xml version="1.0" encoding="utf-8"?>
-<ds:datastoreItem xmlns:ds="http://schemas.openxmlformats.org/officeDocument/2006/customXml" ds:itemID="{658C3B36-C4D4-498F-B1D4-62F0CE162381}">
+<ds:datastoreItem xmlns:ds="http://schemas.openxmlformats.org/officeDocument/2006/customXml" ds:itemID="{41251E31-301A-4692-8151-92EBFCD8BC3C}">
   <ds:schemaRefs>
     <ds:schemaRef ds:uri="http://schemas.openxmlformats.org/officeDocument/2006/bibliography"/>
   </ds:schemaRefs>

</xml_diff>

<commit_message>
#171 stavka 2 gotova
</commit_message>
<xml_diff>
--- a/docs/dokumentacija/SRS.docx
+++ b/docs/dokumentacija/SRS.docx
@@ -1,6 +1,6 @@
 
 <file path=word/document.xml><?xml version="1.0" encoding="utf-8"?>
-<w:document xmlns:wpc="http://schemas.microsoft.com/office/word/2010/wordprocessingCanvas" xmlns:mc="http://schemas.openxmlformats.org/markup-compatibility/2006" xmlns:o="urn:schemas-microsoft-com:office:office" xmlns:r="http://schemas.openxmlformats.org/officeDocument/2006/relationships" xmlns:m="http://schemas.openxmlformats.org/officeDocument/2006/math" xmlns:v="urn:schemas-microsoft-com:vml" xmlns:wp14="http://schemas.microsoft.com/office/word/2010/wordprocessingDrawing" xmlns:wp="http://schemas.openxmlformats.org/drawingml/2006/wordprocessingDrawing" xmlns:w10="urn:schemas-microsoft-com:office:word" xmlns:w="http://schemas.openxmlformats.org/wordprocessingml/2006/main" xmlns:w14="http://schemas.microsoft.com/office/word/2010/wordml" xmlns:w15="http://schemas.microsoft.com/office/word/2012/wordml" xmlns:wpg="http://schemas.microsoft.com/office/word/2010/wordprocessingGroup" xmlns:wpi="http://schemas.microsoft.com/office/word/2010/wordprocessingInk" xmlns:wne="http://schemas.microsoft.com/office/word/2006/wordml" xmlns:wps="http://schemas.microsoft.com/office/word/2010/wordprocessingShape" mc:Ignorable="w14 w15 wp14">
+<w:document xmlns:wpc="http://schemas.microsoft.com/office/word/2010/wordprocessingCanvas" xmlns:cx="http://schemas.microsoft.com/office/drawing/2014/chartex" xmlns:cx1="http://schemas.microsoft.com/office/drawing/2015/9/8/chartex" xmlns:cx2="http://schemas.microsoft.com/office/drawing/2015/10/21/chartex" xmlns:cx3="http://schemas.microsoft.com/office/drawing/2016/5/9/chartex" xmlns:cx4="http://schemas.microsoft.com/office/drawing/2016/5/10/chartex" xmlns:cx5="http://schemas.microsoft.com/office/drawing/2016/5/11/chartex" xmlns:cx6="http://schemas.microsoft.com/office/drawing/2016/5/12/chartex" xmlns:cx7="http://schemas.microsoft.com/office/drawing/2016/5/13/chartex" xmlns:cx8="http://schemas.microsoft.com/office/drawing/2016/5/14/chartex" xmlns:mc="http://schemas.openxmlformats.org/markup-compatibility/2006" xmlns:aink="http://schemas.microsoft.com/office/drawing/2016/ink" xmlns:am3d="http://schemas.microsoft.com/office/drawing/2017/model3d" xmlns:o="urn:schemas-microsoft-com:office:office" xmlns:oel="http://schemas.microsoft.com/office/2019/extlst" xmlns:r="http://schemas.openxmlformats.org/officeDocument/2006/relationships" xmlns:m="http://schemas.openxmlformats.org/officeDocument/2006/math" xmlns:v="urn:schemas-microsoft-com:vml" xmlns:wp14="http://schemas.microsoft.com/office/word/2010/wordprocessingDrawing" xmlns:wp="http://schemas.openxmlformats.org/drawingml/2006/wordprocessingDrawing" xmlns:w10="urn:schemas-microsoft-com:office:word" xmlns:w="http://schemas.openxmlformats.org/wordprocessingml/2006/main" xmlns:w14="http://schemas.microsoft.com/office/word/2010/wordml" xmlns:w15="http://schemas.microsoft.com/office/word/2012/wordml" xmlns:w16cex="http://schemas.microsoft.com/office/word/2018/wordml/cex" xmlns:w16cid="http://schemas.microsoft.com/office/word/2016/wordml/cid" xmlns:w16="http://schemas.microsoft.com/office/word/2018/wordml" xmlns:w16du="http://schemas.microsoft.com/office/word/2023/wordml/word16du" xmlns:w16sdtdh="http://schemas.microsoft.com/office/word/2020/wordml/sdtdatahash" xmlns:w16se="http://schemas.microsoft.com/office/word/2015/wordml/symex" xmlns:wpg="http://schemas.microsoft.com/office/word/2010/wordprocessingGroup" xmlns:wpi="http://schemas.microsoft.com/office/word/2010/wordprocessingInk" xmlns:wne="http://schemas.microsoft.com/office/word/2006/wordml" xmlns:wps="http://schemas.microsoft.com/office/word/2010/wordprocessingShape" mc:Ignorable="w14 w15 w16se w16cid w16 w16cex w16sdtdh wp14">
   <w:body>
     <w:sdt>
       <w:sdtPr>
@@ -81,7 +81,7 @@
             <mc:AlternateContent>
               <mc:Choice Requires="wps">
                 <w:drawing>
-                  <wp:anchor distT="0" distB="0" distL="114300" distR="114300" simplePos="0" relativeHeight="251665408" behindDoc="0" locked="0" layoutInCell="1" allowOverlap="1" wp14:anchorId="66F32FAE" wp14:editId="1A791A5A">
+                  <wp:anchor distT="0" distB="0" distL="114300" distR="114300" simplePos="0" relativeHeight="251665408" behindDoc="0" locked="0" layoutInCell="1" allowOverlap="1" wp14:anchorId="61397FEE" wp14:editId="75EDA7AC">
                     <wp:simplePos x="0" y="0"/>
                     <wp:positionH relativeFrom="column">
                       <wp:posOffset>-899160</wp:posOffset>
@@ -200,11 +200,11 @@
               </mc:Choice>
               <mc:Fallback>
                 <w:pict>
-                  <v:shapetype w14:anchorId="66F32FAE" id="_x0000_t202" coordsize="21600,21600" o:spt="202" path="m,l,21600r21600,l21600,xe">
+                  <v:shapetype w14:anchorId="61397FEE" id="_x0000_t202" coordsize="21600,21600" o:spt="202" path="m,l,21600r21600,l21600,xe">
                     <v:stroke joinstyle="miter"/>
                     <v:path gradientshapeok="t" o:connecttype="rect"/>
                   </v:shapetype>
-                  <v:shape id="Text Box 6" o:spid="_x0000_s1026" type="#_x0000_t202" style="position:absolute;left:0;text-align:left;margin-left:-70.8pt;margin-top:90.9pt;width:609.6pt;height:136.2pt;z-index:251665408;visibility:visible;mso-wrap-style:square;mso-width-percent:0;mso-wrap-distance-left:9pt;mso-wrap-distance-top:0;mso-wrap-distance-right:9pt;mso-wrap-distance-bottom:0;mso-position-horizontal:absolute;mso-position-horizontal-relative:text;mso-position-vertical:absolute;mso-position-vertical-relative:text;mso-width-percent:0;mso-width-relative:margin;v-text-anchor:top" o:gfxdata="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" fillcolor="white [3201]" strokecolor="white [3212]" strokeweight=".5pt">
+                  <v:shape id="Text Box 6" o:spid="_x0000_s1026" type="#_x0000_t202" style="position:absolute;left:0;text-align:left;margin-left:-70.8pt;margin-top:90.9pt;width:609.6pt;height:136.2pt;z-index:251665408;visibility:visible;mso-wrap-style:square;mso-width-percent:0;mso-wrap-distance-left:9pt;mso-wrap-distance-top:0;mso-wrap-distance-right:9pt;mso-wrap-distance-bottom:0;mso-position-horizontal:absolute;mso-position-horizontal-relative:text;mso-position-vertical:absolute;mso-position-vertical-relative:text;mso-width-percent:0;mso-width-relative:margin;v-text-anchor:top" o:gfxdata="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" fillcolor="white [3201]" strokecolor="white [3212]" strokeweight=".5pt">
                     <v:textbox>
                       <w:txbxContent>
                         <w:p>
@@ -451,7 +451,7 @@
               <w:szCs w:val="28"/>
             </w:rPr>
             <w:drawing>
-              <wp:anchor distT="0" distB="0" distL="114300" distR="114300" simplePos="0" relativeHeight="251666432" behindDoc="0" locked="0" layoutInCell="1" allowOverlap="1" wp14:anchorId="55792912" wp14:editId="2429799F">
+              <wp:anchor distT="0" distB="0" distL="114300" distR="114300" simplePos="0" relativeHeight="251666432" behindDoc="0" locked="0" layoutInCell="1" allowOverlap="1" wp14:anchorId="39466600" wp14:editId="5CC3D2DC">
                 <wp:simplePos x="0" y="0"/>
                 <wp:positionH relativeFrom="column">
                   <wp:posOffset>1577340</wp:posOffset>
@@ -573,7 +573,7 @@
             <mc:AlternateContent>
               <mc:Choice Requires="wps">
                 <w:drawing>
-                  <wp:anchor distT="0" distB="0" distL="114300" distR="114300" simplePos="0" relativeHeight="251668480" behindDoc="0" locked="0" layoutInCell="1" allowOverlap="1" wp14:anchorId="0EED5B07" wp14:editId="42C9DEE7">
+                  <wp:anchor distT="0" distB="0" distL="114300" distR="114300" simplePos="0" relativeHeight="251668480" behindDoc="0" locked="0" layoutInCell="1" allowOverlap="1" wp14:anchorId="5F7D18FD" wp14:editId="5D347E4C">
                     <wp:simplePos x="0" y="0"/>
                     <wp:positionH relativeFrom="column">
                       <wp:posOffset>3992880</wp:posOffset>
@@ -775,7 +775,7 @@
               </mc:Choice>
               <mc:Fallback>
                 <w:pict>
-                  <v:shape w14:anchorId="0EED5B07" id="Text Box 8" o:spid="_x0000_s1027" type="#_x0000_t202" style="position:absolute;left:0;text-align:left;margin-left:314.4pt;margin-top:18.9pt;width:145.2pt;height:147pt;z-index:251668480;visibility:visible;mso-wrap-style:square;mso-height-percent:0;mso-wrap-distance-left:9pt;mso-wrap-distance-top:0;mso-wrap-distance-right:9pt;mso-wrap-distance-bottom:0;mso-position-horizontal:absolute;mso-position-horizontal-relative:text;mso-position-vertical:absolute;mso-position-vertical-relative:text;mso-height-percent:0;mso-height-relative:margin;v-text-anchor:top" o:gfxdata="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" fillcolor="white [3201]" strokecolor="white [3212]" strokeweight=".5pt">
+                  <v:shape w14:anchorId="5F7D18FD" id="Text Box 8" o:spid="_x0000_s1027" type="#_x0000_t202" style="position:absolute;left:0;text-align:left;margin-left:314.4pt;margin-top:18.9pt;width:145.2pt;height:147pt;z-index:251668480;visibility:visible;mso-wrap-style:square;mso-height-percent:0;mso-wrap-distance-left:9pt;mso-wrap-distance-top:0;mso-wrap-distance-right:9pt;mso-wrap-distance-bottom:0;mso-position-horizontal:absolute;mso-position-horizontal-relative:text;mso-position-vertical:absolute;mso-position-vertical-relative:text;mso-height-percent:0;mso-height-relative:margin;v-text-anchor:top" o:gfxdata="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" fillcolor="white [3201]" strokecolor="white [3212]" strokeweight=".5pt">
                     <v:textbox>
                       <w:txbxContent>
                         <w:p>
@@ -928,7 +928,7 @@
             <mc:AlternateContent>
               <mc:Choice Requires="wps">
                 <w:drawing>
-                  <wp:anchor distT="0" distB="0" distL="114300" distR="114300" simplePos="0" relativeHeight="251667456" behindDoc="0" locked="0" layoutInCell="1" allowOverlap="1" wp14:anchorId="32F4B701" wp14:editId="711D5FB3">
+                  <wp:anchor distT="0" distB="0" distL="114300" distR="114300" simplePos="0" relativeHeight="251667456" behindDoc="0" locked="0" layoutInCell="1" allowOverlap="1" wp14:anchorId="41DE0206" wp14:editId="7D0086E7">
                     <wp:simplePos x="0" y="0"/>
                     <wp:positionH relativeFrom="column">
                       <wp:posOffset>-68580</wp:posOffset>
@@ -1087,7 +1087,7 @@
               </mc:Choice>
               <mc:Fallback>
                 <w:pict>
-                  <v:shape w14:anchorId="32F4B701" id="Text Box 7" o:spid="_x0000_s1028" type="#_x0000_t202" style="position:absolute;left:0;text-align:left;margin-left:-5.4pt;margin-top:19.5pt;width:145.2pt;height:141pt;z-index:251667456;visibility:visible;mso-wrap-style:square;mso-height-percent:0;mso-wrap-distance-left:9pt;mso-wrap-distance-top:0;mso-wrap-distance-right:9pt;mso-wrap-distance-bottom:0;mso-position-horizontal:absolute;mso-position-horizontal-relative:text;mso-position-vertical:absolute;mso-position-vertical-relative:text;mso-height-percent:0;mso-height-relative:margin;v-text-anchor:top" o:gfxdata="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" fillcolor="white [3201]" strokecolor="white [3212]" strokeweight=".5pt">
+                  <v:shape w14:anchorId="41DE0206" id="Text Box 7" o:spid="_x0000_s1028" type="#_x0000_t202" style="position:absolute;left:0;text-align:left;margin-left:-5.4pt;margin-top:19.5pt;width:145.2pt;height:141pt;z-index:251667456;visibility:visible;mso-wrap-style:square;mso-height-percent:0;mso-wrap-distance-left:9pt;mso-wrap-distance-top:0;mso-wrap-distance-right:9pt;mso-wrap-distance-bottom:0;mso-position-horizontal:absolute;mso-position-horizontal-relative:text;mso-position-vertical:absolute;mso-position-vertical-relative:text;mso-height-percent:0;mso-height-relative:margin;v-text-anchor:top" o:gfxdata="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" fillcolor="white [3201]" strokecolor="white [3212]" strokeweight=".5pt">
                     <v:textbox>
                       <w:txbxContent>
                         <w:p>
@@ -1508,8 +1508,24 @@
               <w:rPr>
                 <w:rFonts w:cs="Arial"/>
                 <w:sz w:val="22"/>
+                <w:lang w:val="sr-Latn-RS"/>
               </w:rPr>
             </w:pPr>
+            <w:r>
+              <w:rPr>
+                <w:rFonts w:cs="Arial"/>
+                <w:sz w:val="22"/>
+              </w:rPr>
+              <w:t xml:space="preserve">Mihailo </w:t>
+            </w:r>
+            <w:r>
+              <w:rPr>
+                <w:rFonts w:cs="Arial"/>
+                <w:sz w:val="22"/>
+                <w:lang w:val="sr-Latn-RS"/>
+              </w:rPr>
+              <w:t>Šebek</w:t>
+            </w:r>
           </w:p>
         </w:tc>
         <w:tc>
@@ -1526,6 +1542,13 @@
                 <w:sz w:val="22"/>
               </w:rPr>
             </w:pPr>
+            <w:r>
+              <w:rPr>
+                <w:rFonts w:cs="Arial"/>
+                <w:sz w:val="22"/>
+              </w:rPr>
+              <w:t>22.04.2023.</w:t>
+            </w:r>
           </w:p>
         </w:tc>
         <w:tc>
@@ -1542,6 +1565,13 @@
                 <w:sz w:val="22"/>
               </w:rPr>
             </w:pPr>
+            <w:r>
+              <w:rPr>
+                <w:rFonts w:cs="Arial"/>
+                <w:sz w:val="22"/>
+              </w:rPr>
+              <w:t xml:space="preserve">Opis proizvoda </w:t>
+            </w:r>
           </w:p>
         </w:tc>
         <w:tc>
@@ -1558,10 +1588,15 @@
                 <w:sz w:val="22"/>
               </w:rPr>
             </w:pPr>
+            <w:r>
+              <w:rPr>
+                <w:rFonts w:cs="Arial"/>
+                <w:sz w:val="22"/>
+              </w:rPr>
+              <w:t>0.2</w:t>
+            </w:r>
           </w:p>
         </w:tc>
-        <w:bookmarkStart w:id="0" w:name="_GoBack"/>
-        <w:bookmarkEnd w:id="0"/>
       </w:tr>
       <w:tr>
         <w:trPr>
@@ -2038,6 +2073,572 @@
         </w:rPr>
       </w:pPr>
     </w:p>
+    <w:sdt>
+      <w:sdtPr>
+        <w:rPr>
+          <w:rFonts w:ascii="Arial" w:eastAsiaTheme="minorHAnsi" w:hAnsi="Arial" w:cstheme="minorBidi"/>
+          <w:color w:val="auto"/>
+          <w:sz w:val="24"/>
+          <w:szCs w:val="22"/>
+        </w:rPr>
+        <w:id w:val="-572665021"/>
+        <w:docPartObj>
+          <w:docPartGallery w:val="Table of Contents"/>
+          <w:docPartUnique/>
+        </w:docPartObj>
+      </w:sdtPr>
+      <w:sdtEndPr>
+        <w:rPr>
+          <w:b/>
+          <w:bCs/>
+          <w:noProof/>
+        </w:rPr>
+      </w:sdtEndPr>
+      <w:sdtContent>
+        <w:p>
+          <w:pPr>
+            <w:pStyle w:val="TOCHeading"/>
+            <w:rPr>
+              <w:lang w:val="sr-Latn-RS"/>
+            </w:rPr>
+          </w:pPr>
+          <w:r>
+            <w:t>Sadr</w:t>
+          </w:r>
+          <w:r>
+            <w:rPr>
+              <w:lang w:val="sr-Latn-RS"/>
+            </w:rPr>
+            <w:t>žaj</w:t>
+          </w:r>
+        </w:p>
+        <w:p>
+          <w:pPr>
+            <w:pStyle w:val="TOC1"/>
+            <w:tabs>
+              <w:tab w:val="left" w:pos="440"/>
+              <w:tab w:val="right" w:leader="dot" w:pos="9350"/>
+            </w:tabs>
+            <w:rPr>
+              <w:noProof/>
+            </w:rPr>
+          </w:pPr>
+          <w:r>
+            <w:fldChar w:fldCharType="begin"/>
+          </w:r>
+          <w:r>
+            <w:instrText xml:space="preserve"> TOC \o "1-3" \h \z \u </w:instrText>
+          </w:r>
+          <w:r>
+            <w:fldChar w:fldCharType="separate"/>
+          </w:r>
+          <w:hyperlink w:anchor="_Toc133061958" w:history="1">
+            <w:r>
+              <w:rPr>
+                <w:rStyle w:val="Hyperlink"/>
+                <w:noProof/>
+              </w:rPr>
+              <w:t>1.</w:t>
+            </w:r>
+            <w:r>
+              <w:rPr>
+                <w:noProof/>
+              </w:rPr>
+              <w:tab/>
+            </w:r>
+            <w:r>
+              <w:rPr>
+                <w:rStyle w:val="Hyperlink"/>
+                <w:noProof/>
+              </w:rPr>
+              <w:t>Uvod</w:t>
+            </w:r>
+            <w:r>
+              <w:rPr>
+                <w:noProof/>
+                <w:webHidden/>
+              </w:rPr>
+              <w:tab/>
+            </w:r>
+            <w:r>
+              <w:rPr>
+                <w:noProof/>
+                <w:webHidden/>
+              </w:rPr>
+              <w:fldChar w:fldCharType="begin"/>
+            </w:r>
+            <w:r>
+              <w:rPr>
+                <w:noProof/>
+                <w:webHidden/>
+              </w:rPr>
+              <w:instrText xml:space="preserve"> PAGEREF _Toc133061958 \h </w:instrText>
+            </w:r>
+            <w:r>
+              <w:rPr>
+                <w:noProof/>
+                <w:webHidden/>
+              </w:rPr>
+            </w:r>
+            <w:r>
+              <w:rPr>
+                <w:noProof/>
+                <w:webHidden/>
+              </w:rPr>
+              <w:fldChar w:fldCharType="separate"/>
+            </w:r>
+            <w:r>
+              <w:rPr>
+                <w:noProof/>
+                <w:webHidden/>
+              </w:rPr>
+              <w:t>3</w:t>
+            </w:r>
+            <w:r>
+              <w:rPr>
+                <w:noProof/>
+                <w:webHidden/>
+              </w:rPr>
+              <w:fldChar w:fldCharType="end"/>
+            </w:r>
+          </w:hyperlink>
+        </w:p>
+        <w:p>
+          <w:pPr>
+            <w:pStyle w:val="TOC2"/>
+            <w:tabs>
+              <w:tab w:val="left" w:pos="880"/>
+              <w:tab w:val="right" w:leader="dot" w:pos="9350"/>
+            </w:tabs>
+            <w:rPr>
+              <w:noProof/>
+            </w:rPr>
+          </w:pPr>
+          <w:hyperlink w:anchor="_Toc133061959" w:history="1">
+            <w:r>
+              <w:rPr>
+                <w:rStyle w:val="Hyperlink"/>
+                <w:noProof/>
+              </w:rPr>
+              <w:t>1.1</w:t>
+            </w:r>
+            <w:r>
+              <w:rPr>
+                <w:noProof/>
+              </w:rPr>
+              <w:tab/>
+            </w:r>
+            <w:r>
+              <w:rPr>
+                <w:rStyle w:val="Hyperlink"/>
+                <w:noProof/>
+              </w:rPr>
+              <w:t>Namena dokumenta</w:t>
+            </w:r>
+            <w:r>
+              <w:rPr>
+                <w:noProof/>
+                <w:webHidden/>
+              </w:rPr>
+              <w:tab/>
+            </w:r>
+            <w:r>
+              <w:rPr>
+                <w:noProof/>
+                <w:webHidden/>
+              </w:rPr>
+              <w:fldChar w:fldCharType="begin"/>
+            </w:r>
+            <w:r>
+              <w:rPr>
+                <w:noProof/>
+                <w:webHidden/>
+              </w:rPr>
+              <w:instrText xml:space="preserve"> PAGEREF _Toc133061959 \h </w:instrText>
+            </w:r>
+            <w:r>
+              <w:rPr>
+                <w:noProof/>
+                <w:webHidden/>
+              </w:rPr>
+            </w:r>
+            <w:r>
+              <w:rPr>
+                <w:noProof/>
+                <w:webHidden/>
+              </w:rPr>
+              <w:fldChar w:fldCharType="separate"/>
+            </w:r>
+            <w:r>
+              <w:rPr>
+                <w:noProof/>
+                <w:webHidden/>
+              </w:rPr>
+              <w:t>3</w:t>
+            </w:r>
+            <w:r>
+              <w:rPr>
+                <w:noProof/>
+                <w:webHidden/>
+              </w:rPr>
+              <w:fldChar w:fldCharType="end"/>
+            </w:r>
+          </w:hyperlink>
+        </w:p>
+        <w:p>
+          <w:pPr>
+            <w:pStyle w:val="TOC2"/>
+            <w:tabs>
+              <w:tab w:val="left" w:pos="880"/>
+              <w:tab w:val="right" w:leader="dot" w:pos="9350"/>
+            </w:tabs>
+            <w:rPr>
+              <w:noProof/>
+            </w:rPr>
+          </w:pPr>
+          <w:hyperlink w:anchor="_Toc133061960" w:history="1">
+            <w:r>
+              <w:rPr>
+                <w:rStyle w:val="Hyperlink"/>
+                <w:noProof/>
+              </w:rPr>
+              <w:t>1.2</w:t>
+            </w:r>
+            <w:r>
+              <w:rPr>
+                <w:noProof/>
+              </w:rPr>
+              <w:tab/>
+            </w:r>
+            <w:r>
+              <w:rPr>
+                <w:rStyle w:val="Hyperlink"/>
+                <w:noProof/>
+              </w:rPr>
+              <w:t>Konvencije, akronimi, skraćenice, definicije</w:t>
+            </w:r>
+            <w:r>
+              <w:rPr>
+                <w:noProof/>
+                <w:webHidden/>
+              </w:rPr>
+              <w:tab/>
+            </w:r>
+            <w:r>
+              <w:rPr>
+                <w:noProof/>
+                <w:webHidden/>
+              </w:rPr>
+              <w:fldChar w:fldCharType="begin"/>
+            </w:r>
+            <w:r>
+              <w:rPr>
+                <w:noProof/>
+                <w:webHidden/>
+              </w:rPr>
+              <w:instrText xml:space="preserve"> PAGEREF _Toc133061960 \h </w:instrText>
+            </w:r>
+            <w:r>
+              <w:rPr>
+                <w:noProof/>
+                <w:webHidden/>
+              </w:rPr>
+            </w:r>
+            <w:r>
+              <w:rPr>
+                <w:noProof/>
+                <w:webHidden/>
+              </w:rPr>
+              <w:fldChar w:fldCharType="separate"/>
+            </w:r>
+            <w:r>
+              <w:rPr>
+                <w:noProof/>
+                <w:webHidden/>
+              </w:rPr>
+              <w:t>3</w:t>
+            </w:r>
+            <w:r>
+              <w:rPr>
+                <w:noProof/>
+                <w:webHidden/>
+              </w:rPr>
+              <w:fldChar w:fldCharType="end"/>
+            </w:r>
+          </w:hyperlink>
+        </w:p>
+        <w:p>
+          <w:pPr>
+            <w:pStyle w:val="TOC2"/>
+            <w:tabs>
+              <w:tab w:val="left" w:pos="880"/>
+              <w:tab w:val="right" w:leader="dot" w:pos="9350"/>
+            </w:tabs>
+            <w:rPr>
+              <w:noProof/>
+            </w:rPr>
+          </w:pPr>
+          <w:hyperlink w:anchor="_Toc133061961" w:history="1">
+            <w:r>
+              <w:rPr>
+                <w:rStyle w:val="Hyperlink"/>
+                <w:noProof/>
+              </w:rPr>
+              <w:t>1.3</w:t>
+            </w:r>
+            <w:r>
+              <w:rPr>
+                <w:noProof/>
+              </w:rPr>
+              <w:tab/>
+            </w:r>
+            <w:r>
+              <w:rPr>
+                <w:rStyle w:val="Hyperlink"/>
+                <w:noProof/>
+              </w:rPr>
+              <w:t>Kome je dokument namenjen i uputstva za čitanje</w:t>
+            </w:r>
+            <w:r>
+              <w:rPr>
+                <w:noProof/>
+                <w:webHidden/>
+              </w:rPr>
+              <w:tab/>
+            </w:r>
+            <w:r>
+              <w:rPr>
+                <w:noProof/>
+                <w:webHidden/>
+              </w:rPr>
+              <w:fldChar w:fldCharType="begin"/>
+            </w:r>
+            <w:r>
+              <w:rPr>
+                <w:noProof/>
+                <w:webHidden/>
+              </w:rPr>
+              <w:instrText xml:space="preserve"> PAGEREF _Toc133061961 \h </w:instrText>
+            </w:r>
+            <w:r>
+              <w:rPr>
+                <w:noProof/>
+                <w:webHidden/>
+              </w:rPr>
+            </w:r>
+            <w:r>
+              <w:rPr>
+                <w:noProof/>
+                <w:webHidden/>
+              </w:rPr>
+              <w:fldChar w:fldCharType="separate"/>
+            </w:r>
+            <w:r>
+              <w:rPr>
+                <w:noProof/>
+                <w:webHidden/>
+              </w:rPr>
+              <w:t>4</w:t>
+            </w:r>
+            <w:r>
+              <w:rPr>
+                <w:noProof/>
+                <w:webHidden/>
+              </w:rPr>
+              <w:fldChar w:fldCharType="end"/>
+            </w:r>
+          </w:hyperlink>
+        </w:p>
+        <w:p>
+          <w:pPr>
+            <w:pStyle w:val="TOC2"/>
+            <w:tabs>
+              <w:tab w:val="left" w:pos="880"/>
+              <w:tab w:val="right" w:leader="dot" w:pos="9350"/>
+            </w:tabs>
+            <w:rPr>
+              <w:noProof/>
+            </w:rPr>
+          </w:pPr>
+          <w:hyperlink w:anchor="_Toc133061962" w:history="1">
+            <w:r>
+              <w:rPr>
+                <w:rStyle w:val="Hyperlink"/>
+                <w:noProof/>
+              </w:rPr>
+              <w:t>1.4</w:t>
+            </w:r>
+            <w:r>
+              <w:rPr>
+                <w:noProof/>
+              </w:rPr>
+              <w:tab/>
+            </w:r>
+            <w:r>
+              <w:rPr>
+                <w:rStyle w:val="Hyperlink"/>
+                <w:noProof/>
+              </w:rPr>
+              <w:t>Opseg projekta</w:t>
+            </w:r>
+            <w:r>
+              <w:rPr>
+                <w:noProof/>
+                <w:webHidden/>
+              </w:rPr>
+              <w:tab/>
+            </w:r>
+            <w:r>
+              <w:rPr>
+                <w:noProof/>
+                <w:webHidden/>
+              </w:rPr>
+              <w:fldChar w:fldCharType="begin"/>
+            </w:r>
+            <w:r>
+              <w:rPr>
+                <w:noProof/>
+                <w:webHidden/>
+              </w:rPr>
+              <w:instrText xml:space="preserve"> PAGEREF _Toc133061962 \h </w:instrText>
+            </w:r>
+            <w:r>
+              <w:rPr>
+                <w:noProof/>
+                <w:webHidden/>
+              </w:rPr>
+            </w:r>
+            <w:r>
+              <w:rPr>
+                <w:noProof/>
+                <w:webHidden/>
+              </w:rPr>
+              <w:fldChar w:fldCharType="separate"/>
+            </w:r>
+            <w:r>
+              <w:rPr>
+                <w:noProof/>
+                <w:webHidden/>
+              </w:rPr>
+              <w:t>4</w:t>
+            </w:r>
+            <w:r>
+              <w:rPr>
+                <w:noProof/>
+                <w:webHidden/>
+              </w:rPr>
+              <w:fldChar w:fldCharType="end"/>
+            </w:r>
+          </w:hyperlink>
+        </w:p>
+        <w:p>
+          <w:pPr>
+            <w:pStyle w:val="TOC2"/>
+            <w:tabs>
+              <w:tab w:val="left" w:pos="880"/>
+              <w:tab w:val="right" w:leader="dot" w:pos="9350"/>
+            </w:tabs>
+            <w:rPr>
+              <w:noProof/>
+            </w:rPr>
+          </w:pPr>
+          <w:hyperlink w:anchor="_Toc133061963" w:history="1">
+            <w:r>
+              <w:rPr>
+                <w:rStyle w:val="Hyperlink"/>
+                <w:noProof/>
+              </w:rPr>
+              <w:t>1.5</w:t>
+            </w:r>
+            <w:r>
+              <w:rPr>
+                <w:noProof/>
+              </w:rPr>
+              <w:tab/>
+            </w:r>
+            <w:r>
+              <w:rPr>
+                <w:rStyle w:val="Hyperlink"/>
+                <w:noProof/>
+              </w:rPr>
+              <w:t>Reference</w:t>
+            </w:r>
+            <w:r>
+              <w:rPr>
+                <w:noProof/>
+                <w:webHidden/>
+              </w:rPr>
+              <w:tab/>
+            </w:r>
+            <w:r>
+              <w:rPr>
+                <w:noProof/>
+                <w:webHidden/>
+              </w:rPr>
+              <w:fldChar w:fldCharType="begin"/>
+            </w:r>
+            <w:r>
+              <w:rPr>
+                <w:noProof/>
+                <w:webHidden/>
+              </w:rPr>
+              <w:instrText xml:space="preserve"> PAGEREF _Toc133061963 \h </w:instrText>
+            </w:r>
+            <w:r>
+              <w:rPr>
+                <w:noProof/>
+                <w:webHidden/>
+              </w:rPr>
+            </w:r>
+            <w:r>
+              <w:rPr>
+                <w:noProof/>
+                <w:webHidden/>
+              </w:rPr>
+              <w:fldChar w:fldCharType="separate"/>
+            </w:r>
+            <w:r>
+              <w:rPr>
+                <w:noProof/>
+                <w:webHidden/>
+              </w:rPr>
+              <w:t>5</w:t>
+            </w:r>
+            <w:r>
+              <w:rPr>
+                <w:noProof/>
+                <w:webHidden/>
+              </w:rPr>
+              <w:fldChar w:fldCharType="end"/>
+            </w:r>
+          </w:hyperlink>
+        </w:p>
+        <w:p>
+          <w:r>
+            <w:rPr>
+              <w:b/>
+              <w:bCs/>
+              <w:noProof/>
+            </w:rPr>
+            <w:fldChar w:fldCharType="end"/>
+          </w:r>
+        </w:p>
+      </w:sdtContent>
+    </w:sdt>
+    <w:p>
+      <w:pPr>
+        <w:jc w:val="left"/>
+        <w:rPr>
+          <w:rFonts w:eastAsiaTheme="majorEastAsia" w:cstheme="majorBidi"/>
+          <w:color w:val="2E9EBC"/>
+          <w:sz w:val="32"/>
+          <w:szCs w:val="32"/>
+        </w:rPr>
+      </w:pPr>
+      <w:r>
+        <w:br w:type="page"/>
+      </w:r>
+    </w:p>
     <w:p>
       <w:pPr>
         <w:pStyle w:val="Heading1"/>
@@ -2046,10 +2647,12 @@
           <w:numId w:val="1"/>
         </w:numPr>
       </w:pPr>
+      <w:bookmarkStart w:id="0" w:name="_Toc133061958"/>
       <w:r>
         <w:lastRenderedPageBreak/>
         <w:t>Uvod</w:t>
       </w:r>
+      <w:bookmarkEnd w:id="0"/>
     </w:p>
     <w:p>
       <w:pPr>
@@ -2059,9 +2662,11 @@
           <w:numId w:val="2"/>
         </w:numPr>
       </w:pPr>
+      <w:bookmarkStart w:id="1" w:name="_Toc133061959"/>
       <w:r>
         <w:t>Namena dokumenta</w:t>
       </w:r>
+      <w:bookmarkEnd w:id="1"/>
     </w:p>
     <w:p/>
     <w:p>
@@ -2139,42 +2744,7 @@
           <w:rFonts w:cs="Arial"/>
           <w:szCs w:val="26"/>
         </w:rPr>
-        <w:t xml:space="preserve">Osnovna svrha projekta jeste </w:t>
-      </w:r>
-      <w:r>
-        <w:rPr>
-          <w:rFonts w:cs="Arial"/>
-          <w:szCs w:val="26"/>
-        </w:rPr>
-        <w:t>izrada softverskog</w:t>
-      </w:r>
-      <w:r>
-        <w:rPr>
-          <w:rFonts w:cs="Arial"/>
-          <w:szCs w:val="26"/>
-        </w:rPr>
-        <w:t xml:space="preserve"> sistem</w:t>
-      </w:r>
-      <w:r>
-        <w:rPr>
-          <w:rFonts w:cs="Arial"/>
-          <w:szCs w:val="26"/>
-        </w:rPr>
-        <w:t>a</w:t>
-      </w:r>
-      <w:r>
-        <w:rPr>
-          <w:rFonts w:cs="Arial"/>
-          <w:szCs w:val="26"/>
-        </w:rPr>
-        <w:t xml:space="preserve"> za praćenje elemenata mikromreže, optimalno upravljanje sistemom i predviđanje potrošnje i proizvodnje.</w:t>
-      </w:r>
-      <w:r>
-        <w:rPr>
-          <w:rFonts w:cs="Arial"/>
-          <w:szCs w:val="26"/>
-        </w:rPr>
-        <w:t xml:space="preserve"> Dokument </w:t>
+        <w:t xml:space="preserve">Osnovna svrha projekta jeste izrada softverskog sistema za praćenje elemenata mikromreže, optimalno upravljanje sistemom i predviđanje potrošnje i proizvodnje. Dokument </w:t>
       </w:r>
       <w:r>
         <w:rPr>
@@ -2242,9 +2812,11 @@
           <w:numId w:val="2"/>
         </w:numPr>
       </w:pPr>
+      <w:bookmarkStart w:id="2" w:name="_Toc133061960"/>
       <w:r>
         <w:t>Konvencije, akronimi, skraćenice, definicije</w:t>
       </w:r>
+      <w:bookmarkEnd w:id="2"/>
     </w:p>
     <w:p/>
     <w:p>
@@ -2623,9 +3195,11 @@
           <w:numId w:val="2"/>
         </w:numPr>
       </w:pPr>
+      <w:bookmarkStart w:id="3" w:name="_Toc133061961"/>
       <w:r>
         <w:t>Kome je dokument namenjen i uputstva za čitanje</w:t>
       </w:r>
+      <w:bookmarkEnd w:id="3"/>
     </w:p>
     <w:p/>
     <w:p>
@@ -2794,9 +3368,11 @@
           <w:numId w:val="2"/>
         </w:numPr>
       </w:pPr>
+      <w:bookmarkStart w:id="4" w:name="_Toc133061962"/>
       <w:r>
         <w:t>Opseg projekta</w:t>
       </w:r>
+      <w:bookmarkEnd w:id="4"/>
     </w:p>
     <w:p/>
     <w:p>
@@ -2985,9 +3561,11 @@
           <w:numId w:val="2"/>
         </w:numPr>
       </w:pPr>
+      <w:bookmarkStart w:id="5" w:name="_Toc133061963"/>
       <w:r>
         <w:t>Reference</w:t>
       </w:r>
+      <w:bookmarkEnd w:id="5"/>
     </w:p>
     <w:p/>
     <w:p>
@@ -3056,6 +3634,11 @@
           <w:ilvl w:val="0"/>
           <w:numId w:val="7"/>
         </w:numPr>
+        <w:rPr>
+          <w:rStyle w:val="Hyperlink"/>
+          <w:color w:val="auto"/>
+          <w:u w:val="none"/>
+        </w:rPr>
       </w:pPr>
       <w:hyperlink r:id="rId13" w:history="1">
         <w:r>
@@ -3065,6 +3648,1520 @@
           <w:t>SQLite</w:t>
         </w:r>
       </w:hyperlink>
+    </w:p>
+    <w:p/>
+    <w:p>
+      <w:pPr>
+        <w:pStyle w:val="Heading1"/>
+        <w:numPr>
+          <w:ilvl w:val="0"/>
+          <w:numId w:val="1"/>
+        </w:numPr>
+      </w:pPr>
+      <w:r>
+        <w:t>Opis proizvoda</w:t>
+      </w:r>
+    </w:p>
+    <w:p>
+      <w:pPr>
+        <w:pStyle w:val="Heading2"/>
+      </w:pPr>
+      <w:r>
+        <w:t xml:space="preserve">2.1 Kontekst </w:t>
+      </w:r>
+      <w:r>
+        <w:t>proizvoda</w:t>
+      </w:r>
+    </w:p>
+    <w:p/>
+    <w:p>
+      <w:pPr>
+        <w:rPr>
+          <w:lang w:val="sr-Latn-RS"/>
+        </w:rPr>
+      </w:pPr>
+      <w:r>
+        <w:t xml:space="preserve">Distributivna mreža kao i distributeri postoje odavno na tržištu, međutim do sada nisu imali uvid u sistem u </w:t>
+      </w:r>
+      <w:r>
+        <w:t>realnom vremenu</w:t>
+      </w:r>
+      <w:r>
+        <w:t>.</w:t>
+      </w:r>
+      <w:r>
+        <w:t xml:space="preserve"> Podaci o potrošnji i proizvodnji električne energije se dobijaju tek na kraju meseca.</w:t>
+      </w:r>
+      <w:r>
+        <w:rPr>
+          <w:lang w:val="sr-Latn-RS"/>
+        </w:rPr>
+        <w:t xml:space="preserve"> Mi nudimo </w:t>
+      </w:r>
+      <w:r>
+        <w:rPr>
+          <w:lang w:val="sr-Latn-RS"/>
+        </w:rPr>
+        <w:t>aplikaciju koja će</w:t>
+      </w:r>
+      <w:r>
+        <w:rPr>
+          <w:lang w:val="sr-Latn-RS"/>
+        </w:rPr>
+        <w:t xml:space="preserve"> distributeru omoguću</w:t>
+      </w:r>
+      <w:r>
+        <w:rPr>
+          <w:lang w:val="sr-Latn-RS"/>
+        </w:rPr>
+        <w:t xml:space="preserve">ti </w:t>
+      </w:r>
+      <w:r>
+        <w:rPr>
+          <w:lang w:val="sr-Latn-RS"/>
+        </w:rPr>
+        <w:t xml:space="preserve">pogled na sistem u realnom vremenu. </w:t>
+      </w:r>
+      <w:r>
+        <w:rPr>
+          <w:lang w:val="sr-Latn-RS"/>
+        </w:rPr>
+        <w:t xml:space="preserve">Veštačka inteligencija je već postala standardan deo života skoro svih ljudi pa samim tim postoji i u našoj </w:t>
+      </w:r>
+      <w:r>
+        <w:rPr>
+          <w:lang w:val="sr-Latn-RS"/>
+        </w:rPr>
+        <w:t>aplikaciji</w:t>
+      </w:r>
+      <w:r>
+        <w:rPr>
+          <w:lang w:val="sr-Latn-RS"/>
+        </w:rPr>
+        <w:t>. Po izabranom modelu i informacijama sistema iz prošlosti,</w:t>
+      </w:r>
+      <w:r>
+        <w:rPr>
+          <w:lang w:val="sr-Latn-RS"/>
+        </w:rPr>
+        <w:t xml:space="preserve"> veštačka inteligencija će da predviđa potrošnju i proizvodnju sistema za naredni period do 7 dana. </w:t>
+      </w:r>
+      <w:r>
+        <w:rPr>
+          <w:lang w:val="sr-Latn-RS"/>
+        </w:rPr>
+        <w:t xml:space="preserve">Distributer će moći da na osnovu informacija u realnom vremenu, kao i na osnovu </w:t>
+      </w:r>
+      <w:r>
+        <w:rPr>
+          <w:lang w:val="sr-Latn-RS"/>
+        </w:rPr>
+        <w:t xml:space="preserve">informacija o predikciji sistema </w:t>
+      </w:r>
+      <w:r>
+        <w:rPr>
+          <w:lang w:val="sr-Latn-RS"/>
+        </w:rPr>
+        <w:t xml:space="preserve">moći da izabere </w:t>
+      </w:r>
+      <w:r>
+        <w:rPr>
+          <w:lang w:val="sr-Latn-RS"/>
+        </w:rPr>
+        <w:t>najbolje moguće opcije za stabilnost mreže</w:t>
+      </w:r>
+      <w:r>
+        <w:rPr>
+          <w:lang w:val="sr-Latn-RS"/>
+        </w:rPr>
+        <w:t>, kao</w:t>
+      </w:r>
+      <w:r>
+        <w:rPr>
+          <w:lang w:val="sr-Latn-RS"/>
+        </w:rPr>
+        <w:t xml:space="preserve"> i </w:t>
+      </w:r>
+      <w:r>
+        <w:rPr>
+          <w:lang w:val="sr-Latn-RS"/>
+        </w:rPr>
+        <w:t xml:space="preserve">za </w:t>
+      </w:r>
+      <w:r>
+        <w:rPr>
+          <w:lang w:val="sr-Latn-RS"/>
+        </w:rPr>
+        <w:t>njen profit</w:t>
+      </w:r>
+      <w:r>
+        <w:rPr>
+          <w:lang w:val="sr-Latn-RS"/>
+        </w:rPr>
+        <w:t xml:space="preserve"> u datom trenutku</w:t>
+      </w:r>
+      <w:r>
+        <w:rPr>
+          <w:lang w:val="sr-Latn-RS"/>
+        </w:rPr>
+        <w:t>.</w:t>
+      </w:r>
+      <w:r>
+        <w:rPr>
+          <w:lang w:val="sr-Latn-RS"/>
+        </w:rPr>
+        <w:br/>
+      </w:r>
+      <w:r>
+        <w:rPr>
+          <w:lang w:val="sr-Latn-RS"/>
+        </w:rPr>
+        <w:br/>
+      </w:r>
+      <w:r>
+        <w:rPr>
+          <w:lang w:val="sr-Latn-RS"/>
+        </w:rPr>
+        <w:lastRenderedPageBreak/>
+        <w:t>Pored aplikacije za distributera postoji i aplikacija za korisnika</w:t>
+      </w:r>
+      <w:r>
+        <w:rPr>
+          <w:lang w:val="sr-Latn-RS"/>
+        </w:rPr>
+        <w:t>.</w:t>
+      </w:r>
+      <w:r>
+        <w:rPr>
+          <w:lang w:val="sr-Latn-RS"/>
+        </w:rPr>
+        <w:t xml:space="preserve"> </w:t>
+      </w:r>
+      <w:r>
+        <w:rPr>
+          <w:lang w:val="sr-Latn-RS"/>
+        </w:rPr>
+        <w:t>Aplikacija ce omogućiti korisniku da registruje uređaje u svom domu koje će distributer moći da nadgleda i upravlja njima ukoliko mu to sam korisnik dozvoli.</w:t>
+      </w:r>
+      <w:r>
+        <w:rPr>
+          <w:lang w:val="sr-Latn-RS"/>
+        </w:rPr>
+        <w:t xml:space="preserve"> Korisnik će imati uvid u potrošnju i proizvodnju svog sistema, kao i pojedinačnih uredjaja, koje mu može biti značajno za upravljanje svog kućnog sistema.</w:t>
+      </w:r>
+    </w:p>
+    <w:p>
+      <w:pPr>
+        <w:rPr>
+          <w:lang w:val="sr-Latn-RS"/>
+        </w:rPr>
+      </w:pPr>
+    </w:p>
+    <w:p>
+      <w:pPr>
+        <w:pStyle w:val="Heading2"/>
+        <w:rPr>
+          <w:lang w:val="sr-Latn-RS"/>
+        </w:rPr>
+      </w:pPr>
+      <w:r>
+        <w:rPr>
+          <w:lang w:val="sr-Latn-RS"/>
+        </w:rPr>
+        <w:t>2.2 Osnovne funkcionalnosti</w:t>
+      </w:r>
+    </w:p>
+    <w:p>
+      <w:pPr>
+        <w:rPr>
+          <w:lang w:val="sr-Latn-RS"/>
+        </w:rPr>
+      </w:pPr>
+    </w:p>
+    <w:p>
+      <w:pPr>
+        <w:pStyle w:val="Heading3"/>
+        <w:rPr>
+          <w:lang w:val="sr-Latn-RS"/>
+        </w:rPr>
+      </w:pPr>
+      <w:r>
+        <w:rPr>
+          <w:lang w:val="sr-Latn-RS"/>
+        </w:rPr>
+        <w:t xml:space="preserve">2.2.1 </w:t>
+      </w:r>
+      <w:r>
+        <w:rPr>
+          <w:lang w:val="sr-Latn-RS"/>
+        </w:rPr>
+        <w:t xml:space="preserve">Osnovne funkcionalnosti </w:t>
+      </w:r>
+      <w:r>
+        <w:rPr>
+          <w:lang w:val="sr-Latn-RS"/>
+        </w:rPr>
+        <w:t>aplikacije koja je namenjena distributerima</w:t>
+      </w:r>
+      <w:r>
+        <w:rPr>
+          <w:lang w:val="sr-Latn-RS"/>
+        </w:rPr>
+        <w:t>:</w:t>
+      </w:r>
+    </w:p>
+    <w:p>
+      <w:pPr>
+        <w:pStyle w:val="ListParagraph"/>
+        <w:numPr>
+          <w:ilvl w:val="0"/>
+          <w:numId w:val="8"/>
+        </w:numPr>
+        <w:rPr>
+          <w:lang w:val="sr-Latn-RS"/>
+        </w:rPr>
+      </w:pPr>
+      <w:r>
+        <w:rPr>
+          <w:lang w:val="sr-Latn-RS"/>
+        </w:rPr>
+        <w:t>R</w:t>
+      </w:r>
+      <w:r>
+        <w:rPr>
+          <w:lang w:val="sr-Latn-RS"/>
+        </w:rPr>
+        <w:t>egistracija korisnika sistema</w:t>
+      </w:r>
+    </w:p>
+    <w:p>
+      <w:pPr>
+        <w:pStyle w:val="ListParagraph"/>
+        <w:numPr>
+          <w:ilvl w:val="0"/>
+          <w:numId w:val="8"/>
+        </w:numPr>
+        <w:rPr>
+          <w:lang w:val="sr-Latn-RS"/>
+        </w:rPr>
+      </w:pPr>
+      <w:r>
+        <w:rPr>
+          <w:lang w:val="sr-Latn-RS"/>
+        </w:rPr>
+        <w:t>Prijava i registracija zaposlenih</w:t>
+      </w:r>
+    </w:p>
+    <w:p>
+      <w:pPr>
+        <w:pStyle w:val="ListParagraph"/>
+        <w:numPr>
+          <w:ilvl w:val="0"/>
+          <w:numId w:val="8"/>
+        </w:numPr>
+        <w:rPr>
+          <w:lang w:val="sr-Latn-RS"/>
+        </w:rPr>
+      </w:pPr>
+      <w:r>
+        <w:rPr>
+          <w:lang w:val="sr-Latn-RS"/>
+        </w:rPr>
+        <w:t>Pregled korisnika sistema(tabelarni prikaz i prikaz mape korisnika)</w:t>
+      </w:r>
+    </w:p>
+    <w:p>
+      <w:pPr>
+        <w:pStyle w:val="ListParagraph"/>
+        <w:numPr>
+          <w:ilvl w:val="0"/>
+          <w:numId w:val="8"/>
+        </w:numPr>
+        <w:rPr>
+          <w:lang w:val="sr-Latn-RS"/>
+        </w:rPr>
+      </w:pPr>
+      <w:r>
+        <w:rPr>
+          <w:lang w:val="sr-Latn-RS"/>
+        </w:rPr>
+        <w:t>Tabelarni prikaz zaposlenih</w:t>
+      </w:r>
+    </w:p>
+    <w:p>
+      <w:pPr>
+        <w:pStyle w:val="ListParagraph"/>
+        <w:numPr>
+          <w:ilvl w:val="0"/>
+          <w:numId w:val="8"/>
+        </w:numPr>
+        <w:rPr>
+          <w:lang w:val="sr-Latn-RS"/>
+        </w:rPr>
+      </w:pPr>
+      <w:r>
+        <w:rPr>
+          <w:lang w:val="sr-Latn-RS"/>
+        </w:rPr>
+        <w:t>Upravljanje i brisanje zaposlenih.</w:t>
+      </w:r>
+    </w:p>
+    <w:p>
+      <w:pPr>
+        <w:pStyle w:val="ListParagraph"/>
+        <w:numPr>
+          <w:ilvl w:val="0"/>
+          <w:numId w:val="8"/>
+        </w:numPr>
+        <w:rPr>
+          <w:lang w:val="sr-Latn-RS"/>
+        </w:rPr>
+      </w:pPr>
+      <w:r>
+        <w:rPr>
+          <w:lang w:val="sr-Latn-RS"/>
+        </w:rPr>
+        <w:t xml:space="preserve">Vizuelizacija i tabelarni prikaz </w:t>
+      </w:r>
+      <w:r>
+        <w:rPr>
+          <w:lang w:val="sr-Latn-RS"/>
+        </w:rPr>
+        <w:t>potrošnje i proizvodnje struje sistema</w:t>
+      </w:r>
+      <w:r>
+        <w:rPr>
+          <w:lang w:val="sr-Latn-RS"/>
+        </w:rPr>
+        <w:t xml:space="preserve"> u realnom vremenu</w:t>
+      </w:r>
+    </w:p>
+    <w:p>
+      <w:pPr>
+        <w:pStyle w:val="ListParagraph"/>
+        <w:numPr>
+          <w:ilvl w:val="0"/>
+          <w:numId w:val="8"/>
+        </w:numPr>
+        <w:rPr>
+          <w:lang w:val="sr-Latn-RS"/>
+        </w:rPr>
+      </w:pPr>
+      <w:r>
+        <w:rPr>
+          <w:lang w:val="sr-Latn-RS"/>
+        </w:rPr>
+        <w:t xml:space="preserve">Vizuelizacija i tabelarni prikaz </w:t>
+      </w:r>
+      <w:r>
+        <w:rPr>
+          <w:lang w:val="sr-Latn-RS"/>
+        </w:rPr>
+        <w:t xml:space="preserve">prikaz potrošnje i proizvodnje struje </w:t>
+      </w:r>
+      <w:r>
+        <w:rPr>
+          <w:lang w:val="sr-Latn-RS"/>
+        </w:rPr>
+        <w:t>u proteklih godinu dana</w:t>
+      </w:r>
+    </w:p>
+    <w:p>
+      <w:pPr>
+        <w:pStyle w:val="ListParagraph"/>
+        <w:numPr>
+          <w:ilvl w:val="0"/>
+          <w:numId w:val="8"/>
+        </w:numPr>
+        <w:rPr>
+          <w:lang w:val="sr-Latn-RS"/>
+        </w:rPr>
+      </w:pPr>
+      <w:r>
+        <w:rPr>
+          <w:lang w:val="sr-Latn-RS"/>
+        </w:rPr>
+        <w:t xml:space="preserve">Vizuelizacija i tabelarni prikaz </w:t>
+      </w:r>
+      <w:r>
+        <w:rPr>
+          <w:lang w:val="sr-Latn-RS"/>
+        </w:rPr>
+        <w:t xml:space="preserve">prikaz potrošnje i proizvodnje struje </w:t>
+      </w:r>
+      <w:r>
+        <w:rPr>
+          <w:lang w:val="sr-Latn-RS"/>
+        </w:rPr>
+        <w:t>u narednih 7 dana</w:t>
+      </w:r>
+    </w:p>
+    <w:p>
+      <w:pPr>
+        <w:pStyle w:val="ListParagraph"/>
+        <w:numPr>
+          <w:ilvl w:val="0"/>
+          <w:numId w:val="8"/>
+        </w:numPr>
+        <w:rPr>
+          <w:lang w:val="sr-Latn-RS"/>
+        </w:rPr>
+      </w:pPr>
+      <w:r>
+        <w:rPr>
+          <w:lang w:val="sr-Latn-RS"/>
+        </w:rPr>
+        <w:t>Pregled top 5 potrošača i proizvođača na mreži</w:t>
+      </w:r>
+    </w:p>
+    <w:p>
+      <w:pPr>
+        <w:pStyle w:val="ListParagraph"/>
+        <w:numPr>
+          <w:ilvl w:val="0"/>
+          <w:numId w:val="8"/>
+        </w:numPr>
+        <w:rPr>
+          <w:lang w:val="sr-Latn-RS"/>
+        </w:rPr>
+      </w:pPr>
+      <w:r>
+        <w:rPr>
+          <w:lang w:val="sr-Latn-RS"/>
+        </w:rPr>
+        <w:t>Pregled potrošnje i proizvodnje struje po gradovima u mreži.</w:t>
+      </w:r>
+    </w:p>
+    <w:p>
+      <w:pPr>
+        <w:pStyle w:val="ListParagraph"/>
+        <w:numPr>
+          <w:ilvl w:val="0"/>
+          <w:numId w:val="8"/>
+        </w:numPr>
+        <w:rPr>
+          <w:lang w:val="sr-Latn-RS"/>
+        </w:rPr>
+      </w:pPr>
+      <w:r>
+        <w:rPr>
+          <w:lang w:val="sr-Latn-RS"/>
+        </w:rPr>
+        <w:t>Pregled cene struje.</w:t>
+      </w:r>
+    </w:p>
+    <w:p>
+      <w:pPr>
+        <w:pStyle w:val="ListParagraph"/>
+        <w:numPr>
+          <w:ilvl w:val="0"/>
+          <w:numId w:val="8"/>
+        </w:numPr>
+        <w:rPr>
+          <w:lang w:val="sr-Latn-RS"/>
+        </w:rPr>
+      </w:pPr>
+      <w:r>
+        <w:rPr>
+          <w:lang w:val="sr-Latn-RS"/>
+        </w:rPr>
+        <w:t xml:space="preserve">Vizuelizacija i tabelarni prikaz potrošnje i proizvodnje </w:t>
+      </w:r>
+      <w:r>
+        <w:rPr>
+          <w:lang w:val="sr-Latn-RS"/>
+        </w:rPr>
+        <w:t>pojedinačnog korisnika</w:t>
+      </w:r>
+      <w:r>
+        <w:rPr>
+          <w:lang w:val="sr-Latn-RS"/>
+        </w:rPr>
+        <w:t xml:space="preserve"> u realnom vremenu</w:t>
+      </w:r>
+    </w:p>
+    <w:p>
+      <w:pPr>
+        <w:pStyle w:val="ListParagraph"/>
+        <w:numPr>
+          <w:ilvl w:val="0"/>
+          <w:numId w:val="8"/>
+        </w:numPr>
+        <w:rPr>
+          <w:lang w:val="sr-Latn-RS"/>
+        </w:rPr>
+      </w:pPr>
+      <w:r>
+        <w:rPr>
+          <w:lang w:val="sr-Latn-RS"/>
+        </w:rPr>
+        <w:t xml:space="preserve">Vizuelizacija i tabelarni prikaz potrošnje i proizvodnje pojedinačnog </w:t>
+      </w:r>
+      <w:r>
+        <w:rPr>
+          <w:lang w:val="sr-Latn-RS"/>
+        </w:rPr>
+        <w:t xml:space="preserve">korisnika u </w:t>
+      </w:r>
+      <w:r>
+        <w:rPr>
+          <w:lang w:val="sr-Latn-RS"/>
+        </w:rPr>
+        <w:t>proteklih godinu dana</w:t>
+      </w:r>
+    </w:p>
+    <w:p>
+      <w:pPr>
+        <w:pStyle w:val="ListParagraph"/>
+        <w:numPr>
+          <w:ilvl w:val="0"/>
+          <w:numId w:val="8"/>
+        </w:numPr>
+        <w:rPr>
+          <w:lang w:val="sr-Latn-RS"/>
+        </w:rPr>
+      </w:pPr>
+      <w:r>
+        <w:rPr>
+          <w:lang w:val="sr-Latn-RS"/>
+        </w:rPr>
+        <w:t xml:space="preserve">Vizuelizacija i tabelarni prikaz potrošnje i proizvodnje pojedinačnog </w:t>
+      </w:r>
+      <w:r>
+        <w:rPr>
+          <w:lang w:val="sr-Latn-RS"/>
+        </w:rPr>
+        <w:t xml:space="preserve">korisnika u </w:t>
+      </w:r>
+      <w:r>
+        <w:rPr>
+          <w:lang w:val="sr-Latn-RS"/>
+        </w:rPr>
+        <w:t>narednih 7 dana</w:t>
+      </w:r>
+    </w:p>
+    <w:p>
+      <w:pPr>
+        <w:pStyle w:val="ListParagraph"/>
+        <w:rPr>
+          <w:lang w:val="sr-Latn-RS"/>
+        </w:rPr>
+      </w:pPr>
+      <w:r>
+        <w:rPr>
+          <w:lang w:val="sr-Latn-RS"/>
+        </w:rPr>
+        <w:t>Pregled korisnikovih uredjaja( koje je korisnik dozvolio da distributer vidi)</w:t>
+      </w:r>
+    </w:p>
+    <w:p>
+      <w:pPr>
+        <w:pStyle w:val="ListParagraph"/>
+        <w:numPr>
+          <w:ilvl w:val="0"/>
+          <w:numId w:val="8"/>
+        </w:numPr>
+        <w:rPr>
+          <w:lang w:val="sr-Latn-RS"/>
+        </w:rPr>
+      </w:pPr>
+      <w:r>
+        <w:rPr>
+          <w:lang w:val="sr-Latn-RS"/>
+        </w:rPr>
+        <w:t>Vizuelizacija i tabelarni prikaz potrošnje ili proizvodnje uredjaja u realnom vremenu</w:t>
+      </w:r>
+    </w:p>
+    <w:p>
+      <w:pPr>
+        <w:pStyle w:val="ListParagraph"/>
+        <w:numPr>
+          <w:ilvl w:val="0"/>
+          <w:numId w:val="8"/>
+        </w:numPr>
+        <w:rPr>
+          <w:lang w:val="sr-Latn-RS"/>
+        </w:rPr>
+      </w:pPr>
+      <w:r>
+        <w:rPr>
+          <w:lang w:val="sr-Latn-RS"/>
+        </w:rPr>
+        <w:t>Vizuelizacija i tabelarni prikaz potrošnje ili proizvodnje uredjaja u proteklih godinu dana</w:t>
+      </w:r>
+    </w:p>
+    <w:p>
+      <w:pPr>
+        <w:pStyle w:val="ListParagraph"/>
+        <w:numPr>
+          <w:ilvl w:val="0"/>
+          <w:numId w:val="8"/>
+        </w:numPr>
+        <w:rPr>
+          <w:lang w:val="sr-Latn-RS"/>
+        </w:rPr>
+      </w:pPr>
+      <w:r>
+        <w:rPr>
+          <w:lang w:val="sr-Latn-RS"/>
+        </w:rPr>
+        <w:t>Vizuelizacija i tabelarni prikaz potrošnje ili proizvodnje uredjaja u narednih 7 dana</w:t>
+      </w:r>
+    </w:p>
+    <w:p>
+      <w:pPr>
+        <w:pStyle w:val="ListParagraph"/>
+        <w:numPr>
+          <w:ilvl w:val="0"/>
+          <w:numId w:val="8"/>
+        </w:numPr>
+        <w:rPr>
+          <w:lang w:val="sr-Latn-RS"/>
+        </w:rPr>
+      </w:pPr>
+      <w:r>
+        <w:rPr>
+          <w:lang w:val="sr-Latn-RS"/>
+        </w:rPr>
+        <w:t xml:space="preserve">Eksportovanje </w:t>
+      </w:r>
+      <w:r>
+        <w:rPr>
+          <w:lang w:val="sr-Latn-RS"/>
+        </w:rPr>
+        <w:t>grafi</w:t>
+      </w:r>
+      <w:r>
+        <w:rPr>
+          <w:lang w:val="sr-Latn-RS"/>
+        </w:rPr>
+        <w:t>č</w:t>
+      </w:r>
+      <w:r>
+        <w:rPr>
+          <w:lang w:val="sr-Latn-RS"/>
+        </w:rPr>
+        <w:t>kih podataka u tabelarn</w:t>
+      </w:r>
+      <w:r>
+        <w:rPr>
+          <w:lang w:val="sr-Latn-RS"/>
+        </w:rPr>
+        <w:t>i prikaz.</w:t>
+      </w:r>
+    </w:p>
+    <w:p>
+      <w:pPr>
+        <w:rPr>
+          <w:lang w:val="sr-Latn-RS"/>
+        </w:rPr>
+      </w:pPr>
+    </w:p>
+    <w:p>
+      <w:pPr>
+        <w:rPr>
+          <w:lang w:val="sr-Latn-RS"/>
+        </w:rPr>
+      </w:pPr>
+    </w:p>
+    <w:p>
+      <w:pPr>
+        <w:rPr>
+          <w:lang w:val="sr-Latn-RS"/>
+        </w:rPr>
+      </w:pPr>
+    </w:p>
+    <w:p>
+      <w:pPr>
+        <w:rPr>
+          <w:lang w:val="sr-Latn-RS"/>
+        </w:rPr>
+      </w:pPr>
+    </w:p>
+    <w:p>
+      <w:pPr>
+        <w:pStyle w:val="Heading3"/>
+      </w:pPr>
+      <w:r>
+        <w:rPr>
+          <w:lang w:val="sr-Latn-RS"/>
+        </w:rPr>
+        <w:t xml:space="preserve">2.2.2 </w:t>
+      </w:r>
+      <w:r>
+        <w:rPr>
+          <w:lang w:val="sr-Latn-RS"/>
+        </w:rPr>
+        <w:t xml:space="preserve">Osnovne funkcionalnosti </w:t>
+      </w:r>
+      <w:r>
+        <w:rPr>
+          <w:lang w:val="sr-Latn-RS"/>
+        </w:rPr>
+        <w:t>aplikacije za korisnike</w:t>
+      </w:r>
+      <w:r>
+        <w:t>:</w:t>
+      </w:r>
+    </w:p>
+    <w:p>
+      <w:pPr>
+        <w:pStyle w:val="ListParagraph"/>
+        <w:numPr>
+          <w:ilvl w:val="0"/>
+          <w:numId w:val="9"/>
+        </w:numPr>
+        <w:rPr>
+          <w:lang w:val="sr-Latn-RS"/>
+        </w:rPr>
+      </w:pPr>
+      <w:r>
+        <w:rPr>
+          <w:lang w:val="sr-Latn-RS"/>
+        </w:rPr>
+        <w:t>Prijava na sistem</w:t>
+      </w:r>
+    </w:p>
+    <w:p>
+      <w:pPr>
+        <w:pStyle w:val="ListParagraph"/>
+        <w:numPr>
+          <w:ilvl w:val="0"/>
+          <w:numId w:val="9"/>
+        </w:numPr>
+        <w:rPr>
+          <w:lang w:val="sr-Latn-RS"/>
+        </w:rPr>
+      </w:pPr>
+      <w:r>
+        <w:rPr>
+          <w:lang w:val="sr-Latn-RS"/>
+        </w:rPr>
+        <w:t>Registracija uredjaja.</w:t>
+      </w:r>
+    </w:p>
+    <w:p>
+      <w:pPr>
+        <w:pStyle w:val="ListParagraph"/>
+        <w:numPr>
+          <w:ilvl w:val="0"/>
+          <w:numId w:val="9"/>
+        </w:numPr>
+        <w:rPr>
+          <w:lang w:val="sr-Latn-RS"/>
+        </w:rPr>
+      </w:pPr>
+      <w:r>
+        <w:rPr>
+          <w:lang w:val="sr-Latn-RS"/>
+        </w:rPr>
+        <w:t>Upravljanje uredjajem u realnom vremenu(uključivanje i isključivanje uredjaja)</w:t>
+      </w:r>
+    </w:p>
+    <w:p>
+      <w:pPr>
+        <w:pStyle w:val="ListParagraph"/>
+        <w:numPr>
+          <w:ilvl w:val="0"/>
+          <w:numId w:val="9"/>
+        </w:numPr>
+        <w:rPr>
+          <w:lang w:val="sr-Latn-RS"/>
+        </w:rPr>
+      </w:pPr>
+      <w:r>
+        <w:rPr>
+          <w:lang w:val="sr-Latn-RS"/>
+        </w:rPr>
+        <w:t>Vizuelizacija i tabelarni prikaz potrošnje i proizvodnje kućnog sistema korisnika u realnom vremenu</w:t>
+      </w:r>
+    </w:p>
+    <w:p>
+      <w:pPr>
+        <w:pStyle w:val="ListParagraph"/>
+        <w:numPr>
+          <w:ilvl w:val="0"/>
+          <w:numId w:val="9"/>
+        </w:numPr>
+        <w:rPr>
+          <w:lang w:val="sr-Latn-RS"/>
+        </w:rPr>
+      </w:pPr>
+      <w:r>
+        <w:rPr>
+          <w:lang w:val="sr-Latn-RS"/>
+        </w:rPr>
+        <w:t>Vizuelizacija i tabelarni prikaz potrošnje i proizvodnje kućnog sistema korisnika u proteklih godinu dana</w:t>
+      </w:r>
+    </w:p>
+    <w:p>
+      <w:pPr>
+        <w:pStyle w:val="ListParagraph"/>
+        <w:numPr>
+          <w:ilvl w:val="0"/>
+          <w:numId w:val="9"/>
+        </w:numPr>
+        <w:rPr>
+          <w:lang w:val="sr-Latn-RS"/>
+        </w:rPr>
+      </w:pPr>
+      <w:r>
+        <w:rPr>
+          <w:lang w:val="sr-Latn-RS"/>
+        </w:rPr>
+        <w:t>Vizuelizacija i tabelarni prikaz potrošnje i proizvodnje kućnog sistema korisnika u narednih 7 dana</w:t>
+      </w:r>
+    </w:p>
+    <w:p>
+      <w:pPr>
+        <w:pStyle w:val="ListParagraph"/>
+        <w:numPr>
+          <w:ilvl w:val="0"/>
+          <w:numId w:val="9"/>
+        </w:numPr>
+        <w:rPr>
+          <w:lang w:val="sr-Latn-RS"/>
+        </w:rPr>
+      </w:pPr>
+      <w:r>
+        <w:rPr>
+          <w:lang w:val="sr-Latn-RS"/>
+        </w:rPr>
+        <w:t>Eksportovanje</w:t>
+      </w:r>
+      <w:r>
+        <w:rPr>
+          <w:lang w:val="sr-Latn-RS"/>
+        </w:rPr>
+        <w:t xml:space="preserve"> </w:t>
+      </w:r>
+      <w:r>
+        <w:rPr>
+          <w:lang w:val="sr-Latn-RS"/>
+        </w:rPr>
+        <w:t>grafi</w:t>
+      </w:r>
+      <w:r>
+        <w:rPr>
+          <w:lang w:val="sr-Latn-RS"/>
+        </w:rPr>
+        <w:t>č</w:t>
+      </w:r>
+      <w:r>
+        <w:rPr>
+          <w:lang w:val="sr-Latn-RS"/>
+        </w:rPr>
+        <w:t>kih podataka u tabelarni prikaz.</w:t>
+      </w:r>
+    </w:p>
+    <w:p>
+      <w:pPr>
+        <w:pStyle w:val="Heading2"/>
+        <w:rPr>
+          <w:lang w:val="sr-Latn-RS"/>
+        </w:rPr>
+      </w:pPr>
+    </w:p>
+    <w:p>
+      <w:pPr>
+        <w:pStyle w:val="Heading2"/>
+        <w:rPr>
+          <w:lang w:val="sr-Latn-RS"/>
+        </w:rPr>
+      </w:pPr>
+      <w:r>
+        <w:rPr>
+          <w:lang w:val="sr-Latn-RS"/>
+        </w:rPr>
+        <w:t>2.3 Klase i karakteristike korisnika</w:t>
+      </w:r>
+    </w:p>
+    <w:p>
+      <w:pPr>
+        <w:rPr>
+          <w:lang w:val="sr-Latn-RS"/>
+        </w:rPr>
+      </w:pPr>
+    </w:p>
+    <w:p>
+      <w:pPr>
+        <w:rPr>
+          <w:lang w:val="sr-Latn-RS"/>
+        </w:rPr>
+      </w:pPr>
+      <w:r>
+        <w:rPr>
+          <w:rStyle w:val="Heading3Char"/>
+        </w:rPr>
+        <w:t xml:space="preserve">2.3.1 </w:t>
+      </w:r>
+      <w:r>
+        <w:rPr>
+          <w:rStyle w:val="Heading3Char"/>
+        </w:rPr>
+        <w:t>Aplikacija za distributera nudi 2 klase</w:t>
+      </w:r>
+    </w:p>
+    <w:p>
+      <w:pPr>
+        <w:pStyle w:val="ListParagraph"/>
+        <w:numPr>
+          <w:ilvl w:val="0"/>
+          <w:numId w:val="10"/>
+        </w:numPr>
+        <w:rPr>
+          <w:lang w:val="sr-Latn-RS"/>
+        </w:rPr>
+      </w:pPr>
+      <w:r>
+        <w:rPr>
+          <w:lang w:val="sr-Latn-RS"/>
+        </w:rPr>
+        <w:t>Administrator – Imaće pristup svim gore navedenim funkcionalnostima</w:t>
+      </w:r>
+    </w:p>
+    <w:p>
+      <w:pPr>
+        <w:pStyle w:val="ListParagraph"/>
+        <w:numPr>
+          <w:ilvl w:val="0"/>
+          <w:numId w:val="10"/>
+        </w:numPr>
+        <w:rPr>
+          <w:lang w:val="sr-Latn-RS"/>
+        </w:rPr>
+      </w:pPr>
+      <w:r>
+        <w:rPr>
+          <w:lang w:val="sr-Latn-RS"/>
+        </w:rPr>
+        <w:t xml:space="preserve">Dispečer - </w:t>
+      </w:r>
+      <w:r>
+        <w:rPr>
+          <w:lang w:val="sr-Latn-RS"/>
+        </w:rPr>
+        <w:t>Neće imati pristup stranici sa zaposlenima, samim tim neće moći da upravlja zaposlenima(da im menja podatke ili da ih briše)</w:t>
+      </w:r>
+      <w:r>
+        <w:rPr>
+          <w:lang w:val="sr-Latn-RS"/>
+        </w:rPr>
+        <w:t xml:space="preserve">. </w:t>
+      </w:r>
+      <w:r>
+        <w:rPr>
+          <w:lang w:val="sr-Latn-RS"/>
+        </w:rPr>
+        <w:t>Neće moći da upravlja korisnicima(da im menja podatke ili da ih briše)</w:t>
+      </w:r>
+      <w:r>
+        <w:rPr>
+          <w:lang w:val="sr-Latn-RS"/>
+        </w:rPr>
+        <w:t>. Sve ostale navedene funkcionalnosti biće mu dozvoljene.</w:t>
+      </w:r>
+    </w:p>
+    <w:p>
+      <w:pPr>
+        <w:rPr>
+          <w:lang w:val="sr-Latn-RS"/>
+        </w:rPr>
+      </w:pPr>
+      <w:r>
+        <w:rPr>
+          <w:rStyle w:val="Heading3Char"/>
+        </w:rPr>
+        <w:t xml:space="preserve">2.3.2  </w:t>
+      </w:r>
+      <w:r>
+        <w:rPr>
+          <w:rStyle w:val="Heading3Char"/>
+        </w:rPr>
+        <w:t xml:space="preserve">Aplikacija za </w:t>
+      </w:r>
+      <w:r>
+        <w:rPr>
+          <w:rStyle w:val="Heading3Char"/>
+        </w:rPr>
+        <w:t>korisnika</w:t>
+      </w:r>
+    </w:p>
+    <w:p>
+      <w:pPr>
+        <w:rPr>
+          <w:lang w:val="sr-Latn-RS"/>
+        </w:rPr>
+      </w:pPr>
+      <w:r>
+        <w:rPr>
+          <w:lang w:val="sr-Latn-RS"/>
+        </w:rPr>
+        <w:t>Aplikacija za korisnika nema podelu na klase, već će svi biti kategorisani isto. Korisniku će biti omogućene sve prethodno navedene funkcionalnosti</w:t>
+      </w:r>
+      <w:r>
+        <w:rPr>
+          <w:lang w:val="sr-Latn-RS"/>
+        </w:rPr>
+        <w:t xml:space="preserve"> u tački </w:t>
+      </w:r>
+      <w:r>
+        <w:rPr>
+          <w:lang w:val="sr-Latn-RS"/>
+        </w:rPr>
+        <w:t xml:space="preserve">. </w:t>
+      </w:r>
+    </w:p>
+    <w:p>
+      <w:pPr>
+        <w:rPr>
+          <w:lang w:val="sr-Latn-RS"/>
+        </w:rPr>
+      </w:pPr>
+    </w:p>
+    <w:p>
+      <w:pPr>
+        <w:pStyle w:val="Heading2"/>
+        <w:rPr>
+          <w:lang w:val="sr-Latn-RS"/>
+        </w:rPr>
+      </w:pPr>
+      <w:r>
+        <w:rPr>
+          <w:lang w:val="sr-Latn-RS"/>
+        </w:rPr>
+        <w:t>2.4 Radno okruženje</w:t>
+      </w:r>
+    </w:p>
+    <w:p>
+      <w:pPr>
+        <w:rPr>
+          <w:lang w:val="sr-Latn-RS"/>
+        </w:rPr>
+      </w:pPr>
+    </w:p>
+    <w:p>
+      <w:pPr>
+        <w:rPr>
+          <w:lang w:val="sr-Latn-RS"/>
+        </w:rPr>
+      </w:pPr>
+      <w:r>
+        <w:rPr>
+          <w:lang w:val="sr-Latn-RS"/>
+        </w:rPr>
+        <w:t>Aplikacija će biti postavljena na serveru, koji je kao partner u izradi aplikacije, ustupio Prirodno-matematički fakultet u Kragujevcu.</w:t>
+      </w:r>
+      <w:r>
+        <w:rPr>
+          <w:lang w:val="sr-Latn-RS"/>
+        </w:rPr>
+        <w:t xml:space="preserve"> Server radi na Linux Ubuntu operativnom sistemu.</w:t>
+      </w:r>
+      <w:r>
+        <w:rPr>
+          <w:lang w:val="sr-Latn-RS"/>
+        </w:rPr>
+        <w:t xml:space="preserve"> Što se tiče klijentske strane, aplikacija se može pokrenuti na bilo kom operativnom sistemu pomoću veb pretraživača.</w:t>
+      </w:r>
+      <w:r>
+        <w:rPr>
+          <w:lang w:val="sr-Latn-RS"/>
+        </w:rPr>
+        <w:t xml:space="preserve"> Aplikaciju za korisnike je moguće koristiti i na telefonu, dok aplikacija za distributere </w:t>
+      </w:r>
+      <w:r>
+        <w:rPr>
+          <w:lang w:val="sr-Latn-RS"/>
+        </w:rPr>
+        <w:t xml:space="preserve">nema tu opciju i </w:t>
+      </w:r>
+      <w:r>
+        <w:rPr>
+          <w:lang w:val="sr-Latn-RS"/>
+        </w:rPr>
+        <w:t>može biti pokrenuta samo preko većih ekrana kao što su laptop ili desktop računar.</w:t>
+      </w:r>
+    </w:p>
+    <w:p>
+      <w:pPr>
+        <w:rPr>
+          <w:lang w:val="sr-Latn-RS"/>
+        </w:rPr>
+      </w:pPr>
+    </w:p>
+    <w:p>
+      <w:pPr>
+        <w:rPr>
+          <w:lang w:val="sr-Latn-RS"/>
+        </w:rPr>
+      </w:pPr>
+    </w:p>
+    <w:p>
+      <w:pPr>
+        <w:pStyle w:val="Heading2"/>
+        <w:rPr>
+          <w:lang w:val="sr-Latn-RS"/>
+        </w:rPr>
+      </w:pPr>
+      <w:r>
+        <w:rPr>
+          <w:lang w:val="sr-Latn-RS"/>
+        </w:rPr>
+        <w:lastRenderedPageBreak/>
+        <w:t>2.5 Ograničenja dizajna i implementacije</w:t>
+      </w:r>
+    </w:p>
+    <w:p>
+      <w:pPr>
+        <w:rPr>
+          <w:lang w:val="sr-Latn-RS"/>
+        </w:rPr>
+      </w:pPr>
+    </w:p>
+    <w:p>
+      <w:pPr>
+        <w:rPr>
+          <w:lang w:val="sr-Latn-RS"/>
+        </w:rPr>
+      </w:pPr>
+      <w:r>
+        <w:rPr>
+          <w:lang w:val="sr-Latn-RS"/>
+        </w:rPr>
+        <w:t xml:space="preserve">Za izradu klijentskog dela se koristi Angular 15. Serverski deo </w:t>
+      </w:r>
+      <w:r>
+        <w:rPr>
+          <w:lang w:val="sr-Latn-RS"/>
+        </w:rPr>
+        <w:t xml:space="preserve">za obe </w:t>
+      </w:r>
+      <w:r>
+        <w:rPr>
+          <w:lang w:val="sr-Latn-RS"/>
+        </w:rPr>
+        <w:t>aplikacije je razvijen u .Net 6.</w:t>
+      </w:r>
+      <w:r>
+        <w:rPr>
+          <w:lang w:val="sr-Latn-RS"/>
+        </w:rPr>
+        <w:t xml:space="preserve"> Za čuvanje podataka uređaja se koristi MongoDB baza, dok se za ostale podatke koristi MySql baza.</w:t>
+      </w:r>
+      <w:r>
+        <w:rPr>
+          <w:lang w:val="sr-Latn-RS"/>
+        </w:rPr>
+        <w:t xml:space="preserve"> </w:t>
+      </w:r>
+      <w:r>
+        <w:rPr>
+          <w:lang w:val="sr-Latn-RS"/>
+        </w:rPr>
+        <w:t>Obe a</w:t>
+      </w:r>
+      <w:r>
+        <w:rPr>
+          <w:lang w:val="sr-Latn-RS"/>
+        </w:rPr>
+        <w:t>plikacij</w:t>
+      </w:r>
+      <w:r>
+        <w:rPr>
+          <w:lang w:val="sr-Latn-RS"/>
+        </w:rPr>
+        <w:t>e</w:t>
+      </w:r>
+      <w:r>
+        <w:rPr>
+          <w:lang w:val="sr-Latn-RS"/>
+        </w:rPr>
+        <w:t xml:space="preserve"> mora</w:t>
+      </w:r>
+      <w:r>
+        <w:rPr>
+          <w:lang w:val="sr-Latn-RS"/>
+        </w:rPr>
+        <w:t>ju</w:t>
+      </w:r>
+      <w:r>
+        <w:rPr>
+          <w:lang w:val="sr-Latn-RS"/>
+        </w:rPr>
+        <w:t xml:space="preserve"> biti u skladu sa zakonima zemlje u kojoj se distribuira</w:t>
+      </w:r>
+      <w:r>
+        <w:rPr>
+          <w:lang w:val="sr-Latn-RS"/>
+        </w:rPr>
+        <w:t>ju</w:t>
+      </w:r>
+      <w:r>
+        <w:rPr>
+          <w:lang w:val="sr-Latn-RS"/>
+        </w:rPr>
+        <w:t>, i ne sme</w:t>
+      </w:r>
+      <w:r>
+        <w:rPr>
+          <w:lang w:val="sr-Latn-RS"/>
+        </w:rPr>
+        <w:t>ju</w:t>
+      </w:r>
+      <w:r>
+        <w:rPr>
+          <w:lang w:val="sr-Latn-RS"/>
+        </w:rPr>
+        <w:t xml:space="preserve"> kršiti ljudska prava, kao i prav</w:t>
+      </w:r>
+      <w:r>
+        <w:rPr>
+          <w:lang w:val="sr-Latn-RS"/>
+        </w:rPr>
+        <w:t>a</w:t>
+      </w:r>
+      <w:r>
+        <w:rPr>
+          <w:lang w:val="sr-Latn-RS"/>
+        </w:rPr>
+        <w:t xml:space="preserve"> na privatnost</w:t>
+      </w:r>
+      <w:r>
+        <w:rPr>
+          <w:lang w:val="sr-Latn-RS"/>
+        </w:rPr>
+        <w:t>.</w:t>
+      </w:r>
+    </w:p>
+    <w:p>
+      <w:pPr>
+        <w:rPr>
+          <w:lang w:val="sr-Latn-RS"/>
+        </w:rPr>
+      </w:pPr>
+    </w:p>
+    <w:p>
+      <w:pPr>
+        <w:pStyle w:val="Heading2"/>
+        <w:rPr>
+          <w:lang w:val="sr-Latn-RS"/>
+        </w:rPr>
+      </w:pPr>
+      <w:r>
+        <w:rPr>
+          <w:lang w:val="sr-Latn-RS"/>
+        </w:rPr>
+        <w:t>2.6</w:t>
+      </w:r>
+      <w:r>
+        <w:rPr>
+          <w:lang w:val="sr-Latn-RS"/>
+        </w:rPr>
+        <w:t xml:space="preserve"> Korisnička dokumentacija</w:t>
+      </w:r>
+    </w:p>
+    <w:p>
+      <w:pPr>
+        <w:rPr>
+          <w:lang w:val="sr-Latn-RS"/>
+        </w:rPr>
+      </w:pPr>
+    </w:p>
+    <w:p>
+      <w:pPr>
+        <w:rPr>
+          <w:lang w:val="sr-Latn-RS"/>
+        </w:rPr>
+      </w:pPr>
+      <w:r>
+        <w:rPr>
+          <w:lang w:val="sr-Latn-RS"/>
+        </w:rPr>
+        <w:t xml:space="preserve">Klijent će dobiti dobiti detaljno uputstvo za koriščenje naše </w:t>
+      </w:r>
+      <w:r>
+        <w:rPr>
+          <w:lang w:val="sr-Latn-RS"/>
+        </w:rPr>
+        <w:t xml:space="preserve">web </w:t>
+      </w:r>
+      <w:r>
+        <w:rPr>
+          <w:lang w:val="sr-Latn-RS"/>
+        </w:rPr>
+        <w:t>Dso aplikacije, dok će mu biti isporučeno i uputstvo za korišćenje aplikacije za Korisnika, koju će on prosledjivati svim prijavljenim korisnicima u njegovoj mreži.</w:t>
+      </w:r>
+    </w:p>
+    <w:p>
+      <w:pPr>
+        <w:rPr>
+          <w:lang w:val="sr-Latn-RS"/>
+        </w:rPr>
+      </w:pPr>
+    </w:p>
+    <w:p>
+      <w:pPr>
+        <w:pStyle w:val="Heading2"/>
+        <w:rPr>
+          <w:lang w:val="sr-Latn-RS"/>
+        </w:rPr>
+      </w:pPr>
+      <w:r>
+        <w:rPr>
+          <w:lang w:val="sr-Latn-RS"/>
+        </w:rPr>
+        <w:t>2.7 Pretpostavke i zavisnosti.</w:t>
+      </w:r>
+    </w:p>
+    <w:p/>
+    <w:p>
+      <w:pPr>
+        <w:rPr>
+          <w:lang w:val="sr-Latn-RS"/>
+        </w:rPr>
+      </w:pPr>
+      <w:r>
+        <w:t xml:space="preserve">Za pokretanje aplikacije Dso, kao i aplikacije za korisnika </w:t>
+      </w:r>
+      <w:r>
+        <w:rPr>
+          <w:lang w:val="sr-Latn-RS"/>
+        </w:rPr>
+        <w:t>potrebna je stabil</w:t>
+      </w:r>
+      <w:r>
+        <w:rPr>
+          <w:lang w:val="sr-Latn-RS"/>
+        </w:rPr>
+        <w:t>n</w:t>
+      </w:r>
+      <w:r>
+        <w:rPr>
+          <w:lang w:val="sr-Latn-RS"/>
+        </w:rPr>
+        <w:t>a internet konekcija.</w:t>
+      </w:r>
+      <w:r>
+        <w:rPr>
+          <w:lang w:val="sr-Latn-RS"/>
+        </w:rPr>
+        <w:t xml:space="preserve"> Aplikacija za korisnika se može pokrenuti na bilo kom uređaju, dok je za Dso aplikaciju potrebno koristiti laptop ili desktop računar.</w:t>
+      </w:r>
+      <w:r>
+        <w:rPr>
+          <w:lang w:val="sr-Latn-RS"/>
+        </w:rPr>
+        <w:t xml:space="preserve"> Aplikacija za korisnika ne zahteva nikakvo dodatno znanje osim korišćenja web pretraživača.</w:t>
+      </w:r>
+      <w:r>
+        <w:rPr>
+          <w:lang w:val="sr-Latn-RS"/>
+        </w:rPr>
+        <w:t xml:space="preserve"> Aplikacija za distributera se takođe može koristiti samo uz mogućnost znanja korišćenja web pretraživača, međutim ukoliko želimo da zaključimo nešto iz informacija i grafika sistema koje naša Dso aplikacija zaposleni bi trebalo da poseduj</w:t>
+      </w:r>
+      <w:r>
+        <w:rPr>
+          <w:lang w:val="sr-Latn-RS"/>
+        </w:rPr>
+        <w:t>u</w:t>
+      </w:r>
+      <w:r>
+        <w:rPr>
+          <w:lang w:val="sr-Latn-RS"/>
+        </w:rPr>
+        <w:t xml:space="preserve"> znanja iz električnih sistema</w:t>
+      </w:r>
+      <w:r>
+        <w:rPr>
+          <w:lang w:val="sr-Latn-RS"/>
+        </w:rPr>
+        <w:t>(generaciju, prenos i distribuiranje)</w:t>
+      </w:r>
+      <w:r>
+        <w:rPr>
+          <w:lang w:val="sr-Latn-RS"/>
+        </w:rPr>
+        <w:t>, kao i</w:t>
+      </w:r>
+      <w:r>
+        <w:rPr>
+          <w:lang w:val="sr-Latn-RS"/>
+        </w:rPr>
+        <w:t xml:space="preserve"> znanj</w:t>
+      </w:r>
+      <w:r>
+        <w:rPr>
+          <w:lang w:val="sr-Latn-RS"/>
+        </w:rPr>
+        <w:t>a</w:t>
+      </w:r>
+      <w:r>
+        <w:rPr>
+          <w:lang w:val="sr-Latn-RS"/>
+        </w:rPr>
+        <w:t xml:space="preserve"> iz analize podataka, procene rizika</w:t>
+      </w:r>
+      <w:r>
+        <w:rPr>
+          <w:lang w:val="sr-Latn-RS"/>
+        </w:rPr>
+        <w:t xml:space="preserve">, </w:t>
+      </w:r>
+      <w:r>
+        <w:rPr>
+          <w:lang w:val="sr-Latn-RS"/>
+        </w:rPr>
+        <w:t>i donošenj</w:t>
+      </w:r>
+      <w:r>
+        <w:rPr>
+          <w:lang w:val="sr-Latn-RS"/>
+        </w:rPr>
+        <w:t>a</w:t>
+      </w:r>
+      <w:r>
+        <w:rPr>
+          <w:lang w:val="sr-Latn-RS"/>
+        </w:rPr>
+        <w:t xml:space="preserve"> informisanih odluka.</w:t>
+      </w:r>
+    </w:p>
+    <w:p>
+      <w:pPr>
+        <w:rPr>
+          <w:lang w:val="sr-Latn-RS"/>
+        </w:rPr>
+      </w:pPr>
+    </w:p>
+    <w:p>
+      <w:pPr>
+        <w:rPr>
+          <w:lang w:val="sr-Latn-RS"/>
+        </w:rPr>
+      </w:pPr>
+    </w:p>
+    <w:p>
+      <w:pPr>
+        <w:pStyle w:val="ListParagraph"/>
+        <w:rPr>
+          <w:lang w:val="sr-Latn-RS"/>
+        </w:rPr>
+      </w:pPr>
+    </w:p>
+    <w:p>
+      <w:pPr>
+        <w:rPr>
+          <w:lang w:val="sr-Latn-RS"/>
+        </w:rPr>
+      </w:pPr>
+    </w:p>
+    <w:p>
+      <w:pPr>
+        <w:rPr>
+          <w:lang w:val="sr-Latn-RS"/>
+        </w:rPr>
+      </w:pPr>
     </w:p>
     <w:sectPr>
       <w:footerReference w:type="default" r:id="rId14"/>
@@ -3080,7 +5177,7 @@
 </file>
 
 <file path=word/endnotes.xml><?xml version="1.0" encoding="utf-8"?>
-<w:endnotes xmlns:wpc="http://schemas.microsoft.com/office/word/2010/wordprocessingCanvas" xmlns:mc="http://schemas.openxmlformats.org/markup-compatibility/2006" xmlns:o="urn:schemas-microsoft-com:office:office" xmlns:r="http://schemas.openxmlformats.org/officeDocument/2006/relationships" xmlns:m="http://schemas.openxmlformats.org/officeDocument/2006/math" xmlns:v="urn:schemas-microsoft-com:vml" xmlns:wp14="http://schemas.microsoft.com/office/word/2010/wordprocessingDrawing" xmlns:wp="http://schemas.openxmlformats.org/drawingml/2006/wordprocessingDrawing" xmlns:w10="urn:schemas-microsoft-com:office:word" xmlns:w="http://schemas.openxmlformats.org/wordprocessingml/2006/main" xmlns:w14="http://schemas.microsoft.com/office/word/2010/wordml" xmlns:w15="http://schemas.microsoft.com/office/word/2012/wordml" xmlns:wpg="http://schemas.microsoft.com/office/word/2010/wordprocessingGroup" xmlns:wpi="http://schemas.microsoft.com/office/word/2010/wordprocessingInk" xmlns:wne="http://schemas.microsoft.com/office/word/2006/wordml" xmlns:wps="http://schemas.microsoft.com/office/word/2010/wordprocessingShape" mc:Ignorable="w14 w15 wp14">
+<w:endnotes xmlns:wpc="http://schemas.microsoft.com/office/word/2010/wordprocessingCanvas" xmlns:cx="http://schemas.microsoft.com/office/drawing/2014/chartex" xmlns:cx1="http://schemas.microsoft.com/office/drawing/2015/9/8/chartex" xmlns:cx2="http://schemas.microsoft.com/office/drawing/2015/10/21/chartex" xmlns:cx3="http://schemas.microsoft.com/office/drawing/2016/5/9/chartex" xmlns:cx4="http://schemas.microsoft.com/office/drawing/2016/5/10/chartex" xmlns:cx5="http://schemas.microsoft.com/office/drawing/2016/5/11/chartex" xmlns:cx6="http://schemas.microsoft.com/office/drawing/2016/5/12/chartex" xmlns:cx7="http://schemas.microsoft.com/office/drawing/2016/5/13/chartex" xmlns:cx8="http://schemas.microsoft.com/office/drawing/2016/5/14/chartex" xmlns:mc="http://schemas.openxmlformats.org/markup-compatibility/2006" xmlns:aink="http://schemas.microsoft.com/office/drawing/2016/ink" xmlns:am3d="http://schemas.microsoft.com/office/drawing/2017/model3d" xmlns:o="urn:schemas-microsoft-com:office:office" xmlns:oel="http://schemas.microsoft.com/office/2019/extlst" xmlns:r="http://schemas.openxmlformats.org/officeDocument/2006/relationships" xmlns:m="http://schemas.openxmlformats.org/officeDocument/2006/math" xmlns:v="urn:schemas-microsoft-com:vml" xmlns:wp14="http://schemas.microsoft.com/office/word/2010/wordprocessingDrawing" xmlns:wp="http://schemas.openxmlformats.org/drawingml/2006/wordprocessingDrawing" xmlns:w10="urn:schemas-microsoft-com:office:word" xmlns:w="http://schemas.openxmlformats.org/wordprocessingml/2006/main" xmlns:w14="http://schemas.microsoft.com/office/word/2010/wordml" xmlns:w15="http://schemas.microsoft.com/office/word/2012/wordml" xmlns:w16cex="http://schemas.microsoft.com/office/word/2018/wordml/cex" xmlns:w16cid="http://schemas.microsoft.com/office/word/2016/wordml/cid" xmlns:w16="http://schemas.microsoft.com/office/word/2018/wordml" xmlns:w16du="http://schemas.microsoft.com/office/word/2023/wordml/word16du" xmlns:w16sdtdh="http://schemas.microsoft.com/office/word/2020/wordml/sdtdatahash" xmlns:w16se="http://schemas.microsoft.com/office/word/2015/wordml/symex" xmlns:wpg="http://schemas.microsoft.com/office/word/2010/wordprocessingGroup" xmlns:wpi="http://schemas.microsoft.com/office/word/2010/wordprocessingInk" xmlns:wne="http://schemas.microsoft.com/office/word/2006/wordml" xmlns:wps="http://schemas.microsoft.com/office/word/2010/wordprocessingShape" mc:Ignorable="w14 w15 w16se w16cid w16 w16cex w16sdtdh wp14">
   <w:endnote w:type="separator" w:id="-1">
     <w:p>
       <w:pPr>
@@ -3105,7 +5202,7 @@
 </file>
 
 <file path=word/footer1.xml><?xml version="1.0" encoding="utf-8"?>
-<w:ftr xmlns:wpc="http://schemas.microsoft.com/office/word/2010/wordprocessingCanvas" xmlns:mc="http://schemas.openxmlformats.org/markup-compatibility/2006" xmlns:o="urn:schemas-microsoft-com:office:office" xmlns:r="http://schemas.openxmlformats.org/officeDocument/2006/relationships" xmlns:m="http://schemas.openxmlformats.org/officeDocument/2006/math" xmlns:v="urn:schemas-microsoft-com:vml" xmlns:wp14="http://schemas.microsoft.com/office/word/2010/wordprocessingDrawing" xmlns:wp="http://schemas.openxmlformats.org/drawingml/2006/wordprocessingDrawing" xmlns:w10="urn:schemas-microsoft-com:office:word" xmlns:w="http://schemas.openxmlformats.org/wordprocessingml/2006/main" xmlns:w14="http://schemas.microsoft.com/office/word/2010/wordml" xmlns:w15="http://schemas.microsoft.com/office/word/2012/wordml" xmlns:wpg="http://schemas.microsoft.com/office/word/2010/wordprocessingGroup" xmlns:wpi="http://schemas.microsoft.com/office/word/2010/wordprocessingInk" xmlns:wne="http://schemas.microsoft.com/office/word/2006/wordml" xmlns:wps="http://schemas.microsoft.com/office/word/2010/wordprocessingShape" mc:Ignorable="w14 w15 wp14">
+<w:ftr xmlns:wpc="http://schemas.microsoft.com/office/word/2010/wordprocessingCanvas" xmlns:cx="http://schemas.microsoft.com/office/drawing/2014/chartex" xmlns:cx1="http://schemas.microsoft.com/office/drawing/2015/9/8/chartex" xmlns:cx2="http://schemas.microsoft.com/office/drawing/2015/10/21/chartex" xmlns:cx3="http://schemas.microsoft.com/office/drawing/2016/5/9/chartex" xmlns:cx4="http://schemas.microsoft.com/office/drawing/2016/5/10/chartex" xmlns:cx5="http://schemas.microsoft.com/office/drawing/2016/5/11/chartex" xmlns:cx6="http://schemas.microsoft.com/office/drawing/2016/5/12/chartex" xmlns:cx7="http://schemas.microsoft.com/office/drawing/2016/5/13/chartex" xmlns:cx8="http://schemas.microsoft.com/office/drawing/2016/5/14/chartex" xmlns:mc="http://schemas.openxmlformats.org/markup-compatibility/2006" xmlns:aink="http://schemas.microsoft.com/office/drawing/2016/ink" xmlns:am3d="http://schemas.microsoft.com/office/drawing/2017/model3d" xmlns:o="urn:schemas-microsoft-com:office:office" xmlns:oel="http://schemas.microsoft.com/office/2019/extlst" xmlns:r="http://schemas.openxmlformats.org/officeDocument/2006/relationships" xmlns:m="http://schemas.openxmlformats.org/officeDocument/2006/math" xmlns:v="urn:schemas-microsoft-com:vml" xmlns:wp14="http://schemas.microsoft.com/office/word/2010/wordprocessingDrawing" xmlns:wp="http://schemas.openxmlformats.org/drawingml/2006/wordprocessingDrawing" xmlns:w10="urn:schemas-microsoft-com:office:word" xmlns:w="http://schemas.openxmlformats.org/wordprocessingml/2006/main" xmlns:w14="http://schemas.microsoft.com/office/word/2010/wordml" xmlns:w15="http://schemas.microsoft.com/office/word/2012/wordml" xmlns:w16cex="http://schemas.microsoft.com/office/word/2018/wordml/cex" xmlns:w16cid="http://schemas.microsoft.com/office/word/2016/wordml/cid" xmlns:w16="http://schemas.microsoft.com/office/word/2018/wordml" xmlns:w16du="http://schemas.microsoft.com/office/word/2023/wordml/word16du" xmlns:w16sdtdh="http://schemas.microsoft.com/office/word/2020/wordml/sdtdatahash" xmlns:w16se="http://schemas.microsoft.com/office/word/2015/wordml/symex" xmlns:wpg="http://schemas.microsoft.com/office/word/2010/wordprocessingGroup" xmlns:wpi="http://schemas.microsoft.com/office/word/2010/wordprocessingInk" xmlns:wne="http://schemas.microsoft.com/office/word/2006/wordml" xmlns:wps="http://schemas.microsoft.com/office/word/2010/wordprocessingShape" mc:Ignorable="w14 w15 w16se w16cid w16 w16cex w16sdtdh wp14">
   <w:sdt>
     <w:sdtPr>
       <w:id w:val="-137038023"/>
@@ -3172,7 +5269,7 @@
 </file>
 
 <file path=word/footnotes.xml><?xml version="1.0" encoding="utf-8"?>
-<w:footnotes xmlns:wpc="http://schemas.microsoft.com/office/word/2010/wordprocessingCanvas" xmlns:mc="http://schemas.openxmlformats.org/markup-compatibility/2006" xmlns:o="urn:schemas-microsoft-com:office:office" xmlns:r="http://schemas.openxmlformats.org/officeDocument/2006/relationships" xmlns:m="http://schemas.openxmlformats.org/officeDocument/2006/math" xmlns:v="urn:schemas-microsoft-com:vml" xmlns:wp14="http://schemas.microsoft.com/office/word/2010/wordprocessingDrawing" xmlns:wp="http://schemas.openxmlformats.org/drawingml/2006/wordprocessingDrawing" xmlns:w10="urn:schemas-microsoft-com:office:word" xmlns:w="http://schemas.openxmlformats.org/wordprocessingml/2006/main" xmlns:w14="http://schemas.microsoft.com/office/word/2010/wordml" xmlns:w15="http://schemas.microsoft.com/office/word/2012/wordml" xmlns:wpg="http://schemas.microsoft.com/office/word/2010/wordprocessingGroup" xmlns:wpi="http://schemas.microsoft.com/office/word/2010/wordprocessingInk" xmlns:wne="http://schemas.microsoft.com/office/word/2006/wordml" xmlns:wps="http://schemas.microsoft.com/office/word/2010/wordprocessingShape" mc:Ignorable="w14 w15 wp14">
+<w:footnotes xmlns:wpc="http://schemas.microsoft.com/office/word/2010/wordprocessingCanvas" xmlns:cx="http://schemas.microsoft.com/office/drawing/2014/chartex" xmlns:cx1="http://schemas.microsoft.com/office/drawing/2015/9/8/chartex" xmlns:cx2="http://schemas.microsoft.com/office/drawing/2015/10/21/chartex" xmlns:cx3="http://schemas.microsoft.com/office/drawing/2016/5/9/chartex" xmlns:cx4="http://schemas.microsoft.com/office/drawing/2016/5/10/chartex" xmlns:cx5="http://schemas.microsoft.com/office/drawing/2016/5/11/chartex" xmlns:cx6="http://schemas.microsoft.com/office/drawing/2016/5/12/chartex" xmlns:cx7="http://schemas.microsoft.com/office/drawing/2016/5/13/chartex" xmlns:cx8="http://schemas.microsoft.com/office/drawing/2016/5/14/chartex" xmlns:mc="http://schemas.openxmlformats.org/markup-compatibility/2006" xmlns:aink="http://schemas.microsoft.com/office/drawing/2016/ink" xmlns:am3d="http://schemas.microsoft.com/office/drawing/2017/model3d" xmlns:o="urn:schemas-microsoft-com:office:office" xmlns:oel="http://schemas.microsoft.com/office/2019/extlst" xmlns:r="http://schemas.openxmlformats.org/officeDocument/2006/relationships" xmlns:m="http://schemas.openxmlformats.org/officeDocument/2006/math" xmlns:v="urn:schemas-microsoft-com:vml" xmlns:wp14="http://schemas.microsoft.com/office/word/2010/wordprocessingDrawing" xmlns:wp="http://schemas.openxmlformats.org/drawingml/2006/wordprocessingDrawing" xmlns:w10="urn:schemas-microsoft-com:office:word" xmlns:w="http://schemas.openxmlformats.org/wordprocessingml/2006/main" xmlns:w14="http://schemas.microsoft.com/office/word/2010/wordml" xmlns:w15="http://schemas.microsoft.com/office/word/2012/wordml" xmlns:w16cex="http://schemas.microsoft.com/office/word/2018/wordml/cex" xmlns:w16cid="http://schemas.microsoft.com/office/word/2016/wordml/cid" xmlns:w16="http://schemas.microsoft.com/office/word/2018/wordml" xmlns:w16du="http://schemas.microsoft.com/office/word/2023/wordml/word16du" xmlns:w16sdtdh="http://schemas.microsoft.com/office/word/2020/wordml/sdtdatahash" xmlns:w16se="http://schemas.microsoft.com/office/word/2015/wordml/symex" xmlns:wpg="http://schemas.microsoft.com/office/word/2010/wordprocessingGroup" xmlns:wpi="http://schemas.microsoft.com/office/word/2010/wordprocessingInk" xmlns:wne="http://schemas.microsoft.com/office/word/2006/wordml" xmlns:wps="http://schemas.microsoft.com/office/word/2010/wordprocessingShape" mc:Ignorable="w14 w15 w16se w16cid w16 w16cex w16sdtdh wp14">
   <w:footnote w:type="separator" w:id="-1">
     <w:p>
       <w:pPr>
@@ -3197,8 +5294,121 @@
 </file>
 
 <file path=word/numbering.xml><?xml version="1.0" encoding="utf-8"?>
-<w:numbering xmlns:wpc="http://schemas.microsoft.com/office/word/2010/wordprocessingCanvas" xmlns:mc="http://schemas.openxmlformats.org/markup-compatibility/2006" xmlns:o="urn:schemas-microsoft-com:office:office" xmlns:r="http://schemas.openxmlformats.org/officeDocument/2006/relationships" xmlns:m="http://schemas.openxmlformats.org/officeDocument/2006/math" xmlns:v="urn:schemas-microsoft-com:vml" xmlns:wp14="http://schemas.microsoft.com/office/word/2010/wordprocessingDrawing" xmlns:wp="http://schemas.openxmlformats.org/drawingml/2006/wordprocessingDrawing" xmlns:w10="urn:schemas-microsoft-com:office:word" xmlns:w="http://schemas.openxmlformats.org/wordprocessingml/2006/main" xmlns:w14="http://schemas.microsoft.com/office/word/2010/wordml" xmlns:w15="http://schemas.microsoft.com/office/word/2012/wordml" xmlns:wpg="http://schemas.microsoft.com/office/word/2010/wordprocessingGroup" xmlns:wpi="http://schemas.microsoft.com/office/word/2010/wordprocessingInk" xmlns:wne="http://schemas.microsoft.com/office/word/2006/wordml" xmlns:wps="http://schemas.microsoft.com/office/word/2010/wordprocessingShape" mc:Ignorable="w14 w15 wp14">
+<w:numbering xmlns:wpc="http://schemas.microsoft.com/office/word/2010/wordprocessingCanvas" xmlns:cx="http://schemas.microsoft.com/office/drawing/2014/chartex" xmlns:cx1="http://schemas.microsoft.com/office/drawing/2015/9/8/chartex" xmlns:cx2="http://schemas.microsoft.com/office/drawing/2015/10/21/chartex" xmlns:cx3="http://schemas.microsoft.com/office/drawing/2016/5/9/chartex" xmlns:cx4="http://schemas.microsoft.com/office/drawing/2016/5/10/chartex" xmlns:cx5="http://schemas.microsoft.com/office/drawing/2016/5/11/chartex" xmlns:cx6="http://schemas.microsoft.com/office/drawing/2016/5/12/chartex" xmlns:cx7="http://schemas.microsoft.com/office/drawing/2016/5/13/chartex" xmlns:cx8="http://schemas.microsoft.com/office/drawing/2016/5/14/chartex" xmlns:mc="http://schemas.openxmlformats.org/markup-compatibility/2006" xmlns:aink="http://schemas.microsoft.com/office/drawing/2016/ink" xmlns:am3d="http://schemas.microsoft.com/office/drawing/2017/model3d" xmlns:o="urn:schemas-microsoft-com:office:office" xmlns:oel="http://schemas.microsoft.com/office/2019/extlst" xmlns:r="http://schemas.openxmlformats.org/officeDocument/2006/relationships" xmlns:m="http://schemas.openxmlformats.org/officeDocument/2006/math" xmlns:v="urn:schemas-microsoft-com:vml" xmlns:wp14="http://schemas.microsoft.com/office/word/2010/wordprocessingDrawing" xmlns:wp="http://schemas.openxmlformats.org/drawingml/2006/wordprocessingDrawing" xmlns:w10="urn:schemas-microsoft-com:office:word" xmlns:w="http://schemas.openxmlformats.org/wordprocessingml/2006/main" xmlns:w14="http://schemas.microsoft.com/office/word/2010/wordml" xmlns:w15="http://schemas.microsoft.com/office/word/2012/wordml" xmlns:w16cex="http://schemas.microsoft.com/office/word/2018/wordml/cex" xmlns:w16cid="http://schemas.microsoft.com/office/word/2016/wordml/cid" xmlns:w16="http://schemas.microsoft.com/office/word/2018/wordml" xmlns:w16du="http://schemas.microsoft.com/office/word/2023/wordml/word16du" xmlns:w16sdtdh="http://schemas.microsoft.com/office/word/2020/wordml/sdtdatahash" xmlns:w16se="http://schemas.microsoft.com/office/word/2015/wordml/symex" xmlns:wpg="http://schemas.microsoft.com/office/word/2010/wordprocessingGroup" xmlns:wpi="http://schemas.microsoft.com/office/word/2010/wordprocessingInk" xmlns:wne="http://schemas.microsoft.com/office/word/2006/wordml" xmlns:wps="http://schemas.microsoft.com/office/word/2010/wordprocessingShape" mc:Ignorable="w14 w15 w16se w16cid w16 w16cex w16sdtdh wp14">
   <w:abstractNum w:abstractNumId="0" w15:restartNumberingAfterBreak="0">
+    <w:nsid w:val="0F7F35EC"/>
+    <w:multiLevelType w:val="hybridMultilevel"/>
+    <w:tmpl w:val="3B4ADC16"/>
+    <w:lvl w:ilvl="0" w:tplc="04090001">
+      <w:start w:val="1"/>
+      <w:numFmt w:val="bullet"/>
+      <w:lvlText w:val=""/>
+      <w:lvlJc w:val="left"/>
+      <w:pPr>
+        <w:ind w:left="720" w:hanging="360"/>
+      </w:pPr>
+      <w:rPr>
+        <w:rFonts w:ascii="Symbol" w:hAnsi="Symbol" w:hint="default"/>
+      </w:rPr>
+    </w:lvl>
+    <w:lvl w:ilvl="1" w:tplc="04090003" w:tentative="1">
+      <w:start w:val="1"/>
+      <w:numFmt w:val="bullet"/>
+      <w:lvlText w:val="o"/>
+      <w:lvlJc w:val="left"/>
+      <w:pPr>
+        <w:ind w:left="1440" w:hanging="360"/>
+      </w:pPr>
+      <w:rPr>
+        <w:rFonts w:ascii="Courier New" w:hAnsi="Courier New" w:cs="Courier New" w:hint="default"/>
+      </w:rPr>
+    </w:lvl>
+    <w:lvl w:ilvl="2" w:tplc="04090005" w:tentative="1">
+      <w:start w:val="1"/>
+      <w:numFmt w:val="bullet"/>
+      <w:lvlText w:val=""/>
+      <w:lvlJc w:val="left"/>
+      <w:pPr>
+        <w:ind w:left="2160" w:hanging="360"/>
+      </w:pPr>
+      <w:rPr>
+        <w:rFonts w:ascii="Wingdings" w:hAnsi="Wingdings" w:hint="default"/>
+      </w:rPr>
+    </w:lvl>
+    <w:lvl w:ilvl="3" w:tplc="04090001" w:tentative="1">
+      <w:start w:val="1"/>
+      <w:numFmt w:val="bullet"/>
+      <w:lvlText w:val=""/>
+      <w:lvlJc w:val="left"/>
+      <w:pPr>
+        <w:ind w:left="2880" w:hanging="360"/>
+      </w:pPr>
+      <w:rPr>
+        <w:rFonts w:ascii="Symbol" w:hAnsi="Symbol" w:hint="default"/>
+      </w:rPr>
+    </w:lvl>
+    <w:lvl w:ilvl="4" w:tplc="04090003" w:tentative="1">
+      <w:start w:val="1"/>
+      <w:numFmt w:val="bullet"/>
+      <w:lvlText w:val="o"/>
+      <w:lvlJc w:val="left"/>
+      <w:pPr>
+        <w:ind w:left="3600" w:hanging="360"/>
+      </w:pPr>
+      <w:rPr>
+        <w:rFonts w:ascii="Courier New" w:hAnsi="Courier New" w:cs="Courier New" w:hint="default"/>
+      </w:rPr>
+    </w:lvl>
+    <w:lvl w:ilvl="5" w:tplc="04090005" w:tentative="1">
+      <w:start w:val="1"/>
+      <w:numFmt w:val="bullet"/>
+      <w:lvlText w:val=""/>
+      <w:lvlJc w:val="left"/>
+      <w:pPr>
+        <w:ind w:left="4320" w:hanging="360"/>
+      </w:pPr>
+      <w:rPr>
+        <w:rFonts w:ascii="Wingdings" w:hAnsi="Wingdings" w:hint="default"/>
+      </w:rPr>
+    </w:lvl>
+    <w:lvl w:ilvl="6" w:tplc="04090001" w:tentative="1">
+      <w:start w:val="1"/>
+      <w:numFmt w:val="bullet"/>
+      <w:lvlText w:val=""/>
+      <w:lvlJc w:val="left"/>
+      <w:pPr>
+        <w:ind w:left="5040" w:hanging="360"/>
+      </w:pPr>
+      <w:rPr>
+        <w:rFonts w:ascii="Symbol" w:hAnsi="Symbol" w:hint="default"/>
+      </w:rPr>
+    </w:lvl>
+    <w:lvl w:ilvl="7" w:tplc="04090003" w:tentative="1">
+      <w:start w:val="1"/>
+      <w:numFmt w:val="bullet"/>
+      <w:lvlText w:val="o"/>
+      <w:lvlJc w:val="left"/>
+      <w:pPr>
+        <w:ind w:left="5760" w:hanging="360"/>
+      </w:pPr>
+      <w:rPr>
+        <w:rFonts w:ascii="Courier New" w:hAnsi="Courier New" w:cs="Courier New" w:hint="default"/>
+      </w:rPr>
+    </w:lvl>
+    <w:lvl w:ilvl="8" w:tplc="04090005" w:tentative="1">
+      <w:start w:val="1"/>
+      <w:numFmt w:val="bullet"/>
+      <w:lvlText w:val=""/>
+      <w:lvlJc w:val="left"/>
+      <w:pPr>
+        <w:ind w:left="6480" w:hanging="360"/>
+      </w:pPr>
+      <w:rPr>
+        <w:rFonts w:ascii="Wingdings" w:hAnsi="Wingdings" w:hint="default"/>
+      </w:rPr>
+    </w:lvl>
+  </w:abstractNum>
+  <w:abstractNum w:abstractNumId="1" w15:restartNumberingAfterBreak="0">
     <w:nsid w:val="18CF6242"/>
     <w:multiLevelType w:val="hybridMultilevel"/>
     <w:tmpl w:val="774C0FCA"/>
@@ -3311,7 +5521,7 @@
       </w:rPr>
     </w:lvl>
   </w:abstractNum>
-  <w:abstractNum w:abstractNumId="1" w15:restartNumberingAfterBreak="0">
+  <w:abstractNum w:abstractNumId="2" w15:restartNumberingAfterBreak="0">
     <w:nsid w:val="268211A5"/>
     <w:multiLevelType w:val="multilevel"/>
     <w:tmpl w:val="0409001F"/>
@@ -3397,7 +5607,7 @@
       </w:pPr>
     </w:lvl>
   </w:abstractNum>
-  <w:abstractNum w:abstractNumId="2" w15:restartNumberingAfterBreak="0">
+  <w:abstractNum w:abstractNumId="3" w15:restartNumberingAfterBreak="0">
     <w:nsid w:val="26A8478E"/>
     <w:multiLevelType w:val="hybridMultilevel"/>
     <w:tmpl w:val="CEECD5A8"/>
@@ -3510,7 +5720,7 @@
       </w:rPr>
     </w:lvl>
   </w:abstractNum>
-  <w:abstractNum w:abstractNumId="3" w15:restartNumberingAfterBreak="0">
+  <w:abstractNum w:abstractNumId="4" w15:restartNumberingAfterBreak="0">
     <w:nsid w:val="28127274"/>
     <w:multiLevelType w:val="hybridMultilevel"/>
     <w:tmpl w:val="2222F334"/>
@@ -3623,7 +5833,233 @@
       </w:rPr>
     </w:lvl>
   </w:abstractNum>
-  <w:abstractNum w:abstractNumId="4" w15:restartNumberingAfterBreak="0">
+  <w:abstractNum w:abstractNumId="5" w15:restartNumberingAfterBreak="0">
+    <w:nsid w:val="2A577C42"/>
+    <w:multiLevelType w:val="hybridMultilevel"/>
+    <w:tmpl w:val="7DCA4FE6"/>
+    <w:lvl w:ilvl="0" w:tplc="04090001">
+      <w:start w:val="1"/>
+      <w:numFmt w:val="bullet"/>
+      <w:lvlText w:val=""/>
+      <w:lvlJc w:val="left"/>
+      <w:pPr>
+        <w:ind w:left="720" w:hanging="360"/>
+      </w:pPr>
+      <w:rPr>
+        <w:rFonts w:ascii="Symbol" w:hAnsi="Symbol" w:hint="default"/>
+      </w:rPr>
+    </w:lvl>
+    <w:lvl w:ilvl="1" w:tplc="04090003" w:tentative="1">
+      <w:start w:val="1"/>
+      <w:numFmt w:val="bullet"/>
+      <w:lvlText w:val="o"/>
+      <w:lvlJc w:val="left"/>
+      <w:pPr>
+        <w:ind w:left="1440" w:hanging="360"/>
+      </w:pPr>
+      <w:rPr>
+        <w:rFonts w:ascii="Courier New" w:hAnsi="Courier New" w:cs="Courier New" w:hint="default"/>
+      </w:rPr>
+    </w:lvl>
+    <w:lvl w:ilvl="2" w:tplc="04090005" w:tentative="1">
+      <w:start w:val="1"/>
+      <w:numFmt w:val="bullet"/>
+      <w:lvlText w:val=""/>
+      <w:lvlJc w:val="left"/>
+      <w:pPr>
+        <w:ind w:left="2160" w:hanging="360"/>
+      </w:pPr>
+      <w:rPr>
+        <w:rFonts w:ascii="Wingdings" w:hAnsi="Wingdings" w:hint="default"/>
+      </w:rPr>
+    </w:lvl>
+    <w:lvl w:ilvl="3" w:tplc="04090001" w:tentative="1">
+      <w:start w:val="1"/>
+      <w:numFmt w:val="bullet"/>
+      <w:lvlText w:val=""/>
+      <w:lvlJc w:val="left"/>
+      <w:pPr>
+        <w:ind w:left="2880" w:hanging="360"/>
+      </w:pPr>
+      <w:rPr>
+        <w:rFonts w:ascii="Symbol" w:hAnsi="Symbol" w:hint="default"/>
+      </w:rPr>
+    </w:lvl>
+    <w:lvl w:ilvl="4" w:tplc="04090003" w:tentative="1">
+      <w:start w:val="1"/>
+      <w:numFmt w:val="bullet"/>
+      <w:lvlText w:val="o"/>
+      <w:lvlJc w:val="left"/>
+      <w:pPr>
+        <w:ind w:left="3600" w:hanging="360"/>
+      </w:pPr>
+      <w:rPr>
+        <w:rFonts w:ascii="Courier New" w:hAnsi="Courier New" w:cs="Courier New" w:hint="default"/>
+      </w:rPr>
+    </w:lvl>
+    <w:lvl w:ilvl="5" w:tplc="04090005" w:tentative="1">
+      <w:start w:val="1"/>
+      <w:numFmt w:val="bullet"/>
+      <w:lvlText w:val=""/>
+      <w:lvlJc w:val="left"/>
+      <w:pPr>
+        <w:ind w:left="4320" w:hanging="360"/>
+      </w:pPr>
+      <w:rPr>
+        <w:rFonts w:ascii="Wingdings" w:hAnsi="Wingdings" w:hint="default"/>
+      </w:rPr>
+    </w:lvl>
+    <w:lvl w:ilvl="6" w:tplc="04090001" w:tentative="1">
+      <w:start w:val="1"/>
+      <w:numFmt w:val="bullet"/>
+      <w:lvlText w:val=""/>
+      <w:lvlJc w:val="left"/>
+      <w:pPr>
+        <w:ind w:left="5040" w:hanging="360"/>
+      </w:pPr>
+      <w:rPr>
+        <w:rFonts w:ascii="Symbol" w:hAnsi="Symbol" w:hint="default"/>
+      </w:rPr>
+    </w:lvl>
+    <w:lvl w:ilvl="7" w:tplc="04090003" w:tentative="1">
+      <w:start w:val="1"/>
+      <w:numFmt w:val="bullet"/>
+      <w:lvlText w:val="o"/>
+      <w:lvlJc w:val="left"/>
+      <w:pPr>
+        <w:ind w:left="5760" w:hanging="360"/>
+      </w:pPr>
+      <w:rPr>
+        <w:rFonts w:ascii="Courier New" w:hAnsi="Courier New" w:cs="Courier New" w:hint="default"/>
+      </w:rPr>
+    </w:lvl>
+    <w:lvl w:ilvl="8" w:tplc="04090005" w:tentative="1">
+      <w:start w:val="1"/>
+      <w:numFmt w:val="bullet"/>
+      <w:lvlText w:val=""/>
+      <w:lvlJc w:val="left"/>
+      <w:pPr>
+        <w:ind w:left="6480" w:hanging="360"/>
+      </w:pPr>
+      <w:rPr>
+        <w:rFonts w:ascii="Wingdings" w:hAnsi="Wingdings" w:hint="default"/>
+      </w:rPr>
+    </w:lvl>
+  </w:abstractNum>
+  <w:abstractNum w:abstractNumId="6" w15:restartNumberingAfterBreak="0">
+    <w:nsid w:val="3D720FB2"/>
+    <w:multiLevelType w:val="hybridMultilevel"/>
+    <w:tmpl w:val="C6C2ACBE"/>
+    <w:lvl w:ilvl="0" w:tplc="04090001">
+      <w:start w:val="1"/>
+      <w:numFmt w:val="bullet"/>
+      <w:lvlText w:val=""/>
+      <w:lvlJc w:val="left"/>
+      <w:pPr>
+        <w:ind w:left="720" w:hanging="360"/>
+      </w:pPr>
+      <w:rPr>
+        <w:rFonts w:ascii="Symbol" w:hAnsi="Symbol" w:hint="default"/>
+      </w:rPr>
+    </w:lvl>
+    <w:lvl w:ilvl="1" w:tplc="04090003" w:tentative="1">
+      <w:start w:val="1"/>
+      <w:numFmt w:val="bullet"/>
+      <w:lvlText w:val="o"/>
+      <w:lvlJc w:val="left"/>
+      <w:pPr>
+        <w:ind w:left="1440" w:hanging="360"/>
+      </w:pPr>
+      <w:rPr>
+        <w:rFonts w:ascii="Courier New" w:hAnsi="Courier New" w:cs="Courier New" w:hint="default"/>
+      </w:rPr>
+    </w:lvl>
+    <w:lvl w:ilvl="2" w:tplc="04090005" w:tentative="1">
+      <w:start w:val="1"/>
+      <w:numFmt w:val="bullet"/>
+      <w:lvlText w:val=""/>
+      <w:lvlJc w:val="left"/>
+      <w:pPr>
+        <w:ind w:left="2160" w:hanging="360"/>
+      </w:pPr>
+      <w:rPr>
+        <w:rFonts w:ascii="Wingdings" w:hAnsi="Wingdings" w:hint="default"/>
+      </w:rPr>
+    </w:lvl>
+    <w:lvl w:ilvl="3" w:tplc="04090001" w:tentative="1">
+      <w:start w:val="1"/>
+      <w:numFmt w:val="bullet"/>
+      <w:lvlText w:val=""/>
+      <w:lvlJc w:val="left"/>
+      <w:pPr>
+        <w:ind w:left="2880" w:hanging="360"/>
+      </w:pPr>
+      <w:rPr>
+        <w:rFonts w:ascii="Symbol" w:hAnsi="Symbol" w:hint="default"/>
+      </w:rPr>
+    </w:lvl>
+    <w:lvl w:ilvl="4" w:tplc="04090003" w:tentative="1">
+      <w:start w:val="1"/>
+      <w:numFmt w:val="bullet"/>
+      <w:lvlText w:val="o"/>
+      <w:lvlJc w:val="left"/>
+      <w:pPr>
+        <w:ind w:left="3600" w:hanging="360"/>
+      </w:pPr>
+      <w:rPr>
+        <w:rFonts w:ascii="Courier New" w:hAnsi="Courier New" w:cs="Courier New" w:hint="default"/>
+      </w:rPr>
+    </w:lvl>
+    <w:lvl w:ilvl="5" w:tplc="04090005" w:tentative="1">
+      <w:start w:val="1"/>
+      <w:numFmt w:val="bullet"/>
+      <w:lvlText w:val=""/>
+      <w:lvlJc w:val="left"/>
+      <w:pPr>
+        <w:ind w:left="4320" w:hanging="360"/>
+      </w:pPr>
+      <w:rPr>
+        <w:rFonts w:ascii="Wingdings" w:hAnsi="Wingdings" w:hint="default"/>
+      </w:rPr>
+    </w:lvl>
+    <w:lvl w:ilvl="6" w:tplc="04090001" w:tentative="1">
+      <w:start w:val="1"/>
+      <w:numFmt w:val="bullet"/>
+      <w:lvlText w:val=""/>
+      <w:lvlJc w:val="left"/>
+      <w:pPr>
+        <w:ind w:left="5040" w:hanging="360"/>
+      </w:pPr>
+      <w:rPr>
+        <w:rFonts w:ascii="Symbol" w:hAnsi="Symbol" w:hint="default"/>
+      </w:rPr>
+    </w:lvl>
+    <w:lvl w:ilvl="7" w:tplc="04090003" w:tentative="1">
+      <w:start w:val="1"/>
+      <w:numFmt w:val="bullet"/>
+      <w:lvlText w:val="o"/>
+      <w:lvlJc w:val="left"/>
+      <w:pPr>
+        <w:ind w:left="5760" w:hanging="360"/>
+      </w:pPr>
+      <w:rPr>
+        <w:rFonts w:ascii="Courier New" w:hAnsi="Courier New" w:cs="Courier New" w:hint="default"/>
+      </w:rPr>
+    </w:lvl>
+    <w:lvl w:ilvl="8" w:tplc="04090005" w:tentative="1">
+      <w:start w:val="1"/>
+      <w:numFmt w:val="bullet"/>
+      <w:lvlText w:val=""/>
+      <w:lvlJc w:val="left"/>
+      <w:pPr>
+        <w:ind w:left="6480" w:hanging="360"/>
+      </w:pPr>
+      <w:rPr>
+        <w:rFonts w:ascii="Wingdings" w:hAnsi="Wingdings" w:hint="default"/>
+      </w:rPr>
+    </w:lvl>
+  </w:abstractNum>
+  <w:abstractNum w:abstractNumId="7" w15:restartNumberingAfterBreak="0">
     <w:nsid w:val="527B7AC1"/>
     <w:multiLevelType w:val="hybridMultilevel"/>
     <w:tmpl w:val="21868C60"/>
@@ -3736,7 +6172,7 @@
       </w:rPr>
     </w:lvl>
   </w:abstractNum>
-  <w:abstractNum w:abstractNumId="5" w15:restartNumberingAfterBreak="0">
+  <w:abstractNum w:abstractNumId="8" w15:restartNumberingAfterBreak="0">
     <w:nsid w:val="53164BDA"/>
     <w:multiLevelType w:val="hybridMultilevel"/>
     <w:tmpl w:val="60AE92CC"/>
@@ -3849,7 +6285,7 @@
       </w:rPr>
     </w:lvl>
   </w:abstractNum>
-  <w:abstractNum w:abstractNumId="6" w15:restartNumberingAfterBreak="0">
+  <w:abstractNum w:abstractNumId="9" w15:restartNumberingAfterBreak="0">
     <w:nsid w:val="78896831"/>
     <w:multiLevelType w:val="multilevel"/>
     <w:tmpl w:val="F684EE32"/>
@@ -3962,32 +6398,41 @@
       </w:rPr>
     </w:lvl>
   </w:abstractNum>
-  <w:num w:numId="1">
+  <w:num w:numId="1" w16cid:durableId="2134786609">
+    <w:abstractNumId w:val="2"/>
+  </w:num>
+  <w:num w:numId="2" w16cid:durableId="2121489892">
+    <w:abstractNumId w:val="9"/>
+  </w:num>
+  <w:num w:numId="3" w16cid:durableId="355930214">
+    <w:abstractNumId w:val="3"/>
+  </w:num>
+  <w:num w:numId="4" w16cid:durableId="200559577">
+    <w:abstractNumId w:val="8"/>
+  </w:num>
+  <w:num w:numId="5" w16cid:durableId="428933548">
     <w:abstractNumId w:val="1"/>
   </w:num>
-  <w:num w:numId="2">
+  <w:num w:numId="6" w16cid:durableId="1883713649">
+    <w:abstractNumId w:val="4"/>
+  </w:num>
+  <w:num w:numId="7" w16cid:durableId="1268925257">
+    <w:abstractNumId w:val="7"/>
+  </w:num>
+  <w:num w:numId="8" w16cid:durableId="1918904970">
+    <w:abstractNumId w:val="5"/>
+  </w:num>
+  <w:num w:numId="9" w16cid:durableId="1490052634">
     <w:abstractNumId w:val="6"/>
   </w:num>
-  <w:num w:numId="3">
-    <w:abstractNumId w:val="2"/>
-  </w:num>
-  <w:num w:numId="4">
-    <w:abstractNumId w:val="5"/>
-  </w:num>
-  <w:num w:numId="5">
+  <w:num w:numId="10" w16cid:durableId="2090927741">
     <w:abstractNumId w:val="0"/>
-  </w:num>
-  <w:num w:numId="6">
-    <w:abstractNumId w:val="3"/>
-  </w:num>
-  <w:num w:numId="7">
-    <w:abstractNumId w:val="4"/>
   </w:num>
 </w:numbering>
 </file>
 
 <file path=word/styles.xml><?xml version="1.0" encoding="utf-8"?>
-<w:styles xmlns:mc="http://schemas.openxmlformats.org/markup-compatibility/2006" xmlns:r="http://schemas.openxmlformats.org/officeDocument/2006/relationships" xmlns:w="http://schemas.openxmlformats.org/wordprocessingml/2006/main" xmlns:w14="http://schemas.microsoft.com/office/word/2010/wordml" xmlns:w15="http://schemas.microsoft.com/office/word/2012/wordml" mc:Ignorable="w14 w15">
+<w:styles xmlns:mc="http://schemas.openxmlformats.org/markup-compatibility/2006" xmlns:r="http://schemas.openxmlformats.org/officeDocument/2006/relationships" xmlns:w="http://schemas.openxmlformats.org/wordprocessingml/2006/main" xmlns:w14="http://schemas.microsoft.com/office/word/2010/wordml" xmlns:w15="http://schemas.microsoft.com/office/word/2012/wordml" xmlns:w16cex="http://schemas.microsoft.com/office/word/2018/wordml/cex" xmlns:w16cid="http://schemas.microsoft.com/office/word/2016/wordml/cid" xmlns:w16="http://schemas.microsoft.com/office/word/2018/wordml" xmlns:w16sdtdh="http://schemas.microsoft.com/office/word/2020/wordml/sdtdatahash" xmlns:w16se="http://schemas.microsoft.com/office/word/2015/wordml/symex" mc:Ignorable="w14 w15 w16se w16cid w16 w16cex w16sdtdh">
   <w:docDefaults>
     <w:rPrDefault>
       <w:rPr>
@@ -4003,7 +6448,7 @@
       </w:pPr>
     </w:pPrDefault>
   </w:docDefaults>
-  <w:latentStyles w:defLockedState="0" w:defUIPriority="99" w:defSemiHidden="0" w:defUnhideWhenUsed="0" w:defQFormat="0" w:count="371">
+  <w:latentStyles w:defLockedState="0" w:defUIPriority="99" w:defSemiHidden="0" w:defUnhideWhenUsed="0" w:defQFormat="0" w:count="376">
     <w:lsdException w:name="Normal" w:uiPriority="0" w:qFormat="1"/>
     <w:lsdException w:name="heading 1" w:uiPriority="9" w:qFormat="1"/>
     <w:lsdException w:name="heading 2" w:semiHidden="1" w:uiPriority="9" w:unhideWhenUsed="1" w:qFormat="1"/>
@@ -4375,6 +6820,11 @@
     <w:lsdException w:name="List Table 5 Dark Accent 6" w:uiPriority="50"/>
     <w:lsdException w:name="List Table 6 Colorful Accent 6" w:uiPriority="51"/>
     <w:lsdException w:name="List Table 7 Colorful Accent 6" w:uiPriority="52"/>
+    <w:lsdException w:name="Mention" w:semiHidden="1" w:unhideWhenUsed="1"/>
+    <w:lsdException w:name="Smart Hyperlink" w:semiHidden="1" w:unhideWhenUsed="1"/>
+    <w:lsdException w:name="Hashtag" w:semiHidden="1" w:unhideWhenUsed="1"/>
+    <w:lsdException w:name="Unresolved Mention" w:semiHidden="1" w:unhideWhenUsed="1"/>
+    <w:lsdException w:name="Smart Link" w:semiHidden="1" w:unhideWhenUsed="1"/>
   </w:latentStyles>
   <w:style w:type="paragraph" w:default="1" w:styleId="Normal">
     <w:name w:val="Normal"/>
@@ -4429,6 +6879,27 @@
       <w:color w:val="2E9EBC"/>
       <w:sz w:val="28"/>
       <w:szCs w:val="26"/>
+    </w:rPr>
+  </w:style>
+  <w:style w:type="paragraph" w:styleId="Heading3">
+    <w:name w:val="heading 3"/>
+    <w:basedOn w:val="Normal"/>
+    <w:next w:val="Normal"/>
+    <w:link w:val="Heading3Char"/>
+    <w:uiPriority w:val="9"/>
+    <w:unhideWhenUsed/>
+    <w:qFormat/>
+    <w:rsid w:val="00D80AAA"/>
+    <w:pPr>
+      <w:keepNext/>
+      <w:keepLines/>
+      <w:spacing w:before="40" w:after="0"/>
+      <w:outlineLvl w:val="2"/>
+    </w:pPr>
+    <w:rPr>
+      <w:rFonts w:asciiTheme="majorHAnsi" w:eastAsiaTheme="majorEastAsia" w:hAnsiTheme="majorHAnsi" w:cstheme="majorBidi"/>
+      <w:color w:val="2E9EBC"/>
+      <w:szCs w:val="24"/>
     </w:rPr>
   </w:style>
   <w:style w:type="character" w:default="1" w:styleId="DefaultParagraphFont">
@@ -4743,555 +7214,62 @@
       <w:u w:val="single"/>
     </w:rPr>
   </w:style>
-</w:styles>
-</file>
-
-<file path=word/glossary/document.xml><?xml version="1.0" encoding="utf-8"?>
-<w:glossaryDocument xmlns:wpc="http://schemas.microsoft.com/office/word/2010/wordprocessingCanvas" xmlns:mc="http://schemas.openxmlformats.org/markup-compatibility/2006" xmlns:o="urn:schemas-microsoft-com:office:office" xmlns:r="http://schemas.openxmlformats.org/officeDocument/2006/relationships" xmlns:m="http://schemas.openxmlformats.org/officeDocument/2006/math" xmlns:v="urn:schemas-microsoft-com:vml" xmlns:wp14="http://schemas.microsoft.com/office/word/2010/wordprocessingDrawing" xmlns:wp="http://schemas.openxmlformats.org/drawingml/2006/wordprocessingDrawing" xmlns:w10="urn:schemas-microsoft-com:office:word" xmlns:w="http://schemas.openxmlformats.org/wordprocessingml/2006/main" xmlns:w14="http://schemas.microsoft.com/office/word/2010/wordml" xmlns:w15="http://schemas.microsoft.com/office/word/2012/wordml" xmlns:wpg="http://schemas.microsoft.com/office/word/2010/wordprocessingGroup" xmlns:wpi="http://schemas.microsoft.com/office/word/2010/wordprocessingInk" xmlns:wne="http://schemas.microsoft.com/office/word/2006/wordml" xmlns:wps="http://schemas.microsoft.com/office/word/2010/wordprocessingShape" mc:Ignorable="w14 w15 wp14"/>
-</file>
-
-<file path=word/glossary/fontTable.xml><?xml version="1.0" encoding="utf-8"?>
-<w:fonts xmlns:mc="http://schemas.openxmlformats.org/markup-compatibility/2006" xmlns:r="http://schemas.openxmlformats.org/officeDocument/2006/relationships" xmlns:w="http://schemas.openxmlformats.org/wordprocessingml/2006/main" xmlns:w14="http://schemas.microsoft.com/office/word/2010/wordml" xmlns:w15="http://schemas.microsoft.com/office/word/2012/wordml" mc:Ignorable="w14 w15">
-  <w:font w:name="Courier New">
-    <w:panose1 w:val="02070309020205020404"/>
-    <w:charset w:val="00"/>
-    <w:family w:val="modern"/>
-    <w:pitch w:val="fixed"/>
-    <w:sig w:usb0="E0002EFF" w:usb1="C0007843" w:usb2="00000009" w:usb3="00000000" w:csb0="000001FF" w:csb1="00000000"/>
-  </w:font>
-  <w:font w:name="Times New Roman">
-    <w:panose1 w:val="02020603050405020304"/>
-    <w:charset w:val="00"/>
-    <w:family w:val="roman"/>
-    <w:pitch w:val="variable"/>
-    <w:sig w:usb0="E0002EFF" w:usb1="C000785B" w:usb2="00000009" w:usb3="00000000" w:csb0="000001FF" w:csb1="00000000"/>
-  </w:font>
-  <w:font w:name="Wingdings">
-    <w:panose1 w:val="05000000000000000000"/>
-    <w:charset w:val="02"/>
-    <w:family w:val="auto"/>
-    <w:pitch w:val="variable"/>
-    <w:sig w:usb0="00000000" w:usb1="10000000" w:usb2="00000000" w:usb3="00000000" w:csb0="80000000" w:csb1="00000000"/>
-  </w:font>
-  <w:font w:name="Symbol">
-    <w:panose1 w:val="05050102010706020507"/>
-    <w:charset w:val="02"/>
-    <w:family w:val="roman"/>
-    <w:pitch w:val="variable"/>
-    <w:sig w:usb0="00000000" w:usb1="10000000" w:usb2="00000000" w:usb3="00000000" w:csb0="80000000" w:csb1="00000000"/>
-  </w:font>
-  <w:font w:name="Calibri">
-    <w:panose1 w:val="020F0502020204030204"/>
-    <w:charset w:val="00"/>
-    <w:family w:val="swiss"/>
-    <w:pitch w:val="variable"/>
-    <w:sig w:usb0="E4002EFF" w:usb1="C000247B" w:usb2="00000009" w:usb3="00000000" w:csb0="000001FF" w:csb1="00000000"/>
-  </w:font>
-  <w:font w:name="Arial">
-    <w:panose1 w:val="020B0604020202020204"/>
-    <w:charset w:val="00"/>
-    <w:family w:val="swiss"/>
-    <w:pitch w:val="variable"/>
-    <w:sig w:usb0="E0002EFF" w:usb1="C000785B" w:usb2="00000009" w:usb3="00000000" w:csb0="000001FF" w:csb1="00000000"/>
-  </w:font>
-  <w:font w:name="Calibri Light">
-    <w:panose1 w:val="020F0302020204030204"/>
-    <w:charset w:val="00"/>
-    <w:family w:val="swiss"/>
-    <w:pitch w:val="variable"/>
-    <w:sig w:usb0="E4002EFF" w:usb1="C000247B" w:usb2="00000009" w:usb3="00000000" w:csb0="000001FF" w:csb1="00000000"/>
-  </w:font>
-</w:fonts>
-</file>
-
-<file path=word/glossary/settings.xml><?xml version="1.0" encoding="utf-8"?>
-<w:settings xmlns:mc="http://schemas.openxmlformats.org/markup-compatibility/2006" xmlns:o="urn:schemas-microsoft-com:office:office" xmlns:r="http://schemas.openxmlformats.org/officeDocument/2006/relationships" xmlns:m="http://schemas.openxmlformats.org/officeDocument/2006/math" xmlns:v="urn:schemas-microsoft-com:vml" xmlns:w10="urn:schemas-microsoft-com:office:word" xmlns:w="http://schemas.openxmlformats.org/wordprocessingml/2006/main" xmlns:w14="http://schemas.microsoft.com/office/word/2010/wordml" xmlns:w15="http://schemas.microsoft.com/office/word/2012/wordml" xmlns:sl="http://schemas.openxmlformats.org/schemaLibrary/2006/main" mc:Ignorable="w14 w15">
-  <w:view w:val="normal"/>
-  <w:defaultTabStop w:val="720"/>
-  <w:characterSpacingControl w:val="doNotCompress"/>
-  <w:compat>
-    <w:useFELayout/>
-    <w:compatSetting w:name="compatibilityMode" w:uri="http://schemas.microsoft.com/office/word" w:val="15"/>
-    <w:compatSetting w:name="overrideTableStyleFontSizeAndJustification" w:uri="http://schemas.microsoft.com/office/word" w:val="1"/>
-    <w:compatSetting w:name="enableOpenTypeFeatures" w:uri="http://schemas.microsoft.com/office/word" w:val="1"/>
-    <w:compatSetting w:name="doNotFlipMirrorIndents" w:uri="http://schemas.microsoft.com/office/word" w:val="1"/>
-    <w:compatSetting w:name="differentiateMultirowTableHeaders" w:uri="http://schemas.microsoft.com/office/word" w:val="1"/>
-  </w:compat>
-  <w:rsids>
-    <w:rsidRoot w:val="00C2597A"/>
-    <w:rsid w:val="00532CBF"/>
-    <w:rsid w:val="00C2597A"/>
-  </w:rsids>
-  <m:mathPr>
-    <m:mathFont m:val="Cambria Math"/>
-    <m:brkBin m:val="before"/>
-    <m:brkBinSub m:val="--"/>
-    <m:smallFrac m:val="0"/>
-    <m:dispDef/>
-    <m:lMargin m:val="0"/>
-    <m:rMargin m:val="0"/>
-    <m:defJc m:val="centerGroup"/>
-    <m:wrapIndent m:val="1440"/>
-    <m:intLim m:val="subSup"/>
-    <m:naryLim m:val="undOvr"/>
-  </m:mathPr>
-  <w:themeFontLang w:val="en-US"/>
-  <w:clrSchemeMapping w:bg1="light1" w:t1="dark1" w:bg2="light2" w:t2="dark2" w:accent1="accent1" w:accent2="accent2" w:accent3="accent3" w:accent4="accent4" w:accent5="accent5" w:accent6="accent6" w:hyperlink="hyperlink" w:followedHyperlink="followedHyperlink"/>
-  <w:decimalSymbol w:val="."/>
-  <w:listSeparator w:val=","/>
-  <w15:chartTrackingRefBased/>
-</w:settings>
-</file>
-
-<file path=word/glossary/styles.xml><?xml version="1.0" encoding="utf-8"?>
-<w:styles xmlns:mc="http://schemas.openxmlformats.org/markup-compatibility/2006" xmlns:r="http://schemas.openxmlformats.org/officeDocument/2006/relationships" xmlns:w="http://schemas.openxmlformats.org/wordprocessingml/2006/main" xmlns:w14="http://schemas.microsoft.com/office/word/2010/wordml" xmlns:w15="http://schemas.microsoft.com/office/word/2012/wordml" mc:Ignorable="w14 w15">
-  <w:docDefaults>
-    <w:rPrDefault>
-      <w:rPr>
-        <w:rFonts w:asciiTheme="minorHAnsi" w:eastAsiaTheme="minorEastAsia" w:hAnsiTheme="minorHAnsi" w:cstheme="minorBidi"/>
-        <w:sz w:val="22"/>
-        <w:szCs w:val="22"/>
-        <w:lang w:val="en-US" w:eastAsia="en-US" w:bidi="ar-SA"/>
-      </w:rPr>
-    </w:rPrDefault>
-    <w:pPrDefault>
-      <w:pPr>
-        <w:spacing w:after="160" w:line="259" w:lineRule="auto"/>
-      </w:pPr>
-    </w:pPrDefault>
-  </w:docDefaults>
-  <w:latentStyles w:defLockedState="0" w:defUIPriority="99" w:defSemiHidden="0" w:defUnhideWhenUsed="0" w:defQFormat="0" w:count="371">
-    <w:lsdException w:name="Normal" w:uiPriority="0" w:qFormat="1"/>
-    <w:lsdException w:name="heading 1" w:uiPriority="9" w:qFormat="1"/>
-    <w:lsdException w:name="heading 2" w:semiHidden="1" w:uiPriority="9" w:unhideWhenUsed="1" w:qFormat="1"/>
-    <w:lsdException w:name="heading 3" w:semiHidden="1" w:uiPriority="9" w:unhideWhenUsed="1" w:qFormat="1"/>
-    <w:lsdException w:name="heading 4" w:semiHidden="1" w:uiPriority="9" w:unhideWhenUsed="1" w:qFormat="1"/>
-    <w:lsdException w:name="heading 5" w:semiHidden="1" w:uiPriority="9" w:unhideWhenUsed="1" w:qFormat="1"/>
-    <w:lsdException w:name="heading 6" w:semiHidden="1" w:uiPriority="9" w:unhideWhenUsed="1" w:qFormat="1"/>
-    <w:lsdException w:name="heading 7" w:semiHidden="1" w:uiPriority="9" w:unhideWhenUsed="1" w:qFormat="1"/>
-    <w:lsdException w:name="heading 8" w:semiHidden="1" w:uiPriority="9" w:unhideWhenUsed="1" w:qFormat="1"/>
-    <w:lsdException w:name="heading 9" w:semiHidden="1" w:uiPriority="9" w:unhideWhenUsed="1" w:qFormat="1"/>
-    <w:lsdException w:name="index 1" w:semiHidden="1" w:unhideWhenUsed="1"/>
-    <w:lsdException w:name="index 2" w:semiHidden="1" w:unhideWhenUsed="1"/>
-    <w:lsdException w:name="index 3" w:semiHidden="1" w:unhideWhenUsed="1"/>
-    <w:lsdException w:name="index 4" w:semiHidden="1" w:unhideWhenUsed="1"/>
-    <w:lsdException w:name="index 5" w:semiHidden="1" w:unhideWhenUsed="1"/>
-    <w:lsdException w:name="index 6" w:semiHidden="1" w:unhideWhenUsed="1"/>
-    <w:lsdException w:name="index 7" w:semiHidden="1" w:unhideWhenUsed="1"/>
-    <w:lsdException w:name="index 8" w:semiHidden="1" w:unhideWhenUsed="1"/>
-    <w:lsdException w:name="index 9" w:semiHidden="1" w:unhideWhenUsed="1"/>
-    <w:lsdException w:name="toc 1" w:semiHidden="1" w:uiPriority="39" w:unhideWhenUsed="1"/>
-    <w:lsdException w:name="toc 2" w:semiHidden="1" w:uiPriority="39" w:unhideWhenUsed="1"/>
-    <w:lsdException w:name="toc 3" w:semiHidden="1" w:uiPriority="39" w:unhideWhenUsed="1"/>
-    <w:lsdException w:name="toc 4" w:semiHidden="1" w:uiPriority="39" w:unhideWhenUsed="1"/>
-    <w:lsdException w:name="toc 5" w:semiHidden="1" w:uiPriority="39" w:unhideWhenUsed="1"/>
-    <w:lsdException w:name="toc 6" w:semiHidden="1" w:uiPriority="39" w:unhideWhenUsed="1"/>
-    <w:lsdException w:name="toc 7" w:semiHidden="1" w:uiPriority="39" w:unhideWhenUsed="1"/>
-    <w:lsdException w:name="toc 8" w:semiHidden="1" w:uiPriority="39" w:unhideWhenUsed="1"/>
-    <w:lsdException w:name="toc 9" w:semiHidden="1" w:uiPriority="39" w:unhideWhenUsed="1"/>
-    <w:lsdException w:name="Normal Indent" w:semiHidden="1" w:unhideWhenUsed="1"/>
-    <w:lsdException w:name="footnote text" w:semiHidden="1" w:unhideWhenUsed="1"/>
-    <w:lsdException w:name="annotation text" w:semiHidden="1" w:unhideWhenUsed="1"/>
-    <w:lsdException w:name="header" w:semiHidden="1" w:unhideWhenUsed="1"/>
-    <w:lsdException w:name="footer" w:semiHidden="1" w:unhideWhenUsed="1"/>
-    <w:lsdException w:name="index heading" w:semiHidden="1" w:unhideWhenUsed="1"/>
-    <w:lsdException w:name="caption" w:semiHidden="1" w:uiPriority="35" w:unhideWhenUsed="1" w:qFormat="1"/>
-    <w:lsdException w:name="table of figures" w:semiHidden="1" w:unhideWhenUsed="1"/>
-    <w:lsdException w:name="envelope address" w:semiHidden="1" w:unhideWhenUsed="1"/>
-    <w:lsdException w:name="envelope return" w:semiHidden="1" w:unhideWhenUsed="1"/>
-    <w:lsdException w:name="footnote reference" w:semiHidden="1" w:unhideWhenUsed="1"/>
-    <w:lsdException w:name="annotation reference" w:semiHidden="1" w:unhideWhenUsed="1"/>
-    <w:lsdException w:name="line number" w:semiHidden="1" w:unhideWhenUsed="1"/>
-    <w:lsdException w:name="page number" w:semiHidden="1" w:unhideWhenUsed="1"/>
-    <w:lsdException w:name="endnote reference" w:semiHidden="1" w:unhideWhenUsed="1"/>
-    <w:lsdException w:name="endnote text" w:semiHidden="1" w:unhideWhenUsed="1"/>
-    <w:lsdException w:name="table of authorities" w:semiHidden="1" w:unhideWhenUsed="1"/>
-    <w:lsdException w:name="macro" w:semiHidden="1" w:unhideWhenUsed="1"/>
-    <w:lsdException w:name="toa heading" w:semiHidden="1" w:unhideWhenUsed="1"/>
-    <w:lsdException w:name="List" w:semiHidden="1" w:unhideWhenUsed="1"/>
-    <w:lsdException w:name="List Bullet" w:semiHidden="1" w:unhideWhenUsed="1"/>
-    <w:lsdException w:name="List Number" w:semiHidden="1" w:unhideWhenUsed="1"/>
-    <w:lsdException w:name="List 2" w:semiHidden="1" w:unhideWhenUsed="1"/>
-    <w:lsdException w:name="List 3" w:semiHidden="1" w:unhideWhenUsed="1"/>
-    <w:lsdException w:name="List 4" w:semiHidden="1" w:unhideWhenUsed="1"/>
-    <w:lsdException w:name="List 5" w:semiHidden="1" w:unhideWhenUsed="1"/>
-    <w:lsdException w:name="List Bullet 2" w:semiHidden="1" w:unhideWhenUsed="1"/>
-    <w:lsdException w:name="List Bullet 3" w:semiHidden="1" w:unhideWhenUsed="1"/>
-    <w:lsdException w:name="List Bullet 4" w:semiHidden="1" w:unhideWhenUsed="1"/>
-    <w:lsdException w:name="List Bullet 5" w:semiHidden="1" w:unhideWhenUsed="1"/>
-    <w:lsdException w:name="List Number 2" w:semiHidden="1" w:unhideWhenUsed="1"/>
-    <w:lsdException w:name="List Number 3" w:semiHidden="1" w:unhideWhenUsed="1"/>
-    <w:lsdException w:name="List Number 4" w:semiHidden="1" w:unhideWhenUsed="1"/>
-    <w:lsdException w:name="List Number 5" w:semiHidden="1" w:unhideWhenUsed="1"/>
-    <w:lsdException w:name="Title" w:uiPriority="10" w:qFormat="1"/>
-    <w:lsdException w:name="Closing" w:semiHidden="1" w:unhideWhenUsed="1"/>
-    <w:lsdException w:name="Signature" w:semiHidden="1" w:unhideWhenUsed="1"/>
-    <w:lsdException w:name="Default Paragraph Font" w:semiHidden="1" w:uiPriority="1" w:unhideWhenUsed="1"/>
-    <w:lsdException w:name="Body Text" w:semiHidden="1" w:unhideWhenUsed="1"/>
-    <w:lsdException w:name="Body Text Indent" w:semiHidden="1" w:unhideWhenUsed="1"/>
-    <w:lsdException w:name="List Continue" w:semiHidden="1" w:unhideWhenUsed="1"/>
-    <w:lsdException w:name="List Continue 2" w:semiHidden="1" w:unhideWhenUsed="1"/>
-    <w:lsdException w:name="List Continue 3" w:semiHidden="1" w:unhideWhenUsed="1"/>
-    <w:lsdException w:name="List Continue 4" w:semiHidden="1" w:unhideWhenUsed="1"/>
-    <w:lsdException w:name="List Continue 5" w:semiHidden="1" w:unhideWhenUsed="1"/>
-    <w:lsdException w:name="Message Header" w:semiHidden="1" w:unhideWhenUsed="1"/>
-    <w:lsdException w:name="Subtitle" w:uiPriority="11" w:qFormat="1"/>
-    <w:lsdException w:name="Salutation" w:semiHidden="1" w:unhideWhenUsed="1"/>
-    <w:lsdException w:name="Date" w:semiHidden="1" w:unhideWhenUsed="1"/>
-    <w:lsdException w:name="Body Text First Indent" w:semiHidden="1" w:unhideWhenUsed="1"/>
-    <w:lsdException w:name="Body Text First Indent 2" w:semiHidden="1" w:unhideWhenUsed="1"/>
-    <w:lsdException w:name="Note Heading" w:semiHidden="1" w:unhideWhenUsed="1"/>
-    <w:lsdException w:name="Body Text 2" w:semiHidden="1" w:unhideWhenUsed="1"/>
-    <w:lsdException w:name="Body Text 3" w:semiHidden="1" w:unhideWhenUsed="1"/>
-    <w:lsdException w:name="Body Text Indent 2" w:semiHidden="1" w:unhideWhenUsed="1"/>
-    <w:lsdException w:name="Body Text Indent 3" w:semiHidden="1" w:unhideWhenUsed="1"/>
-    <w:lsdException w:name="Block Text" w:semiHidden="1" w:unhideWhenUsed="1"/>
-    <w:lsdException w:name="Hyperlink" w:semiHidden="1" w:unhideWhenUsed="1"/>
-    <w:lsdException w:name="FollowedHyperlink" w:semiHidden="1" w:unhideWhenUsed="1"/>
-    <w:lsdException w:name="Strong" w:uiPriority="22" w:qFormat="1"/>
-    <w:lsdException w:name="Emphasis" w:uiPriority="20" w:qFormat="1"/>
-    <w:lsdException w:name="Document Map" w:semiHidden="1" w:unhideWhenUsed="1"/>
-    <w:lsdException w:name="Plain Text" w:semiHidden="1" w:unhideWhenUsed="1"/>
-    <w:lsdException w:name="E-mail Signature" w:semiHidden="1" w:unhideWhenUsed="1"/>
-    <w:lsdException w:name="HTML Top of Form" w:semiHidden="1" w:unhideWhenUsed="1"/>
-    <w:lsdException w:name="HTML Bottom of Form" w:semiHidden="1" w:unhideWhenUsed="1"/>
-    <w:lsdException w:name="Normal (Web)" w:semiHidden="1" w:unhideWhenUsed="1"/>
-    <w:lsdException w:name="HTML Acronym" w:semiHidden="1" w:unhideWhenUsed="1"/>
-    <w:lsdException w:name="HTML Address" w:semiHidden="1" w:unhideWhenUsed="1"/>
-    <w:lsdException w:name="HTML Cite" w:semiHidden="1" w:unhideWhenUsed="1"/>
-    <w:lsdException w:name="HTML Code" w:semiHidden="1" w:unhideWhenUsed="1"/>
-    <w:lsdException w:name="HTML Definition" w:semiHidden="1" w:unhideWhenUsed="1"/>
-    <w:lsdException w:name="HTML Keyboard" w:semiHidden="1" w:unhideWhenUsed="1"/>
-    <w:lsdException w:name="HTML Preformatted" w:semiHidden="1" w:unhideWhenUsed="1"/>
-    <w:lsdException w:name="HTML Sample" w:semiHidden="1" w:unhideWhenUsed="1"/>
-    <w:lsdException w:name="HTML Typewriter" w:semiHidden="1" w:unhideWhenUsed="1"/>
-    <w:lsdException w:name="HTML Variable" w:semiHidden="1" w:unhideWhenUsed="1"/>
-    <w:lsdException w:name="Normal Table" w:semiHidden="1" w:unhideWhenUsed="1"/>
-    <w:lsdException w:name="annotation subject" w:semiHidden="1" w:unhideWhenUsed="1"/>
-    <w:lsdException w:name="No List" w:semiHidden="1" w:unhideWhenUsed="1"/>
-    <w:lsdException w:name="Outline List 1" w:semiHidden="1" w:unhideWhenUsed="1"/>
-    <w:lsdException w:name="Outline List 2" w:semiHidden="1" w:unhideWhenUsed="1"/>
-    <w:lsdException w:name="Outline List 3" w:semiHidden="1" w:unhideWhenUsed="1"/>
-    <w:lsdException w:name="Table Simple 1" w:semiHidden="1" w:unhideWhenUsed="1"/>
-    <w:lsdException w:name="Table Simple 2" w:semiHidden="1" w:unhideWhenUsed="1"/>
-    <w:lsdException w:name="Table Simple 3" w:semiHidden="1" w:unhideWhenUsed="1"/>
-    <w:lsdException w:name="Table Classic 1" w:semiHidden="1" w:unhideWhenUsed="1"/>
-    <w:lsdException w:name="Table Classic 2" w:semiHidden="1" w:unhideWhenUsed="1"/>
-    <w:lsdException w:name="Table Classic 3" w:semiHidden="1" w:unhideWhenUsed="1"/>
-    <w:lsdException w:name="Table Classic 4" w:semiHidden="1" w:unhideWhenUsed="1"/>
-    <w:lsdException w:name="Table Colorful 1" w:semiHidden="1" w:unhideWhenUsed="1"/>
-    <w:lsdException w:name="Table Colorful 2" w:semiHidden="1" w:unhideWhenUsed="1"/>
-    <w:lsdException w:name="Table Colorful 3" w:semiHidden="1" w:unhideWhenUsed="1"/>
-    <w:lsdException w:name="Table Columns 1" w:semiHidden="1" w:unhideWhenUsed="1"/>
-    <w:lsdException w:name="Table Columns 2" w:semiHidden="1" w:unhideWhenUsed="1"/>
-    <w:lsdException w:name="Table Columns 3" w:semiHidden="1" w:unhideWhenUsed="1"/>
-    <w:lsdException w:name="Table Columns 4" w:semiHidden="1" w:unhideWhenUsed="1"/>
-    <w:lsdException w:name="Table Columns 5" w:semiHidden="1" w:unhideWhenUsed="1"/>
-    <w:lsdException w:name="Table Grid 1" w:semiHidden="1" w:unhideWhenUsed="1"/>
-    <w:lsdException w:name="Table Grid 2" w:semiHidden="1" w:unhideWhenUsed="1"/>
-    <w:lsdException w:name="Table Grid 3" w:semiHidden="1" w:unhideWhenUsed="1"/>
-    <w:lsdException w:name="Table Grid 4" w:semiHidden="1" w:unhideWhenUsed="1"/>
-    <w:lsdException w:name="Table Grid 5" w:semiHidden="1" w:unhideWhenUsed="1"/>
-    <w:lsdException w:name="Table Grid 6" w:semiHidden="1" w:unhideWhenUsed="1"/>
-    <w:lsdException w:name="Table Grid 7" w:semiHidden="1" w:unhideWhenUsed="1"/>
-    <w:lsdException w:name="Table Grid 8" w:semiHidden="1" w:unhideWhenUsed="1"/>
-    <w:lsdException w:name="Table List 1" w:semiHidden="1" w:unhideWhenUsed="1"/>
-    <w:lsdException w:name="Table List 2" w:semiHidden="1" w:unhideWhenUsed="1"/>
-    <w:lsdException w:name="Table List 3" w:semiHidden="1" w:unhideWhenUsed="1"/>
-    <w:lsdException w:name="Table List 4" w:semiHidden="1" w:unhideWhenUsed="1"/>
-    <w:lsdException w:name="Table List 5" w:semiHidden="1" w:unhideWhenUsed="1"/>
-    <w:lsdException w:name="Table List 6" w:semiHidden="1" w:unhideWhenUsed="1"/>
-    <w:lsdException w:name="Table List 7" w:semiHidden="1" w:unhideWhenUsed="1"/>
-    <w:lsdException w:name="Table List 8" w:semiHidden="1" w:unhideWhenUsed="1"/>
-    <w:lsdException w:name="Table 3D effects 1" w:semiHidden="1" w:unhideWhenUsed="1"/>
-    <w:lsdException w:name="Table 3D effects 2" w:semiHidden="1" w:unhideWhenUsed="1"/>
-    <w:lsdException w:name="Table 3D effects 3" w:semiHidden="1" w:unhideWhenUsed="1"/>
-    <w:lsdException w:name="Table Contemporary" w:semiHidden="1" w:unhideWhenUsed="1"/>
-    <w:lsdException w:name="Table Elegant" w:semiHidden="1" w:unhideWhenUsed="1"/>
-    <w:lsdException w:name="Table Professional" w:semiHidden="1" w:unhideWhenUsed="1"/>
-    <w:lsdException w:name="Table Subtle 1" w:semiHidden="1" w:unhideWhenUsed="1"/>
-    <w:lsdException w:name="Table Subtle 2" w:semiHidden="1" w:unhideWhenUsed="1"/>
-    <w:lsdException w:name="Table Web 1" w:semiHidden="1" w:unhideWhenUsed="1"/>
-    <w:lsdException w:name="Table Web 2" w:semiHidden="1" w:unhideWhenUsed="1"/>
-    <w:lsdException w:name="Table Web 3" w:semiHidden="1" w:unhideWhenUsed="1"/>
-    <w:lsdException w:name="Balloon Text" w:semiHidden="1" w:unhideWhenUsed="1"/>
-    <w:lsdException w:name="Table Grid" w:uiPriority="39"/>
-    <w:lsdException w:name="Table Theme" w:semiHidden="1" w:unhideWhenUsed="1"/>
-    <w:lsdException w:name="Placeholder Text" w:semiHidden="1"/>
-    <w:lsdException w:name="No Spacing" w:uiPriority="1" w:qFormat="1"/>
-    <w:lsdException w:name="Light Shading" w:uiPriority="60"/>
-    <w:lsdException w:name="Light List" w:uiPriority="61"/>
-    <w:lsdException w:name="Light Grid" w:uiPriority="62"/>
-    <w:lsdException w:name="Medium Shading 1" w:uiPriority="63"/>
-    <w:lsdException w:name="Medium Shading 2" w:uiPriority="64"/>
-    <w:lsdException w:name="Medium List 1" w:uiPriority="65"/>
-    <w:lsdException w:name="Medium List 2" w:uiPriority="66"/>
-    <w:lsdException w:name="Medium Grid 1" w:uiPriority="67"/>
-    <w:lsdException w:name="Medium Grid 2" w:uiPriority="68"/>
-    <w:lsdException w:name="Medium Grid 3" w:uiPriority="69"/>
-    <w:lsdException w:name="Dark List" w:uiPriority="70"/>
-    <w:lsdException w:name="Colorful Shading" w:uiPriority="71"/>
-    <w:lsdException w:name="Colorful List" w:uiPriority="72"/>
-    <w:lsdException w:name="Colorful Grid" w:uiPriority="73"/>
-    <w:lsdException w:name="Light Shading Accent 1" w:uiPriority="60"/>
-    <w:lsdException w:name="Light List Accent 1" w:uiPriority="61"/>
-    <w:lsdException w:name="Light Grid Accent 1" w:uiPriority="62"/>
-    <w:lsdException w:name="Medium Shading 1 Accent 1" w:uiPriority="63"/>
-    <w:lsdException w:name="Medium Shading 2 Accent 1" w:uiPriority="64"/>
-    <w:lsdException w:name="Medium List 1 Accent 1" w:uiPriority="65"/>
-    <w:lsdException w:name="Revision" w:semiHidden="1"/>
-    <w:lsdException w:name="List Paragraph" w:uiPriority="34" w:qFormat="1"/>
-    <w:lsdException w:name="Quote" w:uiPriority="29" w:qFormat="1"/>
-    <w:lsdException w:name="Intense Quote" w:uiPriority="30" w:qFormat="1"/>
-    <w:lsdException w:name="Medium List 2 Accent 1" w:uiPriority="66"/>
-    <w:lsdException w:name="Medium Grid 1 Accent 1" w:uiPriority="67"/>
-    <w:lsdException w:name="Medium Grid 2 Accent 1" w:uiPriority="68"/>
-    <w:lsdException w:name="Medium Grid 3 Accent 1" w:uiPriority="69"/>
-    <w:lsdException w:name="Dark List Accent 1" w:uiPriority="70"/>
-    <w:lsdException w:name="Colorful Shading Accent 1" w:uiPriority="71"/>
-    <w:lsdException w:name="Colorful List Accent 1" w:uiPriority="72"/>
-    <w:lsdException w:name="Colorful Grid Accent 1" w:uiPriority="73"/>
-    <w:lsdException w:name="Light Shading Accent 2" w:uiPriority="60"/>
-    <w:lsdException w:name="Light List Accent 2" w:uiPriority="61"/>
-    <w:lsdException w:name="Light Grid Accent 2" w:uiPriority="62"/>
-    <w:lsdException w:name="Medium Shading 1 Accent 2" w:uiPriority="63"/>
-    <w:lsdException w:name="Medium Shading 2 Accent 2" w:uiPriority="64"/>
-    <w:lsdException w:name="Medium List 1 Accent 2" w:uiPriority="65"/>
-    <w:lsdException w:name="Medium List 2 Accent 2" w:uiPriority="66"/>
-    <w:lsdException w:name="Medium Grid 1 Accent 2" w:uiPriority="67"/>
-    <w:lsdException w:name="Medium Grid 2 Accent 2" w:uiPriority="68"/>
-    <w:lsdException w:name="Medium Grid 3 Accent 2" w:uiPriority="69"/>
-    <w:lsdException w:name="Dark List Accent 2" w:uiPriority="70"/>
-    <w:lsdException w:name="Colorful Shading Accent 2" w:uiPriority="71"/>
-    <w:lsdException w:name="Colorful List Accent 2" w:uiPriority="72"/>
-    <w:lsdException w:name="Colorful Grid Accent 2" w:uiPriority="73"/>
-    <w:lsdException w:name="Light Shading Accent 3" w:uiPriority="60"/>
-    <w:lsdException w:name="Light List Accent 3" w:uiPriority="61"/>
-    <w:lsdException w:name="Light Grid Accent 3" w:uiPriority="62"/>
-    <w:lsdException w:name="Medium Shading 1 Accent 3" w:uiPriority="63"/>
-    <w:lsdException w:name="Medium Shading 2 Accent 3" w:uiPriority="64"/>
-    <w:lsdException w:name="Medium List 1 Accent 3" w:uiPriority="65"/>
-    <w:lsdException w:name="Medium List 2 Accent 3" w:uiPriority="66"/>
-    <w:lsdException w:name="Medium Grid 1 Accent 3" w:uiPriority="67"/>
-    <w:lsdException w:name="Medium Grid 2 Accent 3" w:uiPriority="68"/>
-    <w:lsdException w:name="Medium Grid 3 Accent 3" w:uiPriority="69"/>
-    <w:lsdException w:name="Dark List Accent 3" w:uiPriority="70"/>
-    <w:lsdException w:name="Colorful Shading Accent 3" w:uiPriority="71"/>
-    <w:lsdException w:name="Colorful List Accent 3" w:uiPriority="72"/>
-    <w:lsdException w:name="Colorful Grid Accent 3" w:uiPriority="73"/>
-    <w:lsdException w:name="Light Shading Accent 4" w:uiPriority="60"/>
-    <w:lsdException w:name="Light List Accent 4" w:uiPriority="61"/>
-    <w:lsdException w:name="Light Grid Accent 4" w:uiPriority="62"/>
-    <w:lsdException w:name="Medium Shading 1 Accent 4" w:uiPriority="63"/>
-    <w:lsdException w:name="Medium Shading 2 Accent 4" w:uiPriority="64"/>
-    <w:lsdException w:name="Medium List 1 Accent 4" w:uiPriority="65"/>
-    <w:lsdException w:name="Medium List 2 Accent 4" w:uiPriority="66"/>
-    <w:lsdException w:name="Medium Grid 1 Accent 4" w:uiPriority="67"/>
-    <w:lsdException w:name="Medium Grid 2 Accent 4" w:uiPriority="68"/>
-    <w:lsdException w:name="Medium Grid 3 Accent 4" w:uiPriority="69"/>
-    <w:lsdException w:name="Dark List Accent 4" w:uiPriority="70"/>
-    <w:lsdException w:name="Colorful Shading Accent 4" w:uiPriority="71"/>
-    <w:lsdException w:name="Colorful List Accent 4" w:uiPriority="72"/>
-    <w:lsdException w:name="Colorful Grid Accent 4" w:uiPriority="73"/>
-    <w:lsdException w:name="Light Shading Accent 5" w:uiPriority="60"/>
-    <w:lsdException w:name="Light List Accent 5" w:uiPriority="61"/>
-    <w:lsdException w:name="Light Grid Accent 5" w:uiPriority="62"/>
-    <w:lsdException w:name="Medium Shading 1 Accent 5" w:uiPriority="63"/>
-    <w:lsdException w:name="Medium Shading 2 Accent 5" w:uiPriority="64"/>
-    <w:lsdException w:name="Medium List 1 Accent 5" w:uiPriority="65"/>
-    <w:lsdException w:name="Medium List 2 Accent 5" w:uiPriority="66"/>
-    <w:lsdException w:name="Medium Grid 1 Accent 5" w:uiPriority="67"/>
-    <w:lsdException w:name="Medium Grid 2 Accent 5" w:uiPriority="68"/>
-    <w:lsdException w:name="Medium Grid 3 Accent 5" w:uiPriority="69"/>
-    <w:lsdException w:name="Dark List Accent 5" w:uiPriority="70"/>
-    <w:lsdException w:name="Colorful Shading Accent 5" w:uiPriority="71"/>
-    <w:lsdException w:name="Colorful List Accent 5" w:uiPriority="72"/>
-    <w:lsdException w:name="Colorful Grid Accent 5" w:uiPriority="73"/>
-    <w:lsdException w:name="Light Shading Accent 6" w:uiPriority="60"/>
-    <w:lsdException w:name="Light List Accent 6" w:uiPriority="61"/>
-    <w:lsdException w:name="Light Grid Accent 6" w:uiPriority="62"/>
-    <w:lsdException w:name="Medium Shading 1 Accent 6" w:uiPriority="63"/>
-    <w:lsdException w:name="Medium Shading 2 Accent 6" w:uiPriority="64"/>
-    <w:lsdException w:name="Medium List 1 Accent 6" w:uiPriority="65"/>
-    <w:lsdException w:name="Medium List 2 Accent 6" w:uiPriority="66"/>
-    <w:lsdException w:name="Medium Grid 1 Accent 6" w:uiPriority="67"/>
-    <w:lsdException w:name="Medium Grid 2 Accent 6" w:uiPriority="68"/>
-    <w:lsdException w:name="Medium Grid 3 Accent 6" w:uiPriority="69"/>
-    <w:lsdException w:name="Dark List Accent 6" w:uiPriority="70"/>
-    <w:lsdException w:name="Colorful Shading Accent 6" w:uiPriority="71"/>
-    <w:lsdException w:name="Colorful List Accent 6" w:uiPriority="72"/>
-    <w:lsdException w:name="Colorful Grid Accent 6" w:uiPriority="73"/>
-    <w:lsdException w:name="Subtle Emphasis" w:uiPriority="19" w:qFormat="1"/>
-    <w:lsdException w:name="Intense Emphasis" w:uiPriority="21" w:qFormat="1"/>
-    <w:lsdException w:name="Subtle Reference" w:uiPriority="31" w:qFormat="1"/>
-    <w:lsdException w:name="Intense Reference" w:uiPriority="32" w:qFormat="1"/>
-    <w:lsdException w:name="Book Title" w:uiPriority="33" w:qFormat="1"/>
-    <w:lsdException w:name="Bibliography" w:semiHidden="1" w:uiPriority="37" w:unhideWhenUsed="1"/>
-    <w:lsdException w:name="TOC Heading" w:semiHidden="1" w:uiPriority="39" w:unhideWhenUsed="1" w:qFormat="1"/>
-    <w:lsdException w:name="Plain Table 1" w:uiPriority="41"/>
-    <w:lsdException w:name="Plain Table 2" w:uiPriority="42"/>
-    <w:lsdException w:name="Plain Table 3" w:uiPriority="43"/>
-    <w:lsdException w:name="Plain Table 4" w:uiPriority="44"/>
-    <w:lsdException w:name="Plain Table 5" w:uiPriority="45"/>
-    <w:lsdException w:name="Grid Table Light" w:uiPriority="40"/>
-    <w:lsdException w:name="Grid Table 1 Light" w:uiPriority="46"/>
-    <w:lsdException w:name="Grid Table 2" w:uiPriority="47"/>
-    <w:lsdException w:name="Grid Table 3" w:uiPriority="48"/>
-    <w:lsdException w:name="Grid Table 4" w:uiPriority="49"/>
-    <w:lsdException w:name="Grid Table 5 Dark" w:uiPriority="50"/>
-    <w:lsdException w:name="Grid Table 6 Colorful" w:uiPriority="51"/>
-    <w:lsdException w:name="Grid Table 7 Colorful" w:uiPriority="52"/>
-    <w:lsdException w:name="Grid Table 1 Light Accent 1" w:uiPriority="46"/>
-    <w:lsdException w:name="Grid Table 2 Accent 1" w:uiPriority="47"/>
-    <w:lsdException w:name="Grid Table 3 Accent 1" w:uiPriority="48"/>
-    <w:lsdException w:name="Grid Table 4 Accent 1" w:uiPriority="49"/>
-    <w:lsdException w:name="Grid Table 5 Dark Accent 1" w:uiPriority="50"/>
-    <w:lsdException w:name="Grid Table 6 Colorful Accent 1" w:uiPriority="51"/>
-    <w:lsdException w:name="Grid Table 7 Colorful Accent 1" w:uiPriority="52"/>
-    <w:lsdException w:name="Grid Table 1 Light Accent 2" w:uiPriority="46"/>
-    <w:lsdException w:name="Grid Table 2 Accent 2" w:uiPriority="47"/>
-    <w:lsdException w:name="Grid Table 3 Accent 2" w:uiPriority="48"/>
-    <w:lsdException w:name="Grid Table 4 Accent 2" w:uiPriority="49"/>
-    <w:lsdException w:name="Grid Table 5 Dark Accent 2" w:uiPriority="50"/>
-    <w:lsdException w:name="Grid Table 6 Colorful Accent 2" w:uiPriority="51"/>
-    <w:lsdException w:name="Grid Table 7 Colorful Accent 2" w:uiPriority="52"/>
-    <w:lsdException w:name="Grid Table 1 Light Accent 3" w:uiPriority="46"/>
-    <w:lsdException w:name="Grid Table 2 Accent 3" w:uiPriority="47"/>
-    <w:lsdException w:name="Grid Table 3 Accent 3" w:uiPriority="48"/>
-    <w:lsdException w:name="Grid Table 4 Accent 3" w:uiPriority="49"/>
-    <w:lsdException w:name="Grid Table 5 Dark Accent 3" w:uiPriority="50"/>
-    <w:lsdException w:name="Grid Table 6 Colorful Accent 3" w:uiPriority="51"/>
-    <w:lsdException w:name="Grid Table 7 Colorful Accent 3" w:uiPriority="52"/>
-    <w:lsdException w:name="Grid Table 1 Light Accent 4" w:uiPriority="46"/>
-    <w:lsdException w:name="Grid Table 2 Accent 4" w:uiPriority="47"/>
-    <w:lsdException w:name="Grid Table 3 Accent 4" w:uiPriority="48"/>
-    <w:lsdException w:name="Grid Table 4 Accent 4" w:uiPriority="49"/>
-    <w:lsdException w:name="Grid Table 5 Dark Accent 4" w:uiPriority="50"/>
-    <w:lsdException w:name="Grid Table 6 Colorful Accent 4" w:uiPriority="51"/>
-    <w:lsdException w:name="Grid Table 7 Colorful Accent 4" w:uiPriority="52"/>
-    <w:lsdException w:name="Grid Table 1 Light Accent 5" w:uiPriority="46"/>
-    <w:lsdException w:name="Grid Table 2 Accent 5" w:uiPriority="47"/>
-    <w:lsdException w:name="Grid Table 3 Accent 5" w:uiPriority="48"/>
-    <w:lsdException w:name="Grid Table 4 Accent 5" w:uiPriority="49"/>
-    <w:lsdException w:name="Grid Table 5 Dark Accent 5" w:uiPriority="50"/>
-    <w:lsdException w:name="Grid Table 6 Colorful Accent 5" w:uiPriority="51"/>
-    <w:lsdException w:name="Grid Table 7 Colorful Accent 5" w:uiPriority="52"/>
-    <w:lsdException w:name="Grid Table 1 Light Accent 6" w:uiPriority="46"/>
-    <w:lsdException w:name="Grid Table 2 Accent 6" w:uiPriority="47"/>
-    <w:lsdException w:name="Grid Table 3 Accent 6" w:uiPriority="48"/>
-    <w:lsdException w:name="Grid Table 4 Accent 6" w:uiPriority="49"/>
-    <w:lsdException w:name="Grid Table 5 Dark Accent 6" w:uiPriority="50"/>
-    <w:lsdException w:name="Grid Table 6 Colorful Accent 6" w:uiPriority="51"/>
-    <w:lsdException w:name="Grid Table 7 Colorful Accent 6" w:uiPriority="52"/>
-    <w:lsdException w:name="List Table 1 Light" w:uiPriority="46"/>
-    <w:lsdException w:name="List Table 2" w:uiPriority="47"/>
-    <w:lsdException w:name="List Table 3" w:uiPriority="48"/>
-    <w:lsdException w:name="List Table 4" w:uiPriority="49"/>
-    <w:lsdException w:name="List Table 5 Dark" w:uiPriority="50"/>
-    <w:lsdException w:name="List Table 6 Colorful" w:uiPriority="51"/>
-    <w:lsdException w:name="List Table 7 Colorful" w:uiPriority="52"/>
-    <w:lsdException w:name="List Table 1 Light Accent 1" w:uiPriority="46"/>
-    <w:lsdException w:name="List Table 2 Accent 1" w:uiPriority="47"/>
-    <w:lsdException w:name="List Table 3 Accent 1" w:uiPriority="48"/>
-    <w:lsdException w:name="List Table 4 Accent 1" w:uiPriority="49"/>
-    <w:lsdException w:name="List Table 5 Dark Accent 1" w:uiPriority="50"/>
-    <w:lsdException w:name="List Table 6 Colorful Accent 1" w:uiPriority="51"/>
-    <w:lsdException w:name="List Table 7 Colorful Accent 1" w:uiPriority="52"/>
-    <w:lsdException w:name="List Table 1 Light Accent 2" w:uiPriority="46"/>
-    <w:lsdException w:name="List Table 2 Accent 2" w:uiPriority="47"/>
-    <w:lsdException w:name="List Table 3 Accent 2" w:uiPriority="48"/>
-    <w:lsdException w:name="List Table 4 Accent 2" w:uiPriority="49"/>
-    <w:lsdException w:name="List Table 5 Dark Accent 2" w:uiPriority="50"/>
-    <w:lsdException w:name="List Table 6 Colorful Accent 2" w:uiPriority="51"/>
-    <w:lsdException w:name="List Table 7 Colorful Accent 2" w:uiPriority="52"/>
-    <w:lsdException w:name="List Table 1 Light Accent 3" w:uiPriority="46"/>
-    <w:lsdException w:name="List Table 2 Accent 3" w:uiPriority="47"/>
-    <w:lsdException w:name="List Table 3 Accent 3" w:uiPriority="48"/>
-    <w:lsdException w:name="List Table 4 Accent 3" w:uiPriority="49"/>
-    <w:lsdException w:name="List Table 5 Dark Accent 3" w:uiPriority="50"/>
-    <w:lsdException w:name="List Table 6 Colorful Accent 3" w:uiPriority="51"/>
-    <w:lsdException w:name="List Table 7 Colorful Accent 3" w:uiPriority="52"/>
-    <w:lsdException w:name="List Table 1 Light Accent 4" w:uiPriority="46"/>
-    <w:lsdException w:name="List Table 2 Accent 4" w:uiPriority="47"/>
-    <w:lsdException w:name="List Table 3 Accent 4" w:uiPriority="48"/>
-    <w:lsdException w:name="List Table 4 Accent 4" w:uiPriority="49"/>
-    <w:lsdException w:name="List Table 5 Dark Accent 4" w:uiPriority="50"/>
-    <w:lsdException w:name="List Table 6 Colorful Accent 4" w:uiPriority="51"/>
-    <w:lsdException w:name="List Table 7 Colorful Accent 4" w:uiPriority="52"/>
-    <w:lsdException w:name="List Table 1 Light Accent 5" w:uiPriority="46"/>
-    <w:lsdException w:name="List Table 2 Accent 5" w:uiPriority="47"/>
-    <w:lsdException w:name="List Table 3 Accent 5" w:uiPriority="48"/>
-    <w:lsdException w:name="List Table 4 Accent 5" w:uiPriority="49"/>
-    <w:lsdException w:name="List Table 5 Dark Accent 5" w:uiPriority="50"/>
-    <w:lsdException w:name="List Table 6 Colorful Accent 5" w:uiPriority="51"/>
-    <w:lsdException w:name="List Table 7 Colorful Accent 5" w:uiPriority="52"/>
-    <w:lsdException w:name="List Table 1 Light Accent 6" w:uiPriority="46"/>
-    <w:lsdException w:name="List Table 2 Accent 6" w:uiPriority="47"/>
-    <w:lsdException w:name="List Table 3 Accent 6" w:uiPriority="48"/>
-    <w:lsdException w:name="List Table 4 Accent 6" w:uiPriority="49"/>
-    <w:lsdException w:name="List Table 5 Dark Accent 6" w:uiPriority="50"/>
-    <w:lsdException w:name="List Table 6 Colorful Accent 6" w:uiPriority="51"/>
-    <w:lsdException w:name="List Table 7 Colorful Accent 6" w:uiPriority="52"/>
-  </w:latentStyles>
-  <w:style w:type="paragraph" w:default="1" w:styleId="Normal">
-    <w:name w:val="Normal"/>
+  <w:style w:type="paragraph" w:styleId="TOCHeading">
+    <w:name w:val="TOC Heading"/>
+    <w:basedOn w:val="Heading1"/>
+    <w:next w:val="Normal"/>
+    <w:uiPriority w:val="39"/>
+    <w:unhideWhenUsed/>
     <w:qFormat/>
+    <w:rsid w:val="009D63FA"/>
+    <w:pPr>
+      <w:jc w:val="left"/>
+      <w:outlineLvl w:val="9"/>
+    </w:pPr>
+    <w:rPr>
+      <w:rFonts w:asciiTheme="majorHAnsi" w:hAnsiTheme="majorHAnsi"/>
+      <w:color w:val="2E74B5" w:themeColor="accent1" w:themeShade="BF"/>
+    </w:rPr>
   </w:style>
-  <w:style w:type="character" w:default="1" w:styleId="DefaultParagraphFont">
-    <w:name w:val="Default Paragraph Font"/>
-    <w:uiPriority w:val="1"/>
-    <w:semiHidden/>
+  <w:style w:type="paragraph" w:styleId="TOC1">
+    <w:name w:val="toc 1"/>
+    <w:basedOn w:val="Normal"/>
+    <w:next w:val="Normal"/>
+    <w:autoRedefine/>
+    <w:uiPriority w:val="39"/>
     <w:unhideWhenUsed/>
+    <w:rsid w:val="009D63FA"/>
+    <w:pPr>
+      <w:spacing w:after="100"/>
+    </w:pPr>
   </w:style>
-  <w:style w:type="table" w:default="1" w:styleId="TableNormal">
-    <w:name w:val="Normal Table"/>
-    <w:uiPriority w:val="99"/>
-    <w:semiHidden/>
+  <w:style w:type="paragraph" w:styleId="TOC2">
+    <w:name w:val="toc 2"/>
+    <w:basedOn w:val="Normal"/>
+    <w:next w:val="Normal"/>
+    <w:autoRedefine/>
+    <w:uiPriority w:val="39"/>
     <w:unhideWhenUsed/>
-    <w:tblPr>
-      <w:tblInd w:w="0" w:type="dxa"/>
-      <w:tblCellMar>
-        <w:top w:w="0" w:type="dxa"/>
-        <w:left w:w="108" w:type="dxa"/>
-        <w:bottom w:w="0" w:type="dxa"/>
-        <w:right w:w="108" w:type="dxa"/>
-      </w:tblCellMar>
-    </w:tblPr>
+    <w:rsid w:val="009D63FA"/>
+    <w:pPr>
+      <w:spacing w:after="100"/>
+      <w:ind w:left="240"/>
+    </w:pPr>
   </w:style>
-  <w:style w:type="numbering" w:default="1" w:styleId="NoList">
-    <w:name w:val="No List"/>
-    <w:uiPriority w:val="99"/>
-    <w:semiHidden/>
-    <w:unhideWhenUsed/>
-  </w:style>
-  <w:style w:type="paragraph" w:customStyle="1" w:styleId="4254DC89795E40F4AE18113D0B91B474">
-    <w:name w:val="4254DC89795E40F4AE18113D0B91B474"/>
-    <w:rsid w:val="00C2597A"/>
-  </w:style>
-  <w:style w:type="paragraph" w:customStyle="1" w:styleId="CE22B6E4CC3D459B9616C8A93BE370A3">
-    <w:name w:val="CE22B6E4CC3D459B9616C8A93BE370A3"/>
-    <w:rsid w:val="00C2597A"/>
-  </w:style>
-  <w:style w:type="paragraph" w:customStyle="1" w:styleId="18E04E766CED4ABDA1B92D5D68CB2D31">
-    <w:name w:val="18E04E766CED4ABDA1B92D5D68CB2D31"/>
-    <w:rsid w:val="00C2597A"/>
-  </w:style>
-  <w:style w:type="paragraph" w:customStyle="1" w:styleId="E307C341AB8246D897089E45F1D4F9AB">
-    <w:name w:val="E307C341AB8246D897089E45F1D4F9AB"/>
-    <w:rsid w:val="00C2597A"/>
-  </w:style>
-  <w:style w:type="paragraph" w:customStyle="1" w:styleId="FA6D6CA5006649558F3F1C0EF7C007F0">
-    <w:name w:val="FA6D6CA5006649558F3F1C0EF7C007F0"/>
-    <w:rsid w:val="00C2597A"/>
+  <w:style w:type="character" w:customStyle="1" w:styleId="Heading3Char">
+    <w:name w:val="Heading 3 Char"/>
+    <w:basedOn w:val="DefaultParagraphFont"/>
+    <w:link w:val="Heading3"/>
+    <w:uiPriority w:val="9"/>
+    <w:rsid w:val="00D80AAA"/>
+    <w:rPr>
+      <w:rFonts w:asciiTheme="majorHAnsi" w:eastAsiaTheme="majorEastAsia" w:hAnsiTheme="majorHAnsi" w:cstheme="majorBidi"/>
+      <w:color w:val="2E9EBC"/>
+      <w:sz w:val="24"/>
+      <w:szCs w:val="24"/>
+    </w:rPr>
   </w:style>
 </w:styles>
-</file>
-
-<file path=word/glossary/webSettings.xml><?xml version="1.0" encoding="utf-8"?>
-<w:webSettings xmlns:mc="http://schemas.openxmlformats.org/markup-compatibility/2006" xmlns:r="http://schemas.openxmlformats.org/officeDocument/2006/relationships" xmlns:w="http://schemas.openxmlformats.org/wordprocessingml/2006/main" xmlns:w14="http://schemas.microsoft.com/office/word/2010/wordml" xmlns:w15="http://schemas.microsoft.com/office/word/2012/wordml" mc:Ignorable="w14 w15">
-  <w:optimizeForBrowser/>
-  <w:allowPNG/>
-</w:webSettings>
 </file>
 
 <file path=word/theme/theme1.xml><?xml version="1.0" encoding="utf-8"?>

</xml_diff>

<commit_message>
Zahtevi spoljasnjih interfejsa - Korisnicki interfejsi
Dodat opis login stranice, navigacionog menija i pocetne stranice za aplikaciju za distributera.
</commit_message>
<xml_diff>
--- a/docs/dokumentacija/SRS.docx
+++ b/docs/dokumentacija/SRS.docx
@@ -923,13 +923,23 @@
                                     <w:szCs w:val="28"/>
                                   </w:rPr>
                                 </w:pPr>
+                                <w:proofErr w:type="spellStart"/>
                                 <w:r>
                                   <w:rPr>
                                     <w:color w:val="2E9EBC"/>
                                     <w:sz w:val="28"/>
                                     <w:szCs w:val="28"/>
                                   </w:rPr>
-                                  <w:t xml:space="preserve">Tijana </w:t>
+                                  <w:t>Tijana</w:t>
+                                </w:r>
+                                <w:proofErr w:type="spellEnd"/>
+                                <w:r>
+                                  <w:rPr>
+                                    <w:color w:val="2E9EBC"/>
+                                    <w:sz w:val="28"/>
+                                    <w:szCs w:val="28"/>
+                                  </w:rPr>
+                                  <w:t xml:space="preserve"> </w:t>
                                 </w:r>
                                 <w:proofErr w:type="spellStart"/>
                                 <w:r>
@@ -1147,13 +1157,23 @@
                               <w:szCs w:val="28"/>
                             </w:rPr>
                           </w:pPr>
+                          <w:proofErr w:type="spellStart"/>
                           <w:r>
                             <w:rPr>
                               <w:color w:val="2E9EBC"/>
                               <w:sz w:val="28"/>
                               <w:szCs w:val="28"/>
                             </w:rPr>
-                            <w:t xml:space="preserve">Tijana </w:t>
+                            <w:t>Tijana</w:t>
+                          </w:r>
+                          <w:proofErr w:type="spellEnd"/>
+                          <w:r>
+                            <w:rPr>
+                              <w:color w:val="2E9EBC"/>
+                              <w:sz w:val="28"/>
+                              <w:szCs w:val="28"/>
+                            </w:rPr>
+                            <w:t xml:space="preserve"> </w:t>
                           </w:r>
                           <w:proofErr w:type="spellStart"/>
                           <w:r>
@@ -2117,12 +2137,21 @@
                 <w:sz w:val="22"/>
               </w:rPr>
             </w:pPr>
+            <w:proofErr w:type="spellStart"/>
             <w:r>
               <w:rPr>
                 <w:rFonts w:cs="Arial"/>
                 <w:sz w:val="22"/>
               </w:rPr>
-              <w:t xml:space="preserve">Tijana </w:t>
+              <w:t>Tijana</w:t>
+            </w:r>
+            <w:proofErr w:type="spellEnd"/>
+            <w:r>
+              <w:rPr>
+                <w:rFonts w:cs="Arial"/>
+                <w:sz w:val="22"/>
+              </w:rPr>
+              <w:t xml:space="preserve"> </w:t>
             </w:r>
             <w:proofErr w:type="spellStart"/>
             <w:r>
@@ -2257,6 +2286,22 @@
                 <w:sz w:val="22"/>
               </w:rPr>
             </w:pPr>
+            <w:r>
+              <w:rPr>
+                <w:rFonts w:cs="Arial"/>
+                <w:sz w:val="22"/>
+              </w:rPr>
+              <w:t xml:space="preserve">Anja </w:t>
+            </w:r>
+            <w:proofErr w:type="spellStart"/>
+            <w:r>
+              <w:rPr>
+                <w:rFonts w:cs="Arial"/>
+                <w:sz w:val="22"/>
+              </w:rPr>
+              <w:t>Ivanović</w:t>
+            </w:r>
+            <w:proofErr w:type="spellEnd"/>
           </w:p>
         </w:tc>
         <w:tc>
@@ -2273,6 +2318,13 @@
                 <w:sz w:val="22"/>
               </w:rPr>
             </w:pPr>
+            <w:r>
+              <w:rPr>
+                <w:rFonts w:cs="Arial"/>
+                <w:sz w:val="22"/>
+              </w:rPr>
+              <w:t>24.04.2023.</w:t>
+            </w:r>
           </w:p>
         </w:tc>
         <w:tc>
@@ -3822,23 +3874,7 @@
           <w:rFonts w:cs="Arial"/>
           <w:szCs w:val="26"/>
         </w:rPr>
-        <w:t xml:space="preserve"> </w:t>
-      </w:r>
-      <w:proofErr w:type="spellStart"/>
-      <w:r>
-        <w:rPr>
-          <w:rFonts w:cs="Arial"/>
-          <w:szCs w:val="26"/>
-        </w:rPr>
-        <w:t>i</w:t>
-      </w:r>
-      <w:proofErr w:type="spellEnd"/>
-      <w:r>
-        <w:rPr>
-          <w:rFonts w:cs="Arial"/>
-          <w:szCs w:val="26"/>
-        </w:rPr>
-        <w:t xml:space="preserve"> </w:t>
+        <w:t xml:space="preserve"> i </w:t>
       </w:r>
       <w:proofErr w:type="spellStart"/>
       <w:r>
@@ -12971,595 +13007,11 @@
     </w:p>
     <w:p>
       <w:pPr>
-        <w:rPr>
-          <w:lang w:val="sr-Latn-RS"/>
-        </w:rPr>
-      </w:pPr>
-    </w:p>
-    <w:p>
-      <w:pPr>
-        <w:rPr>
-          <w:lang w:val="sr-Latn-RS"/>
-        </w:rPr>
-      </w:pPr>
-    </w:p>
-    <w:p>
-      <w:pPr>
-        <w:rPr>
-          <w:lang w:val="sr-Latn-RS"/>
-        </w:rPr>
-      </w:pPr>
-    </w:p>
-    <w:p>
-      <w:pPr>
-        <w:rPr>
-          <w:lang w:val="sr-Latn-RS"/>
-        </w:rPr>
-      </w:pPr>
-    </w:p>
-    <w:p>
-      <w:pPr>
-        <w:rPr>
-          <w:lang w:val="sr-Latn-RS"/>
-        </w:rPr>
-      </w:pPr>
-    </w:p>
-    <w:p>
-      <w:pPr>
-        <w:rPr>
-          <w:lang w:val="sr-Latn-RS"/>
-        </w:rPr>
-      </w:pPr>
-    </w:p>
-    <w:p>
-      <w:pPr>
-        <w:rPr>
-          <w:lang w:val="sr-Latn-RS"/>
-        </w:rPr>
-      </w:pPr>
-    </w:p>
-    <w:p>
-      <w:pPr>
-        <w:rPr>
-          <w:lang w:val="sr-Latn-RS"/>
-        </w:rPr>
-      </w:pPr>
-    </w:p>
-    <w:p>
-      <w:pPr>
-        <w:rPr>
-          <w:lang w:val="sr-Latn-RS"/>
-        </w:rPr>
-      </w:pPr>
-    </w:p>
-    <w:p>
-      <w:pPr>
-        <w:rPr>
-          <w:lang w:val="sr-Latn-RS"/>
-        </w:rPr>
-      </w:pPr>
-    </w:p>
-    <w:p>
-      <w:pPr>
-        <w:rPr>
-          <w:lang w:val="sr-Latn-RS"/>
-        </w:rPr>
-      </w:pPr>
-    </w:p>
-    <w:p>
-      <w:pPr>
-        <w:rPr>
-          <w:lang w:val="sr-Latn-RS"/>
-        </w:rPr>
-      </w:pPr>
-    </w:p>
-    <w:p>
-      <w:pPr>
-        <w:rPr>
-          <w:lang w:val="sr-Latn-RS"/>
-        </w:rPr>
-      </w:pPr>
-    </w:p>
-    <w:p>
-      <w:pPr>
-        <w:rPr>
-          <w:lang w:val="sr-Latn-RS"/>
-        </w:rPr>
-      </w:pPr>
-    </w:p>
-    <w:p>
-      <w:pPr>
-        <w:rPr>
-          <w:lang w:val="sr-Latn-RS"/>
-        </w:rPr>
-      </w:pPr>
-    </w:p>
-    <w:p>
-      <w:pPr>
-        <w:rPr>
-          <w:lang w:val="sr-Latn-RS"/>
-        </w:rPr>
-      </w:pPr>
-    </w:p>
-    <w:p>
-      <w:pPr>
-        <w:rPr>
-          <w:lang w:val="sr-Latn-RS"/>
-        </w:rPr>
-      </w:pPr>
-    </w:p>
-    <w:p>
-      <w:pPr>
-        <w:rPr>
-          <w:lang w:val="sr-Latn-RS"/>
-        </w:rPr>
-      </w:pPr>
-    </w:p>
-    <w:p>
-      <w:pPr>
-        <w:rPr>
-          <w:lang w:val="sr-Latn-RS"/>
-        </w:rPr>
-      </w:pPr>
-    </w:p>
-    <w:p>
-      <w:pPr>
-        <w:rPr>
-          <w:lang w:val="sr-Latn-RS"/>
-        </w:rPr>
-      </w:pPr>
-    </w:p>
-    <w:p>
-      <w:pPr>
-        <w:rPr>
-          <w:lang w:val="sr-Latn-RS"/>
-        </w:rPr>
-      </w:pPr>
-    </w:p>
-    <w:p>
-      <w:pPr>
-        <w:rPr>
-          <w:lang w:val="sr-Latn-RS"/>
-        </w:rPr>
-      </w:pPr>
-    </w:p>
-    <w:p>
-      <w:pPr>
-        <w:rPr>
-          <w:lang w:val="sr-Latn-RS"/>
-        </w:rPr>
-      </w:pPr>
-    </w:p>
-    <w:p>
-      <w:pPr>
-        <w:rPr>
-          <w:lang w:val="sr-Latn-RS"/>
-        </w:rPr>
-      </w:pPr>
-    </w:p>
-    <w:p>
-      <w:pPr>
-        <w:rPr>
-          <w:lang w:val="sr-Latn-RS"/>
-        </w:rPr>
-      </w:pPr>
-    </w:p>
-    <w:p>
-      <w:pPr>
-        <w:rPr>
-          <w:lang w:val="sr-Latn-RS"/>
-        </w:rPr>
-      </w:pPr>
-    </w:p>
-    <w:p>
-      <w:pPr>
-        <w:rPr>
-          <w:lang w:val="sr-Latn-RS"/>
-        </w:rPr>
-      </w:pPr>
-    </w:p>
-    <w:p>
-      <w:pPr>
-        <w:rPr>
-          <w:lang w:val="sr-Latn-RS"/>
-        </w:rPr>
-      </w:pPr>
-    </w:p>
-    <w:p>
-      <w:pPr>
-        <w:rPr>
-          <w:lang w:val="sr-Latn-RS"/>
-        </w:rPr>
-      </w:pPr>
-    </w:p>
-    <w:p>
-      <w:pPr>
-        <w:rPr>
-          <w:lang w:val="sr-Latn-RS"/>
-        </w:rPr>
-      </w:pPr>
-    </w:p>
-    <w:p>
-      <w:pPr>
-        <w:rPr>
-          <w:lang w:val="sr-Latn-RS"/>
-        </w:rPr>
-      </w:pPr>
-    </w:p>
-    <w:p>
-      <w:pPr>
-        <w:rPr>
-          <w:lang w:val="sr-Latn-RS"/>
-        </w:rPr>
-      </w:pPr>
-    </w:p>
-    <w:p>
-      <w:pPr>
-        <w:rPr>
-          <w:lang w:val="sr-Latn-RS"/>
-        </w:rPr>
-      </w:pPr>
-    </w:p>
-    <w:p>
-      <w:pPr>
-        <w:rPr>
-          <w:lang w:val="sr-Latn-RS"/>
-        </w:rPr>
-      </w:pPr>
-    </w:p>
-    <w:p>
-      <w:pPr>
-        <w:rPr>
-          <w:lang w:val="sr-Latn-RS"/>
-        </w:rPr>
-      </w:pPr>
-    </w:p>
-    <w:p>
-      <w:pPr>
-        <w:rPr>
-          <w:lang w:val="sr-Latn-RS"/>
-        </w:rPr>
-      </w:pPr>
-    </w:p>
-    <w:p>
-      <w:pPr>
-        <w:rPr>
-          <w:lang w:val="sr-Latn-RS"/>
-        </w:rPr>
-      </w:pPr>
-    </w:p>
-    <w:p>
-      <w:pPr>
-        <w:rPr>
-          <w:lang w:val="sr-Latn-RS"/>
-        </w:rPr>
-      </w:pPr>
-    </w:p>
-    <w:p>
-      <w:pPr>
-        <w:rPr>
-          <w:lang w:val="sr-Latn-RS"/>
-        </w:rPr>
-      </w:pPr>
-    </w:p>
-    <w:p>
-      <w:pPr>
-        <w:rPr>
-          <w:lang w:val="sr-Latn-RS"/>
-        </w:rPr>
-      </w:pPr>
-    </w:p>
-    <w:p>
-      <w:pPr>
-        <w:rPr>
-          <w:lang w:val="sr-Latn-RS"/>
-        </w:rPr>
-      </w:pPr>
-    </w:p>
-    <w:p>
-      <w:pPr>
-        <w:rPr>
-          <w:lang w:val="sr-Latn-RS"/>
-        </w:rPr>
-      </w:pPr>
-    </w:p>
-    <w:p>
-      <w:pPr>
-        <w:rPr>
-          <w:lang w:val="sr-Latn-RS"/>
-        </w:rPr>
-      </w:pPr>
-    </w:p>
-    <w:p>
-      <w:pPr>
-        <w:rPr>
-          <w:lang w:val="sr-Latn-RS"/>
-        </w:rPr>
-      </w:pPr>
-    </w:p>
-    <w:p>
-      <w:pPr>
-        <w:rPr>
-          <w:lang w:val="sr-Latn-RS"/>
-        </w:rPr>
-      </w:pPr>
-    </w:p>
-    <w:p>
-      <w:pPr>
-        <w:rPr>
-          <w:lang w:val="sr-Latn-RS"/>
-        </w:rPr>
-      </w:pPr>
-    </w:p>
-    <w:p>
-      <w:pPr>
-        <w:rPr>
-          <w:lang w:val="sr-Latn-RS"/>
-        </w:rPr>
-      </w:pPr>
-    </w:p>
-    <w:p>
-      <w:pPr>
-        <w:rPr>
-          <w:lang w:val="sr-Latn-RS"/>
-        </w:rPr>
-      </w:pPr>
-    </w:p>
-    <w:p>
-      <w:pPr>
-        <w:rPr>
-          <w:lang w:val="sr-Latn-RS"/>
-        </w:rPr>
-      </w:pPr>
-    </w:p>
-    <w:p>
-      <w:pPr>
-        <w:rPr>
-          <w:lang w:val="sr-Latn-RS"/>
-        </w:rPr>
-      </w:pPr>
-    </w:p>
-    <w:p>
-      <w:pPr>
-        <w:rPr>
-          <w:lang w:val="sr-Latn-RS"/>
-        </w:rPr>
-      </w:pPr>
-    </w:p>
-    <w:p>
-      <w:pPr>
-        <w:rPr>
-          <w:lang w:val="sr-Latn-RS"/>
-        </w:rPr>
-      </w:pPr>
-    </w:p>
-    <w:p>
-      <w:pPr>
-        <w:rPr>
-          <w:lang w:val="sr-Latn-RS"/>
-        </w:rPr>
-      </w:pPr>
-    </w:p>
-    <w:p>
-      <w:pPr>
-        <w:rPr>
-          <w:lang w:val="sr-Latn-RS"/>
-        </w:rPr>
-      </w:pPr>
-    </w:p>
-    <w:p>
-      <w:pPr>
-        <w:rPr>
-          <w:lang w:val="sr-Latn-RS"/>
-        </w:rPr>
-      </w:pPr>
-    </w:p>
-    <w:p>
-      <w:pPr>
-        <w:rPr>
-          <w:lang w:val="sr-Latn-RS"/>
-        </w:rPr>
-      </w:pPr>
-    </w:p>
-    <w:p>
-      <w:pPr>
-        <w:rPr>
-          <w:lang w:val="sr-Latn-RS"/>
-        </w:rPr>
-      </w:pPr>
-    </w:p>
-    <w:p>
-      <w:pPr>
-        <w:rPr>
-          <w:lang w:val="sr-Latn-RS"/>
-        </w:rPr>
-      </w:pPr>
-    </w:p>
-    <w:p>
-      <w:pPr>
-        <w:rPr>
-          <w:lang w:val="sr-Latn-RS"/>
-        </w:rPr>
-      </w:pPr>
-    </w:p>
-    <w:p>
-      <w:pPr>
-        <w:rPr>
-          <w:lang w:val="sr-Latn-RS"/>
-        </w:rPr>
-      </w:pPr>
-    </w:p>
-    <w:p>
-      <w:pPr>
-        <w:rPr>
-          <w:lang w:val="sr-Latn-RS"/>
-        </w:rPr>
-      </w:pPr>
-    </w:p>
-    <w:p>
-      <w:pPr>
-        <w:rPr>
-          <w:lang w:val="sr-Latn-RS"/>
-        </w:rPr>
-      </w:pPr>
-    </w:p>
-    <w:p>
-      <w:pPr>
-        <w:rPr>
-          <w:lang w:val="sr-Latn-RS"/>
-        </w:rPr>
-      </w:pPr>
-    </w:p>
-    <w:p>
-      <w:pPr>
-        <w:rPr>
-          <w:lang w:val="sr-Latn-RS"/>
-        </w:rPr>
-      </w:pPr>
-    </w:p>
-    <w:p>
-      <w:pPr>
-        <w:rPr>
-          <w:lang w:val="sr-Latn-RS"/>
-        </w:rPr>
-      </w:pPr>
-    </w:p>
-    <w:p>
-      <w:pPr>
-        <w:rPr>
-          <w:lang w:val="sr-Latn-RS"/>
-        </w:rPr>
-      </w:pPr>
-    </w:p>
-    <w:p>
-      <w:pPr>
-        <w:rPr>
-          <w:lang w:val="sr-Latn-RS"/>
-        </w:rPr>
-      </w:pPr>
-    </w:p>
-    <w:p>
-      <w:pPr>
-        <w:rPr>
-          <w:lang w:val="sr-Latn-RS"/>
-        </w:rPr>
-      </w:pPr>
-    </w:p>
-    <w:p>
-      <w:pPr>
-        <w:rPr>
-          <w:lang w:val="sr-Latn-RS"/>
-        </w:rPr>
-      </w:pPr>
-    </w:p>
-    <w:p>
-      <w:pPr>
-        <w:rPr>
-          <w:lang w:val="sr-Latn-RS"/>
-        </w:rPr>
-      </w:pPr>
-    </w:p>
-    <w:p>
-      <w:pPr>
-        <w:rPr>
-          <w:lang w:val="sr-Latn-RS"/>
-        </w:rPr>
-      </w:pPr>
-    </w:p>
-    <w:p>
-      <w:pPr>
-        <w:rPr>
-          <w:lang w:val="sr-Latn-RS"/>
-        </w:rPr>
-      </w:pPr>
-    </w:p>
-    <w:p>
-      <w:pPr>
-        <w:rPr>
-          <w:lang w:val="sr-Latn-RS"/>
-        </w:rPr>
-      </w:pPr>
-    </w:p>
-    <w:p>
-      <w:pPr>
-        <w:rPr>
-          <w:lang w:val="sr-Latn-RS"/>
-        </w:rPr>
-      </w:pPr>
-    </w:p>
-    <w:p>
-      <w:pPr>
-        <w:rPr>
-          <w:lang w:val="sr-Latn-RS"/>
-        </w:rPr>
-      </w:pPr>
-    </w:p>
-    <w:p>
-      <w:pPr>
-        <w:rPr>
-          <w:lang w:val="sr-Latn-RS"/>
-        </w:rPr>
-      </w:pPr>
-    </w:p>
-    <w:p>
-      <w:pPr>
-        <w:rPr>
-          <w:lang w:val="sr-Latn-RS"/>
-        </w:rPr>
-      </w:pPr>
-    </w:p>
-    <w:p>
-      <w:pPr>
-        <w:rPr>
-          <w:lang w:val="sr-Latn-RS"/>
-        </w:rPr>
-      </w:pPr>
-    </w:p>
-    <w:p>
-      <w:pPr>
-        <w:rPr>
-          <w:lang w:val="sr-Latn-RS"/>
-        </w:rPr>
-      </w:pPr>
-    </w:p>
-    <w:p>
-      <w:pPr>
-        <w:rPr>
-          <w:lang w:val="sr-Latn-RS"/>
-        </w:rPr>
-      </w:pPr>
-    </w:p>
-    <w:p>
-      <w:pPr>
-        <w:rPr>
-          <w:lang w:val="sr-Latn-RS"/>
-        </w:rPr>
-      </w:pPr>
-    </w:p>
-    <w:p>
-      <w:pPr>
-        <w:rPr>
-          <w:lang w:val="sr-Latn-RS"/>
-        </w:rPr>
-      </w:pPr>
-    </w:p>
-    <w:p>
-      <w:pPr>
-        <w:rPr>
-          <w:lang w:val="sr-Latn-RS"/>
-        </w:rPr>
-      </w:pPr>
-    </w:p>
-    <w:p>
-      <w:pPr>
-        <w:rPr>
-          <w:lang w:val="sr-Latn-RS"/>
-        </w:rPr>
-      </w:pPr>
-    </w:p>
-    <w:p>
-      <w:pPr>
         <w:pStyle w:val="Heading1"/>
+        <w:numPr>
+          <w:ilvl w:val="0"/>
+          <w:numId w:val="12"/>
+        </w:numPr>
         <w:rPr>
           <w:lang w:val="sr-Latn-RS"/>
         </w:rPr>
@@ -13569,6 +13021,1374 @@
           <w:lang w:val="sr-Latn-RS"/>
         </w:rPr>
         <w:lastRenderedPageBreak/>
+        <w:t>Zahtevi spoljašnjih interfejsa</w:t>
+      </w:r>
+    </w:p>
+    <w:p>
+      <w:pPr>
+        <w:rPr>
+          <w:lang w:val="sr-Latn-RS"/>
+        </w:rPr>
+      </w:pPr>
+    </w:p>
+    <w:p>
+      <w:pPr>
+        <w:pStyle w:val="Heading2"/>
+        <w:numPr>
+          <w:ilvl w:val="1"/>
+          <w:numId w:val="12"/>
+        </w:numPr>
+        <w:rPr>
+          <w:lang w:val="sr-Latn-RS"/>
+        </w:rPr>
+      </w:pPr>
+      <w:r>
+        <w:rPr>
+          <w:lang w:val="sr-Latn-RS"/>
+        </w:rPr>
+        <w:t>Korisnički interfejsi</w:t>
+      </w:r>
+    </w:p>
+    <w:p>
+      <w:pPr>
+        <w:rPr>
+          <w:rFonts w:cs="Arial"/>
+          <w:lang w:val="sr-Latn-RS"/>
+        </w:rPr>
+      </w:pPr>
+    </w:p>
+    <w:p>
+      <w:pPr>
+        <w:pStyle w:val="Heading3"/>
+        <w:rPr>
+          <w:rFonts w:ascii="Arial" w:hAnsi="Arial" w:cs="Arial"/>
+          <w:lang w:val="sr-Latn-RS"/>
+        </w:rPr>
+      </w:pPr>
+      <w:r>
+        <w:rPr>
+          <w:rFonts w:ascii="Arial" w:hAnsi="Arial" w:cs="Arial"/>
+          <w:lang w:val="sr-Latn-RS"/>
+        </w:rPr>
+        <w:t>4.1.1 Aplikacija za distributera</w:t>
+      </w:r>
+    </w:p>
+    <w:p>
+      <w:pPr>
+        <w:rPr>
+          <w:lang w:val="sr-Latn-RS"/>
+        </w:rPr>
+      </w:pPr>
+    </w:p>
+    <w:p>
+      <w:pPr>
+        <w:rPr>
+          <w:lang w:val="sr-Latn-RS"/>
+        </w:rPr>
+      </w:pPr>
+      <w:r>
+        <w:rPr>
+          <w:lang w:val="sr-Latn-RS"/>
+        </w:rPr>
+        <w:t xml:space="preserve">Pokretanjem aplikacije otvara se stranica za prijavljivanje (login). Neophodno je da distributer unese svoje kredencijale (korisničko ime i šifru), kako bi mogao da pristupi ostalim stranicama. </w:t>
+      </w:r>
+    </w:p>
+    <w:p>
+      <w:pPr>
+        <w:rPr>
+          <w:lang w:val="sr-Latn-RS"/>
+        </w:rPr>
+      </w:pPr>
+      <w:r>
+        <w:rPr>
+          <w:noProof/>
+          <w:lang w:val="sr-Latn-RS"/>
+        </w:rPr>
+        <w:drawing>
+          <wp:inline distT="0" distB="0" distL="0" distR="0" wp14:anchorId="118617D5" wp14:editId="04871BE7">
+            <wp:extent cx="5943600" cy="4226560"/>
+            <wp:effectExtent l="0" t="0" r="0" b="2540"/>
+            <wp:docPr id="1" name="Picture 1" descr="Login stranica&#10;">
+              <a:extLst xmlns:a="http://schemas.openxmlformats.org/drawingml/2006/main">
+                <a:ext uri="{C183D7F6-B498-43B3-948B-1728B52AA6E4}">
+                  <adec:decorative xmlns:adec="http://schemas.microsoft.com/office/drawing/2017/decorative" val="0"/>
+                </a:ext>
+              </a:extLst>
+            </wp:docPr>
+            <wp:cNvGraphicFramePr>
+              <a:graphicFrameLocks xmlns:a="http://schemas.openxmlformats.org/drawingml/2006/main" noChangeAspect="1"/>
+            </wp:cNvGraphicFramePr>
+            <a:graphic xmlns:a="http://schemas.openxmlformats.org/drawingml/2006/main">
+              <a:graphicData uri="http://schemas.openxmlformats.org/drawingml/2006/picture">
+                <pic:pic xmlns:pic="http://schemas.openxmlformats.org/drawingml/2006/picture">
+                  <pic:nvPicPr>
+                    <pic:cNvPr id="1" name="Picture 1" descr="Login stranica&#10;">
+                      <a:extLst>
+                        <a:ext uri="{C183D7F6-B498-43B3-948B-1728B52AA6E4}">
+                          <adec:decorative xmlns:adec="http://schemas.microsoft.com/office/drawing/2017/decorative" val="0"/>
+                        </a:ext>
+                      </a:extLst>
+                    </pic:cNvPr>
+                    <pic:cNvPicPr/>
+                  </pic:nvPicPr>
+                  <pic:blipFill>
+                    <a:blip r:embed="rId14" cstate="print">
+                      <a:extLst>
+                        <a:ext uri="{28A0092B-C50C-407E-A947-70E740481C1C}">
+                          <a14:useLocalDpi xmlns:a14="http://schemas.microsoft.com/office/drawing/2010/main" val="0"/>
+                        </a:ext>
+                      </a:extLst>
+                    </a:blip>
+                    <a:stretch>
+                      <a:fillRect/>
+                    </a:stretch>
+                  </pic:blipFill>
+                  <pic:spPr>
+                    <a:xfrm>
+                      <a:off x="0" y="0"/>
+                      <a:ext cx="5943600" cy="4226560"/>
+                    </a:xfrm>
+                    <a:prstGeom prst="rect">
+                      <a:avLst/>
+                    </a:prstGeom>
+                  </pic:spPr>
+                </pic:pic>
+              </a:graphicData>
+            </a:graphic>
+          </wp:inline>
+        </w:drawing>
+      </w:r>
+    </w:p>
+    <w:p>
+      <w:pPr>
+        <w:rPr>
+          <w:lang w:val="sr-Latn-RS"/>
+        </w:rPr>
+      </w:pPr>
+    </w:p>
+    <w:p>
+      <w:pPr>
+        <w:pStyle w:val="Heading4"/>
+        <w:rPr>
+          <w:rFonts w:ascii="Arial" w:hAnsi="Arial" w:cs="Arial"/>
+          <w:lang w:val="sr-Latn-RS"/>
+        </w:rPr>
+      </w:pPr>
+      <w:r>
+        <w:rPr>
+          <w:rFonts w:ascii="Arial" w:hAnsi="Arial" w:cs="Arial"/>
+          <w:lang w:val="sr-Latn-RS"/>
+        </w:rPr>
+        <w:t>4.1.1.1 Navigacioni meni</w:t>
+      </w:r>
+    </w:p>
+    <w:p>
+      <w:pPr>
+        <w:rPr>
+          <w:lang w:val="sr-Latn-RS"/>
+        </w:rPr>
+      </w:pPr>
+    </w:p>
+    <w:p>
+      <w:pPr>
+        <w:rPr>
+          <w:lang w:val="sr-Latn-RS"/>
+        </w:rPr>
+      </w:pPr>
+      <w:r>
+        <w:rPr>
+          <w:lang w:val="sr-Latn-RS"/>
+        </w:rPr>
+        <w:t xml:space="preserve">U vrhu svake naredne stranice nalazi se navigacioni meni, </w:t>
+      </w:r>
+      <w:r>
+        <w:rPr>
+          <w:lang w:val="sr-Latn-RS"/>
+        </w:rPr>
+        <w:t>koji sadrži</w:t>
+      </w:r>
+      <w:r>
+        <w:rPr>
+          <w:lang w:val="sr-Latn-RS"/>
+        </w:rPr>
+        <w:t xml:space="preserve"> linkov</w:t>
+      </w:r>
+      <w:r>
+        <w:rPr>
+          <w:lang w:val="sr-Latn-RS"/>
+        </w:rPr>
+        <w:t>e</w:t>
+      </w:r>
+      <w:r>
+        <w:rPr>
+          <w:lang w:val="sr-Latn-RS"/>
+        </w:rPr>
+        <w:t xml:space="preserve"> </w:t>
+      </w:r>
+      <w:r>
+        <w:rPr>
+          <w:i/>
+          <w:iCs/>
+          <w:lang w:val="sr-Latn-RS"/>
+        </w:rPr>
+        <w:t>Home</w:t>
+      </w:r>
+      <w:r>
+        <w:rPr>
+          <w:lang w:val="sr-Latn-RS"/>
+        </w:rPr>
+        <w:t xml:space="preserve">, </w:t>
+      </w:r>
+      <w:r>
+        <w:rPr>
+          <w:i/>
+          <w:iCs/>
+          <w:lang w:val="sr-Latn-RS"/>
+        </w:rPr>
+        <w:t>Users</w:t>
+      </w:r>
+      <w:r>
+        <w:rPr>
+          <w:i/>
+          <w:iCs/>
+          <w:lang w:val="sr-Latn-RS"/>
+        </w:rPr>
+        <w:t xml:space="preserve"> </w:t>
+      </w:r>
+      <w:r>
+        <w:rPr>
+          <w:lang w:val="sr-Latn-RS"/>
+        </w:rPr>
+        <w:t>i profiln</w:t>
+      </w:r>
+      <w:r>
+        <w:rPr>
+          <w:lang w:val="sr-Latn-RS"/>
+        </w:rPr>
+        <w:t>u</w:t>
+      </w:r>
+      <w:r>
+        <w:rPr>
+          <w:lang w:val="sr-Latn-RS"/>
+        </w:rPr>
+        <w:t xml:space="preserve"> slik</w:t>
+      </w:r>
+      <w:r>
+        <w:rPr>
+          <w:lang w:val="sr-Latn-RS"/>
+        </w:rPr>
+        <w:t>u</w:t>
+      </w:r>
+      <w:r>
+        <w:rPr>
+          <w:lang w:val="sr-Latn-RS"/>
+        </w:rPr>
+        <w:t xml:space="preserve"> korisnika. U zavisnosti od uloge distributera (običan ili admin</w:t>
+      </w:r>
+      <w:r>
+        <w:rPr>
+          <w:lang w:val="sr-Latn-RS"/>
+        </w:rPr>
+        <w:t>istrator</w:t>
+      </w:r>
+      <w:r>
+        <w:rPr>
+          <w:lang w:val="sr-Latn-RS"/>
+        </w:rPr>
+        <w:t>), klik na ove linkove ponudiće različite opcije.</w:t>
+      </w:r>
+    </w:p>
+    <w:p>
+      <w:pPr>
+        <w:jc w:val="left"/>
+        <w:rPr>
+          <w:lang w:val="sr-Latn-RS"/>
+        </w:rPr>
+      </w:pPr>
+      <w:r>
+        <w:rPr>
+          <w:lang w:val="sr-Latn-RS"/>
+        </w:rPr>
+        <w:lastRenderedPageBreak/>
+        <w:t xml:space="preserve">U slučaju da prijavljeni distributer nije administrator, klikom na link </w:t>
+      </w:r>
+      <w:r>
+        <w:rPr>
+          <w:i/>
+          <w:iCs/>
+          <w:lang w:val="sr-Latn-RS"/>
+        </w:rPr>
+        <w:t>Users</w:t>
+      </w:r>
+      <w:r>
+        <w:rPr>
+          <w:lang w:val="sr-Latn-RS"/>
+        </w:rPr>
+        <w:t xml:space="preserve"> biće preusmeren na istoimenu web stranicu. Klikom na korisničku profilnu sliku, </w:t>
+      </w:r>
+      <w:r>
+        <w:rPr>
+          <w:lang w:val="sr-Latn-RS"/>
+        </w:rPr>
+        <w:t xml:space="preserve">otvoriće se padajući meni sa opcijama </w:t>
+      </w:r>
+      <w:r>
+        <w:rPr>
+          <w:i/>
+          <w:iCs/>
+          <w:lang w:val="sr-Latn-RS"/>
+        </w:rPr>
+        <w:t xml:space="preserve">View </w:t>
+      </w:r>
+      <w:r>
+        <w:rPr>
+          <w:lang w:val="sr-Latn-RS"/>
+        </w:rPr>
+        <w:t>Profile</w:t>
+      </w:r>
+      <w:r>
+        <w:rPr>
+          <w:lang w:val="sr-Latn-RS"/>
+        </w:rPr>
+        <w:t xml:space="preserve"> i  </w:t>
+      </w:r>
+      <w:r>
+        <w:rPr>
+          <w:i/>
+          <w:iCs/>
+          <w:lang w:val="sr-Latn-RS"/>
+        </w:rPr>
+        <w:t>Logout</w:t>
+      </w:r>
+      <w:r>
+        <w:rPr>
+          <w:lang w:val="sr-Latn-RS"/>
+        </w:rPr>
+        <w:t xml:space="preserve">. Opcija </w:t>
+      </w:r>
+      <w:r>
+        <w:rPr>
+          <w:i/>
+          <w:iCs/>
+          <w:lang w:val="sr-Latn-RS"/>
+        </w:rPr>
+        <w:t xml:space="preserve">View profile, </w:t>
+      </w:r>
+      <w:r>
+        <w:rPr>
+          <w:lang w:val="sr-Latn-RS"/>
+        </w:rPr>
+        <w:t xml:space="preserve">preusmeriće distributera </w:t>
+      </w:r>
+      <w:r>
+        <w:rPr>
+          <w:lang w:val="sr-Latn-RS"/>
+        </w:rPr>
+        <w:t>na stranicu za prikaz informacija o njegovom profilu</w:t>
+      </w:r>
+      <w:r>
+        <w:rPr>
+          <w:lang w:val="sr-Latn-RS"/>
+        </w:rPr>
+        <w:t xml:space="preserve">, dok će ga opcija </w:t>
+      </w:r>
+      <w:r>
+        <w:rPr>
+          <w:i/>
+          <w:iCs/>
+          <w:lang w:val="sr-Latn-RS"/>
+        </w:rPr>
+        <w:t>Logout</w:t>
+      </w:r>
+      <w:r>
+        <w:rPr>
+          <w:lang w:val="sr-Latn-RS"/>
+        </w:rPr>
+        <w:t xml:space="preserve"> odjaviti.</w:t>
+      </w:r>
+    </w:p>
+    <w:p>
+      <w:pPr>
+        <w:rPr>
+          <w:lang w:val="sr-Latn-RS"/>
+        </w:rPr>
+      </w:pPr>
+      <w:r>
+        <w:rPr>
+          <w:lang w:val="sr-Latn-RS"/>
+        </w:rPr>
+        <w:t>Ukoliko</w:t>
+      </w:r>
+      <w:r>
+        <w:rPr>
+          <w:lang w:val="sr-Latn-RS"/>
+        </w:rPr>
+        <w:t xml:space="preserve"> je prijavljeni distributer admin</w:t>
+      </w:r>
+      <w:r>
+        <w:rPr>
+          <w:lang w:val="sr-Latn-RS"/>
+        </w:rPr>
+        <w:t>istrator</w:t>
+      </w:r>
+      <w:r>
+        <w:rPr>
+          <w:lang w:val="sr-Latn-RS"/>
+        </w:rPr>
+        <w:t xml:space="preserve">, klikom na link </w:t>
+      </w:r>
+      <w:r>
+        <w:rPr>
+          <w:i/>
+          <w:iCs/>
+          <w:lang w:val="sr-Latn-RS"/>
+        </w:rPr>
+        <w:t>Users</w:t>
+      </w:r>
+      <w:r>
+        <w:rPr>
+          <w:lang w:val="sr-Latn-RS"/>
+        </w:rPr>
+        <w:t xml:space="preserve"> otvoriće se padajući meni sa opcijama </w:t>
+      </w:r>
+      <w:r>
+        <w:rPr>
+          <w:i/>
+          <w:iCs/>
+          <w:lang w:val="sr-Latn-RS"/>
+        </w:rPr>
+        <w:t>All Users</w:t>
+      </w:r>
+      <w:r>
+        <w:rPr>
+          <w:lang w:val="sr-Latn-RS"/>
+        </w:rPr>
+        <w:t xml:space="preserve"> i </w:t>
+      </w:r>
+      <w:r>
+        <w:rPr>
+          <w:i/>
+          <w:iCs/>
+          <w:lang w:val="sr-Latn-RS"/>
+        </w:rPr>
+        <w:t>Add User</w:t>
+      </w:r>
+      <w:r>
+        <w:rPr>
+          <w:lang w:val="sr-Latn-RS"/>
+        </w:rPr>
+        <w:t xml:space="preserve">. </w:t>
+      </w:r>
+      <w:r>
+        <w:rPr>
+          <w:lang w:val="sr-Latn-RS"/>
+        </w:rPr>
+        <w:t xml:space="preserve">Takođe će mu postati vidljiv i link </w:t>
+      </w:r>
+      <w:r>
+        <w:rPr>
+          <w:i/>
+          <w:iCs/>
+          <w:lang w:val="sr-Latn-RS"/>
+        </w:rPr>
+        <w:t>Employees</w:t>
+      </w:r>
+      <w:r>
+        <w:rPr>
+          <w:lang w:val="sr-Latn-RS"/>
+        </w:rPr>
+        <w:t xml:space="preserve">, na čiji će se klik otvoriti padajući meni sa opcijama </w:t>
+      </w:r>
+      <w:r>
+        <w:rPr>
+          <w:i/>
+          <w:iCs/>
+          <w:lang w:val="sr-Latn-RS"/>
+        </w:rPr>
+        <w:t>All Employees</w:t>
+      </w:r>
+      <w:r>
+        <w:rPr>
+          <w:lang w:val="sr-Latn-RS"/>
+        </w:rPr>
+        <w:t xml:space="preserve"> i </w:t>
+      </w:r>
+      <w:r>
+        <w:rPr>
+          <w:i/>
+          <w:iCs/>
+          <w:lang w:val="sr-Latn-RS"/>
+        </w:rPr>
+        <w:t xml:space="preserve">Add Employee. </w:t>
+      </w:r>
+      <w:r>
+        <w:rPr>
+          <w:lang w:val="sr-Latn-RS"/>
+        </w:rPr>
+        <w:t xml:space="preserve">Link za pregled profila </w:t>
+      </w:r>
+      <w:r>
+        <w:rPr>
+          <w:lang w:val="sr-Latn-RS"/>
+        </w:rPr>
+        <w:t>ponaša se</w:t>
+      </w:r>
+      <w:r>
+        <w:rPr>
+          <w:lang w:val="sr-Latn-RS"/>
+        </w:rPr>
+        <w:t xml:space="preserve"> isto kao i kod običnog distributera.</w:t>
+      </w:r>
+    </w:p>
+    <w:p>
+      <w:pPr>
+        <w:rPr>
+          <w:lang w:val="sr-Latn-RS"/>
+        </w:rPr>
+      </w:pPr>
+    </w:p>
+    <w:p>
+      <w:pPr>
+        <w:pStyle w:val="Heading4"/>
+        <w:rPr>
+          <w:rFonts w:ascii="Arial" w:hAnsi="Arial" w:cs="Arial"/>
+          <w:lang w:val="sr-Latn-RS"/>
+        </w:rPr>
+      </w:pPr>
+      <w:r>
+        <w:rPr>
+          <w:rFonts w:ascii="Arial" w:hAnsi="Arial" w:cs="Arial"/>
+          <w:lang w:val="sr-Latn-RS"/>
+        </w:rPr>
+        <w:t>4.1.1.2 Početna stranica</w:t>
+      </w:r>
+    </w:p>
+    <w:p>
+      <w:pPr>
+        <w:rPr>
+          <w:lang w:val="sr-Latn-RS"/>
+        </w:rPr>
+      </w:pPr>
+    </w:p>
+    <w:p>
+      <w:pPr>
+        <w:rPr>
+          <w:lang w:val="sr-Latn-RS"/>
+        </w:rPr>
+      </w:pPr>
+      <w:r>
+        <w:rPr>
+          <w:lang w:val="sr-Latn-RS"/>
+        </w:rPr>
+        <w:t>Nakon uspešnog prijavljivanja, distributer se preusmerava na kontrolnu stranicu (dashboard)</w:t>
+      </w:r>
+      <w:r>
+        <w:rPr>
+          <w:lang w:val="sr-Latn-RS"/>
+        </w:rPr>
+        <w:t>, koja je ujedno i početna stranica.</w:t>
+      </w:r>
+    </w:p>
+    <w:p>
+      <w:pPr>
+        <w:rPr>
+          <w:lang w:val="sr-Latn-RS"/>
+        </w:rPr>
+      </w:pPr>
+      <w:r>
+        <w:rPr>
+          <w:lang w:val="sr-Latn-RS"/>
+        </w:rPr>
+        <w:t xml:space="preserve">Na levoj strani dashboard stranice nalaze se informacije o trenutnom statusu sistema – naziv regiona na koji se sistem odnosi, </w:t>
+      </w:r>
+      <w:r>
+        <w:rPr>
+          <w:lang w:val="sr-Latn-RS"/>
+        </w:rPr>
+        <w:t>trenutna ukupna proizvodnja i potrošnja sistema</w:t>
+      </w:r>
+      <w:r>
+        <w:rPr>
+          <w:lang w:val="sr-Latn-RS"/>
+        </w:rPr>
+        <w:t xml:space="preserve">, </w:t>
+      </w:r>
+      <w:r>
+        <w:rPr>
+          <w:lang w:val="sr-Latn-RS"/>
+        </w:rPr>
+        <w:t>ukupan broj korisnika i njihov odnos (koliko proizvodi struju, koliko troši, a koliko radi oba istovremeno, u procentima)</w:t>
+      </w:r>
+      <w:r>
+        <w:rPr>
+          <w:lang w:val="sr-Latn-RS"/>
+        </w:rPr>
+        <w:t>.</w:t>
+      </w:r>
+    </w:p>
+    <w:p>
+      <w:pPr>
+        <w:rPr>
+          <w:lang w:val="sr-Latn-RS"/>
+        </w:rPr>
+      </w:pPr>
+    </w:p>
+    <w:p>
+      <w:pPr>
+        <w:rPr>
+          <w:lang w:val="sr-Latn-RS"/>
+        </w:rPr>
+      </w:pPr>
+      <w:r>
+        <w:rPr>
+          <w:lang w:val="sr-Latn-RS"/>
+        </w:rPr>
+        <w:t>Na vrhu glavnog dela kontrolne stranice prikazane su informacije o ukupnoj proizvodnji i potrošnji struje u proteklih nedelju dana, ceni struje i stanju sistema u proteklih nedelju dana (razlika proizvodnje i potrošnje).</w:t>
+      </w:r>
+    </w:p>
+    <w:p>
+      <w:pPr>
+        <w:rPr>
+          <w:lang w:val="sr-Latn-RS"/>
+        </w:rPr>
+      </w:pPr>
+      <w:r>
+        <w:rPr>
+          <w:lang w:val="sr-Latn-RS"/>
+        </w:rPr>
+        <w:t>U centralnom delu</w:t>
+      </w:r>
+      <w:r>
+        <w:rPr>
+          <w:lang w:val="sr-Latn-RS"/>
+        </w:rPr>
+        <w:t xml:space="preserve"> se nalaze </w:t>
+      </w:r>
+      <w:r>
+        <w:rPr>
+          <w:lang w:val="sr-Latn-RS"/>
+        </w:rPr>
+        <w:t>grafici koji prikazuju potrošnju i proizvodnju struje u čitavom sistemu na određene periode. Prvi grafik prikazuje realizaciju (prediktovane i realne vrednosti), drugi odnos proizvodnje i potrošnje za realizaciju, a treći isti taj odnos za predikciju. Za grafike koji prikazuju realizaciju sistema moguće je izabrati da se prikazuju podaci za vremenski period od 7, mesec ili godinu dana unazad. Za grafike koji prikazuju predikciju to je moguće uraditi za periode od 1, 3 i 7 dana unapred.</w:t>
+      </w:r>
+    </w:p>
+    <w:p>
+      <w:pPr>
+        <w:rPr>
+          <w:lang w:val="sr-Latn-RS"/>
+        </w:rPr>
+      </w:pPr>
+      <w:r>
+        <w:rPr>
+          <w:lang w:val="sr-Latn-RS"/>
+        </w:rPr>
+        <w:t>Na dnu glavnog dela nalazi se tabela koja prikazuje najveće potrošače i proizvođače u sistemu.</w:t>
+      </w:r>
+      <w:r>
+        <w:rPr>
+          <w:lang w:val="sr-Latn-RS"/>
+        </w:rPr>
+        <w:t xml:space="preserve"> Pored tabele nalazi se grafik koji prikazuje udeo gradova u potrošnji i proizvodnji. Za obe komponente u gornjem desnom uglu postoji radio dugme, kojim se bira između pregleda informacija za potrošnju ili proizvodnju. </w:t>
+      </w:r>
+    </w:p>
+    <w:p>
+      <w:pPr>
+        <w:rPr>
+          <w:lang w:val="sr-Latn-RS"/>
+        </w:rPr>
+      </w:pPr>
+    </w:p>
+    <w:p>
+      <w:pPr>
+        <w:rPr>
+          <w:lang w:val="sr-Latn-RS"/>
+        </w:rPr>
+      </w:pPr>
+    </w:p>
+    <w:p>
+      <w:pPr>
+        <w:pStyle w:val="Heading3"/>
+        <w:rPr>
+          <w:rFonts w:ascii="Arial" w:hAnsi="Arial" w:cs="Arial"/>
+          <w:lang w:val="sr-Latn-RS"/>
+        </w:rPr>
+      </w:pPr>
+      <w:r>
+        <w:rPr>
+          <w:rFonts w:ascii="Arial" w:hAnsi="Arial" w:cs="Arial"/>
+          <w:lang w:val="sr-Latn-RS"/>
+        </w:rPr>
+        <w:t>4.1.2 Aplikacija za korisnika</w:t>
+      </w:r>
+    </w:p>
+    <w:p>
+      <w:pPr>
+        <w:rPr>
+          <w:lang w:val="sr-Latn-RS"/>
+        </w:rPr>
+      </w:pPr>
+    </w:p>
+    <w:p>
+      <w:pPr>
+        <w:pStyle w:val="Heading2"/>
+        <w:numPr>
+          <w:ilvl w:val="1"/>
+          <w:numId w:val="12"/>
+        </w:numPr>
+        <w:rPr>
+          <w:lang w:val="sr-Latn-RS"/>
+        </w:rPr>
+      </w:pPr>
+      <w:r>
+        <w:rPr>
+          <w:lang w:val="sr-Latn-RS"/>
+        </w:rPr>
+        <w:lastRenderedPageBreak/>
+        <w:t>Hardverski interfejs</w:t>
+      </w:r>
+      <w:r>
+        <w:rPr>
+          <w:lang w:val="sr-Latn-RS"/>
+        </w:rPr>
+        <w:t>i</w:t>
+      </w:r>
+    </w:p>
+    <w:p>
+      <w:pPr>
+        <w:rPr>
+          <w:lang w:val="sr-Latn-RS"/>
+        </w:rPr>
+      </w:pPr>
+    </w:p>
+    <w:p>
+      <w:pPr>
+        <w:pStyle w:val="Heading2"/>
+        <w:numPr>
+          <w:ilvl w:val="1"/>
+          <w:numId w:val="12"/>
+        </w:numPr>
+        <w:rPr>
+          <w:lang w:val="sr-Latn-RS"/>
+        </w:rPr>
+      </w:pPr>
+      <w:r>
+        <w:rPr>
+          <w:lang w:val="sr-Latn-RS"/>
+        </w:rPr>
+        <w:t>Softverski interfejs</w:t>
+      </w:r>
+      <w:r>
+        <w:rPr>
+          <w:lang w:val="sr-Latn-RS"/>
+        </w:rPr>
+        <w:t>i</w:t>
+      </w:r>
+    </w:p>
+    <w:p/>
+    <w:p>
+      <w:pPr>
+        <w:pStyle w:val="Heading2"/>
+        <w:rPr>
+          <w:lang w:val="sr-Latn-RS"/>
+        </w:rPr>
+      </w:pPr>
+      <w:r>
+        <w:rPr>
+          <w:lang w:val="sr-Latn-RS"/>
+        </w:rPr>
+        <w:t>4.4 Komunikacioni interfejs</w:t>
+      </w:r>
+      <w:r>
+        <w:rPr>
+          <w:lang w:val="sr-Latn-RS"/>
+        </w:rPr>
+        <w:t>i</w:t>
+      </w:r>
+    </w:p>
+    <w:p>
+      <w:pPr>
+        <w:rPr>
+          <w:lang w:val="sr-Latn-RS"/>
+        </w:rPr>
+      </w:pPr>
+    </w:p>
+    <w:p>
+      <w:pPr>
+        <w:rPr>
+          <w:lang w:val="sr-Latn-RS"/>
+        </w:rPr>
+      </w:pPr>
+    </w:p>
+    <w:p>
+      <w:pPr>
+        <w:rPr>
+          <w:lang w:val="sr-Latn-RS"/>
+        </w:rPr>
+      </w:pPr>
+    </w:p>
+    <w:p>
+      <w:pPr>
+        <w:rPr>
+          <w:lang w:val="sr-Latn-RS"/>
+        </w:rPr>
+      </w:pPr>
+    </w:p>
+    <w:p>
+      <w:pPr>
+        <w:rPr>
+          <w:lang w:val="sr-Latn-RS"/>
+        </w:rPr>
+      </w:pPr>
+    </w:p>
+    <w:p>
+      <w:pPr>
+        <w:rPr>
+          <w:lang w:val="sr-Latn-RS"/>
+        </w:rPr>
+      </w:pPr>
+    </w:p>
+    <w:p>
+      <w:pPr>
+        <w:rPr>
+          <w:lang w:val="sr-Latn-RS"/>
+        </w:rPr>
+      </w:pPr>
+    </w:p>
+    <w:p>
+      <w:pPr>
+        <w:rPr>
+          <w:lang w:val="sr-Latn-RS"/>
+        </w:rPr>
+      </w:pPr>
+    </w:p>
+    <w:p>
+      <w:pPr>
+        <w:rPr>
+          <w:lang w:val="sr-Latn-RS"/>
+        </w:rPr>
+      </w:pPr>
+    </w:p>
+    <w:p>
+      <w:pPr>
+        <w:rPr>
+          <w:lang w:val="sr-Latn-RS"/>
+        </w:rPr>
+      </w:pPr>
+    </w:p>
+    <w:p>
+      <w:pPr>
+        <w:rPr>
+          <w:lang w:val="sr-Latn-RS"/>
+        </w:rPr>
+      </w:pPr>
+    </w:p>
+    <w:p>
+      <w:pPr>
+        <w:rPr>
+          <w:lang w:val="sr-Latn-RS"/>
+        </w:rPr>
+      </w:pPr>
+    </w:p>
+    <w:p>
+      <w:pPr>
+        <w:rPr>
+          <w:lang w:val="sr-Latn-RS"/>
+        </w:rPr>
+      </w:pPr>
+    </w:p>
+    <w:p>
+      <w:pPr>
+        <w:rPr>
+          <w:lang w:val="sr-Latn-RS"/>
+        </w:rPr>
+      </w:pPr>
+    </w:p>
+    <w:p>
+      <w:pPr>
+        <w:rPr>
+          <w:lang w:val="sr-Latn-RS"/>
+        </w:rPr>
+      </w:pPr>
+    </w:p>
+    <w:p>
+      <w:pPr>
+        <w:rPr>
+          <w:lang w:val="sr-Latn-RS"/>
+        </w:rPr>
+      </w:pPr>
+    </w:p>
+    <w:p>
+      <w:pPr>
+        <w:rPr>
+          <w:lang w:val="sr-Latn-RS"/>
+        </w:rPr>
+      </w:pPr>
+    </w:p>
+    <w:p>
+      <w:pPr>
+        <w:rPr>
+          <w:lang w:val="sr-Latn-RS"/>
+        </w:rPr>
+      </w:pPr>
+    </w:p>
+    <w:p>
+      <w:pPr>
+        <w:rPr>
+          <w:lang w:val="sr-Latn-RS"/>
+        </w:rPr>
+      </w:pPr>
+    </w:p>
+    <w:p>
+      <w:pPr>
+        <w:rPr>
+          <w:lang w:val="sr-Latn-RS"/>
+        </w:rPr>
+      </w:pPr>
+    </w:p>
+    <w:p>
+      <w:pPr>
+        <w:rPr>
+          <w:lang w:val="sr-Latn-RS"/>
+        </w:rPr>
+      </w:pPr>
+    </w:p>
+    <w:p>
+      <w:pPr>
+        <w:rPr>
+          <w:lang w:val="sr-Latn-RS"/>
+        </w:rPr>
+      </w:pPr>
+    </w:p>
+    <w:p>
+      <w:pPr>
+        <w:rPr>
+          <w:lang w:val="sr-Latn-RS"/>
+        </w:rPr>
+      </w:pPr>
+    </w:p>
+    <w:p>
+      <w:pPr>
+        <w:rPr>
+          <w:lang w:val="sr-Latn-RS"/>
+        </w:rPr>
+      </w:pPr>
+    </w:p>
+    <w:p>
+      <w:pPr>
+        <w:rPr>
+          <w:lang w:val="sr-Latn-RS"/>
+        </w:rPr>
+      </w:pPr>
+    </w:p>
+    <w:p>
+      <w:pPr>
+        <w:rPr>
+          <w:lang w:val="sr-Latn-RS"/>
+        </w:rPr>
+      </w:pPr>
+    </w:p>
+    <w:p>
+      <w:pPr>
+        <w:rPr>
+          <w:lang w:val="sr-Latn-RS"/>
+        </w:rPr>
+      </w:pPr>
+    </w:p>
+    <w:p>
+      <w:pPr>
+        <w:rPr>
+          <w:lang w:val="sr-Latn-RS"/>
+        </w:rPr>
+      </w:pPr>
+    </w:p>
+    <w:p>
+      <w:pPr>
+        <w:rPr>
+          <w:lang w:val="sr-Latn-RS"/>
+        </w:rPr>
+      </w:pPr>
+    </w:p>
+    <w:p>
+      <w:pPr>
+        <w:rPr>
+          <w:lang w:val="sr-Latn-RS"/>
+        </w:rPr>
+      </w:pPr>
+    </w:p>
+    <w:p>
+      <w:pPr>
+        <w:rPr>
+          <w:lang w:val="sr-Latn-RS"/>
+        </w:rPr>
+      </w:pPr>
+    </w:p>
+    <w:p>
+      <w:pPr>
+        <w:rPr>
+          <w:lang w:val="sr-Latn-RS"/>
+        </w:rPr>
+      </w:pPr>
+    </w:p>
+    <w:p>
+      <w:pPr>
+        <w:rPr>
+          <w:lang w:val="sr-Latn-RS"/>
+        </w:rPr>
+      </w:pPr>
+    </w:p>
+    <w:p>
+      <w:pPr>
+        <w:rPr>
+          <w:lang w:val="sr-Latn-RS"/>
+        </w:rPr>
+      </w:pPr>
+    </w:p>
+    <w:p>
+      <w:pPr>
+        <w:rPr>
+          <w:lang w:val="sr-Latn-RS"/>
+        </w:rPr>
+      </w:pPr>
+    </w:p>
+    <w:p>
+      <w:pPr>
+        <w:rPr>
+          <w:lang w:val="sr-Latn-RS"/>
+        </w:rPr>
+      </w:pPr>
+    </w:p>
+    <w:p>
+      <w:pPr>
+        <w:rPr>
+          <w:lang w:val="sr-Latn-RS"/>
+        </w:rPr>
+      </w:pPr>
+    </w:p>
+    <w:p>
+      <w:pPr>
+        <w:rPr>
+          <w:lang w:val="sr-Latn-RS"/>
+        </w:rPr>
+      </w:pPr>
+    </w:p>
+    <w:p>
+      <w:pPr>
+        <w:rPr>
+          <w:lang w:val="sr-Latn-RS"/>
+        </w:rPr>
+      </w:pPr>
+    </w:p>
+    <w:p>
+      <w:pPr>
+        <w:rPr>
+          <w:lang w:val="sr-Latn-RS"/>
+        </w:rPr>
+      </w:pPr>
+    </w:p>
+    <w:p>
+      <w:pPr>
+        <w:rPr>
+          <w:lang w:val="sr-Latn-RS"/>
+        </w:rPr>
+      </w:pPr>
+    </w:p>
+    <w:p>
+      <w:pPr>
+        <w:rPr>
+          <w:lang w:val="sr-Latn-RS"/>
+        </w:rPr>
+      </w:pPr>
+    </w:p>
+    <w:p>
+      <w:pPr>
+        <w:rPr>
+          <w:lang w:val="sr-Latn-RS"/>
+        </w:rPr>
+      </w:pPr>
+    </w:p>
+    <w:p>
+      <w:pPr>
+        <w:rPr>
+          <w:lang w:val="sr-Latn-RS"/>
+        </w:rPr>
+      </w:pPr>
+    </w:p>
+    <w:p>
+      <w:pPr>
+        <w:rPr>
+          <w:lang w:val="sr-Latn-RS"/>
+        </w:rPr>
+      </w:pPr>
+    </w:p>
+    <w:p>
+      <w:pPr>
+        <w:rPr>
+          <w:lang w:val="sr-Latn-RS"/>
+        </w:rPr>
+      </w:pPr>
+    </w:p>
+    <w:p>
+      <w:pPr>
+        <w:rPr>
+          <w:lang w:val="sr-Latn-RS"/>
+        </w:rPr>
+      </w:pPr>
+    </w:p>
+    <w:p>
+      <w:pPr>
+        <w:rPr>
+          <w:lang w:val="sr-Latn-RS"/>
+        </w:rPr>
+      </w:pPr>
+    </w:p>
+    <w:p>
+      <w:pPr>
+        <w:rPr>
+          <w:lang w:val="sr-Latn-RS"/>
+        </w:rPr>
+      </w:pPr>
+    </w:p>
+    <w:p>
+      <w:pPr>
+        <w:rPr>
+          <w:lang w:val="sr-Latn-RS"/>
+        </w:rPr>
+      </w:pPr>
+    </w:p>
+    <w:p>
+      <w:pPr>
+        <w:rPr>
+          <w:lang w:val="sr-Latn-RS"/>
+        </w:rPr>
+      </w:pPr>
+    </w:p>
+    <w:p>
+      <w:pPr>
+        <w:rPr>
+          <w:lang w:val="sr-Latn-RS"/>
+        </w:rPr>
+      </w:pPr>
+    </w:p>
+    <w:p>
+      <w:pPr>
+        <w:rPr>
+          <w:lang w:val="sr-Latn-RS"/>
+        </w:rPr>
+      </w:pPr>
+    </w:p>
+    <w:p>
+      <w:pPr>
+        <w:rPr>
+          <w:lang w:val="sr-Latn-RS"/>
+        </w:rPr>
+      </w:pPr>
+    </w:p>
+    <w:p>
+      <w:pPr>
+        <w:rPr>
+          <w:lang w:val="sr-Latn-RS"/>
+        </w:rPr>
+      </w:pPr>
+    </w:p>
+    <w:p>
+      <w:pPr>
+        <w:rPr>
+          <w:lang w:val="sr-Latn-RS"/>
+        </w:rPr>
+      </w:pPr>
+    </w:p>
+    <w:p>
+      <w:pPr>
+        <w:rPr>
+          <w:lang w:val="sr-Latn-RS"/>
+        </w:rPr>
+      </w:pPr>
+    </w:p>
+    <w:p>
+      <w:pPr>
+        <w:rPr>
+          <w:lang w:val="sr-Latn-RS"/>
+        </w:rPr>
+      </w:pPr>
+    </w:p>
+    <w:p>
+      <w:pPr>
+        <w:rPr>
+          <w:lang w:val="sr-Latn-RS"/>
+        </w:rPr>
+      </w:pPr>
+    </w:p>
+    <w:p>
+      <w:pPr>
+        <w:rPr>
+          <w:lang w:val="sr-Latn-RS"/>
+        </w:rPr>
+      </w:pPr>
+    </w:p>
+    <w:p>
+      <w:pPr>
+        <w:rPr>
+          <w:lang w:val="sr-Latn-RS"/>
+        </w:rPr>
+      </w:pPr>
+    </w:p>
+    <w:p>
+      <w:pPr>
+        <w:rPr>
+          <w:lang w:val="sr-Latn-RS"/>
+        </w:rPr>
+      </w:pPr>
+    </w:p>
+    <w:p>
+      <w:pPr>
+        <w:rPr>
+          <w:lang w:val="sr-Latn-RS"/>
+        </w:rPr>
+      </w:pPr>
+    </w:p>
+    <w:p>
+      <w:pPr>
+        <w:rPr>
+          <w:lang w:val="sr-Latn-RS"/>
+        </w:rPr>
+      </w:pPr>
+    </w:p>
+    <w:p>
+      <w:pPr>
+        <w:rPr>
+          <w:lang w:val="sr-Latn-RS"/>
+        </w:rPr>
+      </w:pPr>
+    </w:p>
+    <w:p>
+      <w:pPr>
+        <w:rPr>
+          <w:lang w:val="sr-Latn-RS"/>
+        </w:rPr>
+      </w:pPr>
+    </w:p>
+    <w:p>
+      <w:pPr>
+        <w:rPr>
+          <w:lang w:val="sr-Latn-RS"/>
+        </w:rPr>
+      </w:pPr>
+    </w:p>
+    <w:p>
+      <w:pPr>
+        <w:rPr>
+          <w:lang w:val="sr-Latn-RS"/>
+        </w:rPr>
+      </w:pPr>
+    </w:p>
+    <w:p>
+      <w:pPr>
+        <w:rPr>
+          <w:lang w:val="sr-Latn-RS"/>
+        </w:rPr>
+      </w:pPr>
+    </w:p>
+    <w:p>
+      <w:pPr>
+        <w:rPr>
+          <w:lang w:val="sr-Latn-RS"/>
+        </w:rPr>
+      </w:pPr>
+    </w:p>
+    <w:p>
+      <w:pPr>
+        <w:rPr>
+          <w:lang w:val="sr-Latn-RS"/>
+        </w:rPr>
+      </w:pPr>
+    </w:p>
+    <w:p>
+      <w:pPr>
+        <w:rPr>
+          <w:lang w:val="sr-Latn-RS"/>
+        </w:rPr>
+      </w:pPr>
+    </w:p>
+    <w:p>
+      <w:pPr>
+        <w:rPr>
+          <w:lang w:val="sr-Latn-RS"/>
+        </w:rPr>
+      </w:pPr>
+    </w:p>
+    <w:p>
+      <w:pPr>
+        <w:rPr>
+          <w:lang w:val="sr-Latn-RS"/>
+        </w:rPr>
+      </w:pPr>
+    </w:p>
+    <w:p>
+      <w:pPr>
+        <w:rPr>
+          <w:lang w:val="sr-Latn-RS"/>
+        </w:rPr>
+      </w:pPr>
+    </w:p>
+    <w:p>
+      <w:pPr>
+        <w:rPr>
+          <w:lang w:val="sr-Latn-RS"/>
+        </w:rPr>
+      </w:pPr>
+    </w:p>
+    <w:p>
+      <w:pPr>
+        <w:rPr>
+          <w:lang w:val="sr-Latn-RS"/>
+        </w:rPr>
+      </w:pPr>
+    </w:p>
+    <w:p>
+      <w:pPr>
+        <w:rPr>
+          <w:lang w:val="sr-Latn-RS"/>
+        </w:rPr>
+      </w:pPr>
+    </w:p>
+    <w:p>
+      <w:pPr>
+        <w:rPr>
+          <w:lang w:val="sr-Latn-RS"/>
+        </w:rPr>
+      </w:pPr>
+    </w:p>
+    <w:p>
+      <w:pPr>
+        <w:rPr>
+          <w:lang w:val="sr-Latn-RS"/>
+        </w:rPr>
+      </w:pPr>
+    </w:p>
+    <w:p>
+      <w:pPr>
+        <w:rPr>
+          <w:lang w:val="sr-Latn-RS"/>
+        </w:rPr>
+      </w:pPr>
+    </w:p>
+    <w:p>
+      <w:pPr>
+        <w:rPr>
+          <w:lang w:val="sr-Latn-RS"/>
+        </w:rPr>
+      </w:pPr>
+    </w:p>
+    <w:p>
+      <w:pPr>
+        <w:pStyle w:val="Heading1"/>
+        <w:rPr>
+          <w:lang w:val="sr-Latn-RS"/>
+        </w:rPr>
+      </w:pPr>
+      <w:r>
+        <w:rPr>
+          <w:lang w:val="sr-Latn-RS"/>
+        </w:rPr>
         <w:t>5. Ostali nefunkcionalni zahtevi</w:t>
       </w:r>
     </w:p>
@@ -13634,13 +14454,7 @@
         <w:rPr>
           <w:lang w:val="sr-Latn-RS"/>
         </w:rPr>
-        <w:t xml:space="preserve"> čini stabilnim i efikasnim. Korisnik aplikacije ne </w:t>
-      </w:r>
-      <w:r>
-        <w:rPr>
-          <w:lang w:val="sr-Latn-RS"/>
-        </w:rPr>
-        <w:t>čeka na odaziv aplikacije duže od par sekundi. Rad aplikacij</w:t>
+        <w:t xml:space="preserve"> čini stabilnim i efikasnim. Korisnik aplikacije ne čeka na odaziv aplikacije duže od par sekundi. Rad aplikacij</w:t>
       </w:r>
       <w:r>
         <w:rPr>
@@ -13652,19 +14466,7 @@
         <w:rPr>
           <w:lang w:val="sr-Latn-RS"/>
         </w:rPr>
-        <w:t xml:space="preserve"> može usporiti slaba internet konekcija ili performanse uređaja na kom se koristi aplikacija pa je u tim slučajevima potrebno da korisnik </w:t>
-      </w:r>
-      <w:r>
-        <w:rPr>
-          <w:lang w:val="sr-Latn-RS"/>
-        </w:rPr>
-        <w:t xml:space="preserve">aplikacije </w:t>
-      </w:r>
-      <w:r>
-        <w:rPr>
-          <w:lang w:val="sr-Latn-RS"/>
-        </w:rPr>
-        <w:t>bude obavešten na adekvatan način.</w:t>
+        <w:t xml:space="preserve"> može usporiti slaba internet konekcija ili performanse uređaja na kom se koristi aplikacija pa je u tim slučajevima potrebno da korisnik aplikacije bude obavešten na adekvatan način.</w:t>
       </w:r>
     </w:p>
     <w:p>
@@ -13711,19 +14513,7 @@
         <w:rPr>
           <w:lang w:val="sr-Latn-RS"/>
         </w:rPr>
-        <w:t xml:space="preserve">a </w:t>
-      </w:r>
-      <w:r>
-        <w:rPr>
-          <w:lang w:val="sr-Latn-RS"/>
-        </w:rPr>
-        <w:t xml:space="preserve">distributera </w:t>
-      </w:r>
-      <w:r>
-        <w:rPr>
-          <w:lang w:val="sr-Latn-RS"/>
-        </w:rPr>
-        <w:t>kao i lozinka korisnika su šifrovane</w:t>
+        <w:t>a distributera kao i lozinka korisnika su šifrovane</w:t>
       </w:r>
       <w:r>
         <w:rPr>
@@ -13777,19 +14567,7 @@
         <w:rPr>
           <w:lang w:val="sr-Latn-RS"/>
         </w:rPr>
-        <w:t xml:space="preserve">Aplikaciju za </w:t>
-      </w:r>
-      <w:r>
-        <w:rPr>
-          <w:lang w:val="sr-Latn-RS"/>
-        </w:rPr>
-        <w:t>distributera</w:t>
-      </w:r>
-      <w:r>
-        <w:rPr>
-          <w:lang w:val="sr-Latn-RS"/>
-        </w:rPr>
-        <w:t xml:space="preserve"> mogu koristiti</w:t>
+        <w:t>Aplikaciju za distributera mogu koristiti</w:t>
       </w:r>
       <w:r>
         <w:rPr>
@@ -13843,19 +14621,7 @@
         <w:rPr>
           <w:lang w:val="sr-Latn-RS"/>
         </w:rPr>
-        <w:t xml:space="preserve"> </w:t>
-      </w:r>
-      <w:r>
-        <w:rPr>
-          <w:lang w:val="sr-Latn-RS"/>
-        </w:rPr>
-        <w:t>Zaposleni u distribuciji</w:t>
-      </w:r>
-      <w:r>
-        <w:rPr>
-          <w:lang w:val="sr-Latn-RS"/>
-        </w:rPr>
-        <w:t xml:space="preserve"> imaju mogućnost pregleda podataka o svim korisnicima</w:t>
+        <w:t xml:space="preserve"> Zaposleni u distribuciji imaju mogućnost pregleda podataka o svim korisnicima</w:t>
       </w:r>
       <w:r>
         <w:rPr>
@@ -13867,13 +14633,7 @@
         <w:rPr>
           <w:lang w:val="sr-Latn-RS"/>
         </w:rPr>
-        <w:t>A</w:t>
-      </w:r>
-      <w:r>
-        <w:rPr>
-          <w:lang w:val="sr-Latn-RS"/>
-        </w:rPr>
-        <w:t xml:space="preserve">dministrator </w:t>
+        <w:t xml:space="preserve">Administrator </w:t>
       </w:r>
       <w:r>
         <w:rPr>
@@ -13927,43 +14687,7 @@
         <w:rPr>
           <w:lang w:val="sr-Latn-RS"/>
         </w:rPr>
-        <w:t xml:space="preserve"> </w:t>
-      </w:r>
-      <w:r>
-        <w:rPr>
-          <w:lang w:val="sr-Latn-RS"/>
-        </w:rPr>
-        <w:t>izmene</w:t>
-      </w:r>
-      <w:r>
-        <w:rPr>
-          <w:lang w:val="sr-Latn-RS"/>
-        </w:rPr>
-        <w:t xml:space="preserve"> </w:t>
-      </w:r>
-      <w:r>
-        <w:rPr>
-          <w:lang w:val="sr-Latn-RS"/>
-        </w:rPr>
-        <w:t>podataka</w:t>
-      </w:r>
-      <w:r>
-        <w:rPr>
-          <w:lang w:val="sr-Latn-RS"/>
-        </w:rPr>
-        <w:t xml:space="preserve"> korisnika</w:t>
-      </w:r>
-      <w:r>
-        <w:rPr>
-          <w:lang w:val="sr-Latn-RS"/>
-        </w:rPr>
-        <w:t xml:space="preserve"> i mogućnost brisanja</w:t>
-      </w:r>
-      <w:r>
-        <w:rPr>
-          <w:lang w:val="sr-Latn-RS"/>
-        </w:rPr>
-        <w:t xml:space="preserve"> korisnika, kao i </w:t>
+        <w:t xml:space="preserve"> izmene podataka korisnika i mogućnost brisanja korisnika, kao i </w:t>
       </w:r>
       <w:r>
         <w:rPr>
@@ -14347,7 +15071,7 @@
       </w:pPr>
     </w:p>
     <w:sectPr>
-      <w:footerReference w:type="default" r:id="rId14"/>
+      <w:footerReference w:type="default" r:id="rId15"/>
       <w:pgSz w:w="12240" w:h="15840"/>
       <w:pgMar w:top="1440" w:right="1440" w:bottom="1440" w:left="1440" w:header="720" w:footer="510" w:gutter="0"/>
       <w:pgNumType w:start="0"/>
@@ -15582,6 +16306,249 @@
     </w:lvl>
   </w:abstractNum>
   <w:abstractNum w:abstractNumId="10" w15:restartNumberingAfterBreak="0">
+    <w:nsid w:val="59487896"/>
+    <w:multiLevelType w:val="multilevel"/>
+    <w:tmpl w:val="17266546"/>
+    <w:lvl w:ilvl="0">
+      <w:start w:val="4"/>
+      <w:numFmt w:val="decimal"/>
+      <w:lvlText w:val="%1."/>
+      <w:lvlJc w:val="left"/>
+      <w:pPr>
+        <w:ind w:left="360" w:hanging="360"/>
+      </w:pPr>
+      <w:rPr>
+        <w:rFonts w:hint="default"/>
+      </w:rPr>
+    </w:lvl>
+    <w:lvl w:ilvl="1">
+      <w:start w:val="1"/>
+      <w:numFmt w:val="decimal"/>
+      <w:isLgl/>
+      <w:lvlText w:val="%1.%2"/>
+      <w:lvlJc w:val="left"/>
+      <w:pPr>
+        <w:ind w:left="468" w:hanging="468"/>
+      </w:pPr>
+      <w:rPr>
+        <w:rFonts w:hint="default"/>
+      </w:rPr>
+    </w:lvl>
+    <w:lvl w:ilvl="2">
+      <w:start w:val="1"/>
+      <w:numFmt w:val="decimal"/>
+      <w:isLgl/>
+      <w:lvlText w:val="%1.%2.%3"/>
+      <w:lvlJc w:val="left"/>
+      <w:pPr>
+        <w:ind w:left="720" w:hanging="720"/>
+      </w:pPr>
+      <w:rPr>
+        <w:rFonts w:hint="default"/>
+      </w:rPr>
+    </w:lvl>
+    <w:lvl w:ilvl="3">
+      <w:start w:val="1"/>
+      <w:numFmt w:val="decimal"/>
+      <w:isLgl/>
+      <w:lvlText w:val="%1.%2.%3.%4"/>
+      <w:lvlJc w:val="left"/>
+      <w:pPr>
+        <w:ind w:left="1080" w:hanging="1080"/>
+      </w:pPr>
+      <w:rPr>
+        <w:rFonts w:hint="default"/>
+      </w:rPr>
+    </w:lvl>
+    <w:lvl w:ilvl="4">
+      <w:start w:val="1"/>
+      <w:numFmt w:val="decimal"/>
+      <w:isLgl/>
+      <w:lvlText w:val="%1.%2.%3.%4.%5"/>
+      <w:lvlJc w:val="left"/>
+      <w:pPr>
+        <w:ind w:left="1080" w:hanging="1080"/>
+      </w:pPr>
+      <w:rPr>
+        <w:rFonts w:hint="default"/>
+      </w:rPr>
+    </w:lvl>
+    <w:lvl w:ilvl="5">
+      <w:start w:val="1"/>
+      <w:numFmt w:val="decimal"/>
+      <w:isLgl/>
+      <w:lvlText w:val="%1.%2.%3.%4.%5.%6"/>
+      <w:lvlJc w:val="left"/>
+      <w:pPr>
+        <w:ind w:left="1440" w:hanging="1440"/>
+      </w:pPr>
+      <w:rPr>
+        <w:rFonts w:hint="default"/>
+      </w:rPr>
+    </w:lvl>
+    <w:lvl w:ilvl="6">
+      <w:start w:val="1"/>
+      <w:numFmt w:val="decimal"/>
+      <w:isLgl/>
+      <w:lvlText w:val="%1.%2.%3.%4.%5.%6.%7"/>
+      <w:lvlJc w:val="left"/>
+      <w:pPr>
+        <w:ind w:left="1440" w:hanging="1440"/>
+      </w:pPr>
+      <w:rPr>
+        <w:rFonts w:hint="default"/>
+      </w:rPr>
+    </w:lvl>
+    <w:lvl w:ilvl="7">
+      <w:start w:val="1"/>
+      <w:numFmt w:val="decimal"/>
+      <w:isLgl/>
+      <w:lvlText w:val="%1.%2.%3.%4.%5.%6.%7.%8"/>
+      <w:lvlJc w:val="left"/>
+      <w:pPr>
+        <w:ind w:left="1800" w:hanging="1800"/>
+      </w:pPr>
+      <w:rPr>
+        <w:rFonts w:hint="default"/>
+      </w:rPr>
+    </w:lvl>
+    <w:lvl w:ilvl="8">
+      <w:start w:val="1"/>
+      <w:numFmt w:val="decimal"/>
+      <w:isLgl/>
+      <w:lvlText w:val="%1.%2.%3.%4.%5.%6.%7.%8.%9"/>
+      <w:lvlJc w:val="left"/>
+      <w:pPr>
+        <w:ind w:left="1800" w:hanging="1800"/>
+      </w:pPr>
+      <w:rPr>
+        <w:rFonts w:hint="default"/>
+      </w:rPr>
+    </w:lvl>
+  </w:abstractNum>
+  <w:abstractNum w:abstractNumId="11" w15:restartNumberingAfterBreak="0">
+    <w:nsid w:val="69AA7E5D"/>
+    <w:multiLevelType w:val="multilevel"/>
+    <w:tmpl w:val="17266546"/>
+    <w:styleLink w:val="CurrentList1"/>
+    <w:lvl w:ilvl="0">
+      <w:start w:val="4"/>
+      <w:numFmt w:val="decimal"/>
+      <w:lvlText w:val="%1."/>
+      <w:lvlJc w:val="left"/>
+      <w:pPr>
+        <w:ind w:left="360" w:hanging="360"/>
+      </w:pPr>
+      <w:rPr>
+        <w:rFonts w:hint="default"/>
+      </w:rPr>
+    </w:lvl>
+    <w:lvl w:ilvl="1">
+      <w:start w:val="1"/>
+      <w:numFmt w:val="decimal"/>
+      <w:isLgl/>
+      <w:lvlText w:val="%1.%2"/>
+      <w:lvlJc w:val="left"/>
+      <w:pPr>
+        <w:ind w:left="468" w:hanging="468"/>
+      </w:pPr>
+      <w:rPr>
+        <w:rFonts w:hint="default"/>
+      </w:rPr>
+    </w:lvl>
+    <w:lvl w:ilvl="2">
+      <w:start w:val="1"/>
+      <w:numFmt w:val="decimal"/>
+      <w:isLgl/>
+      <w:lvlText w:val="%1.%2.%3"/>
+      <w:lvlJc w:val="left"/>
+      <w:pPr>
+        <w:ind w:left="720" w:hanging="720"/>
+      </w:pPr>
+      <w:rPr>
+        <w:rFonts w:hint="default"/>
+      </w:rPr>
+    </w:lvl>
+    <w:lvl w:ilvl="3">
+      <w:start w:val="1"/>
+      <w:numFmt w:val="decimal"/>
+      <w:isLgl/>
+      <w:lvlText w:val="%1.%2.%3.%4"/>
+      <w:lvlJc w:val="left"/>
+      <w:pPr>
+        <w:ind w:left="1080" w:hanging="1080"/>
+      </w:pPr>
+      <w:rPr>
+        <w:rFonts w:hint="default"/>
+      </w:rPr>
+    </w:lvl>
+    <w:lvl w:ilvl="4">
+      <w:start w:val="1"/>
+      <w:numFmt w:val="decimal"/>
+      <w:isLgl/>
+      <w:lvlText w:val="%1.%2.%3.%4.%5"/>
+      <w:lvlJc w:val="left"/>
+      <w:pPr>
+        <w:ind w:left="1080" w:hanging="1080"/>
+      </w:pPr>
+      <w:rPr>
+        <w:rFonts w:hint="default"/>
+      </w:rPr>
+    </w:lvl>
+    <w:lvl w:ilvl="5">
+      <w:start w:val="1"/>
+      <w:numFmt w:val="decimal"/>
+      <w:isLgl/>
+      <w:lvlText w:val="%1.%2.%3.%4.%5.%6"/>
+      <w:lvlJc w:val="left"/>
+      <w:pPr>
+        <w:ind w:left="1440" w:hanging="1440"/>
+      </w:pPr>
+      <w:rPr>
+        <w:rFonts w:hint="default"/>
+      </w:rPr>
+    </w:lvl>
+    <w:lvl w:ilvl="6">
+      <w:start w:val="1"/>
+      <w:numFmt w:val="decimal"/>
+      <w:isLgl/>
+      <w:lvlText w:val="%1.%2.%3.%4.%5.%6.%7"/>
+      <w:lvlJc w:val="left"/>
+      <w:pPr>
+        <w:ind w:left="1440" w:hanging="1440"/>
+      </w:pPr>
+      <w:rPr>
+        <w:rFonts w:hint="default"/>
+      </w:rPr>
+    </w:lvl>
+    <w:lvl w:ilvl="7">
+      <w:start w:val="1"/>
+      <w:numFmt w:val="decimal"/>
+      <w:isLgl/>
+      <w:lvlText w:val="%1.%2.%3.%4.%5.%6.%7.%8"/>
+      <w:lvlJc w:val="left"/>
+      <w:pPr>
+        <w:ind w:left="1800" w:hanging="1800"/>
+      </w:pPr>
+      <w:rPr>
+        <w:rFonts w:hint="default"/>
+      </w:rPr>
+    </w:lvl>
+    <w:lvl w:ilvl="8">
+      <w:start w:val="1"/>
+      <w:numFmt w:val="decimal"/>
+      <w:isLgl/>
+      <w:lvlText w:val="%1.%2.%3.%4.%5.%6.%7.%8.%9"/>
+      <w:lvlJc w:val="left"/>
+      <w:pPr>
+        <w:ind w:left="1800" w:hanging="1800"/>
+      </w:pPr>
+      <w:rPr>
+        <w:rFonts w:hint="default"/>
+      </w:rPr>
+    </w:lvl>
+  </w:abstractNum>
+  <w:abstractNum w:abstractNumId="12" w15:restartNumberingAfterBreak="0">
     <w:nsid w:val="78896831"/>
     <w:multiLevelType w:val="multilevel"/>
     <w:tmpl w:val="F684EE32"/>
@@ -15698,7 +16665,7 @@
     <w:abstractNumId w:val="3"/>
   </w:num>
   <w:num w:numId="2" w16cid:durableId="2121489892">
-    <w:abstractNumId w:val="10"/>
+    <w:abstractNumId w:val="12"/>
   </w:num>
   <w:num w:numId="3" w16cid:durableId="355930214">
     <w:abstractNumId w:val="4"/>
@@ -15726,6 +16693,12 @@
   </w:num>
   <w:num w:numId="11" w16cid:durableId="297611143">
     <w:abstractNumId w:val="2"/>
+  </w:num>
+  <w:num w:numId="12" w16cid:durableId="608465002">
+    <w:abstractNumId w:val="10"/>
+  </w:num>
+  <w:num w:numId="13" w16cid:durableId="118689894">
+    <w:abstractNumId w:val="11"/>
   </w:num>
 </w:numbering>
 </file>
@@ -16201,6 +17174,28 @@
       <w:szCs w:val="24"/>
     </w:rPr>
   </w:style>
+  <w:style w:type="paragraph" w:styleId="Heading4">
+    <w:name w:val="heading 4"/>
+    <w:basedOn w:val="Normal"/>
+    <w:next w:val="Normal"/>
+    <w:link w:val="Heading4Char"/>
+    <w:uiPriority w:val="9"/>
+    <w:unhideWhenUsed/>
+    <w:qFormat/>
+    <w:rsid w:val="00390A2A"/>
+    <w:pPr>
+      <w:keepNext/>
+      <w:keepLines/>
+      <w:spacing w:before="40" w:after="0"/>
+      <w:outlineLvl w:val="3"/>
+    </w:pPr>
+    <w:rPr>
+      <w:rFonts w:asciiTheme="majorHAnsi" w:eastAsiaTheme="majorEastAsia" w:hAnsiTheme="majorHAnsi" w:cstheme="majorBidi"/>
+      <w:i/>
+      <w:iCs/>
+      <w:color w:val="2E74B5" w:themeColor="accent1" w:themeShade="BF"/>
+    </w:rPr>
+  </w:style>
   <w:style w:type="character" w:default="1" w:styleId="DefaultParagraphFont">
     <w:name w:val="Default Paragraph Font"/>
     <w:uiPriority w:val="1"/>
@@ -16568,6 +17563,30 @@
       <w:szCs w:val="24"/>
     </w:rPr>
   </w:style>
+  <w:style w:type="numbering" w:customStyle="1" w:styleId="CurrentList1">
+    <w:name w:val="Current List1"/>
+    <w:uiPriority w:val="99"/>
+    <w:rsid w:val="0097320C"/>
+    <w:pPr>
+      <w:numPr>
+        <w:numId w:val="13"/>
+      </w:numPr>
+    </w:pPr>
+  </w:style>
+  <w:style w:type="character" w:customStyle="1" w:styleId="Heading4Char">
+    <w:name w:val="Heading 4 Char"/>
+    <w:basedOn w:val="DefaultParagraphFont"/>
+    <w:link w:val="Heading4"/>
+    <w:uiPriority w:val="9"/>
+    <w:rsid w:val="00390A2A"/>
+    <w:rPr>
+      <w:rFonts w:asciiTheme="majorHAnsi" w:eastAsiaTheme="majorEastAsia" w:hAnsiTheme="majorHAnsi" w:cstheme="majorBidi"/>
+      <w:i/>
+      <w:iCs/>
+      <w:color w:val="2E74B5" w:themeColor="accent1" w:themeShade="BF"/>
+      <w:sz w:val="24"/>
+    </w:rPr>
+  </w:style>
 </w:styles>
 </file>
 

</xml_diff>

<commit_message>
Korisnicki interfejsi - Aplikacija za korisnika
Opisana pocetna stranica, navbar i stranica za pregled profila.
</commit_message>
<xml_diff>
--- a/docs/dokumentacija/SRS.docx
+++ b/docs/dokumentacija/SRS.docx
@@ -13803,15 +13803,7 @@
           <w:color w:val="000000"/>
           <w:szCs w:val="24"/>
         </w:rPr>
-        <w:t>.</w:t>
-      </w:r>
-      <w:r>
-        <w:rPr>
-          <w:rFonts w:cs="Arial"/>
-          <w:color w:val="000000"/>
-          <w:szCs w:val="24"/>
-        </w:rPr>
-        <w:t xml:space="preserve"> </w:t>
+        <w:t xml:space="preserve">. </w:t>
       </w:r>
       <w:r>
         <w:rPr>
@@ -19153,11 +19145,6 @@
       </w:r>
     </w:p>
     <w:p>
-      <w:pPr>
-        <w:rPr>
-          <w:lang w:val="sr-Latn-RS"/>
-        </w:rPr>
-      </w:pPr>
       <w:r>
         <w:rPr>
           <w:lang w:val="sr-Latn-RS"/>
@@ -19165,13 +19152,7 @@
         <w:t>U drugoj polovini nalaze se grafici koji prikazuju prealizaciju i predikciju potrošnje ili proizvodnje uređaja, realizacija za periode od nedelju, mesec i godinu dana, a predikcija za 1, 3 i nedelju dana.</w:t>
       </w:r>
     </w:p>
-    <w:p>
-      <w:pPr>
-        <w:rPr>
-          <w:lang w:val="sr-Latn-RS"/>
-        </w:rPr>
-      </w:pPr>
-    </w:p>
+    <w:p/>
     <w:p>
       <w:pPr>
         <w:pStyle w:val="Heading3"/>
@@ -19187,6 +19168,452 @@
         </w:rPr>
         <w:t>4.1.2 Aplikacija za korisnika</w:t>
       </w:r>
+    </w:p>
+    <w:p>
+      <w:pPr>
+        <w:rPr>
+          <w:lang w:val="sr-Latn-RS"/>
+        </w:rPr>
+      </w:pPr>
+    </w:p>
+    <w:p>
+      <w:pPr>
+        <w:rPr>
+          <w:lang w:val="sr-Latn-RS"/>
+        </w:rPr>
+      </w:pPr>
+      <w:r>
+        <w:rPr>
+          <w:lang w:val="sr-Latn-RS"/>
+        </w:rPr>
+        <w:t xml:space="preserve">Pokretanjem aplikacije otvara se stranica za prijavljivanje (login). Neophodno je da korisnik unese svoje kredencijale (korisničko ime i šifru), kako bi mogao da pristupi ostalim stranicama. </w:t>
+      </w:r>
+    </w:p>
+    <w:p>
+      <w:pPr>
+        <w:rPr>
+          <w:lang w:val="sr-Latn-RS"/>
+        </w:rPr>
+      </w:pPr>
+    </w:p>
+    <w:p>
+      <w:pPr>
+        <w:pStyle w:val="Heading4"/>
+        <w:rPr>
+          <w:rFonts w:ascii="Arial" w:hAnsi="Arial" w:cs="Arial"/>
+          <w:lang w:val="sr-Latn-RS"/>
+        </w:rPr>
+      </w:pPr>
+      <w:r>
+        <w:rPr>
+          <w:rFonts w:ascii="Arial" w:hAnsi="Arial" w:cs="Arial"/>
+          <w:lang w:val="sr-Latn-RS"/>
+        </w:rPr>
+        <w:t>4.</w:t>
+      </w:r>
+      <w:r>
+        <w:rPr>
+          <w:rFonts w:ascii="Arial" w:hAnsi="Arial" w:cs="Arial"/>
+          <w:lang w:val="sr-Latn-RS"/>
+        </w:rPr>
+        <w:t>2</w:t>
+      </w:r>
+      <w:r>
+        <w:rPr>
+          <w:rFonts w:ascii="Arial" w:hAnsi="Arial" w:cs="Arial"/>
+          <w:lang w:val="sr-Latn-RS"/>
+        </w:rPr>
+        <w:t>.1.1 Navigacioni meni</w:t>
+      </w:r>
+    </w:p>
+    <w:p>
+      <w:pPr>
+        <w:rPr>
+          <w:lang w:val="sr-Latn-RS"/>
+        </w:rPr>
+      </w:pPr>
+    </w:p>
+    <w:p>
+      <w:pPr>
+        <w:rPr>
+          <w:lang w:val="sr-Latn-RS"/>
+        </w:rPr>
+      </w:pPr>
+      <w:r>
+        <w:rPr>
+          <w:lang w:val="sr-Latn-RS"/>
+        </w:rPr>
+        <w:t>Sa leve strane</w:t>
+      </w:r>
+      <w:r>
+        <w:rPr>
+          <w:lang w:val="sr-Latn-RS"/>
+        </w:rPr>
+        <w:t xml:space="preserve"> (gornje desne na mobilnim uređajima) </w:t>
+      </w:r>
+      <w:r>
+        <w:rPr>
+          <w:lang w:val="sr-Latn-RS"/>
+        </w:rPr>
+        <w:t xml:space="preserve">svake stranice nalazi se navigacioni meni, koji sadrži linkove </w:t>
+      </w:r>
+      <w:r>
+        <w:rPr>
+          <w:i/>
+          <w:iCs/>
+          <w:lang w:val="sr-Latn-RS"/>
+        </w:rPr>
+        <w:t>Home</w:t>
+      </w:r>
+      <w:r>
+        <w:rPr>
+          <w:lang w:val="sr-Latn-RS"/>
+        </w:rPr>
+        <w:t xml:space="preserve">, </w:t>
+      </w:r>
+      <w:r>
+        <w:rPr>
+          <w:i/>
+          <w:iCs/>
+          <w:lang w:val="sr-Latn-RS"/>
+        </w:rPr>
+        <w:t xml:space="preserve">View Profile, View Devices, Add Device </w:t>
+      </w:r>
+      <w:r>
+        <w:rPr>
+          <w:lang w:val="sr-Latn-RS"/>
+        </w:rPr>
+        <w:t xml:space="preserve">i </w:t>
+      </w:r>
+      <w:r>
+        <w:rPr>
+          <w:i/>
+          <w:iCs/>
+          <w:lang w:val="sr-Latn-RS"/>
+        </w:rPr>
+        <w:t>Logout</w:t>
+      </w:r>
+      <w:r>
+        <w:rPr>
+          <w:lang w:val="sr-Latn-RS"/>
+        </w:rPr>
+        <w:t xml:space="preserve">. </w:t>
+      </w:r>
+      <w:r>
+        <w:rPr>
+          <w:lang w:val="sr-Latn-RS"/>
+        </w:rPr>
+        <w:t xml:space="preserve">Linkovi </w:t>
+      </w:r>
+      <w:r>
+        <w:rPr>
+          <w:i/>
+          <w:iCs/>
+          <w:lang w:val="sr-Latn-RS"/>
+        </w:rPr>
+        <w:t>Home, Profile</w:t>
+      </w:r>
+      <w:r>
+        <w:rPr>
+          <w:lang w:val="sr-Latn-RS"/>
+        </w:rPr>
+        <w:t xml:space="preserve"> i </w:t>
+      </w:r>
+      <w:r>
+        <w:rPr>
+          <w:i/>
+          <w:iCs/>
+          <w:lang w:val="sr-Latn-RS"/>
+        </w:rPr>
+        <w:t>View Devices</w:t>
+      </w:r>
+      <w:r>
+        <w:rPr>
+          <w:lang w:val="sr-Latn-RS"/>
+        </w:rPr>
+        <w:t xml:space="preserve"> vode do odgovarajućih stranica. </w:t>
+      </w:r>
+      <w:r>
+        <w:rPr>
+          <w:i/>
+          <w:iCs/>
+          <w:lang w:val="sr-Latn-RS"/>
+        </w:rPr>
+        <w:t xml:space="preserve">Add Device </w:t>
+      </w:r>
+      <w:r>
+        <w:rPr>
+          <w:lang w:val="sr-Latn-RS"/>
+        </w:rPr>
+        <w:t xml:space="preserve">otvara iskačući prozor u kome se nalazi forma za dodavanje novog uređaja. Klik na </w:t>
+      </w:r>
+      <w:r>
+        <w:rPr>
+          <w:i/>
+          <w:iCs/>
+          <w:lang w:val="sr-Latn-RS"/>
+        </w:rPr>
+        <w:t>Logout</w:t>
+      </w:r>
+      <w:r>
+        <w:rPr>
+          <w:i/>
+          <w:iCs/>
+          <w:lang w:val="sr-Latn-RS"/>
+        </w:rPr>
+        <w:softHyphen/>
+        <w:t xml:space="preserve"> </w:t>
+      </w:r>
+      <w:r>
+        <w:rPr>
+          <w:lang w:val="sr-Latn-RS"/>
+        </w:rPr>
+        <w:t>odjavljuje korisnika.</w:t>
+      </w:r>
+    </w:p>
+    <w:p>
+      <w:pPr>
+        <w:rPr>
+          <w:lang w:val="sr-Latn-RS"/>
+        </w:rPr>
+      </w:pPr>
+    </w:p>
+    <w:p>
+      <w:pPr>
+        <w:pStyle w:val="Heading4"/>
+        <w:rPr>
+          <w:rFonts w:ascii="Arial" w:hAnsi="Arial" w:cs="Arial"/>
+          <w:lang w:val="sr-Latn-RS"/>
+        </w:rPr>
+      </w:pPr>
+      <w:r>
+        <w:rPr>
+          <w:rFonts w:ascii="Arial" w:hAnsi="Arial" w:cs="Arial"/>
+          <w:lang w:val="sr-Latn-RS"/>
+        </w:rPr>
+        <w:t>4.2.1.2 Početna stranica</w:t>
+      </w:r>
+    </w:p>
+    <w:p>
+      <w:pPr>
+        <w:rPr>
+          <w:lang w:val="sr-Latn-RS"/>
+        </w:rPr>
+      </w:pPr>
+    </w:p>
+    <w:p>
+      <w:pPr>
+        <w:rPr>
+          <w:lang w:val="sr-Latn-RS"/>
+        </w:rPr>
+      </w:pPr>
+      <w:r>
+        <w:rPr>
+          <w:lang w:val="sr-Latn-RS"/>
+        </w:rPr>
+        <w:t>Prva komponenta u obliku kuće sadrži spisak svih uređaja koje korisnik poseduje, koji su obojeni različitom bojom u odnosu na to da li su uključeni ili isključeni.</w:t>
+      </w:r>
+    </w:p>
+    <w:p>
+      <w:pPr>
+        <w:rPr>
+          <w:lang w:val="sr-Latn-RS"/>
+        </w:rPr>
+      </w:pPr>
+      <w:r>
+        <w:rPr>
+          <w:lang w:val="sr-Latn-RS"/>
+        </w:rPr>
+        <w:t>U sledećem delu nalazi se grafički prikaz količine struje koju svaki uređaj troši</w:t>
+      </w:r>
+      <w:r>
+        <w:t>/</w:t>
+      </w:r>
+      <w:r>
+        <w:rPr>
+          <w:lang w:val="sr-Latn-RS"/>
+        </w:rPr>
+        <w:t>proizvodi. Ispod se nalazi broj uređaja, broj aktivnih uređaja, kao i tarifa i cena struje.</w:t>
+      </w:r>
+    </w:p>
+    <w:p>
+      <w:pPr>
+        <w:rPr>
+          <w:lang w:val="sr-Latn-RS"/>
+        </w:rPr>
+      </w:pPr>
+      <w:r>
+        <w:rPr>
+          <w:lang w:val="sr-Latn-RS"/>
+        </w:rPr>
+        <w:lastRenderedPageBreak/>
+        <w:t xml:space="preserve">Potrošnja je grafički prikazana, kako bi korisnik znao u kojoj zoni se nalazi. Na dnu stranice se nalaze dva grafika koji prikazuju realizaciju (za nedelju, mesec i godinu dana) i predikciju (jedan, tri i nedelju dana). </w:t>
+      </w:r>
+    </w:p>
+    <w:p>
+      <w:pPr>
+        <w:rPr>
+          <w:lang w:val="sr-Latn-RS"/>
+        </w:rPr>
+      </w:pPr>
+    </w:p>
+    <w:p>
+      <w:pPr>
+        <w:pStyle w:val="Heading4"/>
+        <w:rPr>
+          <w:rFonts w:ascii="Arial" w:hAnsi="Arial" w:cs="Arial"/>
+          <w:lang w:val="sr-Latn-RS"/>
+        </w:rPr>
+      </w:pPr>
+      <w:r>
+        <w:rPr>
+          <w:rFonts w:ascii="Arial" w:hAnsi="Arial" w:cs="Arial"/>
+          <w:lang w:val="sr-Latn-RS"/>
+        </w:rPr>
+        <w:t>4.2.1.</w:t>
+      </w:r>
+      <w:r>
+        <w:rPr>
+          <w:rFonts w:ascii="Arial" w:hAnsi="Arial" w:cs="Arial"/>
+          <w:lang w:val="sr-Latn-RS"/>
+        </w:rPr>
+        <w:t>3</w:t>
+      </w:r>
+      <w:r>
+        <w:rPr>
+          <w:rFonts w:ascii="Arial" w:hAnsi="Arial" w:cs="Arial"/>
+          <w:lang w:val="sr-Latn-RS"/>
+        </w:rPr>
+        <w:t xml:space="preserve"> </w:t>
+      </w:r>
+      <w:r>
+        <w:rPr>
+          <w:rFonts w:ascii="Arial" w:hAnsi="Arial" w:cs="Arial"/>
+          <w:lang w:val="sr-Latn-RS"/>
+        </w:rPr>
+        <w:t>S</w:t>
+      </w:r>
+      <w:r>
+        <w:rPr>
+          <w:rFonts w:ascii="Arial" w:hAnsi="Arial" w:cs="Arial"/>
+          <w:lang w:val="sr-Latn-RS"/>
+        </w:rPr>
+        <w:t>tranica</w:t>
+      </w:r>
+      <w:r>
+        <w:rPr>
+          <w:rFonts w:ascii="Arial" w:hAnsi="Arial" w:cs="Arial"/>
+          <w:lang w:val="sr-Latn-RS"/>
+        </w:rPr>
+        <w:t xml:space="preserve"> za pregled korisničkog profila</w:t>
+      </w:r>
+    </w:p>
+    <w:p>
+      <w:pPr>
+        <w:rPr>
+          <w:lang w:val="sr-Latn-RS"/>
+        </w:rPr>
+      </w:pPr>
+    </w:p>
+    <w:p>
+      <w:pPr>
+        <w:rPr>
+          <w:lang w:val="sr-Latn-RS"/>
+        </w:rPr>
+      </w:pPr>
+      <w:r>
+        <w:rPr>
+          <w:lang w:val="sr-Latn-RS"/>
+        </w:rPr>
+        <w:t>Na ovoj stranici nalaze se informacije o korisničkom imenu, imenu i prezimenu korisnika, njegovom mejlu i adresi stanovanja, kao i profilna slika. Korisnik ove informacije može da menja klikom na odgovarajuće dugme.</w:t>
+      </w:r>
+    </w:p>
+    <w:p>
+      <w:pPr>
+        <w:pStyle w:val="Heading4"/>
+        <w:rPr>
+          <w:rFonts w:ascii="Arial" w:hAnsi="Arial" w:cs="Arial"/>
+          <w:lang w:val="sr-Latn-RS"/>
+        </w:rPr>
+      </w:pPr>
+      <w:r>
+        <w:rPr>
+          <w:rFonts w:ascii="Arial" w:hAnsi="Arial" w:cs="Arial"/>
+          <w:lang w:val="sr-Latn-RS"/>
+        </w:rPr>
+        <w:t>4.2.1.</w:t>
+      </w:r>
+      <w:r>
+        <w:rPr>
+          <w:rFonts w:ascii="Arial" w:hAnsi="Arial" w:cs="Arial"/>
+          <w:lang w:val="sr-Latn-RS"/>
+        </w:rPr>
+        <w:t>4</w:t>
+      </w:r>
+      <w:r>
+        <w:rPr>
+          <w:rFonts w:ascii="Arial" w:hAnsi="Arial" w:cs="Arial"/>
+          <w:lang w:val="sr-Latn-RS"/>
+        </w:rPr>
+        <w:t xml:space="preserve"> </w:t>
+      </w:r>
+      <w:r>
+        <w:rPr>
+          <w:rFonts w:ascii="Arial" w:hAnsi="Arial" w:cs="Arial"/>
+          <w:lang w:val="sr-Latn-RS"/>
+        </w:rPr>
+        <w:t>Stranica za pregled uređaja</w:t>
+      </w:r>
+    </w:p>
+    <w:p>
+      <w:pPr>
+        <w:pStyle w:val="Heading4"/>
+        <w:rPr>
+          <w:rFonts w:ascii="Arial" w:hAnsi="Arial" w:cs="Arial"/>
+        </w:rPr>
+      </w:pPr>
+      <w:r>
+        <w:rPr>
+          <w:rFonts w:ascii="Arial" w:hAnsi="Arial" w:cs="Arial"/>
+          <w:lang w:val="sr-Latn-RS"/>
+        </w:rPr>
+        <w:t>4.2.1.</w:t>
+      </w:r>
+      <w:r>
+        <w:rPr>
+          <w:rFonts w:ascii="Arial" w:hAnsi="Arial" w:cs="Arial"/>
+          <w:lang w:val="sr-Latn-RS"/>
+        </w:rPr>
+        <w:t>5</w:t>
+      </w:r>
+      <w:r>
+        <w:rPr>
+          <w:rFonts w:ascii="Arial" w:hAnsi="Arial" w:cs="Arial"/>
+          <w:lang w:val="sr-Latn-RS"/>
+        </w:rPr>
+        <w:t xml:space="preserve"> </w:t>
+      </w:r>
+      <w:r>
+        <w:rPr>
+          <w:rFonts w:ascii="Arial" w:hAnsi="Arial" w:cs="Arial"/>
+          <w:lang w:val="sr-Latn-RS"/>
+        </w:rPr>
+        <w:t>Stranica za pregled informacija o uređaju</w:t>
+      </w:r>
+    </w:p>
+    <w:p>
+      <w:pPr>
+        <w:rPr>
+          <w:lang w:val="sr-Latn-RS"/>
+        </w:rPr>
+      </w:pPr>
+    </w:p>
+    <w:p>
+      <w:pPr>
+        <w:rPr>
+          <w:lang w:val="sr-Latn-RS"/>
+        </w:rPr>
+      </w:pPr>
     </w:p>
     <w:p>
       <w:pPr>
@@ -20019,22 +20446,22 @@
         <w:rPr>
           <w:lang w:val="sr-Latn-RS"/>
         </w:rPr>
+        <w:t>5.3 Sigurnosni zahtevi</w:t>
+      </w:r>
+    </w:p>
+    <w:p>
+      <w:pPr>
+        <w:rPr>
+          <w:lang w:val="sr-Latn-RS"/>
+        </w:rPr>
+      </w:pPr>
+    </w:p>
+    <w:p>
+      <w:r>
+        <w:rPr>
+          <w:lang w:val="sr-Latn-RS"/>
+        </w:rPr>
         <w:lastRenderedPageBreak/>
-        <w:t>5.3 Sigurnosni zahtevi</w:t>
-      </w:r>
-    </w:p>
-    <w:p>
-      <w:pPr>
-        <w:rPr>
-          <w:lang w:val="sr-Latn-RS"/>
-        </w:rPr>
-      </w:pPr>
-    </w:p>
-    <w:p>
-      <w:r>
-        <w:rPr>
-          <w:lang w:val="sr-Latn-RS"/>
-        </w:rPr>
         <w:t>Aplikaciju za distributera mogu koristiti</w:t>
       </w:r>
       <w:r>

</xml_diff>

<commit_message>
#188 poceta prosumer apk
</commit_message>
<xml_diff>
--- a/docs/dokumentacija/SRS.docx
+++ b/docs/dokumentacija/SRS.docx
@@ -13223,6 +13223,36 @@
     </w:p>
     <w:p>
       <w:pPr>
+        <w:pStyle w:val="Heading1"/>
+        <w:rPr>
+          <w:rFonts w:eastAsia="Times New Roman"/>
+        </w:rPr>
+      </w:pPr>
+      <w:proofErr w:type="spellStart"/>
+      <w:r>
+        <w:rPr>
+          <w:rFonts w:eastAsia="Times New Roman"/>
+        </w:rPr>
+        <w:t>Aplikacija</w:t>
+      </w:r>
+      <w:proofErr w:type="spellEnd"/>
+      <w:r>
+        <w:rPr>
+          <w:rFonts w:eastAsia="Times New Roman"/>
+        </w:rPr>
+        <w:t xml:space="preserve"> za </w:t>
+      </w:r>
+      <w:proofErr w:type="spellStart"/>
+      <w:r>
+        <w:rPr>
+          <w:rFonts w:eastAsia="Times New Roman"/>
+        </w:rPr>
+        <w:t>distributera</w:t>
+      </w:r>
+      <w:proofErr w:type="spellEnd"/>
+    </w:p>
+    <w:p>
+      <w:pPr>
         <w:pStyle w:val="ListParagraph"/>
         <w:spacing w:after="0"/>
         <w:ind w:left="360"/>
@@ -13231,31 +13261,6 @@
           <w:szCs w:val="24"/>
         </w:rPr>
       </w:pPr>
-      <w:proofErr w:type="spellStart"/>
-      <w:r>
-        <w:rPr>
-          <w:rFonts w:eastAsia="Times New Roman" w:cs="Arial"/>
-          <w:szCs w:val="24"/>
-        </w:rPr>
-        <w:t>Aplikacija</w:t>
-      </w:r>
-      <w:proofErr w:type="spellEnd"/>
-      <w:r>
-        <w:rPr>
-          <w:rFonts w:eastAsia="Times New Roman" w:cs="Arial"/>
-          <w:szCs w:val="24"/>
-        </w:rPr>
-        <w:t xml:space="preserve"> za </w:t>
-      </w:r>
-      <w:proofErr w:type="spellStart"/>
-      <w:r>
-        <w:rPr>
-          <w:rFonts w:eastAsia="Times New Roman" w:cs="Arial"/>
-          <w:szCs w:val="24"/>
-        </w:rPr>
-        <w:t>distributera</w:t>
-      </w:r>
-      <w:proofErr w:type="spellEnd"/>
     </w:p>
     <w:p>
       <w:pPr>
@@ -13270,6 +13275,141 @@
     </w:p>
     <w:p>
       <w:pPr>
+        <w:pStyle w:val="Heading2"/>
+        <w:rPr>
+          <w:rFonts w:eastAsia="Times New Roman"/>
+        </w:rPr>
+      </w:pPr>
+      <w:r>
+        <w:rPr>
+          <w:rFonts w:eastAsia="Times New Roman"/>
+        </w:rPr>
+        <w:t>3.1</w:t>
+      </w:r>
+      <w:r>
+        <w:rPr>
+          <w:rFonts w:eastAsia="Times New Roman"/>
+        </w:rPr>
+        <w:t>.1</w:t>
+      </w:r>
+      <w:r>
+        <w:rPr>
+          <w:rFonts w:eastAsia="Times New Roman"/>
+        </w:rPr>
+        <w:t xml:space="preserve"> </w:t>
+      </w:r>
+      <w:proofErr w:type="spellStart"/>
+      <w:r>
+        <w:rPr>
+          <w:rFonts w:eastAsia="Times New Roman"/>
+        </w:rPr>
+        <w:t>Registracija</w:t>
+      </w:r>
+      <w:proofErr w:type="spellEnd"/>
+      <w:r>
+        <w:rPr>
+          <w:rFonts w:eastAsia="Times New Roman"/>
+        </w:rPr>
+        <w:t xml:space="preserve"> </w:t>
+      </w:r>
+      <w:proofErr w:type="spellStart"/>
+      <w:r>
+        <w:rPr>
+          <w:rFonts w:eastAsia="Times New Roman"/>
+        </w:rPr>
+        <w:t>na</w:t>
+      </w:r>
+      <w:proofErr w:type="spellEnd"/>
+      <w:r>
+        <w:rPr>
+          <w:rFonts w:eastAsia="Times New Roman"/>
+        </w:rPr>
+        <w:t xml:space="preserve"> </w:t>
+      </w:r>
+      <w:proofErr w:type="spellStart"/>
+      <w:r>
+        <w:rPr>
+          <w:rFonts w:eastAsia="Times New Roman"/>
+        </w:rPr>
+        <w:t>sistem</w:t>
+      </w:r>
+      <w:proofErr w:type="spellEnd"/>
+      <w:r>
+        <w:rPr>
+          <w:rFonts w:eastAsia="Times New Roman"/>
+        </w:rPr>
+        <w:t xml:space="preserve"> </w:t>
+      </w:r>
+    </w:p>
+    <w:p>
+      <w:pPr>
+        <w:spacing w:after="0"/>
+        <w:rPr>
+          <w:rFonts w:eastAsia="Times New Roman" w:cs="Arial"/>
+          <w:szCs w:val="24"/>
+        </w:rPr>
+      </w:pPr>
+      <w:r>
+        <w:rPr>
+          <w:rFonts w:eastAsia="Times New Roman" w:cs="Arial"/>
+          <w:szCs w:val="24"/>
+        </w:rPr>
+        <w:tab/>
+      </w:r>
+    </w:p>
+    <w:p>
+      <w:pPr>
+        <w:spacing w:after="0"/>
+        <w:rPr>
+          <w:rFonts w:eastAsia="Times New Roman" w:cs="Arial"/>
+          <w:b/>
+          <w:bCs/>
+          <w:szCs w:val="24"/>
+        </w:rPr>
+      </w:pPr>
+      <w:proofErr w:type="spellStart"/>
+      <w:r>
+        <w:rPr>
+          <w:rFonts w:eastAsia="Times New Roman" w:cs="Arial"/>
+          <w:b/>
+          <w:bCs/>
+          <w:szCs w:val="24"/>
+        </w:rPr>
+        <w:t>Registracija</w:t>
+      </w:r>
+      <w:proofErr w:type="spellEnd"/>
+      <w:r>
+        <w:rPr>
+          <w:rFonts w:eastAsia="Times New Roman" w:cs="Arial"/>
+          <w:b/>
+          <w:bCs/>
+          <w:szCs w:val="24"/>
+        </w:rPr>
+        <w:t xml:space="preserve"> </w:t>
+      </w:r>
+      <w:proofErr w:type="spellStart"/>
+      <w:r>
+        <w:rPr>
+          <w:rFonts w:eastAsia="Times New Roman" w:cs="Arial"/>
+          <w:b/>
+          <w:bCs/>
+          <w:szCs w:val="24"/>
+        </w:rPr>
+        <w:t>zaposlenog</w:t>
+      </w:r>
+      <w:proofErr w:type="spellEnd"/>
+      <w:r>
+        <w:rPr>
+          <w:rFonts w:eastAsia="Times New Roman" w:cs="Arial"/>
+          <w:b/>
+          <w:bCs/>
+          <w:szCs w:val="24"/>
+        </w:rPr>
+        <w:t>:</w:t>
+      </w:r>
+    </w:p>
+    <w:p>
+      <w:pPr>
         <w:pStyle w:val="ListParagraph"/>
         <w:spacing w:after="0"/>
         <w:ind w:left="360"/>
@@ -13281,86 +13421,575 @@
     </w:p>
     <w:p>
       <w:pPr>
-        <w:pStyle w:val="Heading2"/>
-        <w:rPr>
-          <w:rFonts w:eastAsia="Times New Roman"/>
-        </w:rPr>
-      </w:pPr>
-      <w:r>
-        <w:rPr>
-          <w:rFonts w:eastAsia="Times New Roman"/>
-        </w:rPr>
-        <w:t>3.1</w:t>
-      </w:r>
-      <w:r>
-        <w:rPr>
-          <w:rFonts w:eastAsia="Times New Roman"/>
-        </w:rPr>
-        <w:t>.1</w:t>
-      </w:r>
-      <w:r>
-        <w:rPr>
-          <w:rFonts w:eastAsia="Times New Roman"/>
-        </w:rPr>
-        <w:t xml:space="preserve"> </w:t>
-      </w:r>
-      <w:proofErr w:type="spellStart"/>
-      <w:r>
-        <w:rPr>
-          <w:rFonts w:eastAsia="Times New Roman"/>
-        </w:rPr>
-        <w:t>Registracija</w:t>
-      </w:r>
-      <w:proofErr w:type="spellEnd"/>
-      <w:r>
-        <w:rPr>
-          <w:rFonts w:eastAsia="Times New Roman"/>
-        </w:rPr>
-        <w:t xml:space="preserve"> </w:t>
-      </w:r>
-      <w:proofErr w:type="spellStart"/>
-      <w:r>
-        <w:rPr>
-          <w:rFonts w:eastAsia="Times New Roman"/>
-        </w:rPr>
-        <w:t>na</w:t>
-      </w:r>
-      <w:proofErr w:type="spellEnd"/>
-      <w:r>
-        <w:rPr>
-          <w:rFonts w:eastAsia="Times New Roman"/>
-        </w:rPr>
-        <w:t xml:space="preserve"> </w:t>
-      </w:r>
-      <w:proofErr w:type="spellStart"/>
-      <w:r>
-        <w:rPr>
-          <w:rFonts w:eastAsia="Times New Roman"/>
-        </w:rPr>
-        <w:t>sistem</w:t>
-      </w:r>
-      <w:proofErr w:type="spellEnd"/>
-      <w:r>
-        <w:rPr>
-          <w:rFonts w:eastAsia="Times New Roman"/>
-        </w:rPr>
-        <w:t xml:space="preserve"> </w:t>
-      </w:r>
-    </w:p>
-    <w:p>
-      <w:pPr>
         <w:spacing w:after="0"/>
         <w:rPr>
           <w:rFonts w:eastAsia="Times New Roman" w:cs="Arial"/>
           <w:szCs w:val="24"/>
         </w:rPr>
       </w:pPr>
-      <w:r>
-        <w:rPr>
-          <w:rFonts w:eastAsia="Times New Roman" w:cs="Arial"/>
-          <w:szCs w:val="24"/>
-        </w:rPr>
-        <w:tab/>
+      <w:proofErr w:type="spellStart"/>
+      <w:r>
+        <w:rPr>
+          <w:rFonts w:eastAsia="Times New Roman" w:cs="Arial"/>
+          <w:szCs w:val="24"/>
+        </w:rPr>
+        <w:t>Mogu</w:t>
+      </w:r>
+      <w:r>
+        <w:rPr>
+          <w:rFonts w:eastAsia="Times New Roman" w:cs="Arial"/>
+          <w:szCs w:val="24"/>
+        </w:rPr>
+        <w:t>ć</w:t>
+      </w:r>
+      <w:r>
+        <w:rPr>
+          <w:rFonts w:eastAsia="Times New Roman" w:cs="Arial"/>
+          <w:szCs w:val="24"/>
+        </w:rPr>
+        <w:t>nost</w:t>
+      </w:r>
+      <w:proofErr w:type="spellEnd"/>
+      <w:r>
+        <w:rPr>
+          <w:rFonts w:eastAsia="Times New Roman" w:cs="Arial"/>
+          <w:szCs w:val="24"/>
+        </w:rPr>
+        <w:t xml:space="preserve"> </w:t>
+      </w:r>
+      <w:proofErr w:type="spellStart"/>
+      <w:r>
+        <w:rPr>
+          <w:rFonts w:eastAsia="Times New Roman" w:cs="Arial"/>
+          <w:szCs w:val="24"/>
+        </w:rPr>
+        <w:t>zapo</w:t>
+      </w:r>
+      <w:r>
+        <w:rPr>
+          <w:rFonts w:eastAsia="Times New Roman" w:cs="Arial"/>
+          <w:szCs w:val="24"/>
+        </w:rPr>
+        <w:t>š</w:t>
+      </w:r>
+      <w:r>
+        <w:rPr>
+          <w:rFonts w:eastAsia="Times New Roman" w:cs="Arial"/>
+          <w:szCs w:val="24"/>
+        </w:rPr>
+        <w:t>ljavanja</w:t>
+      </w:r>
+      <w:proofErr w:type="spellEnd"/>
+      <w:r>
+        <w:rPr>
+          <w:rFonts w:eastAsia="Times New Roman" w:cs="Arial"/>
+          <w:szCs w:val="24"/>
+        </w:rPr>
+        <w:t xml:space="preserve"> </w:t>
+      </w:r>
+      <w:proofErr w:type="spellStart"/>
+      <w:r>
+        <w:rPr>
+          <w:rFonts w:eastAsia="Times New Roman" w:cs="Arial"/>
+          <w:szCs w:val="24"/>
+        </w:rPr>
+        <w:t>novog</w:t>
+      </w:r>
+      <w:proofErr w:type="spellEnd"/>
+      <w:r>
+        <w:rPr>
+          <w:rFonts w:eastAsia="Times New Roman" w:cs="Arial"/>
+          <w:szCs w:val="24"/>
+        </w:rPr>
+        <w:t xml:space="preserve"> </w:t>
+      </w:r>
+      <w:proofErr w:type="spellStart"/>
+      <w:r>
+        <w:rPr>
+          <w:rFonts w:eastAsia="Times New Roman" w:cs="Arial"/>
+          <w:szCs w:val="24"/>
+        </w:rPr>
+        <w:t>radnika</w:t>
+      </w:r>
+      <w:proofErr w:type="spellEnd"/>
+      <w:r>
+        <w:rPr>
+          <w:rFonts w:eastAsia="Times New Roman" w:cs="Arial"/>
+          <w:szCs w:val="24"/>
+        </w:rPr>
+        <w:t xml:space="preserve"> </w:t>
+      </w:r>
+      <w:proofErr w:type="spellStart"/>
+      <w:r>
+        <w:rPr>
+          <w:rFonts w:eastAsia="Times New Roman" w:cs="Arial"/>
+          <w:szCs w:val="24"/>
+        </w:rPr>
+        <w:t>ima</w:t>
+      </w:r>
+      <w:proofErr w:type="spellEnd"/>
+      <w:r>
+        <w:rPr>
+          <w:rFonts w:eastAsia="Times New Roman" w:cs="Arial"/>
+          <w:szCs w:val="24"/>
+        </w:rPr>
+        <w:t xml:space="preserve"> </w:t>
+      </w:r>
+      <w:proofErr w:type="spellStart"/>
+      <w:r>
+        <w:rPr>
+          <w:rFonts w:eastAsia="Times New Roman" w:cs="Arial"/>
+          <w:szCs w:val="24"/>
+        </w:rPr>
+        <w:t>isklju</w:t>
+      </w:r>
+      <w:r>
+        <w:rPr>
+          <w:rFonts w:eastAsia="Times New Roman" w:cs="Arial"/>
+          <w:szCs w:val="24"/>
+        </w:rPr>
+        <w:t>č</w:t>
+      </w:r>
+      <w:r>
+        <w:rPr>
+          <w:rFonts w:eastAsia="Times New Roman" w:cs="Arial"/>
+          <w:szCs w:val="24"/>
+        </w:rPr>
+        <w:t>ivo</w:t>
+      </w:r>
+      <w:proofErr w:type="spellEnd"/>
+      <w:r>
+        <w:rPr>
+          <w:rFonts w:eastAsia="Times New Roman" w:cs="Arial"/>
+          <w:szCs w:val="24"/>
+        </w:rPr>
+        <w:t xml:space="preserve"> admin.</w:t>
+      </w:r>
+      <w:r>
+        <w:rPr>
+          <w:rFonts w:eastAsia="Times New Roman" w:cs="Arial"/>
+          <w:szCs w:val="24"/>
+        </w:rPr>
+        <w:t xml:space="preserve"> U </w:t>
+      </w:r>
+      <w:proofErr w:type="spellStart"/>
+      <w:r>
+        <w:rPr>
+          <w:rFonts w:eastAsia="Times New Roman" w:cs="Arial"/>
+          <w:szCs w:val="24"/>
+        </w:rPr>
+        <w:t>navigacionom</w:t>
+      </w:r>
+      <w:proofErr w:type="spellEnd"/>
+      <w:r>
+        <w:rPr>
+          <w:rFonts w:eastAsia="Times New Roman" w:cs="Arial"/>
+          <w:szCs w:val="24"/>
+        </w:rPr>
+        <w:t xml:space="preserve"> </w:t>
+      </w:r>
+      <w:proofErr w:type="spellStart"/>
+      <w:r>
+        <w:rPr>
+          <w:rFonts w:eastAsia="Times New Roman" w:cs="Arial"/>
+          <w:szCs w:val="24"/>
+        </w:rPr>
+        <w:t>baru</w:t>
+      </w:r>
+      <w:proofErr w:type="spellEnd"/>
+      <w:r>
+        <w:rPr>
+          <w:rFonts w:eastAsia="Times New Roman" w:cs="Arial"/>
+          <w:szCs w:val="24"/>
+        </w:rPr>
+        <w:t xml:space="preserve">, u </w:t>
+      </w:r>
+      <w:proofErr w:type="spellStart"/>
+      <w:r>
+        <w:rPr>
+          <w:rFonts w:eastAsia="Times New Roman" w:cs="Arial"/>
+          <w:szCs w:val="24"/>
+        </w:rPr>
+        <w:t>padajućem</w:t>
+      </w:r>
+      <w:proofErr w:type="spellEnd"/>
+      <w:r>
+        <w:rPr>
+          <w:rFonts w:eastAsia="Times New Roman" w:cs="Arial"/>
+          <w:szCs w:val="24"/>
+        </w:rPr>
+        <w:t xml:space="preserve"> </w:t>
+      </w:r>
+      <w:proofErr w:type="spellStart"/>
+      <w:r>
+        <w:rPr>
+          <w:rFonts w:eastAsia="Times New Roman" w:cs="Arial"/>
+          <w:szCs w:val="24"/>
+        </w:rPr>
+        <w:t>meniju</w:t>
+      </w:r>
+      <w:proofErr w:type="spellEnd"/>
+      <w:r>
+        <w:rPr>
+          <w:rFonts w:eastAsia="Times New Roman" w:cs="Arial"/>
+          <w:szCs w:val="24"/>
+        </w:rPr>
+        <w:t xml:space="preserve"> “Employees” </w:t>
+      </w:r>
+      <w:proofErr w:type="spellStart"/>
+      <w:r>
+        <w:rPr>
+          <w:rFonts w:eastAsia="Times New Roman" w:cs="Arial"/>
+          <w:szCs w:val="24"/>
+        </w:rPr>
+        <w:t>dugmeta</w:t>
+      </w:r>
+      <w:proofErr w:type="spellEnd"/>
+      <w:r>
+        <w:rPr>
+          <w:rFonts w:eastAsia="Times New Roman" w:cs="Arial"/>
+          <w:szCs w:val="24"/>
+        </w:rPr>
+        <w:t>,</w:t>
+      </w:r>
+      <w:r>
+        <w:rPr>
+          <w:rFonts w:eastAsia="Times New Roman" w:cs="Arial"/>
+          <w:szCs w:val="24"/>
+        </w:rPr>
+        <w:t xml:space="preserve"> </w:t>
+      </w:r>
+      <w:proofErr w:type="spellStart"/>
+      <w:r>
+        <w:rPr>
+          <w:rFonts w:eastAsia="Times New Roman" w:cs="Arial"/>
+          <w:szCs w:val="24"/>
+        </w:rPr>
+        <w:t>postoji</w:t>
+      </w:r>
+      <w:proofErr w:type="spellEnd"/>
+      <w:r>
+        <w:rPr>
+          <w:rFonts w:eastAsia="Times New Roman" w:cs="Arial"/>
+          <w:szCs w:val="24"/>
+        </w:rPr>
+        <w:t xml:space="preserve"> </w:t>
+      </w:r>
+      <w:proofErr w:type="spellStart"/>
+      <w:r>
+        <w:rPr>
+          <w:rFonts w:eastAsia="Times New Roman" w:cs="Arial"/>
+          <w:szCs w:val="24"/>
+        </w:rPr>
+        <w:t>funkcionalnost</w:t>
+      </w:r>
+      <w:proofErr w:type="spellEnd"/>
+      <w:r>
+        <w:rPr>
+          <w:rFonts w:eastAsia="Times New Roman" w:cs="Arial"/>
+          <w:szCs w:val="24"/>
+        </w:rPr>
+        <w:t xml:space="preserve"> </w:t>
+      </w:r>
+      <w:proofErr w:type="gramStart"/>
+      <w:r>
+        <w:rPr>
+          <w:rFonts w:eastAsia="Times New Roman" w:cs="Arial"/>
+          <w:szCs w:val="24"/>
+        </w:rPr>
+        <w:t>“ Add</w:t>
+      </w:r>
+      <w:proofErr w:type="gramEnd"/>
+      <w:r>
+        <w:rPr>
+          <w:rFonts w:eastAsia="Times New Roman" w:cs="Arial"/>
+          <w:szCs w:val="24"/>
+        </w:rPr>
+        <w:t xml:space="preserve"> new </w:t>
+      </w:r>
+      <w:proofErr w:type="spellStart"/>
+      <w:r>
+        <w:rPr>
+          <w:rFonts w:eastAsia="Times New Roman" w:cs="Arial"/>
+          <w:szCs w:val="24"/>
+        </w:rPr>
+        <w:t>Empoyee</w:t>
+      </w:r>
+      <w:proofErr w:type="spellEnd"/>
+      <w:r>
+        <w:rPr>
+          <w:rFonts w:eastAsia="Times New Roman" w:cs="Arial"/>
+          <w:szCs w:val="24"/>
+        </w:rPr>
+        <w:t xml:space="preserve">” </w:t>
+      </w:r>
+      <w:proofErr w:type="spellStart"/>
+      <w:r>
+        <w:rPr>
+          <w:rFonts w:eastAsia="Times New Roman" w:cs="Arial"/>
+          <w:szCs w:val="24"/>
+        </w:rPr>
+        <w:t>č</w:t>
+      </w:r>
+      <w:r>
+        <w:rPr>
+          <w:rFonts w:eastAsia="Times New Roman" w:cs="Arial"/>
+          <w:szCs w:val="24"/>
+        </w:rPr>
+        <w:t>ijim</w:t>
+      </w:r>
+      <w:proofErr w:type="spellEnd"/>
+      <w:r>
+        <w:rPr>
+          <w:rFonts w:eastAsia="Times New Roman" w:cs="Arial"/>
+          <w:szCs w:val="24"/>
+        </w:rPr>
+        <w:t xml:space="preserve"> se </w:t>
+      </w:r>
+      <w:proofErr w:type="spellStart"/>
+      <w:r>
+        <w:rPr>
+          <w:rFonts w:eastAsia="Times New Roman" w:cs="Arial"/>
+          <w:szCs w:val="24"/>
+        </w:rPr>
+        <w:t>klikom</w:t>
+      </w:r>
+      <w:proofErr w:type="spellEnd"/>
+      <w:r>
+        <w:rPr>
+          <w:rFonts w:eastAsia="Times New Roman" w:cs="Arial"/>
+          <w:szCs w:val="24"/>
+        </w:rPr>
+        <w:t xml:space="preserve"> </w:t>
+      </w:r>
+      <w:proofErr w:type="spellStart"/>
+      <w:r>
+        <w:rPr>
+          <w:rFonts w:eastAsia="Times New Roman" w:cs="Arial"/>
+          <w:szCs w:val="24"/>
+        </w:rPr>
+        <w:t>otvara</w:t>
+      </w:r>
+      <w:proofErr w:type="spellEnd"/>
+      <w:r>
+        <w:rPr>
+          <w:rFonts w:eastAsia="Times New Roman" w:cs="Arial"/>
+          <w:szCs w:val="24"/>
+        </w:rPr>
+        <w:t xml:space="preserve"> </w:t>
+      </w:r>
+      <w:proofErr w:type="spellStart"/>
+      <w:r>
+        <w:rPr>
+          <w:rFonts w:eastAsia="Times New Roman" w:cs="Arial"/>
+          <w:szCs w:val="24"/>
+        </w:rPr>
+        <w:t>registraciona</w:t>
+      </w:r>
+      <w:proofErr w:type="spellEnd"/>
+      <w:r>
+        <w:rPr>
+          <w:rFonts w:eastAsia="Times New Roman" w:cs="Arial"/>
+          <w:szCs w:val="24"/>
+        </w:rPr>
+        <w:t xml:space="preserve"> forma</w:t>
+      </w:r>
+      <w:r>
+        <w:rPr>
+          <w:rFonts w:eastAsia="Times New Roman" w:cs="Arial"/>
+          <w:szCs w:val="24"/>
+        </w:rPr>
+        <w:t xml:space="preserve"> u </w:t>
+      </w:r>
+      <w:proofErr w:type="spellStart"/>
+      <w:r>
+        <w:rPr>
+          <w:rFonts w:eastAsia="Times New Roman" w:cs="Arial"/>
+          <w:szCs w:val="24"/>
+        </w:rPr>
+        <w:t>vidu</w:t>
+      </w:r>
+      <w:proofErr w:type="spellEnd"/>
+      <w:r>
+        <w:rPr>
+          <w:rFonts w:eastAsia="Times New Roman" w:cs="Arial"/>
+          <w:szCs w:val="24"/>
+        </w:rPr>
+        <w:t xml:space="preserve"> </w:t>
+      </w:r>
+      <w:proofErr w:type="spellStart"/>
+      <w:r>
+        <w:rPr>
+          <w:rFonts w:eastAsia="Times New Roman" w:cs="Arial"/>
+          <w:szCs w:val="24"/>
+        </w:rPr>
+        <w:t>modalnog</w:t>
+      </w:r>
+      <w:proofErr w:type="spellEnd"/>
+      <w:r>
+        <w:rPr>
+          <w:rFonts w:eastAsia="Times New Roman" w:cs="Arial"/>
+          <w:szCs w:val="24"/>
+        </w:rPr>
+        <w:t xml:space="preserve"> </w:t>
+      </w:r>
+      <w:proofErr w:type="spellStart"/>
+      <w:r>
+        <w:rPr>
+          <w:rFonts w:eastAsia="Times New Roman" w:cs="Arial"/>
+          <w:szCs w:val="24"/>
+        </w:rPr>
+        <w:t>prozora</w:t>
+      </w:r>
+      <w:proofErr w:type="spellEnd"/>
+      <w:r>
+        <w:rPr>
+          <w:rFonts w:eastAsia="Times New Roman" w:cs="Arial"/>
+          <w:szCs w:val="24"/>
+        </w:rPr>
+        <w:t xml:space="preserve">. </w:t>
+      </w:r>
+      <w:proofErr w:type="spellStart"/>
+      <w:r>
+        <w:rPr>
+          <w:rFonts w:eastAsia="Times New Roman" w:cs="Arial"/>
+          <w:szCs w:val="24"/>
+        </w:rPr>
+        <w:t>Pri</w:t>
+      </w:r>
+      <w:proofErr w:type="spellEnd"/>
+      <w:r>
+        <w:rPr>
+          <w:rFonts w:eastAsia="Times New Roman" w:cs="Arial"/>
+          <w:szCs w:val="24"/>
+        </w:rPr>
+        <w:t xml:space="preserve"> </w:t>
+      </w:r>
+      <w:proofErr w:type="spellStart"/>
+      <w:r>
+        <w:rPr>
+          <w:rFonts w:eastAsia="Times New Roman" w:cs="Arial"/>
+          <w:szCs w:val="24"/>
+        </w:rPr>
+        <w:t>registraciji</w:t>
+      </w:r>
+      <w:proofErr w:type="spellEnd"/>
+      <w:r>
+        <w:rPr>
+          <w:rFonts w:eastAsia="Times New Roman" w:cs="Arial"/>
+          <w:szCs w:val="24"/>
+        </w:rPr>
+        <w:t xml:space="preserve"> </w:t>
+      </w:r>
+      <w:proofErr w:type="spellStart"/>
+      <w:r>
+        <w:rPr>
+          <w:rFonts w:eastAsia="Times New Roman" w:cs="Arial"/>
+          <w:szCs w:val="24"/>
+        </w:rPr>
+        <w:t>novog</w:t>
+      </w:r>
+      <w:proofErr w:type="spellEnd"/>
+      <w:r>
+        <w:rPr>
+          <w:rFonts w:eastAsia="Times New Roman" w:cs="Arial"/>
+          <w:szCs w:val="24"/>
+        </w:rPr>
+        <w:t xml:space="preserve"> </w:t>
+      </w:r>
+      <w:proofErr w:type="spellStart"/>
+      <w:r>
+        <w:rPr>
+          <w:rFonts w:eastAsia="Times New Roman" w:cs="Arial"/>
+          <w:szCs w:val="24"/>
+        </w:rPr>
+        <w:t>zaposlenog</w:t>
+      </w:r>
+      <w:proofErr w:type="spellEnd"/>
+      <w:r>
+        <w:rPr>
+          <w:rFonts w:eastAsia="Times New Roman" w:cs="Arial"/>
+          <w:szCs w:val="24"/>
+        </w:rPr>
+        <w:t xml:space="preserve">, </w:t>
+      </w:r>
+      <w:proofErr w:type="spellStart"/>
+      <w:r>
+        <w:rPr>
+          <w:rFonts w:eastAsia="Times New Roman" w:cs="Arial"/>
+          <w:szCs w:val="24"/>
+        </w:rPr>
+        <w:t>neophodno</w:t>
+      </w:r>
+      <w:proofErr w:type="spellEnd"/>
+      <w:r>
+        <w:rPr>
+          <w:rFonts w:eastAsia="Times New Roman" w:cs="Arial"/>
+          <w:szCs w:val="24"/>
+        </w:rPr>
+        <w:t xml:space="preserve"> je </w:t>
+      </w:r>
+      <w:proofErr w:type="spellStart"/>
+      <w:r>
+        <w:rPr>
+          <w:rFonts w:eastAsia="Times New Roman" w:cs="Arial"/>
+          <w:szCs w:val="24"/>
+        </w:rPr>
+        <w:t>uneti</w:t>
+      </w:r>
+      <w:proofErr w:type="spellEnd"/>
+      <w:r>
+        <w:rPr>
+          <w:rFonts w:eastAsia="Times New Roman" w:cs="Arial"/>
+          <w:szCs w:val="24"/>
+        </w:rPr>
+        <w:t xml:space="preserve"> </w:t>
+      </w:r>
+      <w:proofErr w:type="spellStart"/>
+      <w:r>
+        <w:rPr>
+          <w:rFonts w:eastAsia="Times New Roman" w:cs="Arial"/>
+          <w:szCs w:val="24"/>
+        </w:rPr>
+        <w:t>slede</w:t>
+      </w:r>
+      <w:r>
+        <w:rPr>
+          <w:rFonts w:eastAsia="Times New Roman" w:cs="Arial"/>
+          <w:szCs w:val="24"/>
+        </w:rPr>
+        <w:t>ć</w:t>
+      </w:r>
+      <w:r>
+        <w:rPr>
+          <w:rFonts w:eastAsia="Times New Roman" w:cs="Arial"/>
+          <w:szCs w:val="24"/>
+        </w:rPr>
+        <w:t>e</w:t>
+      </w:r>
+      <w:proofErr w:type="spellEnd"/>
+      <w:r>
+        <w:rPr>
+          <w:rFonts w:eastAsia="Times New Roman" w:cs="Arial"/>
+          <w:szCs w:val="24"/>
+        </w:rPr>
+        <w:t xml:space="preserve"> </w:t>
+      </w:r>
+      <w:proofErr w:type="spellStart"/>
+      <w:r>
+        <w:rPr>
+          <w:rFonts w:eastAsia="Times New Roman" w:cs="Arial"/>
+          <w:szCs w:val="24"/>
+        </w:rPr>
+        <w:t>podatke</w:t>
+      </w:r>
+      <w:proofErr w:type="spellEnd"/>
+      <w:r>
+        <w:rPr>
+          <w:rFonts w:eastAsia="Times New Roman" w:cs="Arial"/>
+          <w:szCs w:val="24"/>
+        </w:rPr>
+        <w:t>:</w:t>
       </w:r>
     </w:p>
     <w:p>
@@ -13368,51 +13997,123 @@
         <w:spacing w:after="0"/>
         <w:rPr>
           <w:rFonts w:eastAsia="Times New Roman" w:cs="Arial"/>
-          <w:b/>
-          <w:bCs/>
-          <w:szCs w:val="24"/>
-        </w:rPr>
-      </w:pPr>
-      <w:proofErr w:type="spellStart"/>
-      <w:r>
-        <w:rPr>
-          <w:rFonts w:eastAsia="Times New Roman" w:cs="Arial"/>
-          <w:b/>
-          <w:bCs/>
-          <w:szCs w:val="24"/>
-        </w:rPr>
-        <w:t>Registracija</w:t>
-      </w:r>
-      <w:proofErr w:type="spellEnd"/>
-      <w:r>
-        <w:rPr>
-          <w:rFonts w:eastAsia="Times New Roman" w:cs="Arial"/>
-          <w:b/>
-          <w:bCs/>
-          <w:szCs w:val="24"/>
-        </w:rPr>
-        <w:t xml:space="preserve"> </w:t>
-      </w:r>
-      <w:proofErr w:type="spellStart"/>
-      <w:r>
-        <w:rPr>
-          <w:rFonts w:eastAsia="Times New Roman" w:cs="Arial"/>
-          <w:b/>
-          <w:bCs/>
-          <w:szCs w:val="24"/>
-        </w:rPr>
-        <w:t>zaposlenog</w:t>
-      </w:r>
-      <w:proofErr w:type="spellEnd"/>
-      <w:r>
-        <w:rPr>
-          <w:rFonts w:eastAsia="Times New Roman" w:cs="Arial"/>
-          <w:b/>
-          <w:bCs/>
-          <w:szCs w:val="24"/>
-        </w:rPr>
-        <w:t>:</w:t>
-      </w:r>
+          <w:szCs w:val="24"/>
+        </w:rPr>
+      </w:pPr>
+      <w:r>
+        <w:rPr>
+          <w:rFonts w:eastAsia="Times New Roman" w:cs="Arial"/>
+          <w:szCs w:val="24"/>
+        </w:rPr>
+        <w:t>-Ime</w:t>
+      </w:r>
+    </w:p>
+    <w:p>
+      <w:pPr>
+        <w:spacing w:after="0"/>
+        <w:rPr>
+          <w:rFonts w:eastAsia="Times New Roman" w:cs="Arial"/>
+          <w:szCs w:val="24"/>
+        </w:rPr>
+      </w:pPr>
+      <w:r>
+        <w:rPr>
+          <w:rFonts w:eastAsia="Times New Roman" w:cs="Arial"/>
+          <w:szCs w:val="24"/>
+        </w:rPr>
+        <w:t>-</w:t>
+      </w:r>
+      <w:proofErr w:type="spellStart"/>
+      <w:r>
+        <w:rPr>
+          <w:rFonts w:eastAsia="Times New Roman" w:cs="Arial"/>
+          <w:szCs w:val="24"/>
+        </w:rPr>
+        <w:t>Prezime</w:t>
+      </w:r>
+      <w:proofErr w:type="spellEnd"/>
+    </w:p>
+    <w:p>
+      <w:pPr>
+        <w:spacing w:after="0"/>
+        <w:rPr>
+          <w:rFonts w:eastAsia="Times New Roman" w:cs="Arial"/>
+          <w:szCs w:val="24"/>
+        </w:rPr>
+      </w:pPr>
+      <w:r>
+        <w:rPr>
+          <w:rFonts w:eastAsia="Times New Roman" w:cs="Arial"/>
+          <w:szCs w:val="24"/>
+        </w:rPr>
+        <w:t>-Email</w:t>
+      </w:r>
+    </w:p>
+    <w:p>
+      <w:pPr>
+        <w:spacing w:after="0"/>
+        <w:rPr>
+          <w:rFonts w:eastAsia="Times New Roman" w:cs="Arial"/>
+          <w:szCs w:val="24"/>
+        </w:rPr>
+      </w:pPr>
+      <w:r>
+        <w:rPr>
+          <w:rFonts w:eastAsia="Times New Roman" w:cs="Arial"/>
+          <w:szCs w:val="24"/>
+        </w:rPr>
+        <w:t>-</w:t>
+      </w:r>
+      <w:proofErr w:type="spellStart"/>
+      <w:r>
+        <w:rPr>
+          <w:rFonts w:eastAsia="Times New Roman" w:cs="Arial"/>
+          <w:szCs w:val="24"/>
+        </w:rPr>
+        <w:t>Lozinka</w:t>
+      </w:r>
+      <w:proofErr w:type="spellEnd"/>
+    </w:p>
+    <w:p>
+      <w:pPr>
+        <w:spacing w:after="0"/>
+        <w:rPr>
+          <w:rFonts w:eastAsia="Times New Roman" w:cs="Arial"/>
+          <w:szCs w:val="24"/>
+        </w:rPr>
+      </w:pPr>
+      <w:r>
+        <w:rPr>
+          <w:rFonts w:eastAsia="Times New Roman" w:cs="Arial"/>
+          <w:szCs w:val="24"/>
+        </w:rPr>
+        <w:t xml:space="preserve">-Plata </w:t>
+      </w:r>
+    </w:p>
+    <w:p>
+      <w:pPr>
+        <w:spacing w:after="0"/>
+        <w:rPr>
+          <w:rFonts w:eastAsia="Times New Roman" w:cs="Arial"/>
+          <w:szCs w:val="24"/>
+        </w:rPr>
+      </w:pPr>
+      <w:r>
+        <w:rPr>
+          <w:rFonts w:eastAsia="Times New Roman" w:cs="Arial"/>
+          <w:szCs w:val="24"/>
+        </w:rPr>
+        <w:t>-</w:t>
+      </w:r>
+      <w:proofErr w:type="spellStart"/>
+      <w:r>
+        <w:rPr>
+          <w:rFonts w:eastAsia="Times New Roman" w:cs="Arial"/>
+          <w:szCs w:val="24"/>
+        </w:rPr>
+        <w:t>Fotografija</w:t>
+      </w:r>
+      <w:proofErr w:type="spellEnd"/>
     </w:p>
     <w:p>
       <w:pPr>
@@ -13439,713 +14140,6 @@
           <w:rFonts w:eastAsia="Times New Roman" w:cs="Arial"/>
           <w:szCs w:val="24"/>
         </w:rPr>
-        <w:t>Mogu</w:t>
-      </w:r>
-      <w:r>
-        <w:rPr>
-          <w:rFonts w:eastAsia="Times New Roman" w:cs="Arial"/>
-          <w:szCs w:val="24"/>
-        </w:rPr>
-        <w:t>ć</w:t>
-      </w:r>
-      <w:r>
-        <w:rPr>
-          <w:rFonts w:eastAsia="Times New Roman" w:cs="Arial"/>
-          <w:szCs w:val="24"/>
-        </w:rPr>
-        <w:t>nost</w:t>
-      </w:r>
-      <w:proofErr w:type="spellEnd"/>
-      <w:r>
-        <w:rPr>
-          <w:rFonts w:eastAsia="Times New Roman" w:cs="Arial"/>
-          <w:szCs w:val="24"/>
-        </w:rPr>
-        <w:t xml:space="preserve"> </w:t>
-      </w:r>
-      <w:proofErr w:type="spellStart"/>
-      <w:r>
-        <w:rPr>
-          <w:rFonts w:eastAsia="Times New Roman" w:cs="Arial"/>
-          <w:szCs w:val="24"/>
-        </w:rPr>
-        <w:t>zapo</w:t>
-      </w:r>
-      <w:r>
-        <w:rPr>
-          <w:rFonts w:eastAsia="Times New Roman" w:cs="Arial"/>
-          <w:szCs w:val="24"/>
-        </w:rPr>
-        <w:t>š</w:t>
-      </w:r>
-      <w:r>
-        <w:rPr>
-          <w:rFonts w:eastAsia="Times New Roman" w:cs="Arial"/>
-          <w:szCs w:val="24"/>
-        </w:rPr>
-        <w:t>ljavanja</w:t>
-      </w:r>
-      <w:proofErr w:type="spellEnd"/>
-      <w:r>
-        <w:rPr>
-          <w:rFonts w:eastAsia="Times New Roman" w:cs="Arial"/>
-          <w:szCs w:val="24"/>
-        </w:rPr>
-        <w:t xml:space="preserve"> </w:t>
-      </w:r>
-      <w:proofErr w:type="spellStart"/>
-      <w:r>
-        <w:rPr>
-          <w:rFonts w:eastAsia="Times New Roman" w:cs="Arial"/>
-          <w:szCs w:val="24"/>
-        </w:rPr>
-        <w:t>novog</w:t>
-      </w:r>
-      <w:proofErr w:type="spellEnd"/>
-      <w:r>
-        <w:rPr>
-          <w:rFonts w:eastAsia="Times New Roman" w:cs="Arial"/>
-          <w:szCs w:val="24"/>
-        </w:rPr>
-        <w:t xml:space="preserve"> </w:t>
-      </w:r>
-      <w:proofErr w:type="spellStart"/>
-      <w:r>
-        <w:rPr>
-          <w:rFonts w:eastAsia="Times New Roman" w:cs="Arial"/>
-          <w:szCs w:val="24"/>
-        </w:rPr>
-        <w:t>radnika</w:t>
-      </w:r>
-      <w:proofErr w:type="spellEnd"/>
-      <w:r>
-        <w:rPr>
-          <w:rFonts w:eastAsia="Times New Roman" w:cs="Arial"/>
-          <w:szCs w:val="24"/>
-        </w:rPr>
-        <w:t xml:space="preserve"> </w:t>
-      </w:r>
-      <w:proofErr w:type="spellStart"/>
-      <w:r>
-        <w:rPr>
-          <w:rFonts w:eastAsia="Times New Roman" w:cs="Arial"/>
-          <w:szCs w:val="24"/>
-        </w:rPr>
-        <w:t>ima</w:t>
-      </w:r>
-      <w:proofErr w:type="spellEnd"/>
-      <w:r>
-        <w:rPr>
-          <w:rFonts w:eastAsia="Times New Roman" w:cs="Arial"/>
-          <w:szCs w:val="24"/>
-        </w:rPr>
-        <w:t xml:space="preserve"> </w:t>
-      </w:r>
-      <w:proofErr w:type="spellStart"/>
-      <w:r>
-        <w:rPr>
-          <w:rFonts w:eastAsia="Times New Roman" w:cs="Arial"/>
-          <w:szCs w:val="24"/>
-        </w:rPr>
-        <w:t>isklju</w:t>
-      </w:r>
-      <w:r>
-        <w:rPr>
-          <w:rFonts w:eastAsia="Times New Roman" w:cs="Arial"/>
-          <w:szCs w:val="24"/>
-        </w:rPr>
-        <w:t>č</w:t>
-      </w:r>
-      <w:r>
-        <w:rPr>
-          <w:rFonts w:eastAsia="Times New Roman" w:cs="Arial"/>
-          <w:szCs w:val="24"/>
-        </w:rPr>
-        <w:t>ivo</w:t>
-      </w:r>
-      <w:proofErr w:type="spellEnd"/>
-      <w:r>
-        <w:rPr>
-          <w:rFonts w:eastAsia="Times New Roman" w:cs="Arial"/>
-          <w:szCs w:val="24"/>
-        </w:rPr>
-        <w:t xml:space="preserve"> admin.</w:t>
-      </w:r>
-      <w:r>
-        <w:rPr>
-          <w:rFonts w:eastAsia="Times New Roman" w:cs="Arial"/>
-          <w:szCs w:val="24"/>
-        </w:rPr>
-        <w:t xml:space="preserve"> U </w:t>
-      </w:r>
-      <w:proofErr w:type="spellStart"/>
-      <w:r>
-        <w:rPr>
-          <w:rFonts w:eastAsia="Times New Roman" w:cs="Arial"/>
-          <w:szCs w:val="24"/>
-        </w:rPr>
-        <w:t>navigacionom</w:t>
-      </w:r>
-      <w:proofErr w:type="spellEnd"/>
-      <w:r>
-        <w:rPr>
-          <w:rFonts w:eastAsia="Times New Roman" w:cs="Arial"/>
-          <w:szCs w:val="24"/>
-        </w:rPr>
-        <w:t xml:space="preserve"> </w:t>
-      </w:r>
-      <w:proofErr w:type="spellStart"/>
-      <w:r>
-        <w:rPr>
-          <w:rFonts w:eastAsia="Times New Roman" w:cs="Arial"/>
-          <w:szCs w:val="24"/>
-        </w:rPr>
-        <w:t>baru</w:t>
-      </w:r>
-      <w:proofErr w:type="spellEnd"/>
-      <w:r>
-        <w:rPr>
-          <w:rFonts w:eastAsia="Times New Roman" w:cs="Arial"/>
-          <w:szCs w:val="24"/>
-        </w:rPr>
-        <w:t xml:space="preserve">, u </w:t>
-      </w:r>
-      <w:proofErr w:type="spellStart"/>
-      <w:r>
-        <w:rPr>
-          <w:rFonts w:eastAsia="Times New Roman" w:cs="Arial"/>
-          <w:szCs w:val="24"/>
-        </w:rPr>
-        <w:t>padajućem</w:t>
-      </w:r>
-      <w:proofErr w:type="spellEnd"/>
-      <w:r>
-        <w:rPr>
-          <w:rFonts w:eastAsia="Times New Roman" w:cs="Arial"/>
-          <w:szCs w:val="24"/>
-        </w:rPr>
-        <w:t xml:space="preserve"> </w:t>
-      </w:r>
-      <w:proofErr w:type="spellStart"/>
-      <w:r>
-        <w:rPr>
-          <w:rFonts w:eastAsia="Times New Roman" w:cs="Arial"/>
-          <w:szCs w:val="24"/>
-        </w:rPr>
-        <w:t>meniju</w:t>
-      </w:r>
-      <w:proofErr w:type="spellEnd"/>
-      <w:r>
-        <w:rPr>
-          <w:rFonts w:eastAsia="Times New Roman" w:cs="Arial"/>
-          <w:szCs w:val="24"/>
-        </w:rPr>
-        <w:t xml:space="preserve"> “Employees” </w:t>
-      </w:r>
-      <w:proofErr w:type="spellStart"/>
-      <w:r>
-        <w:rPr>
-          <w:rFonts w:eastAsia="Times New Roman" w:cs="Arial"/>
-          <w:szCs w:val="24"/>
-        </w:rPr>
-        <w:t>dugmeta</w:t>
-      </w:r>
-      <w:proofErr w:type="spellEnd"/>
-      <w:r>
-        <w:rPr>
-          <w:rFonts w:eastAsia="Times New Roman" w:cs="Arial"/>
-          <w:szCs w:val="24"/>
-        </w:rPr>
-        <w:t>,</w:t>
-      </w:r>
-      <w:r>
-        <w:rPr>
-          <w:rFonts w:eastAsia="Times New Roman" w:cs="Arial"/>
-          <w:szCs w:val="24"/>
-        </w:rPr>
-        <w:t xml:space="preserve"> </w:t>
-      </w:r>
-      <w:proofErr w:type="spellStart"/>
-      <w:r>
-        <w:rPr>
-          <w:rFonts w:eastAsia="Times New Roman" w:cs="Arial"/>
-          <w:szCs w:val="24"/>
-        </w:rPr>
-        <w:t>postoji</w:t>
-      </w:r>
-      <w:proofErr w:type="spellEnd"/>
-      <w:r>
-        <w:rPr>
-          <w:rFonts w:eastAsia="Times New Roman" w:cs="Arial"/>
-          <w:szCs w:val="24"/>
-        </w:rPr>
-        <w:t xml:space="preserve"> </w:t>
-      </w:r>
-      <w:proofErr w:type="spellStart"/>
-      <w:r>
-        <w:rPr>
-          <w:rFonts w:eastAsia="Times New Roman" w:cs="Arial"/>
-          <w:szCs w:val="24"/>
-        </w:rPr>
-        <w:t>funkcionalnost</w:t>
-      </w:r>
-      <w:proofErr w:type="spellEnd"/>
-      <w:r>
-        <w:rPr>
-          <w:rFonts w:eastAsia="Times New Roman" w:cs="Arial"/>
-          <w:szCs w:val="24"/>
-        </w:rPr>
-        <w:t xml:space="preserve"> </w:t>
-      </w:r>
-      <w:proofErr w:type="gramStart"/>
-      <w:r>
-        <w:rPr>
-          <w:rFonts w:eastAsia="Times New Roman" w:cs="Arial"/>
-          <w:szCs w:val="24"/>
-        </w:rPr>
-        <w:t>“ Add</w:t>
-      </w:r>
-      <w:proofErr w:type="gramEnd"/>
-      <w:r>
-        <w:rPr>
-          <w:rFonts w:eastAsia="Times New Roman" w:cs="Arial"/>
-          <w:szCs w:val="24"/>
-        </w:rPr>
-        <w:t xml:space="preserve"> new </w:t>
-      </w:r>
-      <w:proofErr w:type="spellStart"/>
-      <w:r>
-        <w:rPr>
-          <w:rFonts w:eastAsia="Times New Roman" w:cs="Arial"/>
-          <w:szCs w:val="24"/>
-        </w:rPr>
-        <w:t>Empoyee</w:t>
-      </w:r>
-      <w:proofErr w:type="spellEnd"/>
-      <w:r>
-        <w:rPr>
-          <w:rFonts w:eastAsia="Times New Roman" w:cs="Arial"/>
-          <w:szCs w:val="24"/>
-        </w:rPr>
-        <w:t xml:space="preserve">” </w:t>
-      </w:r>
-      <w:proofErr w:type="spellStart"/>
-      <w:r>
-        <w:rPr>
-          <w:rFonts w:eastAsia="Times New Roman" w:cs="Arial"/>
-          <w:szCs w:val="24"/>
-        </w:rPr>
-        <w:t>č</w:t>
-      </w:r>
-      <w:r>
-        <w:rPr>
-          <w:rFonts w:eastAsia="Times New Roman" w:cs="Arial"/>
-          <w:szCs w:val="24"/>
-        </w:rPr>
-        <w:t>ijim</w:t>
-      </w:r>
-      <w:proofErr w:type="spellEnd"/>
-      <w:r>
-        <w:rPr>
-          <w:rFonts w:eastAsia="Times New Roman" w:cs="Arial"/>
-          <w:szCs w:val="24"/>
-        </w:rPr>
-        <w:t xml:space="preserve"> se </w:t>
-      </w:r>
-      <w:proofErr w:type="spellStart"/>
-      <w:r>
-        <w:rPr>
-          <w:rFonts w:eastAsia="Times New Roman" w:cs="Arial"/>
-          <w:szCs w:val="24"/>
-        </w:rPr>
-        <w:t>klikom</w:t>
-      </w:r>
-      <w:proofErr w:type="spellEnd"/>
-      <w:r>
-        <w:rPr>
-          <w:rFonts w:eastAsia="Times New Roman" w:cs="Arial"/>
-          <w:szCs w:val="24"/>
-        </w:rPr>
-        <w:t xml:space="preserve"> </w:t>
-      </w:r>
-      <w:proofErr w:type="spellStart"/>
-      <w:r>
-        <w:rPr>
-          <w:rFonts w:eastAsia="Times New Roman" w:cs="Arial"/>
-          <w:szCs w:val="24"/>
-        </w:rPr>
-        <w:t>otvara</w:t>
-      </w:r>
-      <w:proofErr w:type="spellEnd"/>
-      <w:r>
-        <w:rPr>
-          <w:rFonts w:eastAsia="Times New Roman" w:cs="Arial"/>
-          <w:szCs w:val="24"/>
-        </w:rPr>
-        <w:t xml:space="preserve"> </w:t>
-      </w:r>
-      <w:proofErr w:type="spellStart"/>
-      <w:r>
-        <w:rPr>
-          <w:rFonts w:eastAsia="Times New Roman" w:cs="Arial"/>
-          <w:szCs w:val="24"/>
-        </w:rPr>
-        <w:t>registraciona</w:t>
-      </w:r>
-      <w:proofErr w:type="spellEnd"/>
-      <w:r>
-        <w:rPr>
-          <w:rFonts w:eastAsia="Times New Roman" w:cs="Arial"/>
-          <w:szCs w:val="24"/>
-        </w:rPr>
-        <w:t xml:space="preserve"> forma</w:t>
-      </w:r>
-      <w:r>
-        <w:rPr>
-          <w:rFonts w:eastAsia="Times New Roman" w:cs="Arial"/>
-          <w:szCs w:val="24"/>
-        </w:rPr>
-        <w:t xml:space="preserve"> u </w:t>
-      </w:r>
-      <w:proofErr w:type="spellStart"/>
-      <w:r>
-        <w:rPr>
-          <w:rFonts w:eastAsia="Times New Roman" w:cs="Arial"/>
-          <w:szCs w:val="24"/>
-        </w:rPr>
-        <w:t>vidu</w:t>
-      </w:r>
-      <w:proofErr w:type="spellEnd"/>
-      <w:r>
-        <w:rPr>
-          <w:rFonts w:eastAsia="Times New Roman" w:cs="Arial"/>
-          <w:szCs w:val="24"/>
-        </w:rPr>
-        <w:t xml:space="preserve"> </w:t>
-      </w:r>
-      <w:proofErr w:type="spellStart"/>
-      <w:r>
-        <w:rPr>
-          <w:rFonts w:eastAsia="Times New Roman" w:cs="Arial"/>
-          <w:szCs w:val="24"/>
-        </w:rPr>
-        <w:t>modalnog</w:t>
-      </w:r>
-      <w:proofErr w:type="spellEnd"/>
-      <w:r>
-        <w:rPr>
-          <w:rFonts w:eastAsia="Times New Roman" w:cs="Arial"/>
-          <w:szCs w:val="24"/>
-        </w:rPr>
-        <w:t xml:space="preserve"> </w:t>
-      </w:r>
-      <w:proofErr w:type="spellStart"/>
-      <w:r>
-        <w:rPr>
-          <w:rFonts w:eastAsia="Times New Roman" w:cs="Arial"/>
-          <w:szCs w:val="24"/>
-        </w:rPr>
-        <w:t>prozora</w:t>
-      </w:r>
-      <w:proofErr w:type="spellEnd"/>
-      <w:r>
-        <w:rPr>
-          <w:rFonts w:eastAsia="Times New Roman" w:cs="Arial"/>
-          <w:szCs w:val="24"/>
-        </w:rPr>
-        <w:t xml:space="preserve">. </w:t>
-      </w:r>
-      <w:proofErr w:type="spellStart"/>
-      <w:r>
-        <w:rPr>
-          <w:rFonts w:eastAsia="Times New Roman" w:cs="Arial"/>
-          <w:szCs w:val="24"/>
-        </w:rPr>
-        <w:t>Pri</w:t>
-      </w:r>
-      <w:proofErr w:type="spellEnd"/>
-      <w:r>
-        <w:rPr>
-          <w:rFonts w:eastAsia="Times New Roman" w:cs="Arial"/>
-          <w:szCs w:val="24"/>
-        </w:rPr>
-        <w:t xml:space="preserve"> </w:t>
-      </w:r>
-      <w:proofErr w:type="spellStart"/>
-      <w:r>
-        <w:rPr>
-          <w:rFonts w:eastAsia="Times New Roman" w:cs="Arial"/>
-          <w:szCs w:val="24"/>
-        </w:rPr>
-        <w:t>registraciji</w:t>
-      </w:r>
-      <w:proofErr w:type="spellEnd"/>
-      <w:r>
-        <w:rPr>
-          <w:rFonts w:eastAsia="Times New Roman" w:cs="Arial"/>
-          <w:szCs w:val="24"/>
-        </w:rPr>
-        <w:t xml:space="preserve"> </w:t>
-      </w:r>
-      <w:proofErr w:type="spellStart"/>
-      <w:r>
-        <w:rPr>
-          <w:rFonts w:eastAsia="Times New Roman" w:cs="Arial"/>
-          <w:szCs w:val="24"/>
-        </w:rPr>
-        <w:t>novog</w:t>
-      </w:r>
-      <w:proofErr w:type="spellEnd"/>
-      <w:r>
-        <w:rPr>
-          <w:rFonts w:eastAsia="Times New Roman" w:cs="Arial"/>
-          <w:szCs w:val="24"/>
-        </w:rPr>
-        <w:t xml:space="preserve"> </w:t>
-      </w:r>
-      <w:proofErr w:type="spellStart"/>
-      <w:r>
-        <w:rPr>
-          <w:rFonts w:eastAsia="Times New Roman" w:cs="Arial"/>
-          <w:szCs w:val="24"/>
-        </w:rPr>
-        <w:t>zaposlenog</w:t>
-      </w:r>
-      <w:proofErr w:type="spellEnd"/>
-      <w:r>
-        <w:rPr>
-          <w:rFonts w:eastAsia="Times New Roman" w:cs="Arial"/>
-          <w:szCs w:val="24"/>
-        </w:rPr>
-        <w:t xml:space="preserve">, </w:t>
-      </w:r>
-      <w:proofErr w:type="spellStart"/>
-      <w:r>
-        <w:rPr>
-          <w:rFonts w:eastAsia="Times New Roman" w:cs="Arial"/>
-          <w:szCs w:val="24"/>
-        </w:rPr>
-        <w:t>neophodno</w:t>
-      </w:r>
-      <w:proofErr w:type="spellEnd"/>
-      <w:r>
-        <w:rPr>
-          <w:rFonts w:eastAsia="Times New Roman" w:cs="Arial"/>
-          <w:szCs w:val="24"/>
-        </w:rPr>
-        <w:t xml:space="preserve"> je </w:t>
-      </w:r>
-      <w:proofErr w:type="spellStart"/>
-      <w:r>
-        <w:rPr>
-          <w:rFonts w:eastAsia="Times New Roman" w:cs="Arial"/>
-          <w:szCs w:val="24"/>
-        </w:rPr>
-        <w:t>uneti</w:t>
-      </w:r>
-      <w:proofErr w:type="spellEnd"/>
-      <w:r>
-        <w:rPr>
-          <w:rFonts w:eastAsia="Times New Roman" w:cs="Arial"/>
-          <w:szCs w:val="24"/>
-        </w:rPr>
-        <w:t xml:space="preserve"> </w:t>
-      </w:r>
-      <w:proofErr w:type="spellStart"/>
-      <w:r>
-        <w:rPr>
-          <w:rFonts w:eastAsia="Times New Roman" w:cs="Arial"/>
-          <w:szCs w:val="24"/>
-        </w:rPr>
-        <w:t>slede</w:t>
-      </w:r>
-      <w:r>
-        <w:rPr>
-          <w:rFonts w:eastAsia="Times New Roman" w:cs="Arial"/>
-          <w:szCs w:val="24"/>
-        </w:rPr>
-        <w:t>ć</w:t>
-      </w:r>
-      <w:r>
-        <w:rPr>
-          <w:rFonts w:eastAsia="Times New Roman" w:cs="Arial"/>
-          <w:szCs w:val="24"/>
-        </w:rPr>
-        <w:t>e</w:t>
-      </w:r>
-      <w:proofErr w:type="spellEnd"/>
-      <w:r>
-        <w:rPr>
-          <w:rFonts w:eastAsia="Times New Roman" w:cs="Arial"/>
-          <w:szCs w:val="24"/>
-        </w:rPr>
-        <w:t xml:space="preserve"> </w:t>
-      </w:r>
-      <w:proofErr w:type="spellStart"/>
-      <w:r>
-        <w:rPr>
-          <w:rFonts w:eastAsia="Times New Roman" w:cs="Arial"/>
-          <w:szCs w:val="24"/>
-        </w:rPr>
-        <w:t>podatke</w:t>
-      </w:r>
-      <w:proofErr w:type="spellEnd"/>
-      <w:r>
-        <w:rPr>
-          <w:rFonts w:eastAsia="Times New Roman" w:cs="Arial"/>
-          <w:szCs w:val="24"/>
-        </w:rPr>
-        <w:t>:</w:t>
-      </w:r>
-    </w:p>
-    <w:p>
-      <w:pPr>
-        <w:spacing w:after="0"/>
-        <w:rPr>
-          <w:rFonts w:eastAsia="Times New Roman" w:cs="Arial"/>
-          <w:szCs w:val="24"/>
-        </w:rPr>
-      </w:pPr>
-      <w:r>
-        <w:rPr>
-          <w:rFonts w:eastAsia="Times New Roman" w:cs="Arial"/>
-          <w:szCs w:val="24"/>
-        </w:rPr>
-        <w:t>-Ime</w:t>
-      </w:r>
-    </w:p>
-    <w:p>
-      <w:pPr>
-        <w:spacing w:after="0"/>
-        <w:rPr>
-          <w:rFonts w:eastAsia="Times New Roman" w:cs="Arial"/>
-          <w:szCs w:val="24"/>
-        </w:rPr>
-      </w:pPr>
-      <w:r>
-        <w:rPr>
-          <w:rFonts w:eastAsia="Times New Roman" w:cs="Arial"/>
-          <w:szCs w:val="24"/>
-        </w:rPr>
-        <w:t>-</w:t>
-      </w:r>
-      <w:proofErr w:type="spellStart"/>
-      <w:r>
-        <w:rPr>
-          <w:rFonts w:eastAsia="Times New Roman" w:cs="Arial"/>
-          <w:szCs w:val="24"/>
-        </w:rPr>
-        <w:t>Prezime</w:t>
-      </w:r>
-      <w:proofErr w:type="spellEnd"/>
-    </w:p>
-    <w:p>
-      <w:pPr>
-        <w:spacing w:after="0"/>
-        <w:rPr>
-          <w:rFonts w:eastAsia="Times New Roman" w:cs="Arial"/>
-          <w:szCs w:val="24"/>
-        </w:rPr>
-      </w:pPr>
-      <w:r>
-        <w:rPr>
-          <w:rFonts w:eastAsia="Times New Roman" w:cs="Arial"/>
-          <w:szCs w:val="24"/>
-        </w:rPr>
-        <w:t>-Email</w:t>
-      </w:r>
-    </w:p>
-    <w:p>
-      <w:pPr>
-        <w:spacing w:after="0"/>
-        <w:rPr>
-          <w:rFonts w:eastAsia="Times New Roman" w:cs="Arial"/>
-          <w:szCs w:val="24"/>
-        </w:rPr>
-      </w:pPr>
-      <w:r>
-        <w:rPr>
-          <w:rFonts w:eastAsia="Times New Roman" w:cs="Arial"/>
-          <w:szCs w:val="24"/>
-        </w:rPr>
-        <w:t>-</w:t>
-      </w:r>
-      <w:proofErr w:type="spellStart"/>
-      <w:r>
-        <w:rPr>
-          <w:rFonts w:eastAsia="Times New Roman" w:cs="Arial"/>
-          <w:szCs w:val="24"/>
-        </w:rPr>
-        <w:t>Lozinka</w:t>
-      </w:r>
-      <w:proofErr w:type="spellEnd"/>
-    </w:p>
-    <w:p>
-      <w:pPr>
-        <w:spacing w:after="0"/>
-        <w:rPr>
-          <w:rFonts w:eastAsia="Times New Roman" w:cs="Arial"/>
-          <w:szCs w:val="24"/>
-        </w:rPr>
-      </w:pPr>
-      <w:r>
-        <w:rPr>
-          <w:rFonts w:eastAsia="Times New Roman" w:cs="Arial"/>
-          <w:szCs w:val="24"/>
-        </w:rPr>
-        <w:t xml:space="preserve">-Plata </w:t>
-      </w:r>
-    </w:p>
-    <w:p>
-      <w:pPr>
-        <w:spacing w:after="0"/>
-        <w:rPr>
-          <w:rFonts w:eastAsia="Times New Roman" w:cs="Arial"/>
-          <w:szCs w:val="24"/>
-        </w:rPr>
-      </w:pPr>
-      <w:r>
-        <w:rPr>
-          <w:rFonts w:eastAsia="Times New Roman" w:cs="Arial"/>
-          <w:szCs w:val="24"/>
-        </w:rPr>
-        <w:t>-</w:t>
-      </w:r>
-      <w:proofErr w:type="spellStart"/>
-      <w:r>
-        <w:rPr>
-          <w:rFonts w:eastAsia="Times New Roman" w:cs="Arial"/>
-          <w:szCs w:val="24"/>
-        </w:rPr>
-        <w:t>Fotografija</w:t>
-      </w:r>
-      <w:proofErr w:type="spellEnd"/>
-    </w:p>
-    <w:p>
-      <w:pPr>
-        <w:pStyle w:val="ListParagraph"/>
-        <w:spacing w:after="0"/>
-        <w:ind w:left="360"/>
-        <w:rPr>
-          <w:rFonts w:eastAsia="Times New Roman" w:cs="Arial"/>
-          <w:szCs w:val="24"/>
-        </w:rPr>
-      </w:pPr>
-    </w:p>
-    <w:p>
-      <w:pPr>
-        <w:spacing w:after="0"/>
-        <w:rPr>
-          <w:rFonts w:eastAsia="Times New Roman" w:cs="Arial"/>
-          <w:szCs w:val="24"/>
-        </w:rPr>
-      </w:pPr>
-      <w:proofErr w:type="spellStart"/>
-      <w:r>
-        <w:rPr>
-          <w:rFonts w:eastAsia="Times New Roman" w:cs="Arial"/>
-          <w:szCs w:val="24"/>
-        </w:rPr>
         <w:t>Ukoliko</w:t>
       </w:r>
       <w:proofErr w:type="spellEnd"/>
@@ -15683,7 +15677,6 @@
           <w:rFonts w:eastAsia="Times New Roman" w:cs="Arial"/>
           <w:szCs w:val="24"/>
         </w:rPr>
-        <w:lastRenderedPageBreak/>
         <w:t>Korisniku</w:t>
       </w:r>
       <w:proofErr w:type="spellEnd"/>
@@ -17511,8 +17504,291 @@
         <w:rPr>
           <w:lang w:val="sr-Latn-ME"/>
         </w:rPr>
-        <w:t xml:space="preserve">Na ovoj stranici imamo mogucnost da editujemo svoje informacije i da promenimo lozinku svog naloga. </w:t>
-      </w:r>
+        <w:t>Na ovoj stranici imamo mogucnost da editujemo svoje informacije i da promenimo lozinku svog naloga.</w:t>
+      </w:r>
+    </w:p>
+    <w:p>
+      <w:pPr>
+        <w:pStyle w:val="Heading1"/>
+        <w:jc w:val="left"/>
+        <w:rPr>
+          <w:lang w:val="sr-Latn-ME"/>
+        </w:rPr>
+      </w:pPr>
+      <w:r>
+        <w:rPr>
+          <w:lang w:val="sr-Latn-ME"/>
+        </w:rPr>
+        <w:t>Aplikacija za korisnika</w:t>
+      </w:r>
+      <w:r>
+        <w:rPr>
+          <w:lang w:val="sr-Latn-ME"/>
+        </w:rPr>
+        <w:t xml:space="preserve"> </w:t>
+      </w:r>
+    </w:p>
+    <w:p>
+      <w:pPr>
+        <w:pStyle w:val="Heading1"/>
+        <w:jc w:val="left"/>
+        <w:rPr>
+          <w:lang w:val="sr-Latn-ME"/>
+        </w:rPr>
+      </w:pPr>
+      <w:r>
+        <w:rPr>
+          <w:lang w:val="sr-Latn-ME"/>
+        </w:rPr>
+        <w:t>3</w:t>
+      </w:r>
+      <w:r>
+        <w:rPr>
+          <w:sz w:val="28"/>
+          <w:szCs w:val="28"/>
+          <w:lang w:val="sr-Latn-ME"/>
+        </w:rPr>
+        <w:t>.2.1</w:t>
+      </w:r>
+      <w:r>
+        <w:rPr>
+          <w:lang w:val="sr-Latn-ME"/>
+        </w:rPr>
+        <w:t xml:space="preserve"> Registracija korisnika</w:t>
+      </w:r>
+    </w:p>
+    <w:p>
+      <w:pPr>
+        <w:jc w:val="left"/>
+        <w:rPr>
+          <w:lang w:val="sr-Latn-ME"/>
+        </w:rPr>
+      </w:pPr>
+      <w:r>
+        <w:rPr>
+          <w:lang w:val="sr-Latn-ME"/>
+        </w:rPr>
+        <w:t>Registracija korisnika sistema</w:t>
+      </w:r>
+      <w:r>
+        <w:rPr>
+          <w:lang w:val="sr-Latn-ME"/>
+        </w:rPr>
+        <w:t xml:space="preserve"> se vrši na aplikaciji za distributera i </w:t>
+      </w:r>
+      <w:r>
+        <w:rPr>
+          <w:lang w:val="sr-Latn-ME"/>
+        </w:rPr>
+        <w:t xml:space="preserve"> detaljno </w:t>
+      </w:r>
+      <w:r>
+        <w:rPr>
+          <w:lang w:val="sr-Latn-ME"/>
+        </w:rPr>
+        <w:t xml:space="preserve">je </w:t>
+      </w:r>
+      <w:r>
+        <w:rPr>
+          <w:lang w:val="sr-Latn-ME"/>
+        </w:rPr>
+        <w:t>opisana u poglavlju 3.1.1</w:t>
+      </w:r>
+      <w:r>
+        <w:rPr>
+          <w:lang w:val="sr-Latn-ME"/>
+        </w:rPr>
+        <w:t>.</w:t>
+      </w:r>
+    </w:p>
+    <w:p>
+      <w:pPr>
+        <w:pStyle w:val="Heading1"/>
+        <w:rPr>
+          <w:rFonts w:eastAsia="Times New Roman"/>
+        </w:rPr>
+      </w:pPr>
+      <w:r>
+        <w:rPr>
+          <w:rFonts w:eastAsia="Times New Roman"/>
+        </w:rPr>
+        <w:t>3.</w:t>
+      </w:r>
+      <w:r>
+        <w:rPr>
+          <w:rFonts w:eastAsia="Times New Roman"/>
+          <w:sz w:val="28"/>
+          <w:szCs w:val="28"/>
+        </w:rPr>
+        <w:t>2</w:t>
+      </w:r>
+      <w:r>
+        <w:rPr>
+          <w:rFonts w:eastAsia="Times New Roman"/>
+          <w:sz w:val="28"/>
+          <w:szCs w:val="28"/>
+        </w:rPr>
+        <w:t>.2</w:t>
+      </w:r>
+      <w:r>
+        <w:rPr>
+          <w:rFonts w:eastAsia="Times New Roman"/>
+        </w:rPr>
+        <w:t xml:space="preserve"> </w:t>
+      </w:r>
+      <w:proofErr w:type="spellStart"/>
+      <w:r>
+        <w:rPr>
+          <w:rFonts w:eastAsia="Times New Roman"/>
+        </w:rPr>
+        <w:t>Prijava</w:t>
+      </w:r>
+      <w:proofErr w:type="spellEnd"/>
+      <w:r>
+        <w:rPr>
+          <w:rFonts w:eastAsia="Times New Roman"/>
+        </w:rPr>
+        <w:t xml:space="preserve"> </w:t>
+      </w:r>
+      <w:proofErr w:type="spellStart"/>
+      <w:r>
+        <w:rPr>
+          <w:rFonts w:eastAsia="Times New Roman"/>
+        </w:rPr>
+        <w:t>na</w:t>
+      </w:r>
+      <w:proofErr w:type="spellEnd"/>
+      <w:r>
+        <w:rPr>
+          <w:rFonts w:eastAsia="Times New Roman"/>
+        </w:rPr>
+        <w:t xml:space="preserve"> </w:t>
+      </w:r>
+      <w:proofErr w:type="spellStart"/>
+      <w:r>
+        <w:rPr>
+          <w:rFonts w:eastAsia="Times New Roman"/>
+        </w:rPr>
+        <w:t>sistem</w:t>
+      </w:r>
+      <w:proofErr w:type="spellEnd"/>
+    </w:p>
+    <w:p/>
+    <w:p>
+      <w:pPr>
+        <w:jc w:val="left"/>
+        <w:rPr>
+          <w:lang w:val="sr-Latn-ME"/>
+        </w:rPr>
+      </w:pPr>
+      <w:r>
+        <w:rPr>
+          <w:lang w:val="sr-Latn-ME"/>
+        </w:rPr>
+        <w:t>Nakon pokretanja aplikacije,</w:t>
+      </w:r>
+      <w:r>
+        <w:rPr>
+          <w:lang w:val="sr-Latn-ME"/>
+        </w:rPr>
+        <w:t xml:space="preserve"> korisnik</w:t>
+      </w:r>
+      <w:r>
+        <w:rPr>
+          <w:lang w:val="sr-Latn-ME"/>
+        </w:rPr>
+        <w:t xml:space="preserve"> dobija formu za prijavu koja se sastoji od korisničkog imena i loznike. Ukoliko su uneti podaci validni, tacnije postoje u bazi, to će </w:t>
+      </w:r>
+      <w:r>
+        <w:rPr>
+          <w:lang w:val="sr-Latn-ME"/>
+        </w:rPr>
+        <w:t xml:space="preserve">ga </w:t>
+      </w:r>
+      <w:r>
+        <w:rPr>
+          <w:lang w:val="sr-Latn-ME"/>
+        </w:rPr>
+        <w:t>poslati na početnu stranicu aplikacije. U suprotnom, dobićemo obaveštenje da naš unos nije validan.</w:t>
+      </w:r>
+    </w:p>
+    <w:p>
+      <w:pPr>
+        <w:pStyle w:val="Heading1"/>
+        <w:rPr>
+          <w:lang w:val="sr-Latn-ME"/>
+        </w:rPr>
+      </w:pPr>
+      <w:r>
+        <w:rPr>
+          <w:lang w:val="sr-Latn-ME"/>
+        </w:rPr>
+        <w:t>3.2.3 Meni</w:t>
+      </w:r>
+    </w:p>
+    <w:p>
+      <w:pPr>
+        <w:jc w:val="left"/>
+        <w:rPr>
+          <w:lang w:val="sr-Latn-ME"/>
+        </w:rPr>
+      </w:pPr>
+      <w:r>
+        <w:rPr>
+          <w:lang w:val="sr-Latn-ME"/>
+        </w:rPr>
+        <w:t>Na vrhu aplikacije postoji „Hamburger button“ koje otvara glavni meni aplikacije.</w:t>
+      </w:r>
+      <w:r>
+        <w:rPr>
+          <w:lang w:val="sr-Latn-ME"/>
+        </w:rPr>
+        <w:br/>
+        <w:t xml:space="preserve">U njemu imamo 4 opcije tj , </w:t>
+      </w:r>
+    </w:p>
+    <w:p>
+      <w:pPr>
+        <w:jc w:val="left"/>
+        <w:rPr>
+          <w:lang w:val="sr-Latn-ME"/>
+        </w:rPr>
+      </w:pPr>
+      <w:r>
+        <w:rPr>
+          <w:lang w:val="sr-Latn-ME"/>
+        </w:rPr>
+        <w:t xml:space="preserve">-Home opciju </w:t>
+      </w:r>
+      <w:r>
+        <w:rPr>
+          <w:lang w:val="sr-Latn-ME"/>
+        </w:rPr>
+        <w:br/>
+        <w:t>-View Profile</w:t>
+      </w:r>
+      <w:r>
+        <w:rPr>
+          <w:lang w:val="sr-Latn-ME"/>
+        </w:rPr>
+        <w:br/>
+        <w:t>-View Devices</w:t>
+      </w:r>
+      <w:r>
+        <w:rPr>
+          <w:lang w:val="sr-Latn-ME"/>
+        </w:rPr>
+        <w:br/>
+        <w:t>-Add new Device i  Logout dugme na dnu stranice.</w:t>
+      </w:r>
+    </w:p>
+    <w:p>
+      <w:pPr>
+        <w:jc w:val="left"/>
+        <w:rPr>
+          <w:lang w:val="sr-Latn-ME"/>
+        </w:rPr>
+      </w:pPr>
     </w:p>
     <w:p>
       <w:pPr>
@@ -17529,12 +17805,132 @@
           <w:bCs/>
           <w:lang w:val="sr-Latn-ME"/>
         </w:rPr>
+        <w:t>View Profile:</w:t>
+      </w:r>
+    </w:p>
+    <w:p>
+      <w:pPr>
+        <w:jc w:val="left"/>
+        <w:rPr>
+          <w:lang w:val="sr-Latn-ME"/>
+        </w:rPr>
+      </w:pPr>
+      <w:r>
+        <w:rPr>
+          <w:lang w:val="sr-Latn-ME"/>
+        </w:rPr>
+        <w:t>Klikom na ovu funkcionalnost, odlazimo na profil korisnika(svoj profil). Tu su sve informacije o korisiku:</w:t>
+      </w:r>
+      <w:r>
+        <w:rPr>
+          <w:lang w:val="sr-Latn-ME"/>
+        </w:rPr>
         <w:br/>
-      </w:r>
-      <w:r>
+        <w:t>Fotografiju (ako je postavljena), Username, Ime, Prezime, Email, Adresa, Grad, Naselje.</w:t>
+      </w:r>
+    </w:p>
+    <w:p>
+      <w:pPr>
+        <w:jc w:val="left"/>
+        <w:rPr>
+          <w:lang w:val="sr-Latn-ME"/>
+        </w:rPr>
+      </w:pPr>
+      <w:r>
+        <w:rPr>
+          <w:lang w:val="sr-Latn-ME"/>
+        </w:rPr>
+        <w:t xml:space="preserve">Ispod ovih informacija, postoje 2 dugmeta. Jedno dugme je za Edit informacija dok je drugo dugme za promenu lozinke na profilu. </w:t>
+      </w:r>
+      <w:r>
+        <w:rPr>
+          <w:lang w:val="sr-Latn-ME"/>
+        </w:rPr>
+        <w:br/>
+        <w:t xml:space="preserve">Edit dugme otvara modalni prozor sa mogucnošću promene Imena, Prezimena i Email adrese. </w:t>
+      </w:r>
+      <w:r>
+        <w:rPr>
+          <w:lang w:val="sr-Latn-ME"/>
+        </w:rPr>
+        <w:t>Po završetku izmena možemo sačuvati informacije ili odustati i zatvoriti prozor.</w:t>
+      </w:r>
+    </w:p>
+    <w:p>
+      <w:pPr>
+        <w:jc w:val="left"/>
+        <w:rPr>
+          <w:lang w:val="sr-Latn-ME"/>
+        </w:rPr>
+      </w:pPr>
+      <w:r>
+        <w:rPr>
+          <w:lang w:val="sr-Latn-ME"/>
+        </w:rPr>
+        <w:lastRenderedPageBreak/>
+        <w:t xml:space="preserve">Dugme za promenu lozinke takodje otvara modalni prozor sa klacisnom formom za promenu lozinke____Current password -&gt; New Password -&gt; Conform password. </w:t>
+      </w:r>
+      <w:r>
+        <w:rPr>
+          <w:lang w:val="sr-Latn-ME"/>
+        </w:rPr>
+        <w:t>Po završetku izmena možemo sačuvati informacije ili odustati i zatvoriti prozor.</w:t>
+      </w:r>
+    </w:p>
+    <w:p>
+      <w:pPr>
+        <w:jc w:val="left"/>
         <w:rPr>
           <w:b/>
           <w:bCs/>
+          <w:lang w:val="sr-Latn-ME"/>
+        </w:rPr>
+      </w:pPr>
+      <w:r>
+        <w:rPr>
+          <w:b/>
+          <w:bCs/>
+          <w:lang w:val="sr-Latn-ME"/>
+        </w:rPr>
+        <w:t>Add new Device:</w:t>
+      </w:r>
+    </w:p>
+    <w:p>
+      <w:pPr>
+        <w:jc w:val="left"/>
+        <w:rPr>
+          <w:lang w:val="sr-Latn-ME"/>
+        </w:rPr>
+      </w:pPr>
+      <w:r>
+        <w:rPr>
+          <w:lang w:val="sr-Latn-ME"/>
+        </w:rPr>
+        <w:t>Klikom na ovu funkcionalnost,otvara se modalni prozor sa formom za dodavanje novog uredjaja. Prvo je neophodno izabrati kategoriju uredjaja koji želimo da dodamo,tj da li dodajemo potrošača,proizvođača ili bateriju. Kada odaberemo kategoriju, trebamo odabrati tip i model uredjaja. Ove dva unosa su u vidu padajućih menija. Po završetku odabira konkretnog uredjaja, imamo polje da taj uredjaj nazovemo nekim proizvoljnim imenom. Pre dodavanja uredjaja u spisak naših uredjaja, moramo se odlučiti da li Distributeru dozvoljavamo da vidi naš uređaj i da li Distributeru dozvoljavamo da kontroliše isti. Na dnu forme postoje Add i Close dugme čime zatvaramo ovu formu.</w:t>
+      </w:r>
+    </w:p>
+    <w:p>
+      <w:pPr>
+        <w:jc w:val="left"/>
+        <w:rPr>
+          <w:lang w:val="sr-Latn-ME"/>
+        </w:rPr>
+      </w:pPr>
+      <w:r>
+        <w:rPr>
+          <w:lang w:val="sr-Latn-ME"/>
+        </w:rPr>
+        <w:br/>
+        <w:t xml:space="preserve"> </w:t>
+      </w:r>
+      <w:r>
+        <w:rPr>
+          <w:lang w:val="sr-Latn-ME"/>
+        </w:rPr>
+        <w:br/>
+      </w:r>
+      <w:r>
+        <w:rPr>
           <w:lang w:val="sr-Latn-ME"/>
         </w:rPr>
         <w:br w:type="page"/>

</xml_diff>